<commit_message>
Canteen And Dish Related API added. Modify Dish and Canteen Table. API File updated
</commit_message>
<xml_diff>
--- a/src/main/resources/Foodies后台接口说明文档.docx
+++ b/src/main/resources/Foodies后台接口说明文档.docx
@@ -136,7 +136,7 @@
               <w:rFonts w:hint="eastAsia"/>
               <w:lang w:val="en-US" w:eastAsia="zh-CN"/>
             </w:rPr>
-            <w:instrText xml:space="preserve"> HYPERLINK \l _Toc1515403245 </w:instrText>
+            <w:instrText xml:space="preserve"> HYPERLINK \l _Toc1551224868 </w:instrText>
           </w:r>
           <w:r>
             <w:rPr>
@@ -159,7 +159,7 @@
             <w:fldChar w:fldCharType="begin"/>
           </w:r>
           <w:r>
-            <w:instrText xml:space="preserve"> PAGEREF _Toc1515403245 \h </w:instrText>
+            <w:instrText xml:space="preserve"> PAGEREF _Toc1551224868 \h </w:instrText>
           </w:r>
           <w:r>
             <w:fldChar w:fldCharType="separate"/>
@@ -197,7 +197,7 @@
               <w:rFonts w:hint="eastAsia"/>
               <w:lang w:val="en-US" w:eastAsia="zh-CN"/>
             </w:rPr>
-            <w:instrText xml:space="preserve"> HYPERLINK \l _Toc226285295 </w:instrText>
+            <w:instrText xml:space="preserve"> HYPERLINK \l _Toc984881896 </w:instrText>
           </w:r>
           <w:r>
             <w:rPr>
@@ -211,7 +211,7 @@
               <w:rFonts w:hint="eastAsia"/>
               <w:lang w:val="en-US" w:eastAsia="zh-Hans"/>
             </w:rPr>
-            <w:t>User</w:t>
+            <w:t>第一章User</w:t>
           </w:r>
           <w:r>
             <w:tab/>
@@ -220,7 +220,7 @@
             <w:fldChar w:fldCharType="begin"/>
           </w:r>
           <w:r>
-            <w:instrText xml:space="preserve"> PAGEREF _Toc226285295 \h </w:instrText>
+            <w:instrText xml:space="preserve"> PAGEREF _Toc984881896 \h </w:instrText>
           </w:r>
           <w:r>
             <w:fldChar w:fldCharType="separate"/>
@@ -258,7 +258,7 @@
               <w:rFonts w:hint="eastAsia"/>
               <w:lang w:val="en-US" w:eastAsia="zh-CN"/>
             </w:rPr>
-            <w:instrText xml:space="preserve"> HYPERLINK \l _Toc2130897875 </w:instrText>
+            <w:instrText xml:space="preserve"> HYPERLINK \l _Toc106074996 </w:instrText>
           </w:r>
           <w:r>
             <w:rPr>
@@ -287,7 +287,7 @@
             <w:fldChar w:fldCharType="begin"/>
           </w:r>
           <w:r>
-            <w:instrText xml:space="preserve"> PAGEREF _Toc2130897875 \h </w:instrText>
+            <w:instrText xml:space="preserve"> PAGEREF _Toc106074996 \h </w:instrText>
           </w:r>
           <w:r>
             <w:fldChar w:fldCharType="separate"/>
@@ -325,7 +325,7 @@
               <w:rFonts w:hint="eastAsia"/>
               <w:lang w:val="en-US" w:eastAsia="zh-CN"/>
             </w:rPr>
-            <w:instrText xml:space="preserve"> HYPERLINK \l _Toc415804106 </w:instrText>
+            <w:instrText xml:space="preserve"> HYPERLINK \l _Toc391030762 </w:instrText>
           </w:r>
           <w:r>
             <w:rPr>
@@ -348,13 +348,13 @@
             <w:fldChar w:fldCharType="begin"/>
           </w:r>
           <w:r>
-            <w:instrText xml:space="preserve"> PAGEREF _Toc415804106 \h </w:instrText>
+            <w:instrText xml:space="preserve"> PAGEREF _Toc391030762 \h </w:instrText>
           </w:r>
           <w:r>
             <w:fldChar w:fldCharType="separate"/>
           </w:r>
           <w:r>
-            <w:t>3</w:t>
+            <w:t>2</w:t>
           </w:r>
           <w:r>
             <w:fldChar w:fldCharType="end"/>
@@ -386,7 +386,7 @@
               <w:rFonts w:hint="eastAsia"/>
               <w:lang w:val="en-US" w:eastAsia="zh-CN"/>
             </w:rPr>
-            <w:instrText xml:space="preserve"> HYPERLINK \l _Toc507822204 </w:instrText>
+            <w:instrText xml:space="preserve"> HYPERLINK \l _Toc754057114 </w:instrText>
           </w:r>
           <w:r>
             <w:rPr>
@@ -409,7 +409,7 @@
             <w:fldChar w:fldCharType="begin"/>
           </w:r>
           <w:r>
-            <w:instrText xml:space="preserve"> PAGEREF _Toc507822204 \h </w:instrText>
+            <w:instrText xml:space="preserve"> PAGEREF _Toc754057114 \h </w:instrText>
           </w:r>
           <w:r>
             <w:fldChar w:fldCharType="separate"/>
@@ -447,7 +447,7 @@
               <w:rFonts w:hint="eastAsia"/>
               <w:lang w:val="en-US" w:eastAsia="zh-CN"/>
             </w:rPr>
-            <w:instrText xml:space="preserve"> HYPERLINK \l _Toc867769450 </w:instrText>
+            <w:instrText xml:space="preserve"> HYPERLINK \l _Toc1136914051 </w:instrText>
           </w:r>
           <w:r>
             <w:rPr>
@@ -470,7 +470,7 @@
             <w:fldChar w:fldCharType="begin"/>
           </w:r>
           <w:r>
-            <w:instrText xml:space="preserve"> PAGEREF _Toc867769450 \h </w:instrText>
+            <w:instrText xml:space="preserve"> PAGEREF _Toc1136914051 \h </w:instrText>
           </w:r>
           <w:r>
             <w:fldChar w:fldCharType="separate"/>
@@ -508,7 +508,7 @@
               <w:rFonts w:hint="eastAsia"/>
               <w:lang w:val="en-US" w:eastAsia="zh-CN"/>
             </w:rPr>
-            <w:instrText xml:space="preserve"> HYPERLINK \l _Toc1039699373 </w:instrText>
+            <w:instrText xml:space="preserve"> HYPERLINK \l _Toc1952447798 </w:instrText>
           </w:r>
           <w:r>
             <w:rPr>
@@ -531,13 +531,393 @@
             <w:fldChar w:fldCharType="begin"/>
           </w:r>
           <w:r>
-            <w:instrText xml:space="preserve"> PAGEREF _Toc1039699373 \h </w:instrText>
+            <w:instrText xml:space="preserve"> PAGEREF _Toc1952447798 \h </w:instrText>
           </w:r>
           <w:r>
             <w:fldChar w:fldCharType="separate"/>
           </w:r>
           <w:r>
             <w:t>5</w:t>
+          </w:r>
+          <w:r>
+            <w:fldChar w:fldCharType="end"/>
+          </w:r>
+          <w:r>
+            <w:rPr>
+              <w:rFonts w:hint="eastAsia"/>
+              <w:lang w:val="en-US" w:eastAsia="zh-CN"/>
+            </w:rPr>
+            <w:fldChar w:fldCharType="end"/>
+          </w:r>
+        </w:p>
+        <w:p>
+          <w:pPr>
+            <w:pStyle w:val="4"/>
+            <w:tabs>
+              <w:tab w:val="right" w:leader="dot" w:pos="8306"/>
+            </w:tabs>
+          </w:pPr>
+          <w:r>
+            <w:rPr>
+              <w:rFonts w:hint="eastAsia"/>
+              <w:lang w:val="en-US" w:eastAsia="zh-CN"/>
+            </w:rPr>
+            <w:fldChar w:fldCharType="begin"/>
+          </w:r>
+          <w:r>
+            <w:rPr>
+              <w:rFonts w:hint="eastAsia"/>
+              <w:lang w:val="en-US" w:eastAsia="zh-CN"/>
+            </w:rPr>
+            <w:instrText xml:space="preserve"> HYPERLINK \l _Toc1240014826 </w:instrText>
+          </w:r>
+          <w:r>
+            <w:rPr>
+              <w:rFonts w:hint="eastAsia"/>
+              <w:lang w:val="en-US" w:eastAsia="zh-CN"/>
+            </w:rPr>
+            <w:fldChar w:fldCharType="separate"/>
+          </w:r>
+          <w:r>
+            <w:rPr>
+              <w:rFonts w:hint="eastAsia"/>
+              <w:lang w:val="en-US" w:eastAsia="zh-Hans"/>
+            </w:rPr>
+            <w:t>第二章</w:t>
+          </w:r>
+          <w:r>
+            <w:rPr>
+              <w:rFonts w:hint="default"/>
+              <w:lang w:eastAsia="zh-Hans"/>
+            </w:rPr>
+            <w:t>Canteen</w:t>
+          </w:r>
+          <w:r>
+            <w:tab/>
+          </w:r>
+          <w:r>
+            <w:fldChar w:fldCharType="begin"/>
+          </w:r>
+          <w:r>
+            <w:instrText xml:space="preserve"> PAGEREF _Toc1240014826 \h </w:instrText>
+          </w:r>
+          <w:r>
+            <w:fldChar w:fldCharType="separate"/>
+          </w:r>
+          <w:r>
+            <w:t>5</w:t>
+          </w:r>
+          <w:r>
+            <w:fldChar w:fldCharType="end"/>
+          </w:r>
+          <w:r>
+            <w:rPr>
+              <w:rFonts w:hint="eastAsia"/>
+              <w:lang w:val="en-US" w:eastAsia="zh-CN"/>
+            </w:rPr>
+            <w:fldChar w:fldCharType="end"/>
+          </w:r>
+        </w:p>
+        <w:p>
+          <w:pPr>
+            <w:pStyle w:val="5"/>
+            <w:tabs>
+              <w:tab w:val="right" w:leader="dot" w:pos="8306"/>
+            </w:tabs>
+          </w:pPr>
+          <w:r>
+            <w:rPr>
+              <w:rFonts w:hint="eastAsia"/>
+              <w:lang w:val="en-US" w:eastAsia="zh-CN"/>
+            </w:rPr>
+            <w:fldChar w:fldCharType="begin"/>
+          </w:r>
+          <w:r>
+            <w:rPr>
+              <w:rFonts w:hint="eastAsia"/>
+              <w:lang w:val="en-US" w:eastAsia="zh-CN"/>
+            </w:rPr>
+            <w:instrText xml:space="preserve"> HYPERLINK \l _Toc1747870094 </w:instrText>
+          </w:r>
+          <w:r>
+            <w:rPr>
+              <w:rFonts w:hint="eastAsia"/>
+              <w:lang w:val="en-US" w:eastAsia="zh-CN"/>
+            </w:rPr>
+            <w:fldChar w:fldCharType="separate"/>
+          </w:r>
+          <w:r>
+            <w:rPr>
+              <w:rFonts w:hint="eastAsia"/>
+              <w:lang w:val="en-US" w:eastAsia="zh-Hans"/>
+            </w:rPr>
+            <w:t>（一） 查询餐厅</w:t>
+          </w:r>
+          <w:r>
+            <w:tab/>
+          </w:r>
+          <w:r>
+            <w:fldChar w:fldCharType="begin"/>
+          </w:r>
+          <w:r>
+            <w:instrText xml:space="preserve"> PAGEREF _Toc1747870094 \h </w:instrText>
+          </w:r>
+          <w:r>
+            <w:fldChar w:fldCharType="separate"/>
+          </w:r>
+          <w:r>
+            <w:t>5</w:t>
+          </w:r>
+          <w:r>
+            <w:fldChar w:fldCharType="end"/>
+          </w:r>
+          <w:r>
+            <w:rPr>
+              <w:rFonts w:hint="eastAsia"/>
+              <w:lang w:val="en-US" w:eastAsia="zh-CN"/>
+            </w:rPr>
+            <w:fldChar w:fldCharType="end"/>
+          </w:r>
+        </w:p>
+        <w:p>
+          <w:pPr>
+            <w:pStyle w:val="5"/>
+            <w:tabs>
+              <w:tab w:val="right" w:leader="dot" w:pos="8306"/>
+            </w:tabs>
+          </w:pPr>
+          <w:r>
+            <w:rPr>
+              <w:rFonts w:hint="eastAsia"/>
+              <w:lang w:val="en-US" w:eastAsia="zh-CN"/>
+            </w:rPr>
+            <w:fldChar w:fldCharType="begin"/>
+          </w:r>
+          <w:r>
+            <w:rPr>
+              <w:rFonts w:hint="eastAsia"/>
+              <w:lang w:val="en-US" w:eastAsia="zh-CN"/>
+            </w:rPr>
+            <w:instrText xml:space="preserve"> HYPERLINK \l _Toc1023862545 </w:instrText>
+          </w:r>
+          <w:r>
+            <w:rPr>
+              <w:rFonts w:hint="eastAsia"/>
+              <w:lang w:val="en-US" w:eastAsia="zh-CN"/>
+            </w:rPr>
+            <w:fldChar w:fldCharType="separate"/>
+          </w:r>
+          <w:r>
+            <w:rPr>
+              <w:rFonts w:hint="eastAsia"/>
+              <w:lang w:val="en-US" w:eastAsia="zh-Hans"/>
+            </w:rPr>
+            <w:t>（二） 创建餐厅</w:t>
+          </w:r>
+          <w:r>
+            <w:tab/>
+          </w:r>
+          <w:r>
+            <w:fldChar w:fldCharType="begin"/>
+          </w:r>
+          <w:r>
+            <w:instrText xml:space="preserve"> PAGEREF _Toc1023862545 \h </w:instrText>
+          </w:r>
+          <w:r>
+            <w:fldChar w:fldCharType="separate"/>
+          </w:r>
+          <w:r>
+            <w:t>6</w:t>
+          </w:r>
+          <w:r>
+            <w:fldChar w:fldCharType="end"/>
+          </w:r>
+          <w:r>
+            <w:rPr>
+              <w:rFonts w:hint="eastAsia"/>
+              <w:lang w:val="en-US" w:eastAsia="zh-CN"/>
+            </w:rPr>
+            <w:fldChar w:fldCharType="end"/>
+          </w:r>
+        </w:p>
+        <w:p>
+          <w:pPr>
+            <w:pStyle w:val="4"/>
+            <w:tabs>
+              <w:tab w:val="right" w:leader="dot" w:pos="8306"/>
+            </w:tabs>
+          </w:pPr>
+          <w:r>
+            <w:rPr>
+              <w:rFonts w:hint="eastAsia"/>
+              <w:lang w:val="en-US" w:eastAsia="zh-CN"/>
+            </w:rPr>
+            <w:fldChar w:fldCharType="begin"/>
+          </w:r>
+          <w:r>
+            <w:rPr>
+              <w:rFonts w:hint="eastAsia"/>
+              <w:lang w:val="en-US" w:eastAsia="zh-CN"/>
+            </w:rPr>
+            <w:instrText xml:space="preserve"> HYPERLINK \l _Toc271330404 </w:instrText>
+          </w:r>
+          <w:r>
+            <w:rPr>
+              <w:rFonts w:hint="eastAsia"/>
+              <w:lang w:val="en-US" w:eastAsia="zh-CN"/>
+            </w:rPr>
+            <w:fldChar w:fldCharType="separate"/>
+          </w:r>
+          <w:r>
+            <w:rPr>
+              <w:rFonts w:hint="eastAsia"/>
+              <w:lang w:val="en-US" w:eastAsia="zh-Hans"/>
+            </w:rPr>
+            <w:t>第三章</w:t>
+          </w:r>
+          <w:r>
+            <w:rPr>
+              <w:rFonts w:hint="default"/>
+              <w:lang w:eastAsia="zh-Hans"/>
+            </w:rPr>
+            <w:t>Dish</w:t>
+          </w:r>
+          <w:r>
+            <w:tab/>
+          </w:r>
+          <w:r>
+            <w:fldChar w:fldCharType="begin"/>
+          </w:r>
+          <w:r>
+            <w:instrText xml:space="preserve"> PAGEREF _Toc271330404 \h </w:instrText>
+          </w:r>
+          <w:r>
+            <w:fldChar w:fldCharType="separate"/>
+          </w:r>
+          <w:r>
+            <w:t>7</w:t>
+          </w:r>
+          <w:r>
+            <w:fldChar w:fldCharType="end"/>
+          </w:r>
+          <w:r>
+            <w:rPr>
+              <w:rFonts w:hint="eastAsia"/>
+              <w:lang w:val="en-US" w:eastAsia="zh-CN"/>
+            </w:rPr>
+            <w:fldChar w:fldCharType="end"/>
+          </w:r>
+        </w:p>
+        <w:p>
+          <w:pPr>
+            <w:pStyle w:val="5"/>
+            <w:tabs>
+              <w:tab w:val="right" w:leader="dot" w:pos="8306"/>
+            </w:tabs>
+          </w:pPr>
+          <w:r>
+            <w:rPr>
+              <w:rFonts w:hint="eastAsia"/>
+              <w:lang w:val="en-US" w:eastAsia="zh-CN"/>
+            </w:rPr>
+            <w:fldChar w:fldCharType="begin"/>
+          </w:r>
+          <w:r>
+            <w:rPr>
+              <w:rFonts w:hint="eastAsia"/>
+              <w:lang w:val="en-US" w:eastAsia="zh-CN"/>
+            </w:rPr>
+            <w:instrText xml:space="preserve"> HYPERLINK \l _Toc1142317447 </w:instrText>
+          </w:r>
+          <w:r>
+            <w:rPr>
+              <w:rFonts w:hint="eastAsia"/>
+              <w:lang w:val="en-US" w:eastAsia="zh-CN"/>
+            </w:rPr>
+            <w:fldChar w:fldCharType="separate"/>
+          </w:r>
+          <w:r>
+            <w:rPr>
+              <w:rFonts w:hint="eastAsia"/>
+              <w:lang w:val="en-US" w:eastAsia="zh-Hans"/>
+            </w:rPr>
+            <w:t>（一） 查询菜品</w:t>
+          </w:r>
+          <w:r>
+            <w:tab/>
+          </w:r>
+          <w:r>
+            <w:fldChar w:fldCharType="begin"/>
+          </w:r>
+          <w:r>
+            <w:instrText xml:space="preserve"> PAGEREF _Toc1142317447 \h </w:instrText>
+          </w:r>
+          <w:r>
+            <w:fldChar w:fldCharType="separate"/>
+          </w:r>
+          <w:r>
+            <w:t>7</w:t>
+          </w:r>
+          <w:r>
+            <w:fldChar w:fldCharType="end"/>
+          </w:r>
+          <w:r>
+            <w:rPr>
+              <w:rFonts w:hint="eastAsia"/>
+              <w:lang w:val="en-US" w:eastAsia="zh-CN"/>
+            </w:rPr>
+            <w:fldChar w:fldCharType="end"/>
+          </w:r>
+        </w:p>
+        <w:p>
+          <w:pPr>
+            <w:pStyle w:val="5"/>
+            <w:tabs>
+              <w:tab w:val="right" w:leader="dot" w:pos="8306"/>
+            </w:tabs>
+          </w:pPr>
+          <w:r>
+            <w:rPr>
+              <w:rFonts w:hint="eastAsia"/>
+              <w:lang w:val="en-US" w:eastAsia="zh-CN"/>
+            </w:rPr>
+            <w:fldChar w:fldCharType="begin"/>
+          </w:r>
+          <w:r>
+            <w:rPr>
+              <w:rFonts w:hint="eastAsia"/>
+              <w:lang w:val="en-US" w:eastAsia="zh-CN"/>
+            </w:rPr>
+            <w:instrText xml:space="preserve"> HYPERLINK \l _Toc425527549 </w:instrText>
+          </w:r>
+          <w:r>
+            <w:rPr>
+              <w:rFonts w:hint="eastAsia"/>
+              <w:lang w:val="en-US" w:eastAsia="zh-CN"/>
+            </w:rPr>
+            <w:fldChar w:fldCharType="separate"/>
+          </w:r>
+          <w:r>
+            <w:rPr>
+              <w:rFonts w:hint="eastAsia"/>
+              <w:lang w:val="en-US" w:eastAsia="zh-Hans"/>
+            </w:rPr>
+            <w:t>（二） 创建彩屏</w:t>
+          </w:r>
+          <w:r>
+            <w:tab/>
+          </w:r>
+          <w:r>
+            <w:fldChar w:fldCharType="begin"/>
+          </w:r>
+          <w:r>
+            <w:instrText xml:space="preserve"> PAGEREF _Toc425527549 \h </w:instrText>
+          </w:r>
+          <w:r>
+            <w:fldChar w:fldCharType="separate"/>
+          </w:r>
+          <w:r>
+            <w:t>8</w:t>
           </w:r>
           <w:r>
             <w:fldChar w:fldCharType="end"/>
@@ -580,8 +960,6 @@
           <w:lang w:val="en-US" w:eastAsia="zh-CN"/>
         </w:rPr>
       </w:pPr>
-      <w:bookmarkStart w:id="11" w:name="_GoBack"/>
-      <w:bookmarkEnd w:id="11"/>
     </w:p>
     <w:p>
       <w:pPr>
@@ -593,6 +971,8 @@
           <w:lang w:val="en-US" w:eastAsia="zh-CN"/>
         </w:rPr>
       </w:pPr>
+      <w:bookmarkStart w:id="17" w:name="_GoBack"/>
+      <w:bookmarkEnd w:id="17"/>
     </w:p>
     <w:p>
       <w:pPr>
@@ -690,7 +1070,6 @@
           <w:lang w:val="en-US" w:eastAsia="zh-CN"/>
         </w:rPr>
       </w:pPr>
-      <w:bookmarkStart w:id="2" w:name="_Toc1515403245"/>
       <w:r>
         <w:rPr>
           <w:rStyle w:val="9"/>
@@ -709,6 +1088,7 @@
           <w:lang w:val="en-US" w:eastAsia="zh-CN"/>
         </w:rPr>
       </w:pPr>
+      <w:bookmarkStart w:id="2" w:name="_Toc1551224868"/>
       <w:r>
         <w:rPr>
           <w:rStyle w:val="9"/>
@@ -837,14 +1217,14 @@
           <w:lang w:val="en-US" w:eastAsia="zh-Hans"/>
         </w:rPr>
       </w:pPr>
-      <w:bookmarkStart w:id="3" w:name="_Toc226285295"/>
+      <w:bookmarkStart w:id="3" w:name="_Toc984881896"/>
       <w:r>
         <w:rPr>
           <w:rStyle w:val="9"/>
           <w:rFonts w:hint="eastAsia"/>
           <w:lang w:val="en-US" w:eastAsia="zh-Hans"/>
         </w:rPr>
-        <w:t>User</w:t>
+        <w:t>第一章User</w:t>
       </w:r>
       <w:bookmarkEnd w:id="3"/>
     </w:p>
@@ -858,9 +1238,9 @@
           <w:lang w:val="en-US" w:eastAsia="zh-Hans"/>
         </w:rPr>
       </w:pPr>
-      <w:bookmarkStart w:id="4" w:name="_Toc18587"/>
-      <w:bookmarkStart w:id="5" w:name="_Toc6659"/>
-      <w:bookmarkStart w:id="6" w:name="_Toc2130897875"/>
+      <w:bookmarkStart w:id="4" w:name="_Toc6659"/>
+      <w:bookmarkStart w:id="5" w:name="_Toc18587"/>
+      <w:bookmarkStart w:id="6" w:name="_Toc106074996"/>
       <w:r>
         <w:rPr>
           <w:rFonts w:hint="eastAsia"/>
@@ -1620,7 +2000,7 @@
           <w:lang w:val="en-US" w:eastAsia="zh-Hans"/>
         </w:rPr>
       </w:pPr>
-      <w:bookmarkStart w:id="7" w:name="_Toc415804106"/>
+      <w:bookmarkStart w:id="7" w:name="_Toc391030762"/>
       <w:r>
         <w:rPr>
           <w:rFonts w:hint="eastAsia"/>
@@ -2358,7 +2738,6 @@
       </w:r>
       <w:r>
         <w:rPr>
-          <w:rStyle w:val=""/>
           <w:rFonts w:hint="default"/>
           <w:lang w:eastAsia="zh-CN"/>
         </w:rPr>
@@ -2366,7 +2745,6 @@
       </w:r>
       <w:r>
         <w:rPr>
-          <w:rStyle w:val=""/>
           <w:rFonts w:hint="eastAsia"/>
           <w:lang w:val="en-US" w:eastAsia="zh-Hans"/>
         </w:rPr>
@@ -2374,7 +2752,6 @@
       </w:r>
       <w:r>
         <w:rPr>
-          <w:rStyle w:val=""/>
           <w:rFonts w:hint="default"/>
           <w:lang w:eastAsia="zh-Hans"/>
         </w:rPr>
@@ -2382,7 +2759,6 @@
       </w:r>
       <w:r>
         <w:rPr>
-          <w:rStyle w:val=""/>
           <w:rFonts w:hint="eastAsia"/>
           <w:lang w:val="en-US" w:eastAsia="zh-Hans"/>
         </w:rPr>
@@ -2390,7 +2766,6 @@
       </w:r>
       <w:r>
         <w:rPr>
-          <w:rStyle w:val=""/>
           <w:rFonts w:hint="default"/>
           <w:lang w:eastAsia="zh-Hans"/>
         </w:rPr>
@@ -2398,7 +2773,6 @@
       </w:r>
       <w:r>
         <w:rPr>
-          <w:rStyle w:val=""/>
           <w:rFonts w:hint="default"/>
           <w:lang w:eastAsia="zh-CN"/>
         </w:rPr>
@@ -2830,39 +3204,32 @@
           <w:rFonts w:hint="default"/>
           <w:lang w:eastAsia="zh-CN"/>
         </w:rPr>
+        <w:t xml:space="preserve"> / </w:t>
+      </w:r>
+      <w:r>
+        <w:rPr>
+          <w:rFonts w:hint="default"/>
+          <w:lang w:val="en-US" w:eastAsia="zh-CN"/>
+        </w:rPr>
+        <w:t>"</w:t>
+      </w:r>
+      <w:r>
+        <w:rPr>
+          <w:rFonts w:hint="eastAsia"/>
+          <w:lang w:val="en-US" w:eastAsia="zh-Hans"/>
+        </w:rPr>
+        <w:t>Email</w:t>
+      </w:r>
+      <w:r>
+        <w:rPr>
+          <w:rFonts w:hint="default"/>
+          <w:lang w:eastAsia="zh-Hans"/>
+        </w:rPr>
         <w:t xml:space="preserve"> </w:t>
       </w:r>
       <w:r>
         <w:rPr>
           <w:rFonts w:hint="default"/>
-          <w:lang w:eastAsia="zh-CN"/>
-        </w:rPr>
-        <w:t xml:space="preserve">/ </w:t>
-      </w:r>
-      <w:r>
-        <w:rPr>
-          <w:rFonts w:hint="default"/>
-          <w:lang w:val="en-US" w:eastAsia="zh-CN"/>
-        </w:rPr>
-        <w:t>"</w:t>
-      </w:r>
-      <w:r>
-        <w:rPr>
-          <w:rFonts w:hint="eastAsia"/>
-          <w:lang w:val="en-US" w:eastAsia="zh-Hans"/>
-        </w:rPr>
-        <w:t>Email</w:t>
-      </w:r>
-      <w:r>
-        <w:rPr>
-          <w:rFonts w:hint="default"/>
-          <w:lang w:eastAsia="zh-Hans"/>
-        </w:rPr>
-        <w:t xml:space="preserve"> </w:t>
-      </w:r>
-      <w:r>
-        <w:rPr>
-          <w:rFonts w:hint="default"/>
           <w:lang w:val="en-US" w:eastAsia="zh-CN"/>
         </w:rPr>
         <w:t>Already Exist"</w:t>
@@ -2872,14 +3239,7 @@
           <w:rFonts w:hint="default"/>
           <w:lang w:eastAsia="zh-CN"/>
         </w:rPr>
-        <w:t xml:space="preserve"> /</w:t>
-      </w:r>
-      <w:r>
-        <w:rPr>
-          <w:rFonts w:hint="default"/>
-          <w:lang w:eastAsia="zh-CN"/>
-        </w:rPr>
-        <w:t xml:space="preserve"> </w:t>
+        <w:t xml:space="preserve"> / </w:t>
       </w:r>
       <w:r>
         <w:rPr>
@@ -2941,7 +3301,7 @@
           <w:lang w:val="en-US" w:eastAsia="zh-Hans"/>
         </w:rPr>
       </w:pPr>
-      <w:bookmarkStart w:id="8" w:name="_Toc507822204"/>
+      <w:bookmarkStart w:id="8" w:name="_Toc754057114"/>
       <w:r>
         <w:rPr>
           <w:rFonts w:hint="eastAsia"/>
@@ -3763,7 +4123,7 @@
           <w:lang w:val="en-US" w:eastAsia="zh-Hans"/>
         </w:rPr>
       </w:pPr>
-      <w:bookmarkStart w:id="9" w:name="_Toc867769450"/>
+      <w:bookmarkStart w:id="9" w:name="_Toc1136914051"/>
       <w:r>
         <w:rPr>
           <w:rFonts w:hint="eastAsia"/>
@@ -4240,14 +4600,7 @@
           <w:rFonts w:hint="default"/>
           <w:lang w:eastAsia="zh-Hans"/>
         </w:rPr>
-        <w:t>814857</w:t>
-      </w:r>
-      <w:r>
-        <w:rPr>
-          <w:rFonts w:hint="default"/>
-          <w:lang w:eastAsia="zh-Hans"/>
-        </w:rPr>
-        <w:t>99</w:t>
+        <w:t>81485799</w:t>
       </w:r>
       <w:r>
         <w:rPr>
@@ -4896,7 +5249,7 @@
           <w:lang w:val="en-US" w:eastAsia="zh-Hans"/>
         </w:rPr>
       </w:pPr>
-      <w:bookmarkStart w:id="10" w:name="_Toc1039699373"/>
+      <w:bookmarkStart w:id="10" w:name="_Toc1952447798"/>
       <w:r>
         <w:rPr>
           <w:rFonts w:hint="eastAsia"/>
@@ -5408,22 +5761,6 @@
     </w:p>
     <w:p>
       <w:pPr>
-        <w:rPr>
-          <w:rFonts w:hint="eastAsia"/>
-          <w:lang w:val="en-US" w:eastAsia="zh-Hans"/>
-        </w:rPr>
-      </w:pPr>
-    </w:p>
-    <w:p>
-      <w:pPr>
-        <w:rPr>
-          <w:rFonts w:hint="eastAsia"/>
-          <w:lang w:val="en-US" w:eastAsia="zh-Hans"/>
-        </w:rPr>
-      </w:pPr>
-    </w:p>
-    <w:p>
-      <w:pPr>
         <w:bidi w:val="0"/>
         <w:ind w:firstLine="0" w:firstLineChars="0"/>
         <w:rPr>
@@ -5435,12 +5772,72 @@
     <w:p>
       <w:pPr>
         <w:bidi w:val="0"/>
+        <w:outlineLvl w:val="0"/>
+        <w:rPr>
+          <w:rStyle w:val="9"/>
+          <w:rFonts w:hint="default"/>
+          <w:lang w:eastAsia="zh-Hans"/>
+        </w:rPr>
+      </w:pPr>
+      <w:bookmarkStart w:id="11" w:name="_Toc1240014826"/>
+      <w:r>
+        <w:rPr>
+          <w:rStyle w:val="9"/>
+          <w:rFonts w:hint="eastAsia"/>
+          <w:lang w:val="en-US" w:eastAsia="zh-Hans"/>
+        </w:rPr>
+        <w:t>第二章</w:t>
+      </w:r>
+      <w:r>
+        <w:rPr>
+          <w:rStyle w:val="9"/>
+          <w:rFonts w:hint="default"/>
+          <w:lang w:eastAsia="zh-Hans"/>
+        </w:rPr>
+        <w:t>Canteen</w:t>
+      </w:r>
+      <w:bookmarkEnd w:id="11"/>
+    </w:p>
+    <w:p>
+      <w:pPr>
+        <w:pStyle w:val="3"/>
+        <w:numPr>
+          <w:ilvl w:val="0"/>
+          <w:numId w:val="2"/>
+        </w:numPr>
+        <w:bidi w:val="0"/>
+        <w:outlineLvl w:val="0"/>
+        <w:rPr>
+          <w:rFonts w:hint="default"/>
+          <w:lang w:val="en-US" w:eastAsia="zh-Hans"/>
+        </w:rPr>
+      </w:pPr>
+      <w:bookmarkStart w:id="12" w:name="_Toc1747870094"/>
+      <w:r>
+        <w:rPr>
+          <w:rFonts w:hint="eastAsia"/>
+          <w:lang w:val="en-US" w:eastAsia="zh-Hans"/>
+        </w:rPr>
+        <w:t>查询餐厅</w:t>
+      </w:r>
+      <w:bookmarkEnd w:id="12"/>
+    </w:p>
+    <w:p>
+      <w:pPr>
+        <w:bidi w:val="0"/>
         <w:ind w:firstLine="0" w:firstLineChars="0"/>
         <w:rPr>
-          <w:rFonts w:hint="default"/>
-          <w:lang w:val="en-US" w:eastAsia="zh-CN"/>
-        </w:rPr>
-      </w:pPr>
+          <w:rFonts w:hint="eastAsia"/>
+          <w:lang w:val="en-US" w:eastAsia="zh-CN"/>
+        </w:rPr>
+      </w:pPr>
+      <w:r>
+        <w:rPr>
+          <w:rFonts w:hint="eastAsia"/>
+          <w:lang w:val="en-US" w:eastAsia="zh-CN"/>
+        </w:rPr>
+        <w:t>请求：</w:t>
+      </w:r>
     </w:p>
     <w:p>
       <w:pPr>
@@ -5448,49 +5845,3845 @@
         <w:ind w:firstLine="0" w:firstLineChars="0"/>
         <w:rPr>
           <w:rFonts w:hint="default"/>
-          <w:lang w:val="en-US" w:eastAsia="zh-CN"/>
-        </w:rPr>
-      </w:pPr>
+          <w:lang w:val="en-US" w:eastAsia="zh-Hans"/>
+        </w:rPr>
+      </w:pPr>
+      <w:r>
+        <w:rPr>
+          <w:rFonts w:hint="eastAsia"/>
+          <w:lang w:val="en-US" w:eastAsia="zh-CN"/>
+        </w:rPr>
+        <w:fldChar w:fldCharType="begin"/>
+      </w:r>
+      <w:r>
+        <w:rPr>
+          <w:rFonts w:hint="eastAsia"/>
+          <w:lang w:val="en-US" w:eastAsia="zh-CN"/>
+        </w:rPr>
+        <w:instrText xml:space="preserve"> HYPERLINK "http://10.189.66.33:8080/timeTask/account/FQryHisOrder" </w:instrText>
+      </w:r>
+      <w:r>
+        <w:rPr>
+          <w:rFonts w:hint="eastAsia"/>
+          <w:lang w:val="en-US" w:eastAsia="zh-CN"/>
+        </w:rPr>
+        <w:fldChar w:fldCharType="separate"/>
+      </w:r>
+      <w:r>
+        <w:rPr>
+          <w:rFonts w:hint="eastAsia"/>
+          <w:lang w:val="en-US" w:eastAsia="zh-CN"/>
+        </w:rPr>
+        <w:t>http://RequestIp/</w:t>
+      </w:r>
+      <w:r>
+        <w:rPr>
+          <w:rFonts w:hint="eastAsia"/>
+          <w:lang w:val="en-US" w:eastAsia="zh-Hans"/>
+        </w:rPr>
+        <w:t>Foodies</w:t>
+      </w:r>
+      <w:r>
+        <w:rPr>
+          <w:rFonts w:hint="eastAsia"/>
+          <w:lang w:val="en-US" w:eastAsia="zh-CN"/>
+        </w:rPr>
+        <w:t>/</w:t>
+      </w:r>
+      <w:r>
+        <w:rPr>
+          <w:rFonts w:hint="eastAsia"/>
+          <w:lang w:val="en-US" w:eastAsia="zh-Hans"/>
+        </w:rPr>
+        <w:t>canteen</w:t>
+      </w:r>
+      <w:r>
+        <w:rPr>
+          <w:rFonts w:hint="eastAsia"/>
+          <w:lang w:val="en-US" w:eastAsia="zh-CN"/>
+        </w:rPr>
+        <w:fldChar w:fldCharType="end"/>
+      </w:r>
+      <w:r>
+        <w:rPr>
+          <w:rFonts w:hint="default"/>
+          <w:lang w:val="en-US" w:eastAsia="zh-CN"/>
+        </w:rPr>
+        <w:t>/getCanteen</w:t>
+      </w:r>
     </w:p>
     <w:p>
       <w:pPr>
         <w:bidi w:val="0"/>
         <w:ind w:firstLine="0" w:firstLineChars="0"/>
         <w:rPr>
-          <w:rFonts w:hint="default"/>
-          <w:lang w:eastAsia="zh-Hans"/>
-        </w:rPr>
-      </w:pPr>
-    </w:p>
-    <w:p>
-      <w:pPr>
-        <w:bidi w:val="0"/>
-        <w:rPr>
-          <w:rFonts w:hint="eastAsia"/>
-          <w:lang w:val="en-US" w:eastAsia="zh-Hans"/>
-        </w:rPr>
-      </w:pPr>
-    </w:p>
-    <w:p>
-      <w:pPr>
-        <w:rPr>
-          <w:rFonts w:hint="eastAsia"/>
-          <w:lang w:val="en-US" w:eastAsia="zh-Hans"/>
-        </w:rPr>
-      </w:pPr>
-    </w:p>
-    <w:p>
-      <w:pPr>
-        <w:bidi w:val="0"/>
-        <w:rPr>
-          <w:rFonts w:hint="eastAsia"/>
-          <w:lang w:val="en-US" w:eastAsia="zh-Hans"/>
-        </w:rPr>
-      </w:pPr>
-    </w:p>
-    <w:p>
-      <w:pPr>
+          <w:rFonts w:hint="eastAsia"/>
+          <w:lang w:val="en-US" w:eastAsia="zh-Hans"/>
+        </w:rPr>
+      </w:pPr>
+      <w:r>
+        <w:rPr>
+          <w:rFonts w:hint="default"/>
+          <w:lang w:val="en-US" w:eastAsia="zh-CN"/>
+        </w:rPr>
+        <w:t>method = RequestMethod.</w:t>
+      </w:r>
+      <w:r>
+        <w:rPr>
+          <w:rFonts w:hint="eastAsia"/>
+          <w:lang w:val="en-US" w:eastAsia="zh-Hans"/>
+        </w:rPr>
+        <w:t>GET</w:t>
+      </w:r>
+    </w:p>
+    <w:p>
+      <w:pPr>
+        <w:bidi w:val="0"/>
+        <w:ind w:firstLine="0" w:firstLineChars="0"/>
+        <w:rPr>
+          <w:rFonts w:hint="eastAsia"/>
+          <w:lang w:val="en-US" w:eastAsia="zh-CN"/>
+        </w:rPr>
+      </w:pPr>
+      <w:r>
+        <w:rPr>
+          <w:rFonts w:hint="eastAsia"/>
+          <w:lang w:val="en-US" w:eastAsia="zh-CN"/>
+        </w:rPr>
+        <w:t>RequestBody：</w:t>
+      </w:r>
+    </w:p>
+    <w:p>
+      <w:pPr>
+        <w:bidi w:val="0"/>
+        <w:rPr>
+          <w:rFonts w:hint="default"/>
+          <w:lang w:val="en-US" w:eastAsia="zh-CN"/>
+        </w:rPr>
+      </w:pPr>
+      <w:r>
+        <w:rPr>
+          <w:rFonts w:hint="eastAsia"/>
+          <w:lang w:val="en-US" w:eastAsia="zh-CN"/>
+        </w:rPr>
+        <w:t xml:space="preserve"> {</w:t>
+      </w:r>
+    </w:p>
+    <w:p>
+      <w:pPr>
+        <w:bidi w:val="0"/>
+        <w:rPr>
+          <w:rFonts w:hint="default"/>
+          <w:lang w:eastAsia="zh-CN"/>
+        </w:rPr>
+      </w:pPr>
+      <w:r>
+        <w:rPr>
+          <w:rFonts w:hint="eastAsia"/>
+          <w:lang w:val="en-US" w:eastAsia="zh-CN"/>
+        </w:rPr>
+        <w:tab/>
+      </w:r>
+      <w:r>
+        <w:rPr>
+          <w:rFonts w:hint="eastAsia"/>
+          <w:lang w:val="en-US" w:eastAsia="zh-CN"/>
+        </w:rPr>
+        <w:t>///</w:t>
+      </w:r>
+      <w:r>
+        <w:rPr>
+          <w:rFonts w:hint="eastAsia"/>
+          <w:lang w:val="en-US" w:eastAsia="zh-Hans"/>
+        </w:rPr>
+        <w:t>用户ID</w:t>
+      </w:r>
+      <w:r>
+        <w:rPr>
+          <w:rFonts w:hint="default"/>
+          <w:lang w:eastAsia="zh-Hans"/>
+        </w:rPr>
+        <w:t>（</w:t>
+      </w:r>
+      <w:r>
+        <w:rPr>
+          <w:rFonts w:hint="eastAsia"/>
+          <w:lang w:val="en-US" w:eastAsia="zh-Hans"/>
+        </w:rPr>
+        <w:t>如果传则给出这个用户名下所有餐厅</w:t>
+      </w:r>
+      <w:r>
+        <w:rPr>
+          <w:rFonts w:hint="default"/>
+          <w:lang w:eastAsia="zh-Hans"/>
+        </w:rPr>
+        <w:t>，</w:t>
+      </w:r>
+      <w:r>
+        <w:rPr>
+          <w:rFonts w:hint="eastAsia"/>
+          <w:lang w:val="en-US" w:eastAsia="zh-Hans"/>
+        </w:rPr>
+        <w:t>如果不传则直接给出所有餐厅</w:t>
+      </w:r>
+      <w:r>
+        <w:rPr>
+          <w:rFonts w:hint="default"/>
+          <w:lang w:eastAsia="zh-Hans"/>
+        </w:rPr>
+        <w:t>）</w:t>
+      </w:r>
+    </w:p>
+    <w:p>
+      <w:pPr>
+        <w:bidi w:val="0"/>
+        <w:ind w:firstLine="420" w:firstLineChars="0"/>
+        <w:rPr>
+          <w:rFonts w:hint="default"/>
+          <w:lang w:eastAsia="zh-CN"/>
+        </w:rPr>
+      </w:pPr>
+      <w:r>
+        <w:rPr>
+          <w:rFonts w:hint="default"/>
+          <w:lang w:val="en-US" w:eastAsia="zh-CN"/>
+        </w:rPr>
+        <w:t>“</w:t>
+      </w:r>
+      <w:r>
+        <w:rPr>
+          <w:rFonts w:hint="eastAsia"/>
+          <w:lang w:val="en-US" w:eastAsia="zh-Hans"/>
+        </w:rPr>
+        <w:t>user</w:t>
+      </w:r>
+      <w:r>
+        <w:rPr>
+          <w:rFonts w:hint="default"/>
+          <w:lang w:eastAsia="zh-Hans"/>
+        </w:rPr>
+        <w:t>ID</w:t>
+      </w:r>
+      <w:r>
+        <w:rPr>
+          <w:rFonts w:hint="default"/>
+          <w:lang w:val="en-US" w:eastAsia="zh-CN"/>
+        </w:rPr>
+        <w:t>”</w:t>
+      </w:r>
+      <w:r>
+        <w:rPr>
+          <w:rFonts w:hint="eastAsia"/>
+          <w:lang w:val="en-US" w:eastAsia="zh-CN"/>
+        </w:rPr>
+        <w:t xml:space="preserve"> : </w:t>
+      </w:r>
+      <w:r>
+        <w:rPr>
+          <w:rFonts w:hint="default"/>
+          <w:lang w:eastAsia="zh-CN"/>
+        </w:rPr>
+        <w:t>“</w:t>
+      </w:r>
+      <w:r>
+        <w:rPr>
+          <w:rFonts w:hint="default"/>
+          <w:lang w:eastAsia="zh-Hans"/>
+        </w:rPr>
+        <w:t>2</w:t>
+      </w:r>
+      <w:r>
+        <w:rPr>
+          <w:rFonts w:hint="default"/>
+          <w:lang w:eastAsia="zh-CN"/>
+        </w:rPr>
+        <w:t>”</w:t>
+      </w:r>
+      <w:r>
+        <w:rPr>
+          <w:rFonts w:hint="eastAsia"/>
+          <w:lang w:val="en-US" w:eastAsia="zh-CN"/>
+        </w:rPr>
+        <w:t>,</w:t>
+      </w:r>
+    </w:p>
+    <w:p>
+      <w:pPr>
+        <w:bidi w:val="0"/>
+        <w:ind w:firstLine="420" w:firstLineChars="0"/>
+        <w:rPr>
+          <w:rFonts w:hint="default"/>
+          <w:lang w:eastAsia="zh-Hans"/>
+        </w:rPr>
+      </w:pPr>
+      <w:r>
+        <w:rPr>
+          <w:rFonts w:hint="default"/>
+          <w:lang w:eastAsia="zh-Hans"/>
+        </w:rPr>
+        <w:t>///</w:t>
+      </w:r>
+      <w:r>
+        <w:rPr>
+          <w:rFonts w:hint="eastAsia"/>
+          <w:lang w:val="en-US" w:eastAsia="zh-Hans"/>
+        </w:rPr>
+        <w:t>排序方法</w:t>
+      </w:r>
+      <w:r>
+        <w:rPr>
+          <w:rFonts w:hint="default"/>
+          <w:lang w:eastAsia="zh-Hans"/>
+        </w:rPr>
+        <w:t>（</w:t>
+      </w:r>
+      <w:r>
+        <w:rPr>
+          <w:rFonts w:hint="eastAsia"/>
+          <w:lang w:val="en-US" w:eastAsia="zh-Hans"/>
+        </w:rPr>
+        <w:t>如果传</w:t>
+      </w:r>
+      <w:r>
+        <w:rPr>
+          <w:rFonts w:hint="default"/>
+          <w:lang w:eastAsia="zh-Hans"/>
+        </w:rPr>
+        <w:t xml:space="preserve">1 </w:t>
+      </w:r>
+      <w:r>
+        <w:rPr>
+          <w:rFonts w:hint="eastAsia"/>
+          <w:lang w:val="en-US" w:eastAsia="zh-Hans"/>
+        </w:rPr>
+        <w:t>则按照餐厅star倒序给出</w:t>
+      </w:r>
+      <w:r>
+        <w:rPr>
+          <w:rFonts w:hint="default"/>
+          <w:lang w:eastAsia="zh-Hans"/>
+        </w:rPr>
+        <w:t>，</w:t>
+      </w:r>
+      <w:r>
+        <w:rPr>
+          <w:rFonts w:hint="eastAsia"/>
+          <w:lang w:val="en-US" w:eastAsia="zh-Hans"/>
+        </w:rPr>
+        <w:t>如果不传则按照数据库中顺序给出</w:t>
+      </w:r>
+      <w:r>
+        <w:rPr>
+          <w:rFonts w:hint="default"/>
+          <w:lang w:eastAsia="zh-Hans"/>
+        </w:rPr>
+        <w:t>）</w:t>
+      </w:r>
+    </w:p>
+    <w:p>
+      <w:pPr>
+        <w:bidi w:val="0"/>
+        <w:ind w:firstLine="420" w:firstLineChars="0"/>
+        <w:rPr>
+          <w:rFonts w:hint="default"/>
+          <w:lang w:eastAsia="zh-CN"/>
+        </w:rPr>
+      </w:pPr>
+      <w:r>
+        <w:rPr>
+          <w:rFonts w:hint="default"/>
+          <w:lang w:eastAsia="zh-CN"/>
+        </w:rPr>
+        <w:t>“</w:t>
+      </w:r>
+      <w:r>
+        <w:rPr>
+          <w:rFonts w:hint="eastAsia"/>
+          <w:lang w:val="en-US" w:eastAsia="zh-Hans"/>
+        </w:rPr>
+        <w:t>orderType</w:t>
+      </w:r>
+      <w:r>
+        <w:rPr>
+          <w:rFonts w:hint="default"/>
+          <w:lang w:eastAsia="zh-CN"/>
+        </w:rPr>
+        <w:t>”</w:t>
+      </w:r>
+      <w:r>
+        <w:rPr>
+          <w:rFonts w:hint="eastAsia"/>
+          <w:lang w:val="en-US" w:eastAsia="zh-CN"/>
+        </w:rPr>
+        <w:t xml:space="preserve"> : </w:t>
+      </w:r>
+      <w:r>
+        <w:rPr>
+          <w:rFonts w:hint="default"/>
+          <w:lang w:eastAsia="zh-CN"/>
+        </w:rPr>
+        <w:t>“</w:t>
+      </w:r>
+      <w:r>
+        <w:rPr>
+          <w:rFonts w:hint="default"/>
+          <w:lang w:eastAsia="zh-Hans"/>
+        </w:rPr>
+        <w:t>1</w:t>
+      </w:r>
+      <w:r>
+        <w:rPr>
+          <w:rFonts w:hint="default"/>
+          <w:lang w:eastAsia="zh-CN"/>
+        </w:rPr>
+        <w:t>”</w:t>
+      </w:r>
+    </w:p>
+    <w:p>
+      <w:pPr>
+        <w:bidi w:val="0"/>
+        <w:rPr>
+          <w:rFonts w:hint="eastAsia"/>
+          <w:lang w:val="en-US" w:eastAsia="zh-CN"/>
+        </w:rPr>
+      </w:pPr>
+      <w:r>
+        <w:rPr>
+          <w:rFonts w:hint="eastAsia"/>
+          <w:lang w:val="en-US" w:eastAsia="zh-CN"/>
+        </w:rPr>
+        <w:t>}</w:t>
+      </w:r>
+    </w:p>
+    <w:p>
+      <w:pPr>
+        <w:bidi w:val="0"/>
+        <w:rPr>
+          <w:rFonts w:hint="default"/>
+          <w:lang w:eastAsia="zh-Hans"/>
+        </w:rPr>
+      </w:pPr>
+      <w:r>
+        <w:rPr>
+          <w:rFonts w:hint="eastAsia"/>
+          <w:lang w:val="en-US" w:eastAsia="zh-Hans"/>
+        </w:rPr>
+        <w:t>返回</w:t>
+      </w:r>
+      <w:r>
+        <w:rPr>
+          <w:rFonts w:hint="default"/>
+          <w:lang w:eastAsia="zh-Hans"/>
+        </w:rPr>
+        <w:t>：</w:t>
+      </w:r>
+    </w:p>
+    <w:p>
+      <w:pPr>
+        <w:bidi w:val="0"/>
+        <w:ind w:firstLine="0" w:firstLineChars="0"/>
+        <w:rPr>
+          <w:rFonts w:hint="default"/>
+          <w:lang w:val="en-US" w:eastAsia="zh-CN"/>
+        </w:rPr>
+      </w:pPr>
+      <w:r>
+        <w:rPr>
+          <w:rFonts w:hint="default"/>
+          <w:lang w:val="en-US" w:eastAsia="zh-CN"/>
+        </w:rPr>
+        <w:t>{</w:t>
+      </w:r>
+    </w:p>
+    <w:p>
+      <w:pPr>
+        <w:bidi w:val="0"/>
+        <w:ind w:firstLine="420" w:firstLineChars="0"/>
+        <w:rPr>
+          <w:rFonts w:hint="default"/>
+          <w:lang w:val="en-US" w:eastAsia="zh-CN"/>
+        </w:rPr>
+      </w:pPr>
+      <w:r>
+        <w:rPr>
+          <w:rFonts w:hint="default"/>
+          <w:lang w:val="en-US" w:eastAsia="zh-CN"/>
+        </w:rPr>
+        <w:t>"msg": "Query Success",</w:t>
+      </w:r>
+    </w:p>
+    <w:p>
+      <w:pPr>
+        <w:bidi w:val="0"/>
+        <w:ind w:firstLine="420" w:firstLineChars="0"/>
+        <w:rPr>
+          <w:rFonts w:hint="default"/>
+          <w:lang w:val="en-US" w:eastAsia="zh-CN"/>
+        </w:rPr>
+      </w:pPr>
+      <w:r>
+        <w:rPr>
+          <w:rFonts w:hint="default"/>
+          <w:lang w:val="en-US" w:eastAsia="zh-CN"/>
+        </w:rPr>
+        <w:t>"resultCode": 1,</w:t>
+      </w:r>
+    </w:p>
+    <w:p>
+      <w:pPr>
+        <w:bidi w:val="0"/>
+        <w:ind w:firstLine="420" w:firstLineChars="0"/>
+        <w:rPr>
+          <w:rFonts w:hint="default"/>
+          <w:lang w:val="en-US" w:eastAsia="zh-CN"/>
+        </w:rPr>
+      </w:pPr>
+      <w:r>
+        <w:rPr>
+          <w:rFonts w:hint="default"/>
+          <w:lang w:val="en-US" w:eastAsia="zh-CN"/>
+        </w:rPr>
+        <w:t>"content": [</w:t>
+      </w:r>
+    </w:p>
+    <w:p>
+      <w:pPr>
+        <w:bidi w:val="0"/>
+        <w:ind w:left="420" w:leftChars="0" w:firstLine="420" w:firstLineChars="0"/>
+        <w:rPr>
+          <w:rFonts w:hint="default"/>
+          <w:lang w:val="en-US" w:eastAsia="zh-CN"/>
+        </w:rPr>
+      </w:pPr>
+      <w:r>
+        <w:rPr>
+          <w:rFonts w:hint="default"/>
+          <w:lang w:val="en-US" w:eastAsia="zh-CN"/>
+        </w:rPr>
+        <w:t>{</w:t>
+      </w:r>
+    </w:p>
+    <w:p>
+      <w:pPr>
+        <w:bidi w:val="0"/>
+        <w:ind w:left="840" w:leftChars="0" w:firstLine="420" w:firstLineChars="0"/>
+        <w:rPr>
+          <w:rFonts w:hint="default"/>
+          <w:lang w:val="en-US" w:eastAsia="zh-CN"/>
+        </w:rPr>
+      </w:pPr>
+      <w:r>
+        <w:rPr>
+          <w:rFonts w:hint="default"/>
+          <w:lang w:val="en-US" w:eastAsia="zh-CN"/>
+        </w:rPr>
+        <w:t>"name": "McDonld",</w:t>
+      </w:r>
+    </w:p>
+    <w:p>
+      <w:pPr>
+        <w:bidi w:val="0"/>
+        <w:ind w:left="840" w:leftChars="0" w:firstLine="420" w:firstLineChars="0"/>
+        <w:rPr>
+          <w:rFonts w:hint="default"/>
+          <w:lang w:val="en-US" w:eastAsia="zh-CN"/>
+        </w:rPr>
+      </w:pPr>
+      <w:r>
+        <w:rPr>
+          <w:rFonts w:hint="default"/>
+          <w:lang w:val="en-US" w:eastAsia="zh-CN"/>
+        </w:rPr>
+        <w:t>"description": "Good Taste!",</w:t>
+      </w:r>
+    </w:p>
+    <w:p>
+      <w:pPr>
+        <w:bidi w:val="0"/>
+        <w:ind w:left="840" w:leftChars="0" w:firstLine="420" w:firstLineChars="0"/>
+        <w:rPr>
+          <w:rFonts w:hint="default"/>
+          <w:lang w:val="en-US" w:eastAsia="zh-CN"/>
+        </w:rPr>
+      </w:pPr>
+      <w:r>
+        <w:rPr>
+          <w:rFonts w:hint="default"/>
+          <w:lang w:val="en-US" w:eastAsia="zh-CN"/>
+        </w:rPr>
+        <w:t>"id": 2,</w:t>
+      </w:r>
+    </w:p>
+    <w:p>
+      <w:pPr>
+        <w:bidi w:val="0"/>
+        <w:ind w:left="840" w:leftChars="0" w:firstLine="420" w:firstLineChars="0"/>
+        <w:rPr>
+          <w:rFonts w:hint="default"/>
+          <w:lang w:val="en-US" w:eastAsia="zh-CN"/>
+        </w:rPr>
+      </w:pPr>
+      <w:r>
+        <w:rPr>
+          <w:rFonts w:hint="default"/>
+          <w:lang w:val="en-US" w:eastAsia="zh-CN"/>
+        </w:rPr>
+        <w:t>"star": 4.8,</w:t>
+      </w:r>
+    </w:p>
+    <w:p>
+      <w:pPr>
+        <w:bidi w:val="0"/>
+        <w:ind w:left="840" w:leftChars="0" w:firstLine="420" w:firstLineChars="0"/>
+        <w:rPr>
+          <w:rFonts w:hint="default"/>
+          <w:lang w:val="en-US" w:eastAsia="zh-CN"/>
+        </w:rPr>
+      </w:pPr>
+      <w:r>
+        <w:rPr>
+          <w:rFonts w:hint="default"/>
+          <w:lang w:val="en-US" w:eastAsia="zh-CN"/>
+        </w:rPr>
+        <w:t>"user_id": 2</w:t>
+      </w:r>
+    </w:p>
+    <w:p>
+      <w:pPr>
+        <w:bidi w:val="0"/>
+        <w:ind w:left="420" w:leftChars="0" w:firstLine="420" w:firstLineChars="0"/>
+        <w:rPr>
+          <w:rFonts w:hint="default"/>
+          <w:lang w:val="en-US" w:eastAsia="zh-CN"/>
+        </w:rPr>
+      </w:pPr>
+      <w:r>
+        <w:rPr>
+          <w:rFonts w:hint="default"/>
+          <w:lang w:val="en-US" w:eastAsia="zh-CN"/>
+        </w:rPr>
+        <w:t>},</w:t>
+      </w:r>
+    </w:p>
+    <w:p>
+      <w:pPr>
+        <w:bidi w:val="0"/>
+        <w:ind w:left="420" w:leftChars="0" w:firstLine="420" w:firstLineChars="0"/>
+        <w:rPr>
+          <w:rFonts w:hint="default"/>
+          <w:lang w:val="en-US" w:eastAsia="zh-CN"/>
+        </w:rPr>
+      </w:pPr>
+      <w:r>
+        <w:rPr>
+          <w:rFonts w:hint="default"/>
+          <w:lang w:val="en-US" w:eastAsia="zh-CN"/>
+        </w:rPr>
+        <w:t>{</w:t>
+      </w:r>
+    </w:p>
+    <w:p>
+      <w:pPr>
+        <w:bidi w:val="0"/>
+        <w:ind w:left="840" w:leftChars="0" w:firstLine="420" w:firstLineChars="0"/>
+        <w:rPr>
+          <w:rFonts w:hint="default"/>
+          <w:lang w:val="en-US" w:eastAsia="zh-CN"/>
+        </w:rPr>
+      </w:pPr>
+      <w:r>
+        <w:rPr>
+          <w:rFonts w:hint="default"/>
+          <w:lang w:val="en-US" w:eastAsia="zh-CN"/>
+        </w:rPr>
+        <w:t>"name": "nus",</w:t>
+      </w:r>
+    </w:p>
+    <w:p>
+      <w:pPr>
+        <w:bidi w:val="0"/>
+        <w:ind w:left="840" w:leftChars="0" w:firstLine="420" w:firstLineChars="0"/>
+        <w:rPr>
+          <w:rFonts w:hint="default"/>
+          <w:lang w:val="en-US" w:eastAsia="zh-CN"/>
+        </w:rPr>
+      </w:pPr>
+      <w:r>
+        <w:rPr>
+          <w:rFonts w:hint="default"/>
+          <w:lang w:val="en-US" w:eastAsia="zh-CN"/>
+        </w:rPr>
+        <w:t>"description": "nus school canteen",</w:t>
+      </w:r>
+    </w:p>
+    <w:p>
+      <w:pPr>
+        <w:bidi w:val="0"/>
+        <w:ind w:left="840" w:leftChars="0" w:firstLine="420" w:firstLineChars="0"/>
+        <w:rPr>
+          <w:rFonts w:hint="default"/>
+          <w:lang w:val="en-US" w:eastAsia="zh-CN"/>
+        </w:rPr>
+      </w:pPr>
+      <w:r>
+        <w:rPr>
+          <w:rFonts w:hint="default"/>
+          <w:lang w:val="en-US" w:eastAsia="zh-CN"/>
+        </w:rPr>
+        <w:t>"id": 1,</w:t>
+      </w:r>
+    </w:p>
+    <w:p>
+      <w:pPr>
+        <w:bidi w:val="0"/>
+        <w:ind w:left="840" w:leftChars="0" w:firstLine="420" w:firstLineChars="0"/>
+        <w:rPr>
+          <w:rFonts w:hint="default"/>
+          <w:lang w:val="en-US" w:eastAsia="zh-CN"/>
+        </w:rPr>
+      </w:pPr>
+      <w:r>
+        <w:rPr>
+          <w:rFonts w:hint="default"/>
+          <w:lang w:val="en-US" w:eastAsia="zh-CN"/>
+        </w:rPr>
+        <w:t>"star": 4.6,</w:t>
+      </w:r>
+    </w:p>
+    <w:p>
+      <w:pPr>
+        <w:bidi w:val="0"/>
+        <w:ind w:left="840" w:leftChars="0" w:firstLine="420" w:firstLineChars="0"/>
+        <w:rPr>
+          <w:rFonts w:hint="default"/>
+          <w:lang w:val="en-US" w:eastAsia="zh-CN"/>
+        </w:rPr>
+      </w:pPr>
+      <w:r>
+        <w:rPr>
+          <w:rFonts w:hint="default"/>
+          <w:lang w:val="en-US" w:eastAsia="zh-CN"/>
+        </w:rPr>
+        <w:t>"user_id": 2</w:t>
+      </w:r>
+    </w:p>
+    <w:p>
+      <w:pPr>
+        <w:bidi w:val="0"/>
+        <w:ind w:left="420" w:leftChars="0" w:firstLine="420" w:firstLineChars="0"/>
+        <w:rPr>
+          <w:rFonts w:hint="default"/>
+          <w:lang w:val="en-US" w:eastAsia="zh-CN"/>
+        </w:rPr>
+      </w:pPr>
+      <w:r>
+        <w:rPr>
+          <w:rFonts w:hint="default"/>
+          <w:lang w:val="en-US" w:eastAsia="zh-CN"/>
+        </w:rPr>
+        <w:t>}</w:t>
+      </w:r>
+    </w:p>
+    <w:p>
+      <w:pPr>
+        <w:bidi w:val="0"/>
+        <w:ind w:firstLine="420" w:firstLineChars="0"/>
+        <w:rPr>
+          <w:rFonts w:hint="default"/>
+          <w:lang w:val="en-US" w:eastAsia="zh-CN"/>
+        </w:rPr>
+      </w:pPr>
+      <w:r>
+        <w:rPr>
+          <w:rFonts w:hint="default"/>
+          <w:lang w:val="en-US" w:eastAsia="zh-CN"/>
+        </w:rPr>
+        <w:t>]</w:t>
+      </w:r>
+    </w:p>
+    <w:p>
+      <w:pPr>
+        <w:bidi w:val="0"/>
+        <w:ind w:firstLine="0" w:firstLineChars="0"/>
+        <w:rPr>
+          <w:rFonts w:hint="default"/>
+          <w:lang w:val="en-US" w:eastAsia="zh-CN"/>
+        </w:rPr>
+      </w:pPr>
+      <w:r>
+        <w:rPr>
+          <w:rFonts w:hint="default"/>
+          <w:lang w:val="en-US" w:eastAsia="zh-CN"/>
+        </w:rPr>
+        <w:t>}</w:t>
+      </w:r>
+    </w:p>
+    <w:p>
+      <w:pPr>
+        <w:pStyle w:val="3"/>
         <w:numPr>
+          <w:ilvl w:val="0"/>
+          <w:numId w:val="2"/>
+        </w:numPr>
+        <w:bidi w:val="0"/>
+        <w:outlineLvl w:val="0"/>
+        <w:rPr>
+          <w:rFonts w:hint="default"/>
+          <w:lang w:val="en-US" w:eastAsia="zh-Hans"/>
+        </w:rPr>
+      </w:pPr>
+      <w:bookmarkStart w:id="13" w:name="_Toc1023862545"/>
+      <w:r>
+        <w:rPr>
+          <w:rFonts w:hint="eastAsia"/>
+          <w:lang w:val="en-US" w:eastAsia="zh-Hans"/>
+        </w:rPr>
+        <w:t>创建餐厅</w:t>
+      </w:r>
+      <w:bookmarkEnd w:id="13"/>
+    </w:p>
+    <w:p>
+      <w:pPr>
+        <w:bidi w:val="0"/>
+        <w:ind w:firstLine="0" w:firstLineChars="0"/>
+        <w:rPr>
+          <w:rFonts w:hint="eastAsia"/>
+          <w:lang w:val="en-US" w:eastAsia="zh-CN"/>
+        </w:rPr>
+      </w:pPr>
+      <w:r>
+        <w:rPr>
+          <w:rFonts w:hint="eastAsia"/>
+          <w:lang w:val="en-US" w:eastAsia="zh-CN"/>
+        </w:rPr>
+        <w:t>请求：</w:t>
+      </w:r>
+    </w:p>
+    <w:p>
+      <w:pPr>
+        <w:bidi w:val="0"/>
+        <w:ind w:firstLine="0" w:firstLineChars="0"/>
+        <w:rPr>
+          <w:rFonts w:hint="eastAsia" w:eastAsiaTheme="minorEastAsia"/>
+          <w:lang w:val="en-US" w:eastAsia="zh-Hans"/>
+        </w:rPr>
+      </w:pPr>
+      <w:r>
+        <w:rPr>
+          <w:rFonts w:hint="eastAsia"/>
+          <w:lang w:val="en-US" w:eastAsia="zh-CN"/>
+        </w:rPr>
+        <w:fldChar w:fldCharType="begin"/>
+      </w:r>
+      <w:r>
+        <w:rPr>
+          <w:rFonts w:hint="eastAsia"/>
+          <w:lang w:val="en-US" w:eastAsia="zh-CN"/>
+        </w:rPr>
+        <w:instrText xml:space="preserve"> HYPERLINK "http://10.189.66.33:8080/timeTask/account/FQryHisOrder" </w:instrText>
+      </w:r>
+      <w:r>
+        <w:rPr>
+          <w:rFonts w:hint="eastAsia"/>
+          <w:lang w:val="en-US" w:eastAsia="zh-CN"/>
+        </w:rPr>
+        <w:fldChar w:fldCharType="separate"/>
+      </w:r>
+      <w:r>
+        <w:rPr>
+          <w:rFonts w:hint="eastAsia"/>
+          <w:lang w:val="en-US" w:eastAsia="zh-CN"/>
+        </w:rPr>
+        <w:t>http://RequestIp/</w:t>
+      </w:r>
+      <w:r>
+        <w:rPr>
+          <w:rFonts w:hint="eastAsia"/>
+          <w:lang w:val="en-US" w:eastAsia="zh-Hans"/>
+        </w:rPr>
+        <w:t>Foodies</w:t>
+      </w:r>
+      <w:r>
+        <w:rPr>
+          <w:rFonts w:hint="eastAsia"/>
+          <w:lang w:val="en-US" w:eastAsia="zh-CN"/>
+        </w:rPr>
+        <w:t>/</w:t>
+      </w:r>
+      <w:r>
+        <w:rPr>
+          <w:rFonts w:hint="eastAsia"/>
+          <w:lang w:val="en-US" w:eastAsia="zh-Hans"/>
+        </w:rPr>
+        <w:t>canteen</w:t>
+      </w:r>
+      <w:r>
+        <w:rPr>
+          <w:rFonts w:hint="eastAsia"/>
+          <w:lang w:val="en-US" w:eastAsia="zh-CN"/>
+        </w:rPr>
+        <w:fldChar w:fldCharType="end"/>
+      </w:r>
+      <w:r>
+        <w:rPr>
+          <w:rFonts w:hint="default"/>
+          <w:lang w:val="en-US" w:eastAsia="zh-CN"/>
+        </w:rPr>
+        <w:t>/</w:t>
+      </w:r>
+      <w:r>
+        <w:rPr>
+          <w:rFonts w:hint="eastAsia"/>
+          <w:lang w:val="en-US" w:eastAsia="zh-Hans"/>
+        </w:rPr>
+        <w:t>create</w:t>
+      </w:r>
+    </w:p>
+    <w:p>
+      <w:pPr>
+        <w:bidi w:val="0"/>
+        <w:ind w:firstLine="0" w:firstLineChars="0"/>
+        <w:rPr>
+          <w:rFonts w:hint="eastAsia" w:eastAsiaTheme="minorEastAsia"/>
+          <w:lang w:val="en-US" w:eastAsia="zh-Hans"/>
+        </w:rPr>
+      </w:pPr>
+      <w:r>
+        <w:rPr>
+          <w:rFonts w:hint="default"/>
+          <w:lang w:val="en-US" w:eastAsia="zh-CN"/>
+        </w:rPr>
+        <w:t>method = RequestMethod.</w:t>
+      </w:r>
+      <w:r>
+        <w:rPr>
+          <w:rFonts w:hint="eastAsia"/>
+          <w:lang w:val="en-US" w:eastAsia="zh-Hans"/>
+        </w:rPr>
+        <w:t>POST</w:t>
+      </w:r>
+    </w:p>
+    <w:p>
+      <w:pPr>
+        <w:bidi w:val="0"/>
+        <w:ind w:firstLine="0" w:firstLineChars="0"/>
+        <w:rPr>
+          <w:rFonts w:hint="eastAsia"/>
+          <w:lang w:val="en-US" w:eastAsia="zh-CN"/>
+        </w:rPr>
+      </w:pPr>
+      <w:r>
+        <w:rPr>
+          <w:rFonts w:hint="eastAsia"/>
+          <w:lang w:val="en-US" w:eastAsia="zh-CN"/>
+        </w:rPr>
+        <w:t>RequestBody：</w:t>
+      </w:r>
+    </w:p>
+    <w:p>
+      <w:pPr>
+        <w:bidi w:val="0"/>
+        <w:rPr>
+          <w:rFonts w:hint="default"/>
+          <w:lang w:val="en-US" w:eastAsia="zh-CN"/>
+        </w:rPr>
+      </w:pPr>
+      <w:r>
+        <w:rPr>
+          <w:rFonts w:hint="eastAsia"/>
+          <w:lang w:val="en-US" w:eastAsia="zh-CN"/>
+        </w:rPr>
+        <w:t xml:space="preserve"> {</w:t>
+      </w:r>
+    </w:p>
+    <w:p>
+      <w:pPr>
+        <w:bidi w:val="0"/>
+        <w:rPr>
+          <w:rFonts w:hint="default" w:eastAsiaTheme="minorEastAsia"/>
+          <w:lang w:eastAsia="zh-Hans"/>
+        </w:rPr>
+      </w:pPr>
+      <w:r>
+        <w:rPr>
+          <w:rFonts w:hint="eastAsia"/>
+          <w:lang w:val="en-US" w:eastAsia="zh-CN"/>
+        </w:rPr>
+        <w:tab/>
+      </w:r>
+      <w:r>
+        <w:rPr>
+          <w:rFonts w:hint="eastAsia"/>
+          <w:lang w:val="en-US" w:eastAsia="zh-CN"/>
+        </w:rPr>
+        <w:t>///</w:t>
+      </w:r>
+      <w:r>
+        <w:rPr>
+          <w:rFonts w:hint="eastAsia"/>
+          <w:lang w:val="en-US" w:eastAsia="zh-Hans"/>
+        </w:rPr>
+        <w:t>餐厅名称</w:t>
+      </w:r>
+      <w:r>
+        <w:rPr>
+          <w:rFonts w:hint="default"/>
+          <w:b/>
+          <w:bCs/>
+          <w:lang w:eastAsia="zh-CN"/>
+        </w:rPr>
+        <w:t>（</w:t>
+      </w:r>
+      <w:r>
+        <w:rPr>
+          <w:rFonts w:hint="eastAsia"/>
+          <w:b/>
+          <w:bCs/>
+          <w:lang w:val="en-US" w:eastAsia="zh-Hans"/>
+        </w:rPr>
+        <w:t>必传</w:t>
+      </w:r>
+      <w:r>
+        <w:rPr>
+          <w:rFonts w:hint="default"/>
+          <w:b/>
+          <w:bCs/>
+          <w:lang w:eastAsia="zh-CN"/>
+        </w:rPr>
+        <w:t>）</w:t>
+      </w:r>
+    </w:p>
+    <w:p>
+      <w:pPr>
+        <w:bidi w:val="0"/>
+        <w:ind w:firstLine="420" w:firstLineChars="0"/>
+        <w:rPr>
+          <w:rFonts w:hint="default"/>
+          <w:lang w:eastAsia="zh-CN"/>
+        </w:rPr>
+      </w:pPr>
+      <w:r>
+        <w:rPr>
+          <w:rFonts w:hint="default"/>
+          <w:lang w:val="en-US" w:eastAsia="zh-CN"/>
+        </w:rPr>
+        <w:t>“</w:t>
+      </w:r>
+      <w:r>
+        <w:rPr>
+          <w:rFonts w:hint="eastAsia"/>
+          <w:lang w:val="en-US" w:eastAsia="zh-Hans"/>
+        </w:rPr>
+        <w:t>name</w:t>
+      </w:r>
+      <w:r>
+        <w:rPr>
+          <w:rFonts w:hint="default"/>
+          <w:lang w:val="en-US" w:eastAsia="zh-CN"/>
+        </w:rPr>
+        <w:t>”</w:t>
+      </w:r>
+      <w:r>
+        <w:rPr>
+          <w:rFonts w:hint="eastAsia"/>
+          <w:lang w:val="en-US" w:eastAsia="zh-CN"/>
+        </w:rPr>
+        <w:t xml:space="preserve"> : </w:t>
+      </w:r>
+      <w:r>
+        <w:rPr>
+          <w:rFonts w:hint="default"/>
+          <w:lang w:eastAsia="zh-CN"/>
+        </w:rPr>
+        <w:t>“</w:t>
+      </w:r>
+      <w:r>
+        <w:rPr>
+          <w:rFonts w:hint="eastAsia"/>
+          <w:lang w:val="en-US" w:eastAsia="zh-Hans"/>
+        </w:rPr>
+        <w:t>McDonld</w:t>
+      </w:r>
+      <w:r>
+        <w:rPr>
+          <w:rFonts w:hint="default"/>
+          <w:lang w:eastAsia="zh-CN"/>
+        </w:rPr>
+        <w:t>”</w:t>
+      </w:r>
+      <w:r>
+        <w:rPr>
+          <w:rFonts w:hint="eastAsia"/>
+          <w:lang w:val="en-US" w:eastAsia="zh-CN"/>
+        </w:rPr>
+        <w:t>,</w:t>
+      </w:r>
+    </w:p>
+    <w:p>
+      <w:pPr>
+        <w:bidi w:val="0"/>
+        <w:ind w:firstLine="420" w:firstLineChars="0"/>
+        <w:rPr>
+          <w:rFonts w:hint="default"/>
+          <w:lang w:eastAsia="zh-Hans"/>
+        </w:rPr>
+      </w:pPr>
+      <w:r>
+        <w:rPr>
+          <w:rFonts w:hint="default"/>
+          <w:lang w:eastAsia="zh-Hans"/>
+        </w:rPr>
+        <w:t>///</w:t>
+      </w:r>
+      <w:r>
+        <w:rPr>
+          <w:rFonts w:hint="eastAsia"/>
+          <w:lang w:val="en-US" w:eastAsia="zh-Hans"/>
+        </w:rPr>
+        <w:t>餐厅描述</w:t>
+      </w:r>
+      <w:r>
+        <w:rPr>
+          <w:rFonts w:hint="default"/>
+          <w:b/>
+          <w:bCs/>
+          <w:lang w:eastAsia="zh-CN"/>
+        </w:rPr>
+        <w:t>（</w:t>
+      </w:r>
+      <w:r>
+        <w:rPr>
+          <w:rFonts w:hint="eastAsia"/>
+          <w:b/>
+          <w:bCs/>
+          <w:lang w:val="en-US" w:eastAsia="zh-Hans"/>
+        </w:rPr>
+        <w:t>必传</w:t>
+      </w:r>
+      <w:r>
+        <w:rPr>
+          <w:rFonts w:hint="default"/>
+          <w:b/>
+          <w:bCs/>
+          <w:lang w:eastAsia="zh-CN"/>
+        </w:rPr>
+        <w:t>）</w:t>
+      </w:r>
+    </w:p>
+    <w:p>
+      <w:pPr>
+        <w:bidi w:val="0"/>
+        <w:ind w:firstLine="420" w:firstLineChars="0"/>
+        <w:rPr>
+          <w:rFonts w:hint="default"/>
+          <w:lang w:eastAsia="zh-CN"/>
+        </w:rPr>
+      </w:pPr>
+      <w:r>
+        <w:rPr>
+          <w:rFonts w:hint="default"/>
+          <w:lang w:eastAsia="zh-CN"/>
+        </w:rPr>
+        <w:t>“</w:t>
+      </w:r>
+      <w:r>
+        <w:rPr>
+          <w:rFonts w:hint="eastAsia"/>
+          <w:lang w:val="en-US" w:eastAsia="zh-Hans"/>
+        </w:rPr>
+        <w:t>description</w:t>
+      </w:r>
+      <w:r>
+        <w:rPr>
+          <w:rFonts w:hint="default"/>
+          <w:lang w:eastAsia="zh-CN"/>
+        </w:rPr>
+        <w:t>”</w:t>
+      </w:r>
+      <w:r>
+        <w:rPr>
+          <w:rFonts w:hint="eastAsia"/>
+          <w:lang w:val="en-US" w:eastAsia="zh-CN"/>
+        </w:rPr>
+        <w:t xml:space="preserve"> : </w:t>
+      </w:r>
+      <w:r>
+        <w:rPr>
+          <w:rFonts w:hint="default"/>
+          <w:lang w:eastAsia="zh-CN"/>
+        </w:rPr>
+        <w:t>“</w:t>
+      </w:r>
+      <w:r>
+        <w:rPr>
+          <w:rFonts w:hint="eastAsia"/>
+          <w:lang w:val="en-US" w:eastAsia="zh-Hans"/>
+        </w:rPr>
+        <w:t>World</w:t>
+      </w:r>
+      <w:r>
+        <w:rPr>
+          <w:rFonts w:hint="default"/>
+          <w:lang w:eastAsia="zh-Hans"/>
+        </w:rPr>
+        <w:t xml:space="preserve"> </w:t>
+      </w:r>
+      <w:r>
+        <w:rPr>
+          <w:rFonts w:hint="eastAsia"/>
+          <w:lang w:val="en-US" w:eastAsia="zh-Hans"/>
+        </w:rPr>
+        <w:t>Famous</w:t>
+      </w:r>
+      <w:r>
+        <w:rPr>
+          <w:rFonts w:hint="default"/>
+          <w:lang w:eastAsia="zh-Hans"/>
+        </w:rPr>
+        <w:t xml:space="preserve"> </w:t>
+      </w:r>
+      <w:r>
+        <w:rPr>
+          <w:rFonts w:hint="eastAsia"/>
+          <w:lang w:val="en-US" w:eastAsia="zh-Hans"/>
+        </w:rPr>
+        <w:t>Fast</w:t>
+      </w:r>
+      <w:r>
+        <w:rPr>
+          <w:rFonts w:hint="default"/>
+          <w:lang w:eastAsia="zh-Hans"/>
+        </w:rPr>
+        <w:t xml:space="preserve"> </w:t>
+      </w:r>
+      <w:r>
+        <w:rPr>
+          <w:rFonts w:hint="eastAsia"/>
+          <w:lang w:val="en-US" w:eastAsia="zh-Hans"/>
+        </w:rPr>
+        <w:t>Food</w:t>
+      </w:r>
+      <w:r>
+        <w:rPr>
+          <w:rFonts w:hint="default"/>
+          <w:lang w:eastAsia="zh-CN"/>
+        </w:rPr>
+        <w:t>”</w:t>
+      </w:r>
+      <w:r>
+        <w:rPr>
+          <w:rFonts w:hint="default"/>
+          <w:lang w:eastAsia="zh-CN"/>
+        </w:rPr>
+        <w:t>,</w:t>
+      </w:r>
+    </w:p>
+    <w:p>
+      <w:pPr>
+        <w:bidi w:val="0"/>
+        <w:ind w:firstLine="420" w:firstLineChars="0"/>
+        <w:rPr>
+          <w:rFonts w:hint="default" w:eastAsiaTheme="minorEastAsia"/>
+          <w:lang w:eastAsia="zh-Hans"/>
+        </w:rPr>
+      </w:pPr>
+      <w:r>
+        <w:rPr>
+          <w:rFonts w:hint="default"/>
+          <w:lang w:eastAsia="zh-CN"/>
+        </w:rPr>
+        <w:t>///</w:t>
+      </w:r>
+      <w:r>
+        <w:rPr>
+          <w:rFonts w:hint="eastAsia"/>
+          <w:lang w:val="en-US" w:eastAsia="zh-Hans"/>
+        </w:rPr>
+        <w:t>用户ID</w:t>
+      </w:r>
+      <w:r>
+        <w:rPr>
+          <w:rFonts w:hint="default"/>
+          <w:b/>
+          <w:bCs/>
+          <w:lang w:eastAsia="zh-CN"/>
+        </w:rPr>
+        <w:t>（</w:t>
+      </w:r>
+      <w:r>
+        <w:rPr>
+          <w:rFonts w:hint="eastAsia"/>
+          <w:b/>
+          <w:bCs/>
+          <w:lang w:val="en-US" w:eastAsia="zh-Hans"/>
+        </w:rPr>
+        <w:t>必传</w:t>
+      </w:r>
+      <w:r>
+        <w:rPr>
+          <w:rFonts w:hint="default"/>
+          <w:b/>
+          <w:bCs/>
+          <w:lang w:eastAsia="zh-CN"/>
+        </w:rPr>
+        <w:t>）</w:t>
+      </w:r>
+    </w:p>
+    <w:p>
+      <w:pPr>
+        <w:bidi w:val="0"/>
+        <w:ind w:firstLine="420" w:firstLineChars="0"/>
+        <w:rPr>
+          <w:rFonts w:hint="default"/>
+          <w:lang w:eastAsia="zh-CN"/>
+        </w:rPr>
+      </w:pPr>
+      <w:r>
+        <w:rPr>
+          <w:rFonts w:hint="default"/>
+          <w:lang w:val="en-US" w:eastAsia="zh-CN"/>
+        </w:rPr>
+        <w:t>“</w:t>
+      </w:r>
+      <w:r>
+        <w:rPr>
+          <w:rFonts w:hint="eastAsia"/>
+          <w:lang w:val="en-US" w:eastAsia="zh-Hans"/>
+        </w:rPr>
+        <w:t>user</w:t>
+      </w:r>
+      <w:r>
+        <w:rPr>
+          <w:rFonts w:hint="default"/>
+          <w:lang w:eastAsia="zh-Hans"/>
+        </w:rPr>
+        <w:t>ID</w:t>
+      </w:r>
+      <w:r>
+        <w:rPr>
+          <w:rFonts w:hint="default"/>
+          <w:lang w:val="en-US" w:eastAsia="zh-CN"/>
+        </w:rPr>
+        <w:t>”</w:t>
+      </w:r>
+      <w:r>
+        <w:rPr>
+          <w:rFonts w:hint="eastAsia"/>
+          <w:lang w:val="en-US" w:eastAsia="zh-CN"/>
+        </w:rPr>
+        <w:t xml:space="preserve"> : </w:t>
+      </w:r>
+      <w:r>
+        <w:rPr>
+          <w:rFonts w:hint="default"/>
+          <w:lang w:eastAsia="zh-CN"/>
+        </w:rPr>
+        <w:t>“</w:t>
+      </w:r>
+      <w:r>
+        <w:rPr>
+          <w:rFonts w:hint="default"/>
+          <w:lang w:eastAsia="zh-Hans"/>
+        </w:rPr>
+        <w:t>2</w:t>
+      </w:r>
+      <w:r>
+        <w:rPr>
+          <w:rFonts w:hint="default"/>
+          <w:lang w:eastAsia="zh-CN"/>
+        </w:rPr>
+        <w:t>”</w:t>
+      </w:r>
+    </w:p>
+    <w:p>
+      <w:pPr>
+        <w:bidi w:val="0"/>
+        <w:rPr>
+          <w:rFonts w:hint="eastAsia"/>
+          <w:lang w:val="en-US" w:eastAsia="zh-CN"/>
+        </w:rPr>
+      </w:pPr>
+      <w:r>
+        <w:rPr>
+          <w:rFonts w:hint="eastAsia"/>
+          <w:lang w:val="en-US" w:eastAsia="zh-CN"/>
+        </w:rPr>
+        <w:t>}</w:t>
+      </w:r>
+    </w:p>
+    <w:p>
+      <w:pPr>
+        <w:bidi w:val="0"/>
+        <w:rPr>
+          <w:rFonts w:hint="default"/>
+          <w:lang w:eastAsia="zh-Hans"/>
+        </w:rPr>
+      </w:pPr>
+      <w:r>
+        <w:rPr>
+          <w:rFonts w:hint="eastAsia"/>
+          <w:lang w:val="en-US" w:eastAsia="zh-Hans"/>
+        </w:rPr>
+        <w:t>返回</w:t>
+      </w:r>
+      <w:r>
+        <w:rPr>
+          <w:rFonts w:hint="default"/>
+          <w:lang w:eastAsia="zh-Hans"/>
+        </w:rPr>
+        <w:t>：</w:t>
+      </w:r>
+    </w:p>
+    <w:p>
+      <w:pPr>
+        <w:bidi w:val="0"/>
+        <w:ind w:firstLine="0" w:firstLineChars="0"/>
+        <w:rPr>
+          <w:rFonts w:hint="default"/>
+          <w:lang w:val="en-US" w:eastAsia="zh-CN"/>
+        </w:rPr>
+      </w:pPr>
+      <w:r>
+        <w:rPr>
+          <w:rFonts w:hint="default"/>
+          <w:lang w:val="en-US" w:eastAsia="zh-CN"/>
+        </w:rPr>
+        <w:t>{</w:t>
+      </w:r>
+    </w:p>
+    <w:p>
+      <w:pPr>
+        <w:bidi w:val="0"/>
+        <w:ind w:firstLine="420" w:firstLineChars="0"/>
+        <w:rPr>
+          <w:rFonts w:hint="default"/>
+          <w:lang w:val="en-US" w:eastAsia="zh-CN"/>
+        </w:rPr>
+      </w:pPr>
+      <w:r>
+        <w:rPr>
+          <w:rFonts w:hint="default"/>
+          <w:lang w:val="en-US" w:eastAsia="zh-CN"/>
+        </w:rPr>
+        <w:t>"msg": "Canteen Created",</w:t>
+      </w:r>
+    </w:p>
+    <w:p>
+      <w:pPr>
+        <w:bidi w:val="0"/>
+        <w:ind w:firstLine="420" w:firstLineChars="0"/>
+        <w:rPr>
+          <w:rFonts w:hint="default"/>
+          <w:lang w:val="en-US" w:eastAsia="zh-CN"/>
+        </w:rPr>
+      </w:pPr>
+      <w:r>
+        <w:rPr>
+          <w:rFonts w:hint="default"/>
+          <w:lang w:val="en-US" w:eastAsia="zh-CN"/>
+        </w:rPr>
+        <w:t>"resultCode": 1,</w:t>
+      </w:r>
+    </w:p>
+    <w:p>
+      <w:pPr>
+        <w:bidi w:val="0"/>
+        <w:ind w:firstLine="420" w:firstLineChars="0"/>
+        <w:rPr>
+          <w:rFonts w:hint="default"/>
+          <w:lang w:val="en-US" w:eastAsia="zh-CN"/>
+        </w:rPr>
+      </w:pPr>
+      <w:r>
+        <w:rPr>
+          <w:rFonts w:hint="default"/>
+          <w:lang w:val="en-US" w:eastAsia="zh-CN"/>
+        </w:rPr>
+        <w:t>"content": "Canteen Created"</w:t>
+      </w:r>
+    </w:p>
+    <w:p>
+      <w:pPr>
+        <w:bidi w:val="0"/>
+        <w:ind w:firstLine="0" w:firstLineChars="0"/>
+        <w:rPr>
+          <w:rFonts w:hint="default"/>
+          <w:lang w:val="en-US" w:eastAsia="zh-CN"/>
+        </w:rPr>
+      </w:pPr>
+      <w:r>
+        <w:rPr>
+          <w:rFonts w:hint="default"/>
+          <w:lang w:val="en-US" w:eastAsia="zh-CN"/>
+        </w:rPr>
+        <w:t>}</w:t>
+      </w:r>
+    </w:p>
+    <w:p>
+      <w:pPr>
+        <w:bidi w:val="0"/>
+        <w:rPr>
+          <w:rFonts w:hint="default"/>
+          <w:lang w:val="en-US" w:eastAsia="zh-Hans"/>
+        </w:rPr>
+      </w:pPr>
+      <w:r>
+        <w:rPr>
+          <w:rFonts w:hint="eastAsia"/>
+          <w:lang w:val="en-US" w:eastAsia="zh-Hans"/>
+        </w:rPr>
+        <w:t>如果创建失败返回如下</w:t>
+      </w:r>
+    </w:p>
+    <w:p>
+      <w:pPr>
+        <w:bidi w:val="0"/>
+        <w:ind w:firstLine="0" w:firstLineChars="0"/>
+        <w:rPr>
+          <w:rFonts w:hint="default"/>
+          <w:lang w:val="en-US" w:eastAsia="zh-CN"/>
+        </w:rPr>
+      </w:pPr>
+      <w:r>
+        <w:rPr>
+          <w:rFonts w:hint="default"/>
+          <w:lang w:val="en-US" w:eastAsia="zh-CN"/>
+        </w:rPr>
+        <w:t>{</w:t>
+      </w:r>
+    </w:p>
+    <w:p>
+      <w:pPr>
+        <w:bidi w:val="0"/>
+        <w:ind w:firstLine="420" w:firstLineChars="0"/>
+        <w:rPr>
+          <w:rFonts w:hint="default"/>
+          <w:lang w:val="en-US" w:eastAsia="zh-CN"/>
+        </w:rPr>
+      </w:pPr>
+      <w:r>
+        <w:rPr>
+          <w:rFonts w:hint="default"/>
+          <w:lang w:val="en-US" w:eastAsia="zh-CN"/>
+        </w:rPr>
+        <w:t>"msg": "Canteen Create Fail",</w:t>
+      </w:r>
+    </w:p>
+    <w:p>
+      <w:pPr>
+        <w:bidi w:val="0"/>
+        <w:ind w:firstLine="420" w:firstLineChars="0"/>
+        <w:rPr>
+          <w:rFonts w:hint="default"/>
+          <w:lang w:val="en-US" w:eastAsia="zh-CN"/>
+        </w:rPr>
+      </w:pPr>
+      <w:r>
+        <w:rPr>
+          <w:rFonts w:hint="default"/>
+          <w:lang w:val="en-US" w:eastAsia="zh-CN"/>
+        </w:rPr>
+        <w:t>"resultCode": -1,</w:t>
+      </w:r>
+    </w:p>
+    <w:p>
+      <w:pPr>
+        <w:bidi w:val="0"/>
+        <w:ind w:firstLine="420" w:firstLineChars="0"/>
+        <w:rPr>
+          <w:rFonts w:hint="default"/>
+          <w:lang w:val="en-US" w:eastAsia="zh-CN"/>
+        </w:rPr>
+      </w:pPr>
+      <w:r>
+        <w:rPr>
+          <w:rFonts w:hint="default"/>
+          <w:lang w:val="en-US" w:eastAsia="zh-CN"/>
+        </w:rPr>
+        <w:t>"content": "Name Already Exist"</w:t>
+      </w:r>
+    </w:p>
+    <w:p>
+      <w:pPr>
+        <w:bidi w:val="0"/>
+        <w:ind w:firstLine="0" w:firstLineChars="0"/>
+        <w:rPr>
+          <w:rFonts w:hint="default"/>
+          <w:lang w:val="en-US" w:eastAsia="zh-CN"/>
+        </w:rPr>
+      </w:pPr>
+      <w:r>
+        <w:rPr>
+          <w:rFonts w:hint="default"/>
+          <w:lang w:val="en-US" w:eastAsia="zh-CN"/>
+        </w:rPr>
+        <w:t>}</w:t>
+      </w:r>
+    </w:p>
+    <w:p>
+      <w:pPr>
+        <w:bidi w:val="0"/>
+        <w:ind w:firstLine="0" w:firstLineChars="0"/>
+        <w:rPr>
+          <w:rFonts w:hint="default"/>
+          <w:lang w:val="en-US" w:eastAsia="zh-CN"/>
+        </w:rPr>
+      </w:pPr>
+    </w:p>
+    <w:p>
+      <w:pPr>
+        <w:bidi w:val="0"/>
+        <w:outlineLvl w:val="0"/>
+        <w:rPr>
+          <w:rStyle w:val="9"/>
+          <w:rFonts w:hint="default"/>
+          <w:lang w:eastAsia="zh-Hans"/>
+        </w:rPr>
+      </w:pPr>
+      <w:bookmarkStart w:id="14" w:name="_Toc271330404"/>
+      <w:r>
+        <w:rPr>
+          <w:rStyle w:val="9"/>
+          <w:rFonts w:hint="eastAsia"/>
+          <w:lang w:val="en-US" w:eastAsia="zh-Hans"/>
+        </w:rPr>
+        <w:t>第三章</w:t>
+      </w:r>
+      <w:r>
+        <w:rPr>
+          <w:rStyle w:val="9"/>
+          <w:rFonts w:hint="default"/>
+          <w:lang w:eastAsia="zh-Hans"/>
+        </w:rPr>
+        <w:t>Dish</w:t>
+      </w:r>
+      <w:bookmarkEnd w:id="14"/>
+    </w:p>
+    <w:p>
+      <w:pPr>
+        <w:pStyle w:val="3"/>
+        <w:numPr>
+          <w:ilvl w:val="0"/>
+          <w:numId w:val="3"/>
+        </w:numPr>
+        <w:bidi w:val="0"/>
+        <w:outlineLvl w:val="0"/>
+        <w:rPr>
+          <w:rFonts w:hint="eastAsia"/>
+          <w:lang w:val="en-US" w:eastAsia="zh-Hans"/>
+        </w:rPr>
+      </w:pPr>
+      <w:bookmarkStart w:id="15" w:name="_Toc1142317447"/>
+      <w:r>
+        <w:rPr>
+          <w:rFonts w:hint="eastAsia"/>
+          <w:lang w:val="en-US" w:eastAsia="zh-Hans"/>
+        </w:rPr>
+        <w:t>查询菜品</w:t>
+      </w:r>
+      <w:bookmarkEnd w:id="15"/>
+    </w:p>
+    <w:p>
+      <w:pPr>
+        <w:bidi w:val="0"/>
+        <w:ind w:firstLine="0" w:firstLineChars="0"/>
+        <w:rPr>
+          <w:rFonts w:hint="eastAsia"/>
+          <w:lang w:val="en-US" w:eastAsia="zh-CN"/>
+        </w:rPr>
+      </w:pPr>
+      <w:r>
+        <w:rPr>
+          <w:rFonts w:hint="eastAsia"/>
+          <w:lang w:val="en-US" w:eastAsia="zh-CN"/>
+        </w:rPr>
+        <w:t>请求：</w:t>
+      </w:r>
+    </w:p>
+    <w:p>
+      <w:pPr>
+        <w:bidi w:val="0"/>
+        <w:ind w:firstLine="0" w:firstLineChars="0"/>
+        <w:rPr>
+          <w:rFonts w:hint="eastAsia"/>
+          <w:lang w:val="en-US" w:eastAsia="zh-Hans"/>
+        </w:rPr>
+      </w:pPr>
+      <w:r>
+        <w:rPr>
+          <w:rFonts w:hint="eastAsia"/>
+          <w:lang w:val="en-US" w:eastAsia="zh-CN"/>
+        </w:rPr>
+        <w:fldChar w:fldCharType="begin"/>
+      </w:r>
+      <w:r>
+        <w:rPr>
+          <w:rFonts w:hint="eastAsia"/>
+          <w:lang w:val="en-US" w:eastAsia="zh-CN"/>
+        </w:rPr>
+        <w:instrText xml:space="preserve"> HYPERLINK "http://10.189.66.33:8080/timeTask/account/FQryHisOrder" </w:instrText>
+      </w:r>
+      <w:r>
+        <w:rPr>
+          <w:rFonts w:hint="eastAsia"/>
+          <w:lang w:val="en-US" w:eastAsia="zh-CN"/>
+        </w:rPr>
+        <w:fldChar w:fldCharType="separate"/>
+      </w:r>
+      <w:r>
+        <w:rPr>
+          <w:rFonts w:hint="eastAsia"/>
+          <w:lang w:val="en-US" w:eastAsia="zh-CN"/>
+        </w:rPr>
+        <w:t>http://RequestIp/</w:t>
+      </w:r>
+      <w:r>
+        <w:rPr>
+          <w:rFonts w:hint="eastAsia"/>
+          <w:lang w:val="en-US" w:eastAsia="zh-Hans"/>
+        </w:rPr>
+        <w:t>Foodies</w:t>
+      </w:r>
+      <w:r>
+        <w:rPr>
+          <w:rFonts w:hint="eastAsia"/>
+          <w:lang w:val="en-US" w:eastAsia="zh-CN"/>
+        </w:rPr>
+        <w:t>/</w:t>
+      </w:r>
+      <w:r>
+        <w:rPr>
+          <w:rFonts w:hint="eastAsia"/>
+          <w:lang w:val="en-US" w:eastAsia="zh-Hans"/>
+        </w:rPr>
+        <w:t>dish</w:t>
+      </w:r>
+      <w:r>
+        <w:rPr>
+          <w:rFonts w:hint="eastAsia"/>
+          <w:lang w:val="en-US" w:eastAsia="zh-CN"/>
+        </w:rPr>
+        <w:fldChar w:fldCharType="end"/>
+      </w:r>
+      <w:r>
+        <w:rPr>
+          <w:rFonts w:hint="default"/>
+          <w:lang w:val="en-US" w:eastAsia="zh-CN"/>
+        </w:rPr>
+        <w:t>/get</w:t>
+      </w:r>
+      <w:r>
+        <w:rPr>
+          <w:rFonts w:hint="eastAsia"/>
+          <w:lang w:val="en-US" w:eastAsia="zh-Hans"/>
+        </w:rPr>
+        <w:t>Dish</w:t>
+      </w:r>
+    </w:p>
+    <w:p>
+      <w:pPr>
+        <w:bidi w:val="0"/>
+        <w:ind w:firstLine="0" w:firstLineChars="0"/>
+        <w:rPr>
+          <w:rFonts w:hint="eastAsia"/>
+          <w:lang w:val="en-US" w:eastAsia="zh-Hans"/>
+        </w:rPr>
+      </w:pPr>
+      <w:r>
+        <w:rPr>
+          <w:rFonts w:hint="default"/>
+          <w:lang w:val="en-US" w:eastAsia="zh-CN"/>
+        </w:rPr>
+        <w:t>method = RequestMethod.</w:t>
+      </w:r>
+      <w:r>
+        <w:rPr>
+          <w:rFonts w:hint="eastAsia"/>
+          <w:lang w:val="en-US" w:eastAsia="zh-Hans"/>
+        </w:rPr>
+        <w:t>GET</w:t>
+      </w:r>
+    </w:p>
+    <w:p>
+      <w:pPr>
+        <w:bidi w:val="0"/>
+        <w:ind w:firstLine="0" w:firstLineChars="0"/>
+        <w:rPr>
+          <w:rFonts w:hint="eastAsia"/>
+          <w:lang w:val="en-US" w:eastAsia="zh-CN"/>
+        </w:rPr>
+      </w:pPr>
+      <w:r>
+        <w:rPr>
+          <w:rFonts w:hint="eastAsia"/>
+          <w:lang w:val="en-US" w:eastAsia="zh-CN"/>
+        </w:rPr>
+        <w:t>RequestBody：</w:t>
+      </w:r>
+    </w:p>
+    <w:p>
+      <w:pPr>
+        <w:bidi w:val="0"/>
+        <w:rPr>
+          <w:rFonts w:hint="default"/>
+          <w:lang w:val="en-US" w:eastAsia="zh-CN"/>
+        </w:rPr>
+      </w:pPr>
+      <w:r>
+        <w:rPr>
+          <w:rFonts w:hint="eastAsia"/>
+          <w:lang w:val="en-US" w:eastAsia="zh-CN"/>
+        </w:rPr>
+        <w:t xml:space="preserve"> {</w:t>
+      </w:r>
+    </w:p>
+    <w:p>
+      <w:pPr>
+        <w:bidi w:val="0"/>
+        <w:rPr>
+          <w:rFonts w:hint="default" w:eastAsiaTheme="minorEastAsia"/>
+          <w:lang w:val="en-US" w:eastAsia="zh-Hans"/>
+        </w:rPr>
+      </w:pPr>
+      <w:r>
+        <w:rPr>
+          <w:rFonts w:hint="eastAsia"/>
+          <w:lang w:val="en-US" w:eastAsia="zh-CN"/>
+        </w:rPr>
+        <w:tab/>
+      </w:r>
+      <w:r>
+        <w:rPr>
+          <w:rFonts w:hint="eastAsia"/>
+          <w:lang w:val="en-US" w:eastAsia="zh-CN"/>
+        </w:rPr>
+        <w:t>///</w:t>
+      </w:r>
+      <w:r>
+        <w:rPr>
+          <w:rFonts w:hint="eastAsia"/>
+          <w:lang w:val="en-US" w:eastAsia="zh-Hans"/>
+        </w:rPr>
+        <w:t>餐厅ID</w:t>
+      </w:r>
+      <w:r>
+        <w:rPr>
+          <w:rFonts w:hint="default"/>
+          <w:b/>
+          <w:bCs/>
+          <w:lang w:eastAsia="zh-CN"/>
+        </w:rPr>
+        <w:t>（</w:t>
+      </w:r>
+      <w:r>
+        <w:rPr>
+          <w:rFonts w:hint="eastAsia"/>
+          <w:b/>
+          <w:bCs/>
+          <w:lang w:val="en-US" w:eastAsia="zh-Hans"/>
+        </w:rPr>
+        <w:t>必传</w:t>
+      </w:r>
+      <w:r>
+        <w:rPr>
+          <w:rFonts w:hint="default"/>
+          <w:b/>
+          <w:bCs/>
+          <w:lang w:eastAsia="zh-CN"/>
+        </w:rPr>
+        <w:t>）</w:t>
+      </w:r>
+    </w:p>
+    <w:p>
+      <w:pPr>
+        <w:bidi w:val="0"/>
+        <w:ind w:firstLine="420" w:firstLineChars="0"/>
+        <w:rPr>
+          <w:rFonts w:hint="default"/>
+          <w:lang w:eastAsia="zh-CN"/>
+        </w:rPr>
+      </w:pPr>
+      <w:r>
+        <w:rPr>
+          <w:rFonts w:hint="default"/>
+          <w:lang w:val="en-US" w:eastAsia="zh-CN"/>
+        </w:rPr>
+        <w:t>“</w:t>
+      </w:r>
+      <w:r>
+        <w:rPr>
+          <w:rFonts w:hint="eastAsia"/>
+          <w:lang w:val="en-US" w:eastAsia="zh-Hans"/>
+        </w:rPr>
+        <w:t>canteenID</w:t>
+      </w:r>
+      <w:r>
+        <w:rPr>
+          <w:rFonts w:hint="default"/>
+          <w:lang w:val="en-US" w:eastAsia="zh-CN"/>
+        </w:rPr>
+        <w:t>”</w:t>
+      </w:r>
+      <w:r>
+        <w:rPr>
+          <w:rFonts w:hint="eastAsia"/>
+          <w:lang w:val="en-US" w:eastAsia="zh-CN"/>
+        </w:rPr>
+        <w:t xml:space="preserve"> : </w:t>
+      </w:r>
+      <w:r>
+        <w:rPr>
+          <w:rFonts w:hint="default"/>
+          <w:lang w:eastAsia="zh-CN"/>
+        </w:rPr>
+        <w:t>“</w:t>
+      </w:r>
+      <w:r>
+        <w:rPr>
+          <w:rFonts w:hint="default"/>
+          <w:lang w:eastAsia="zh-CN"/>
+        </w:rPr>
+        <w:t>2</w:t>
+      </w:r>
+      <w:r>
+        <w:rPr>
+          <w:rFonts w:hint="default"/>
+          <w:lang w:eastAsia="zh-CN"/>
+        </w:rPr>
+        <w:t>”</w:t>
+      </w:r>
+      <w:r>
+        <w:rPr>
+          <w:rFonts w:hint="eastAsia"/>
+          <w:lang w:val="en-US" w:eastAsia="zh-CN"/>
+        </w:rPr>
+        <w:t>,</w:t>
+      </w:r>
+    </w:p>
+    <w:p>
+      <w:pPr>
+        <w:bidi w:val="0"/>
+        <w:ind w:firstLine="420" w:firstLineChars="0"/>
+        <w:rPr>
+          <w:rFonts w:hint="default"/>
+          <w:lang w:eastAsia="zh-Hans"/>
+        </w:rPr>
+      </w:pPr>
+      <w:r>
+        <w:rPr>
+          <w:rFonts w:hint="default"/>
+          <w:lang w:eastAsia="zh-Hans"/>
+        </w:rPr>
+        <w:t>///</w:t>
+      </w:r>
+      <w:r>
+        <w:rPr>
+          <w:rFonts w:hint="eastAsia"/>
+          <w:lang w:val="en-US" w:eastAsia="zh-Hans"/>
+        </w:rPr>
+        <w:t>食品类型</w:t>
+      </w:r>
+      <w:r>
+        <w:rPr>
+          <w:rFonts w:hint="default"/>
+          <w:lang w:eastAsia="zh-Hans"/>
+        </w:rPr>
+        <w:t>（</w:t>
+      </w:r>
+      <w:r>
+        <w:rPr>
+          <w:rFonts w:hint="eastAsia"/>
+          <w:lang w:val="en-US" w:eastAsia="zh-Hans"/>
+        </w:rPr>
+        <w:t>如果传则只给出这一分类下的食品</w:t>
+      </w:r>
+      <w:r>
+        <w:rPr>
+          <w:rFonts w:hint="default"/>
+          <w:lang w:eastAsia="zh-Hans"/>
+        </w:rPr>
+        <w:t>，</w:t>
+      </w:r>
+      <w:r>
+        <w:rPr>
+          <w:rFonts w:hint="eastAsia"/>
+          <w:lang w:val="en-US" w:eastAsia="zh-Hans"/>
+        </w:rPr>
+        <w:t>如果不传则返回所有类型的食品</w:t>
+      </w:r>
+      <w:r>
+        <w:rPr>
+          <w:rFonts w:hint="default"/>
+          <w:lang w:eastAsia="zh-Hans"/>
+        </w:rPr>
+        <w:t>）</w:t>
+      </w:r>
+    </w:p>
+    <w:p>
+      <w:pPr>
+        <w:bidi w:val="0"/>
+        <w:ind w:firstLine="420" w:firstLineChars="0"/>
+        <w:rPr>
+          <w:rFonts w:hint="default"/>
+          <w:lang w:eastAsia="zh-CN"/>
+        </w:rPr>
+      </w:pPr>
+      <w:r>
+        <w:rPr>
+          <w:rFonts w:hint="default"/>
+          <w:lang w:eastAsia="zh-CN"/>
+        </w:rPr>
+        <w:t>“</w:t>
+      </w:r>
+      <w:r>
+        <w:rPr>
+          <w:rFonts w:hint="eastAsia"/>
+          <w:lang w:val="en-US" w:eastAsia="zh-Hans"/>
+        </w:rPr>
+        <w:t>type</w:t>
+      </w:r>
+      <w:r>
+        <w:rPr>
+          <w:rFonts w:hint="default"/>
+          <w:lang w:eastAsia="zh-CN"/>
+        </w:rPr>
+        <w:t>”</w:t>
+      </w:r>
+      <w:r>
+        <w:rPr>
+          <w:rFonts w:hint="eastAsia"/>
+          <w:lang w:val="en-US" w:eastAsia="zh-CN"/>
+        </w:rPr>
+        <w:t xml:space="preserve"> : </w:t>
+      </w:r>
+      <w:r>
+        <w:rPr>
+          <w:rFonts w:hint="default"/>
+          <w:lang w:eastAsia="zh-CN"/>
+        </w:rPr>
+        <w:t>“</w:t>
+      </w:r>
+      <w:r>
+        <w:rPr>
+          <w:rFonts w:hint="eastAsia"/>
+          <w:lang w:val="en-US" w:eastAsia="zh-Hans"/>
+        </w:rPr>
+        <w:t>hamburger</w:t>
+      </w:r>
+      <w:r>
+        <w:rPr>
+          <w:rFonts w:hint="default"/>
+          <w:lang w:eastAsia="zh-CN"/>
+        </w:rPr>
+        <w:t>”</w:t>
+      </w:r>
+      <w:r>
+        <w:rPr>
+          <w:rFonts w:hint="default"/>
+          <w:lang w:eastAsia="zh-CN"/>
+        </w:rPr>
+        <w:t>,</w:t>
+      </w:r>
+    </w:p>
+    <w:p>
+      <w:pPr>
+        <w:bidi w:val="0"/>
+        <w:ind w:firstLine="420" w:firstLineChars="0"/>
+        <w:rPr>
+          <w:rFonts w:hint="default" w:eastAsiaTheme="minorEastAsia"/>
+          <w:lang w:eastAsia="zh-Hans"/>
+        </w:rPr>
+      </w:pPr>
+      <w:r>
+        <w:rPr>
+          <w:rFonts w:hint="default"/>
+          <w:lang w:eastAsia="zh-CN"/>
+        </w:rPr>
+        <w:t>///</w:t>
+      </w:r>
+      <w:r>
+        <w:rPr>
+          <w:rFonts w:hint="eastAsia"/>
+          <w:lang w:val="en-US" w:eastAsia="zh-Hans"/>
+        </w:rPr>
+        <w:t>排序类型</w:t>
+      </w:r>
+      <w:r>
+        <w:rPr>
+          <w:rFonts w:hint="default"/>
+          <w:lang w:eastAsia="zh-Hans"/>
+        </w:rPr>
+        <w:t>（</w:t>
+      </w:r>
+      <w:r>
+        <w:rPr>
+          <w:rFonts w:hint="eastAsia"/>
+          <w:lang w:val="en-US" w:eastAsia="zh-Hans"/>
+        </w:rPr>
+        <w:t>如果传“</w:t>
+      </w:r>
+      <w:r>
+        <w:rPr>
+          <w:rFonts w:hint="default"/>
+          <w:lang w:eastAsia="zh-Hans"/>
+        </w:rPr>
+        <w:t>1</w:t>
+      </w:r>
+      <w:r>
+        <w:rPr>
+          <w:rFonts w:hint="eastAsia"/>
+          <w:lang w:val="en-US" w:eastAsia="zh-Hans"/>
+        </w:rPr>
+        <w:t>”则按照食品价格升序排列</w:t>
+      </w:r>
+      <w:r>
+        <w:rPr>
+          <w:rFonts w:hint="default"/>
+          <w:lang w:eastAsia="zh-Hans"/>
+        </w:rPr>
+        <w:t>，</w:t>
+      </w:r>
+      <w:r>
+        <w:rPr>
+          <w:rFonts w:hint="eastAsia"/>
+          <w:lang w:val="en-US" w:eastAsia="zh-Hans"/>
+        </w:rPr>
+        <w:t>如果传“</w:t>
+      </w:r>
+      <w:r>
+        <w:rPr>
+          <w:rFonts w:hint="default"/>
+          <w:lang w:eastAsia="zh-Hans"/>
+        </w:rPr>
+        <w:t>2</w:t>
+      </w:r>
+      <w:r>
+        <w:rPr>
+          <w:rFonts w:hint="eastAsia"/>
+          <w:lang w:val="en-US" w:eastAsia="zh-Hans"/>
+        </w:rPr>
+        <w:t>”则按照食品价格降序排列</w:t>
+      </w:r>
+      <w:r>
+        <w:rPr>
+          <w:rFonts w:hint="default"/>
+          <w:lang w:eastAsia="zh-Hans"/>
+        </w:rPr>
+        <w:t>，</w:t>
+      </w:r>
+      <w:r>
+        <w:rPr>
+          <w:rFonts w:hint="eastAsia"/>
+          <w:lang w:val="en-US" w:eastAsia="zh-Hans"/>
+        </w:rPr>
+        <w:t>如果传“</w:t>
+      </w:r>
+      <w:r>
+        <w:rPr>
+          <w:rFonts w:hint="default"/>
+          <w:lang w:eastAsia="zh-Hans"/>
+        </w:rPr>
+        <w:t>3</w:t>
+      </w:r>
+      <w:r>
+        <w:rPr>
+          <w:rFonts w:hint="eastAsia"/>
+          <w:lang w:val="en-US" w:eastAsia="zh-Hans"/>
+        </w:rPr>
+        <w:t>”则按照月销量倒序排列</w:t>
+      </w:r>
+      <w:r>
+        <w:rPr>
+          <w:rFonts w:hint="default"/>
+          <w:lang w:eastAsia="zh-Hans"/>
+        </w:rPr>
+        <w:t>，</w:t>
+      </w:r>
+      <w:r>
+        <w:rPr>
+          <w:rFonts w:hint="eastAsia"/>
+          <w:lang w:val="en-US" w:eastAsia="zh-Hans"/>
+        </w:rPr>
+        <w:t>如果不传则按照数据库中顺序直接给出</w:t>
+      </w:r>
+      <w:r>
+        <w:rPr>
+          <w:rFonts w:hint="default"/>
+          <w:lang w:eastAsia="zh-Hans"/>
+        </w:rPr>
+        <w:t>）</w:t>
+      </w:r>
+    </w:p>
+    <w:p>
+      <w:pPr>
+        <w:bidi w:val="0"/>
+        <w:ind w:firstLine="420" w:firstLineChars="0"/>
+        <w:rPr>
+          <w:rFonts w:hint="eastAsia" w:eastAsiaTheme="minorEastAsia"/>
+          <w:lang w:eastAsia="zh-Hans"/>
+        </w:rPr>
+      </w:pPr>
+      <w:r>
+        <w:rPr>
+          <w:rFonts w:hint="default"/>
+          <w:lang w:eastAsia="zh-CN"/>
+        </w:rPr>
+        <w:t>“orderType”:</w:t>
+      </w:r>
+      <w:r>
+        <w:rPr>
+          <w:rFonts w:hint="default"/>
+          <w:lang w:eastAsia="zh-CN"/>
+        </w:rPr>
+        <w:t>“</w:t>
+      </w:r>
+      <w:r>
+        <w:rPr>
+          <w:rFonts w:hint="default"/>
+          <w:lang w:eastAsia="zh-Hans"/>
+        </w:rPr>
+        <w:t>2</w:t>
+      </w:r>
+      <w:r>
+        <w:rPr>
+          <w:rFonts w:hint="default"/>
+          <w:lang w:eastAsia="zh-CN"/>
+        </w:rPr>
+        <w:t>”</w:t>
+      </w:r>
+    </w:p>
+    <w:p>
+      <w:pPr>
+        <w:bidi w:val="0"/>
+        <w:rPr>
+          <w:rFonts w:hint="eastAsia"/>
+          <w:lang w:val="en-US" w:eastAsia="zh-CN"/>
+        </w:rPr>
+      </w:pPr>
+      <w:r>
+        <w:rPr>
+          <w:rFonts w:hint="eastAsia"/>
+          <w:lang w:val="en-US" w:eastAsia="zh-CN"/>
+        </w:rPr>
+        <w:t>}</w:t>
+      </w:r>
+    </w:p>
+    <w:p>
+      <w:pPr>
+        <w:bidi w:val="0"/>
+        <w:rPr>
+          <w:rFonts w:hint="default"/>
+          <w:lang w:eastAsia="zh-Hans"/>
+        </w:rPr>
+      </w:pPr>
+      <w:r>
+        <w:rPr>
+          <w:rFonts w:hint="eastAsia"/>
+          <w:lang w:val="en-US" w:eastAsia="zh-Hans"/>
+        </w:rPr>
+        <w:t>返回</w:t>
+      </w:r>
+      <w:r>
+        <w:rPr>
+          <w:rFonts w:hint="default"/>
+          <w:lang w:eastAsia="zh-Hans"/>
+        </w:rPr>
+        <w:t>：</w:t>
+      </w:r>
+    </w:p>
+    <w:p>
+      <w:pPr>
+        <w:bidi w:val="0"/>
+        <w:ind w:firstLine="0" w:firstLineChars="0"/>
+        <w:rPr>
+          <w:rFonts w:hint="default"/>
+          <w:lang w:val="en-US" w:eastAsia="zh-CN"/>
+        </w:rPr>
+      </w:pPr>
+      <w:r>
+        <w:rPr>
+          <w:rFonts w:hint="default"/>
+          <w:lang w:val="en-US" w:eastAsia="zh-CN"/>
+        </w:rPr>
+        <w:t>{</w:t>
+      </w:r>
+    </w:p>
+    <w:p>
+      <w:pPr>
+        <w:bidi w:val="0"/>
+        <w:ind w:firstLine="420" w:firstLineChars="0"/>
+        <w:rPr>
+          <w:rFonts w:hint="default"/>
+          <w:lang w:val="en-US" w:eastAsia="zh-CN"/>
+        </w:rPr>
+      </w:pPr>
+      <w:r>
+        <w:rPr>
+          <w:rFonts w:hint="default"/>
+          <w:lang w:val="en-US" w:eastAsia="zh-CN"/>
+        </w:rPr>
+        <w:t>"msg": "Query Success",</w:t>
+      </w:r>
+    </w:p>
+    <w:p>
+      <w:pPr>
+        <w:bidi w:val="0"/>
+        <w:ind w:firstLine="420" w:firstLineChars="0"/>
+        <w:rPr>
+          <w:rFonts w:hint="default"/>
+          <w:lang w:val="en-US" w:eastAsia="zh-CN"/>
+        </w:rPr>
+      </w:pPr>
+      <w:r>
+        <w:rPr>
+          <w:rFonts w:hint="default"/>
+          <w:lang w:val="en-US" w:eastAsia="zh-CN"/>
+        </w:rPr>
+        <w:t>"resultCode": 1,</w:t>
+      </w:r>
+    </w:p>
+    <w:p>
+      <w:pPr>
+        <w:bidi w:val="0"/>
+        <w:ind w:firstLine="420" w:firstLineChars="0"/>
+        <w:rPr>
+          <w:rFonts w:hint="default"/>
+          <w:lang w:val="en-US" w:eastAsia="zh-CN"/>
+        </w:rPr>
+      </w:pPr>
+      <w:r>
+        <w:rPr>
+          <w:rFonts w:hint="default"/>
+          <w:lang w:val="en-US" w:eastAsia="zh-CN"/>
+        </w:rPr>
+        <w:t>"content": [</w:t>
+      </w:r>
+    </w:p>
+    <w:p>
+      <w:pPr>
+        <w:bidi w:val="0"/>
+        <w:ind w:left="420" w:leftChars="0" w:firstLine="420" w:firstLineChars="0"/>
+        <w:rPr>
+          <w:rFonts w:hint="default"/>
+          <w:lang w:val="en-US" w:eastAsia="zh-CN"/>
+        </w:rPr>
+      </w:pPr>
+      <w:r>
+        <w:rPr>
+          <w:rFonts w:hint="default"/>
+          <w:lang w:val="en-US" w:eastAsia="zh-CN"/>
+        </w:rPr>
+        <w:t>{</w:t>
+      </w:r>
+    </w:p>
+    <w:p>
+      <w:pPr>
+        <w:bidi w:val="0"/>
+        <w:ind w:left="840" w:leftChars="0" w:firstLine="420" w:firstLineChars="0"/>
+        <w:rPr>
+          <w:rFonts w:hint="default"/>
+          <w:lang w:val="en-US" w:eastAsia="zh-CN"/>
+        </w:rPr>
+      </w:pPr>
+      <w:r>
+        <w:rPr>
+          <w:rFonts w:hint="default"/>
+          <w:lang w:val="en-US" w:eastAsia="zh-CN"/>
+        </w:rPr>
+        <w:t>"sales_num_thirty": 10,</w:t>
+      </w:r>
+    </w:p>
+    <w:p>
+      <w:pPr>
+        <w:bidi w:val="0"/>
+        <w:ind w:left="840" w:leftChars="0" w:firstLine="420" w:firstLineChars="0"/>
+        <w:rPr>
+          <w:rFonts w:hint="default"/>
+          <w:lang w:val="en-US" w:eastAsia="zh-CN"/>
+        </w:rPr>
+      </w:pPr>
+      <w:r>
+        <w:rPr>
+          <w:rFonts w:hint="default"/>
+          <w:lang w:val="en-US" w:eastAsia="zh-CN"/>
+        </w:rPr>
+        <w:t>"canteen_id": 2,</w:t>
+      </w:r>
+    </w:p>
+    <w:p>
+      <w:pPr>
+        <w:bidi w:val="0"/>
+        <w:ind w:left="840" w:leftChars="0" w:firstLine="420" w:firstLineChars="0"/>
+        <w:rPr>
+          <w:rFonts w:hint="default"/>
+          <w:lang w:val="en-US" w:eastAsia="zh-CN"/>
+        </w:rPr>
+      </w:pPr>
+      <w:r>
+        <w:rPr>
+          <w:rFonts w:hint="default"/>
+          <w:lang w:val="en-US" w:eastAsia="zh-CN"/>
+        </w:rPr>
+        <w:t>"price": 20.0,</w:t>
+      </w:r>
+    </w:p>
+    <w:p>
+      <w:pPr>
+        <w:bidi w:val="0"/>
+        <w:ind w:left="840" w:leftChars="0" w:firstLine="420" w:firstLineChars="0"/>
+        <w:rPr>
+          <w:rFonts w:hint="default"/>
+          <w:lang w:val="en-US" w:eastAsia="zh-CN"/>
+        </w:rPr>
+      </w:pPr>
+      <w:r>
+        <w:rPr>
+          <w:rFonts w:hint="default"/>
+          <w:lang w:val="en-US" w:eastAsia="zh-CN"/>
+        </w:rPr>
+        <w:t>"name": "BigMac",</w:t>
+      </w:r>
+    </w:p>
+    <w:p>
+      <w:pPr>
+        <w:bidi w:val="0"/>
+        <w:ind w:left="840" w:leftChars="0" w:firstLine="420" w:firstLineChars="0"/>
+        <w:rPr>
+          <w:rFonts w:hint="default"/>
+          <w:lang w:val="en-US" w:eastAsia="zh-CN"/>
+        </w:rPr>
+      </w:pPr>
+      <w:r>
+        <w:rPr>
+          <w:rFonts w:hint="default"/>
+          <w:lang w:val="en-US" w:eastAsia="zh-CN"/>
+        </w:rPr>
+        <w:t>"description": "Good Beef",</w:t>
+      </w:r>
+    </w:p>
+    <w:p>
+      <w:pPr>
+        <w:bidi w:val="0"/>
+        <w:ind w:left="840" w:leftChars="0" w:firstLine="420" w:firstLineChars="0"/>
+        <w:rPr>
+          <w:rFonts w:hint="default"/>
+          <w:lang w:val="en-US" w:eastAsia="zh-CN"/>
+        </w:rPr>
+      </w:pPr>
+      <w:r>
+        <w:rPr>
+          <w:rFonts w:hint="default"/>
+          <w:lang w:val="en-US" w:eastAsia="zh-CN"/>
+        </w:rPr>
+        <w:t>"id": 1,</w:t>
+      </w:r>
+    </w:p>
+    <w:p>
+      <w:pPr>
+        <w:bidi w:val="0"/>
+        <w:ind w:left="840" w:leftChars="0" w:firstLine="420" w:firstLineChars="0"/>
+        <w:rPr>
+          <w:rFonts w:hint="default"/>
+          <w:lang w:val="en-US" w:eastAsia="zh-CN"/>
+        </w:rPr>
+      </w:pPr>
+      <w:r>
+        <w:rPr>
+          <w:rFonts w:hint="default"/>
+          <w:lang w:val="en-US" w:eastAsia="zh-CN"/>
+        </w:rPr>
+        <w:t>"availability": 1,</w:t>
+      </w:r>
+    </w:p>
+    <w:p>
+      <w:pPr>
+        <w:bidi w:val="0"/>
+        <w:ind w:left="840" w:leftChars="0" w:firstLine="420" w:firstLineChars="0"/>
+        <w:rPr>
+          <w:rFonts w:hint="default"/>
+          <w:lang w:val="en-US" w:eastAsia="zh-CN"/>
+        </w:rPr>
+      </w:pPr>
+      <w:r>
+        <w:rPr>
+          <w:rFonts w:hint="default"/>
+          <w:lang w:val="en-US" w:eastAsia="zh-CN"/>
+        </w:rPr>
+        <w:t>"type": "hamburger",</w:t>
+      </w:r>
+    </w:p>
+    <w:p>
+      <w:pPr>
+        <w:bidi w:val="0"/>
+        <w:ind w:left="840" w:leftChars="0" w:firstLine="420" w:firstLineChars="0"/>
+        <w:rPr>
+          <w:rFonts w:hint="default"/>
+          <w:lang w:val="en-US" w:eastAsia="zh-CN"/>
+        </w:rPr>
+      </w:pPr>
+      <w:r>
+        <w:rPr>
+          <w:rFonts w:hint="default"/>
+          <w:lang w:val="en-US" w:eastAsia="zh-CN"/>
+        </w:rPr>
+        <w:t>"stock": 0</w:t>
+      </w:r>
+    </w:p>
+    <w:p>
+      <w:pPr>
+        <w:bidi w:val="0"/>
+        <w:ind w:left="420" w:leftChars="0" w:firstLine="420" w:firstLineChars="0"/>
+        <w:rPr>
+          <w:rFonts w:hint="default"/>
+          <w:lang w:val="en-US" w:eastAsia="zh-CN"/>
+        </w:rPr>
+      </w:pPr>
+      <w:r>
+        <w:rPr>
+          <w:rFonts w:hint="default"/>
+          <w:lang w:val="en-US" w:eastAsia="zh-CN"/>
+        </w:rPr>
+        <w:t>},</w:t>
+      </w:r>
+    </w:p>
+    <w:p>
+      <w:pPr>
+        <w:bidi w:val="0"/>
+        <w:ind w:left="420" w:leftChars="0" w:firstLine="420" w:firstLineChars="0"/>
+        <w:rPr>
+          <w:rFonts w:hint="default"/>
+          <w:lang w:val="en-US" w:eastAsia="zh-CN"/>
+        </w:rPr>
+      </w:pPr>
+      <w:r>
+        <w:rPr>
+          <w:rFonts w:hint="default"/>
+          <w:lang w:val="en-US" w:eastAsia="zh-CN"/>
+        </w:rPr>
+        <w:t>{</w:t>
+      </w:r>
+    </w:p>
+    <w:p>
+      <w:pPr>
+        <w:bidi w:val="0"/>
+        <w:ind w:left="840" w:leftChars="0" w:firstLine="420" w:firstLineChars="0"/>
+        <w:rPr>
+          <w:rFonts w:hint="default"/>
+          <w:lang w:val="en-US" w:eastAsia="zh-CN"/>
+        </w:rPr>
+      </w:pPr>
+      <w:r>
+        <w:rPr>
+          <w:rFonts w:hint="default"/>
+          <w:lang w:val="en-US" w:eastAsia="zh-CN"/>
+        </w:rPr>
+        <w:t>"sales_num_thirty": 0,</w:t>
+      </w:r>
+    </w:p>
+    <w:p>
+      <w:pPr>
+        <w:bidi w:val="0"/>
+        <w:ind w:left="840" w:leftChars="0" w:firstLine="420" w:firstLineChars="0"/>
+        <w:rPr>
+          <w:rFonts w:hint="default"/>
+          <w:lang w:val="en-US" w:eastAsia="zh-CN"/>
+        </w:rPr>
+      </w:pPr>
+      <w:r>
+        <w:rPr>
+          <w:rFonts w:hint="default"/>
+          <w:lang w:val="en-US" w:eastAsia="zh-CN"/>
+        </w:rPr>
+        <w:t>"canteen_id": 2,</w:t>
+      </w:r>
+    </w:p>
+    <w:p>
+      <w:pPr>
+        <w:bidi w:val="0"/>
+        <w:ind w:left="840" w:leftChars="0" w:firstLine="420" w:firstLineChars="0"/>
+        <w:rPr>
+          <w:rFonts w:hint="default"/>
+          <w:lang w:val="en-US" w:eastAsia="zh-CN"/>
+        </w:rPr>
+      </w:pPr>
+      <w:r>
+        <w:rPr>
+          <w:rFonts w:hint="default"/>
+          <w:lang w:val="en-US" w:eastAsia="zh-CN"/>
+        </w:rPr>
+        <w:t>"price": 18.0,</w:t>
+      </w:r>
+    </w:p>
+    <w:p>
+      <w:pPr>
+        <w:bidi w:val="0"/>
+        <w:ind w:left="840" w:leftChars="0" w:firstLine="420" w:firstLineChars="0"/>
+        <w:rPr>
+          <w:rFonts w:hint="default"/>
+          <w:lang w:val="en-US" w:eastAsia="zh-CN"/>
+        </w:rPr>
+      </w:pPr>
+      <w:r>
+        <w:rPr>
+          <w:rFonts w:hint="default"/>
+          <w:lang w:val="en-US" w:eastAsia="zh-CN"/>
+        </w:rPr>
+        <w:t>"name": "chickenSandwich",</w:t>
+      </w:r>
+    </w:p>
+    <w:p>
+      <w:pPr>
+        <w:bidi w:val="0"/>
+        <w:ind w:left="840" w:leftChars="0" w:firstLine="420" w:firstLineChars="0"/>
+        <w:rPr>
+          <w:rFonts w:hint="default"/>
+          <w:lang w:val="en-US" w:eastAsia="zh-CN"/>
+        </w:rPr>
+      </w:pPr>
+      <w:r>
+        <w:rPr>
+          <w:rFonts w:hint="default"/>
+          <w:lang w:val="en-US" w:eastAsia="zh-CN"/>
+        </w:rPr>
+        <w:t>"description": "Good For Health",</w:t>
+      </w:r>
+    </w:p>
+    <w:p>
+      <w:pPr>
+        <w:bidi w:val="0"/>
+        <w:ind w:left="840" w:leftChars="0" w:firstLine="420" w:firstLineChars="0"/>
+        <w:rPr>
+          <w:rFonts w:hint="default"/>
+          <w:lang w:val="en-US" w:eastAsia="zh-CN"/>
+        </w:rPr>
+      </w:pPr>
+      <w:r>
+        <w:rPr>
+          <w:rFonts w:hint="default"/>
+          <w:lang w:val="en-US" w:eastAsia="zh-CN"/>
+        </w:rPr>
+        <w:t>"id": 5,</w:t>
+      </w:r>
+    </w:p>
+    <w:p>
+      <w:pPr>
+        <w:bidi w:val="0"/>
+        <w:ind w:left="840" w:leftChars="0" w:firstLine="420" w:firstLineChars="0"/>
+        <w:rPr>
+          <w:rFonts w:hint="default"/>
+          <w:lang w:val="en-US" w:eastAsia="zh-CN"/>
+        </w:rPr>
+      </w:pPr>
+      <w:r>
+        <w:rPr>
+          <w:rFonts w:hint="default"/>
+          <w:lang w:val="en-US" w:eastAsia="zh-CN"/>
+        </w:rPr>
+        <w:t>"availability": 1,</w:t>
+      </w:r>
+    </w:p>
+    <w:p>
+      <w:pPr>
+        <w:bidi w:val="0"/>
+        <w:ind w:left="840" w:leftChars="0" w:firstLine="420" w:firstLineChars="0"/>
+        <w:rPr>
+          <w:rFonts w:hint="default"/>
+          <w:lang w:val="en-US" w:eastAsia="zh-CN"/>
+        </w:rPr>
+      </w:pPr>
+      <w:r>
+        <w:rPr>
+          <w:rFonts w:hint="default"/>
+          <w:lang w:val="en-US" w:eastAsia="zh-CN"/>
+        </w:rPr>
+        <w:t>"type": "hamburger",</w:t>
+      </w:r>
+    </w:p>
+    <w:p>
+      <w:pPr>
+        <w:bidi w:val="0"/>
+        <w:ind w:left="840" w:leftChars="0" w:firstLine="420" w:firstLineChars="0"/>
+        <w:rPr>
+          <w:rFonts w:hint="default"/>
+          <w:lang w:val="en-US" w:eastAsia="zh-CN"/>
+        </w:rPr>
+      </w:pPr>
+      <w:r>
+        <w:rPr>
+          <w:rFonts w:hint="default"/>
+          <w:lang w:val="en-US" w:eastAsia="zh-CN"/>
+        </w:rPr>
+        <w:t>"stock": 0</w:t>
+      </w:r>
+    </w:p>
+    <w:p>
+      <w:pPr>
+        <w:bidi w:val="0"/>
+        <w:ind w:left="420" w:leftChars="0" w:firstLine="420" w:firstLineChars="0"/>
+        <w:rPr>
+          <w:rFonts w:hint="default"/>
+          <w:lang w:val="en-US" w:eastAsia="zh-CN"/>
+        </w:rPr>
+      </w:pPr>
+      <w:r>
+        <w:rPr>
+          <w:rFonts w:hint="default"/>
+          <w:lang w:val="en-US" w:eastAsia="zh-CN"/>
+        </w:rPr>
+        <w:t>}</w:t>
+      </w:r>
+    </w:p>
+    <w:p>
+      <w:pPr>
+        <w:bidi w:val="0"/>
+        <w:ind w:firstLine="420" w:firstLineChars="0"/>
+        <w:rPr>
+          <w:rFonts w:hint="default"/>
+          <w:lang w:val="en-US" w:eastAsia="zh-CN"/>
+        </w:rPr>
+      </w:pPr>
+      <w:r>
+        <w:rPr>
+          <w:rFonts w:hint="default"/>
+          <w:lang w:val="en-US" w:eastAsia="zh-CN"/>
+        </w:rPr>
+        <w:t>]</w:t>
+      </w:r>
+    </w:p>
+    <w:p>
+      <w:pPr>
+        <w:bidi w:val="0"/>
+        <w:ind w:firstLine="0" w:firstLineChars="0"/>
+        <w:rPr>
+          <w:rFonts w:hint="default"/>
+          <w:lang w:val="en-US" w:eastAsia="zh-Hans"/>
+        </w:rPr>
+      </w:pPr>
+      <w:r>
+        <w:rPr>
+          <w:rFonts w:hint="default"/>
+          <w:lang w:val="en-US" w:eastAsia="zh-CN"/>
+        </w:rPr>
+        <w:t>}</w:t>
+      </w:r>
+    </w:p>
+    <w:p>
+      <w:pPr>
+        <w:pStyle w:val="3"/>
+        <w:numPr>
+          <w:ilvl w:val="0"/>
+          <w:numId w:val="3"/>
+        </w:numPr>
+        <w:bidi w:val="0"/>
+        <w:ind w:left="0" w:leftChars="0" w:firstLine="0" w:firstLineChars="0"/>
+        <w:outlineLvl w:val="0"/>
+        <w:rPr>
+          <w:rFonts w:hint="eastAsia"/>
+          <w:lang w:val="en-US" w:eastAsia="zh-Hans"/>
+        </w:rPr>
+      </w:pPr>
+      <w:bookmarkStart w:id="16" w:name="_Toc425527549"/>
+      <w:r>
+        <w:rPr>
+          <w:rFonts w:hint="eastAsia"/>
+          <w:lang w:val="en-US" w:eastAsia="zh-Hans"/>
+        </w:rPr>
+        <w:t>创建彩屏</w:t>
+      </w:r>
+      <w:bookmarkEnd w:id="16"/>
+    </w:p>
+    <w:p>
+      <w:pPr>
+        <w:bidi w:val="0"/>
+        <w:ind w:firstLine="0" w:firstLineChars="0"/>
+        <w:rPr>
+          <w:rFonts w:hint="eastAsia"/>
+          <w:lang w:val="en-US" w:eastAsia="zh-CN"/>
+        </w:rPr>
+      </w:pPr>
+      <w:r>
+        <w:rPr>
+          <w:rFonts w:hint="eastAsia"/>
+          <w:lang w:val="en-US" w:eastAsia="zh-CN"/>
+        </w:rPr>
+        <w:t>请求：</w:t>
+      </w:r>
+    </w:p>
+    <w:p>
+      <w:pPr>
+        <w:bidi w:val="0"/>
+        <w:ind w:firstLine="0" w:firstLineChars="0"/>
+        <w:rPr>
+          <w:rFonts w:hint="eastAsia" w:eastAsiaTheme="minorEastAsia"/>
+          <w:lang w:val="en-US" w:eastAsia="zh-Hans"/>
+        </w:rPr>
+      </w:pPr>
+      <w:r>
+        <w:rPr>
+          <w:rFonts w:hint="eastAsia"/>
+          <w:lang w:val="en-US" w:eastAsia="zh-CN"/>
+        </w:rPr>
+        <w:fldChar w:fldCharType="begin"/>
+      </w:r>
+      <w:r>
+        <w:rPr>
+          <w:rFonts w:hint="eastAsia"/>
+          <w:lang w:val="en-US" w:eastAsia="zh-CN"/>
+        </w:rPr>
+        <w:instrText xml:space="preserve"> HYPERLINK "http://10.189.66.33:8080/timeTask/account/FQryHisOrder" </w:instrText>
+      </w:r>
+      <w:r>
+        <w:rPr>
+          <w:rFonts w:hint="eastAsia"/>
+          <w:lang w:val="en-US" w:eastAsia="zh-CN"/>
+        </w:rPr>
+        <w:fldChar w:fldCharType="separate"/>
+      </w:r>
+      <w:r>
+        <w:rPr>
+          <w:rFonts w:hint="eastAsia"/>
+          <w:lang w:val="en-US" w:eastAsia="zh-CN"/>
+        </w:rPr>
+        <w:t>http://RequestIp/</w:t>
+      </w:r>
+      <w:r>
+        <w:rPr>
+          <w:rFonts w:hint="eastAsia"/>
+          <w:lang w:val="en-US" w:eastAsia="zh-Hans"/>
+        </w:rPr>
+        <w:t>Foodies</w:t>
+      </w:r>
+      <w:r>
+        <w:rPr>
+          <w:rFonts w:hint="eastAsia"/>
+          <w:lang w:val="en-US" w:eastAsia="zh-CN"/>
+        </w:rPr>
+        <w:t>/</w:t>
+      </w:r>
+      <w:r>
+        <w:rPr>
+          <w:rFonts w:hint="eastAsia"/>
+          <w:lang w:val="en-US" w:eastAsia="zh-Hans"/>
+        </w:rPr>
+        <w:t>dish</w:t>
+      </w:r>
+      <w:r>
+        <w:rPr>
+          <w:rFonts w:hint="eastAsia"/>
+          <w:lang w:val="en-US" w:eastAsia="zh-CN"/>
+        </w:rPr>
+        <w:fldChar w:fldCharType="end"/>
+      </w:r>
+      <w:r>
+        <w:rPr>
+          <w:rFonts w:hint="default"/>
+          <w:lang w:val="en-US" w:eastAsia="zh-CN"/>
+        </w:rPr>
+        <w:t>/</w:t>
+      </w:r>
+      <w:r>
+        <w:rPr>
+          <w:rFonts w:hint="eastAsia"/>
+          <w:lang w:val="en-US" w:eastAsia="zh-Hans"/>
+        </w:rPr>
+        <w:t>create</w:t>
+      </w:r>
+    </w:p>
+    <w:p>
+      <w:pPr>
+        <w:bidi w:val="0"/>
+        <w:ind w:firstLine="0" w:firstLineChars="0"/>
+        <w:rPr>
+          <w:rFonts w:hint="eastAsia"/>
+          <w:lang w:val="en-US" w:eastAsia="zh-Hans"/>
+        </w:rPr>
+      </w:pPr>
+      <w:r>
+        <w:rPr>
+          <w:rFonts w:hint="default"/>
+          <w:lang w:val="en-US" w:eastAsia="zh-CN"/>
+        </w:rPr>
+        <w:t>method = RequestMethod.</w:t>
+      </w:r>
+      <w:r>
+        <w:rPr>
+          <w:rFonts w:hint="eastAsia"/>
+          <w:lang w:val="en-US" w:eastAsia="zh-Hans"/>
+        </w:rPr>
+        <w:t>POST</w:t>
+      </w:r>
+    </w:p>
+    <w:p>
+      <w:pPr>
+        <w:bidi w:val="0"/>
+        <w:ind w:firstLine="0" w:firstLineChars="0"/>
+        <w:rPr>
+          <w:rFonts w:hint="eastAsia"/>
+          <w:lang w:val="en-US" w:eastAsia="zh-CN"/>
+        </w:rPr>
+      </w:pPr>
+      <w:r>
+        <w:rPr>
+          <w:rFonts w:hint="eastAsia"/>
+          <w:lang w:val="en-US" w:eastAsia="zh-CN"/>
+        </w:rPr>
+        <w:t>RequestBody：</w:t>
+      </w:r>
+    </w:p>
+    <w:p>
+      <w:pPr>
+        <w:bidi w:val="0"/>
+        <w:rPr>
+          <w:rFonts w:hint="default"/>
+          <w:lang w:val="en-US" w:eastAsia="zh-CN"/>
+        </w:rPr>
+      </w:pPr>
+      <w:r>
+        <w:rPr>
+          <w:rFonts w:hint="eastAsia"/>
+          <w:lang w:val="en-US" w:eastAsia="zh-CN"/>
+        </w:rPr>
+        <w:t xml:space="preserve"> {</w:t>
+      </w:r>
+    </w:p>
+    <w:p>
+      <w:pPr>
+        <w:bidi w:val="0"/>
+        <w:rPr>
+          <w:rFonts w:hint="default" w:eastAsiaTheme="minorEastAsia"/>
+          <w:b/>
+          <w:bCs/>
+          <w:lang w:val="en-US" w:eastAsia="zh-Hans"/>
+        </w:rPr>
+      </w:pPr>
+      <w:r>
+        <w:rPr>
+          <w:rFonts w:hint="eastAsia"/>
+          <w:lang w:val="en-US" w:eastAsia="zh-CN"/>
+        </w:rPr>
+        <w:tab/>
+      </w:r>
+      <w:r>
+        <w:rPr>
+          <w:rFonts w:hint="eastAsia"/>
+          <w:lang w:val="en-US" w:eastAsia="zh-CN"/>
+        </w:rPr>
+        <w:t>///</w:t>
+      </w:r>
+      <w:r>
+        <w:rPr>
+          <w:rFonts w:hint="eastAsia"/>
+          <w:lang w:val="en-US" w:eastAsia="zh-Hans"/>
+        </w:rPr>
+        <w:t>菜品名称</w:t>
+      </w:r>
+      <w:r>
+        <w:rPr>
+          <w:rFonts w:hint="default"/>
+          <w:b/>
+          <w:bCs/>
+          <w:lang w:eastAsia="zh-CN"/>
+        </w:rPr>
+        <w:t>（</w:t>
+      </w:r>
+      <w:r>
+        <w:rPr>
+          <w:rFonts w:hint="eastAsia"/>
+          <w:b/>
+          <w:bCs/>
+          <w:lang w:val="en-US" w:eastAsia="zh-Hans"/>
+        </w:rPr>
+        <w:t>必传</w:t>
+      </w:r>
+      <w:r>
+        <w:rPr>
+          <w:rFonts w:hint="default"/>
+          <w:b/>
+          <w:bCs/>
+          <w:lang w:eastAsia="zh-CN"/>
+        </w:rPr>
+        <w:t>）</w:t>
+      </w:r>
+    </w:p>
+    <w:p>
+      <w:pPr>
+        <w:bidi w:val="0"/>
+        <w:ind w:firstLine="420" w:firstLineChars="0"/>
+        <w:rPr>
+          <w:rFonts w:hint="default"/>
+          <w:lang w:eastAsia="zh-CN"/>
+        </w:rPr>
+      </w:pPr>
+      <w:r>
+        <w:rPr>
+          <w:rFonts w:hint="default"/>
+          <w:lang w:val="en-US" w:eastAsia="zh-CN"/>
+        </w:rPr>
+        <w:t>“</w:t>
+      </w:r>
+      <w:r>
+        <w:rPr>
+          <w:rFonts w:hint="eastAsia"/>
+          <w:lang w:val="en-US" w:eastAsia="zh-Hans"/>
+        </w:rPr>
+        <w:t>name</w:t>
+      </w:r>
+      <w:r>
+        <w:rPr>
+          <w:rFonts w:hint="default"/>
+          <w:lang w:val="en-US" w:eastAsia="zh-CN"/>
+        </w:rPr>
+        <w:t>”</w:t>
+      </w:r>
+      <w:r>
+        <w:rPr>
+          <w:rFonts w:hint="eastAsia"/>
+          <w:lang w:val="en-US" w:eastAsia="zh-CN"/>
+        </w:rPr>
+        <w:t xml:space="preserve"> : </w:t>
+      </w:r>
+      <w:r>
+        <w:rPr>
+          <w:rFonts w:hint="default"/>
+          <w:lang w:eastAsia="zh-CN"/>
+        </w:rPr>
+        <w:t>“</w:t>
+      </w:r>
+      <w:r>
+        <w:rPr>
+          <w:rFonts w:hint="eastAsia"/>
+          <w:lang w:val="en-US" w:eastAsia="zh-Hans"/>
+        </w:rPr>
+        <w:t>FishBurger</w:t>
+      </w:r>
+      <w:r>
+        <w:rPr>
+          <w:rFonts w:hint="default"/>
+          <w:lang w:eastAsia="zh-CN"/>
+        </w:rPr>
+        <w:t>”</w:t>
+      </w:r>
+      <w:r>
+        <w:rPr>
+          <w:rFonts w:hint="eastAsia"/>
+          <w:lang w:val="en-US" w:eastAsia="zh-CN"/>
+        </w:rPr>
+        <w:t>,</w:t>
+      </w:r>
+    </w:p>
+    <w:p>
+      <w:pPr>
+        <w:bidi w:val="0"/>
+        <w:ind w:firstLine="420" w:firstLineChars="0"/>
+        <w:rPr>
+          <w:rFonts w:hint="default"/>
+          <w:lang w:val="en-US" w:eastAsia="zh-Hans"/>
+        </w:rPr>
+      </w:pPr>
+      <w:r>
+        <w:rPr>
+          <w:rFonts w:hint="default"/>
+          <w:lang w:eastAsia="zh-Hans"/>
+        </w:rPr>
+        <w:t>///</w:t>
+      </w:r>
+      <w:r>
+        <w:rPr>
+          <w:rFonts w:hint="eastAsia"/>
+          <w:lang w:val="en-US" w:eastAsia="zh-Hans"/>
+        </w:rPr>
+        <w:t>食品价格</w:t>
+      </w:r>
+      <w:r>
+        <w:rPr>
+          <w:rFonts w:hint="default"/>
+          <w:b/>
+          <w:bCs/>
+          <w:lang w:eastAsia="zh-CN"/>
+        </w:rPr>
+        <w:t>（</w:t>
+      </w:r>
+      <w:r>
+        <w:rPr>
+          <w:rFonts w:hint="eastAsia"/>
+          <w:b/>
+          <w:bCs/>
+          <w:lang w:val="en-US" w:eastAsia="zh-Hans"/>
+        </w:rPr>
+        <w:t>必传</w:t>
+      </w:r>
+      <w:r>
+        <w:rPr>
+          <w:rFonts w:hint="default"/>
+          <w:b/>
+          <w:bCs/>
+          <w:lang w:eastAsia="zh-CN"/>
+        </w:rPr>
+        <w:t>）</w:t>
+      </w:r>
+    </w:p>
+    <w:p>
+      <w:pPr>
+        <w:bidi w:val="0"/>
+        <w:ind w:firstLine="420" w:firstLineChars="0"/>
+        <w:rPr>
+          <w:rFonts w:hint="default"/>
+          <w:lang w:eastAsia="zh-CN"/>
+        </w:rPr>
+      </w:pPr>
+      <w:r>
+        <w:rPr>
+          <w:rFonts w:hint="default"/>
+          <w:lang w:eastAsia="zh-CN"/>
+        </w:rPr>
+        <w:t>“</w:t>
+      </w:r>
+      <w:r>
+        <w:rPr>
+          <w:rFonts w:hint="eastAsia"/>
+          <w:lang w:val="en-US" w:eastAsia="zh-Hans"/>
+        </w:rPr>
+        <w:t>price</w:t>
+      </w:r>
+      <w:r>
+        <w:rPr>
+          <w:rFonts w:hint="default"/>
+          <w:lang w:eastAsia="zh-CN"/>
+        </w:rPr>
+        <w:t>”</w:t>
+      </w:r>
+      <w:r>
+        <w:rPr>
+          <w:rFonts w:hint="eastAsia"/>
+          <w:lang w:val="en-US" w:eastAsia="zh-CN"/>
+        </w:rPr>
+        <w:t xml:space="preserve"> : </w:t>
+      </w:r>
+      <w:r>
+        <w:rPr>
+          <w:rFonts w:hint="default"/>
+          <w:lang w:eastAsia="zh-CN"/>
+        </w:rPr>
+        <w:t>12.5</w:t>
+      </w:r>
+      <w:r>
+        <w:rPr>
+          <w:rFonts w:hint="default"/>
+          <w:lang w:eastAsia="zh-CN"/>
+        </w:rPr>
+        <w:t>,</w:t>
+      </w:r>
+    </w:p>
+    <w:p>
+      <w:pPr>
+        <w:bidi w:val="0"/>
+        <w:ind w:firstLine="420" w:firstLineChars="0"/>
+        <w:rPr>
+          <w:rFonts w:hint="default" w:eastAsiaTheme="minorEastAsia"/>
+          <w:lang w:val="en-US" w:eastAsia="zh-Hans"/>
+        </w:rPr>
+      </w:pPr>
+      <w:r>
+        <w:rPr>
+          <w:rFonts w:hint="default"/>
+          <w:lang w:eastAsia="zh-CN"/>
+        </w:rPr>
+        <w:t>///</w:t>
+      </w:r>
+      <w:r>
+        <w:rPr>
+          <w:rFonts w:hint="eastAsia"/>
+          <w:lang w:val="en-US" w:eastAsia="zh-Hans"/>
+        </w:rPr>
+        <w:t>食品描述</w:t>
+      </w:r>
+      <w:r>
+        <w:rPr>
+          <w:rFonts w:hint="default"/>
+          <w:b/>
+          <w:bCs/>
+          <w:lang w:eastAsia="zh-CN"/>
+        </w:rPr>
+        <w:t>（</w:t>
+      </w:r>
+      <w:r>
+        <w:rPr>
+          <w:rFonts w:hint="eastAsia"/>
+          <w:b/>
+          <w:bCs/>
+          <w:lang w:val="en-US" w:eastAsia="zh-Hans"/>
+        </w:rPr>
+        <w:t>必传</w:t>
+      </w:r>
+      <w:r>
+        <w:rPr>
+          <w:rFonts w:hint="default"/>
+          <w:b/>
+          <w:bCs/>
+          <w:lang w:eastAsia="zh-CN"/>
+        </w:rPr>
+        <w:t>）</w:t>
+      </w:r>
+    </w:p>
+    <w:p>
+      <w:pPr>
+        <w:bidi w:val="0"/>
+        <w:ind w:firstLine="420" w:firstLineChars="0"/>
+        <w:rPr>
+          <w:rFonts w:hint="default"/>
+          <w:lang w:eastAsia="zh-CN"/>
+        </w:rPr>
+      </w:pPr>
+      <w:r>
+        <w:rPr>
+          <w:rFonts w:hint="default"/>
+          <w:lang w:eastAsia="zh-CN"/>
+        </w:rPr>
+        <w:t>“</w:t>
+      </w:r>
+      <w:r>
+        <w:rPr>
+          <w:rFonts w:hint="eastAsia"/>
+          <w:lang w:val="en-US" w:eastAsia="zh-Hans"/>
+        </w:rPr>
+        <w:t>description</w:t>
+      </w:r>
+      <w:r>
+        <w:rPr>
+          <w:rFonts w:hint="default"/>
+          <w:lang w:eastAsia="zh-CN"/>
+        </w:rPr>
+        <w:t>”:“</w:t>
+      </w:r>
+      <w:r>
+        <w:rPr>
+          <w:rFonts w:hint="eastAsia"/>
+          <w:lang w:val="en-US" w:eastAsia="zh-Hans"/>
+        </w:rPr>
+        <w:t>Good</w:t>
+      </w:r>
+      <w:r>
+        <w:rPr>
+          <w:rFonts w:hint="default"/>
+          <w:lang w:eastAsia="zh-Hans"/>
+        </w:rPr>
+        <w:t xml:space="preserve"> </w:t>
+      </w:r>
+      <w:r>
+        <w:rPr>
+          <w:rFonts w:hint="eastAsia"/>
+          <w:lang w:val="en-US" w:eastAsia="zh-Hans"/>
+        </w:rPr>
+        <w:t>Quality</w:t>
+      </w:r>
+      <w:r>
+        <w:rPr>
+          <w:rFonts w:hint="default"/>
+          <w:lang w:eastAsia="zh-Hans"/>
+        </w:rPr>
+        <w:t xml:space="preserve"> </w:t>
+      </w:r>
+      <w:r>
+        <w:rPr>
+          <w:rFonts w:hint="eastAsia"/>
+          <w:lang w:val="en-US" w:eastAsia="zh-Hans"/>
+        </w:rPr>
+        <w:t>Fish</w:t>
+      </w:r>
+      <w:r>
+        <w:rPr>
+          <w:rFonts w:hint="default"/>
+          <w:lang w:eastAsia="zh-CN"/>
+        </w:rPr>
+        <w:t>”</w:t>
+      </w:r>
+      <w:r>
+        <w:rPr>
+          <w:rFonts w:hint="default"/>
+          <w:lang w:eastAsia="zh-CN"/>
+        </w:rPr>
+        <w:t>,</w:t>
+      </w:r>
+    </w:p>
+    <w:p>
+      <w:pPr>
+        <w:bidi w:val="0"/>
+        <w:ind w:firstLine="420" w:firstLineChars="0"/>
+        <w:rPr>
+          <w:rFonts w:hint="default" w:eastAsiaTheme="minorEastAsia"/>
+          <w:lang w:eastAsia="zh-Hans"/>
+        </w:rPr>
+      </w:pPr>
+      <w:r>
+        <w:rPr>
+          <w:rFonts w:hint="default"/>
+          <w:lang w:eastAsia="zh-CN"/>
+        </w:rPr>
+        <w:t>///</w:t>
+      </w:r>
+      <w:r>
+        <w:rPr>
+          <w:rFonts w:hint="eastAsia"/>
+          <w:lang w:val="en-US" w:eastAsia="zh-Hans"/>
+        </w:rPr>
+        <w:t>食品培训</w:t>
+      </w:r>
+      <w:r>
+        <w:rPr>
+          <w:rFonts w:hint="default"/>
+          <w:b/>
+          <w:bCs/>
+          <w:lang w:eastAsia="zh-CN"/>
+        </w:rPr>
+        <w:t>（</w:t>
+      </w:r>
+      <w:r>
+        <w:rPr>
+          <w:rFonts w:hint="eastAsia"/>
+          <w:b/>
+          <w:bCs/>
+          <w:lang w:val="en-US" w:eastAsia="zh-Hans"/>
+        </w:rPr>
+        <w:t>必传</w:t>
+      </w:r>
+      <w:r>
+        <w:rPr>
+          <w:rFonts w:hint="default"/>
+          <w:b/>
+          <w:bCs/>
+          <w:lang w:eastAsia="zh-CN"/>
+        </w:rPr>
+        <w:t>）</w:t>
+      </w:r>
+    </w:p>
+    <w:p>
+      <w:pPr>
+        <w:bidi w:val="0"/>
+        <w:ind w:firstLine="420" w:firstLineChars="0"/>
+        <w:rPr>
+          <w:rFonts w:hint="default"/>
+          <w:lang w:eastAsia="zh-CN"/>
+        </w:rPr>
+      </w:pPr>
+      <w:r>
+        <w:rPr>
+          <w:rFonts w:hint="default"/>
+          <w:lang w:eastAsia="zh-CN"/>
+        </w:rPr>
+        <w:t>“type”:”hamburger”,</w:t>
+      </w:r>
+    </w:p>
+    <w:p>
+      <w:pPr>
+        <w:bidi w:val="0"/>
+        <w:ind w:firstLine="420" w:firstLineChars="0"/>
+        <w:rPr>
+          <w:rFonts w:hint="default" w:eastAsiaTheme="minorEastAsia"/>
+          <w:lang w:val="en-US" w:eastAsia="zh-Hans"/>
+        </w:rPr>
+      </w:pPr>
+      <w:r>
+        <w:rPr>
+          <w:rFonts w:hint="default"/>
+          <w:lang w:eastAsia="zh-CN"/>
+        </w:rPr>
+        <w:t>///</w:t>
+      </w:r>
+      <w:r>
+        <w:rPr>
+          <w:rFonts w:hint="eastAsia"/>
+          <w:lang w:val="en-US" w:eastAsia="zh-Hans"/>
+        </w:rPr>
+        <w:t>餐厅ID</w:t>
+      </w:r>
+      <w:r>
+        <w:rPr>
+          <w:rFonts w:hint="default"/>
+          <w:b/>
+          <w:bCs/>
+          <w:lang w:eastAsia="zh-CN"/>
+        </w:rPr>
+        <w:t>（</w:t>
+      </w:r>
+      <w:r>
+        <w:rPr>
+          <w:rFonts w:hint="eastAsia"/>
+          <w:b/>
+          <w:bCs/>
+          <w:lang w:val="en-US" w:eastAsia="zh-Hans"/>
+        </w:rPr>
+        <w:t>必传</w:t>
+      </w:r>
+      <w:r>
+        <w:rPr>
+          <w:rFonts w:hint="default"/>
+          <w:b/>
+          <w:bCs/>
+          <w:lang w:eastAsia="zh-CN"/>
+        </w:rPr>
+        <w:t>）</w:t>
+      </w:r>
+    </w:p>
+    <w:p>
+      <w:pPr>
+        <w:bidi w:val="0"/>
+        <w:ind w:firstLine="420" w:firstLineChars="0"/>
+        <w:rPr>
+          <w:rFonts w:hint="default"/>
+          <w:lang w:eastAsia="zh-Hans"/>
+        </w:rPr>
+      </w:pPr>
+      <w:r>
+        <w:rPr>
+          <w:rFonts w:hint="default"/>
+          <w:lang w:eastAsia="zh-CN"/>
+        </w:rPr>
+        <w:t>“canteenID”:”2”</w:t>
+      </w:r>
+    </w:p>
+    <w:p>
+      <w:pPr>
+        <w:bidi w:val="0"/>
+        <w:rPr>
+          <w:rFonts w:hint="eastAsia"/>
+          <w:lang w:val="en-US" w:eastAsia="zh-CN"/>
+        </w:rPr>
+      </w:pPr>
+      <w:r>
+        <w:rPr>
+          <w:rFonts w:hint="eastAsia"/>
+          <w:lang w:val="en-US" w:eastAsia="zh-CN"/>
+        </w:rPr>
+        <w:t>}</w:t>
+      </w:r>
+    </w:p>
+    <w:p>
+      <w:pPr>
+        <w:bidi w:val="0"/>
+        <w:rPr>
+          <w:rFonts w:hint="default"/>
+          <w:lang w:eastAsia="zh-Hans"/>
+        </w:rPr>
+      </w:pPr>
+      <w:r>
+        <w:rPr>
+          <w:rFonts w:hint="eastAsia"/>
+          <w:lang w:val="en-US" w:eastAsia="zh-Hans"/>
+        </w:rPr>
+        <w:t>返回</w:t>
+      </w:r>
+      <w:r>
+        <w:rPr>
+          <w:rFonts w:hint="default"/>
+          <w:lang w:eastAsia="zh-Hans"/>
+        </w:rPr>
+        <w:t>：</w:t>
+      </w:r>
+    </w:p>
+    <w:p>
+      <w:pPr>
+        <w:bidi w:val="0"/>
+        <w:ind w:firstLine="0" w:firstLineChars="0"/>
+        <w:rPr>
+          <w:rFonts w:hint="default"/>
+          <w:lang w:val="en-US" w:eastAsia="zh-CN"/>
+        </w:rPr>
+      </w:pPr>
+      <w:r>
+        <w:rPr>
+          <w:rFonts w:hint="default"/>
+          <w:lang w:val="en-US" w:eastAsia="zh-CN"/>
+        </w:rPr>
+        <w:t>{</w:t>
+      </w:r>
+    </w:p>
+    <w:p>
+      <w:pPr>
+        <w:bidi w:val="0"/>
+        <w:ind w:firstLine="420" w:firstLineChars="0"/>
+        <w:rPr>
+          <w:rFonts w:hint="default"/>
+          <w:lang w:val="en-US" w:eastAsia="zh-CN"/>
+        </w:rPr>
+      </w:pPr>
+      <w:r>
+        <w:rPr>
+          <w:rFonts w:hint="default"/>
+          <w:lang w:val="en-US" w:eastAsia="zh-CN"/>
+        </w:rPr>
+        <w:t>"msg": "Dish Created",</w:t>
+      </w:r>
+    </w:p>
+    <w:p>
+      <w:pPr>
+        <w:bidi w:val="0"/>
+        <w:ind w:firstLine="420" w:firstLineChars="0"/>
+        <w:rPr>
+          <w:rFonts w:hint="default"/>
+          <w:lang w:val="en-US" w:eastAsia="zh-CN"/>
+        </w:rPr>
+      </w:pPr>
+      <w:r>
+        <w:rPr>
+          <w:rFonts w:hint="default"/>
+          <w:lang w:val="en-US" w:eastAsia="zh-CN"/>
+        </w:rPr>
+        <w:t>"resultCode": 1,</w:t>
+      </w:r>
+    </w:p>
+    <w:p>
+      <w:pPr>
+        <w:bidi w:val="0"/>
+        <w:ind w:firstLine="420" w:firstLineChars="0"/>
+        <w:rPr>
+          <w:rFonts w:hint="default"/>
+          <w:lang w:val="en-US" w:eastAsia="zh-CN"/>
+        </w:rPr>
+      </w:pPr>
+      <w:r>
+        <w:rPr>
+          <w:rFonts w:hint="default"/>
+          <w:lang w:val="en-US" w:eastAsia="zh-CN"/>
+        </w:rPr>
+        <w:t>"content": "Dish Created"</w:t>
+      </w:r>
+    </w:p>
+    <w:p>
+      <w:pPr>
+        <w:bidi w:val="0"/>
+        <w:ind w:firstLine="0" w:firstLineChars="0"/>
+        <w:rPr>
+          <w:rFonts w:hint="default"/>
+          <w:lang w:val="en-US" w:eastAsia="zh-CN"/>
+        </w:rPr>
+      </w:pPr>
+      <w:r>
+        <w:rPr>
+          <w:rFonts w:hint="default"/>
+          <w:lang w:val="en-US" w:eastAsia="zh-CN"/>
+        </w:rPr>
+        <w:t>}</w:t>
+      </w:r>
+    </w:p>
+    <w:p>
+      <w:pPr>
+        <w:bidi w:val="0"/>
+        <w:rPr>
+          <w:rFonts w:hint="default"/>
+          <w:lang w:val="en-US" w:eastAsia="zh-Hans"/>
+        </w:rPr>
+      </w:pPr>
+      <w:r>
+        <w:rPr>
+          <w:rFonts w:hint="eastAsia"/>
+          <w:lang w:val="en-US" w:eastAsia="zh-Hans"/>
+        </w:rPr>
+        <w:t>如果创建失败返回如下</w:t>
+      </w:r>
+    </w:p>
+    <w:p>
+      <w:pPr>
+        <w:bidi w:val="0"/>
+        <w:ind w:firstLine="0" w:firstLineChars="0"/>
+        <w:rPr>
+          <w:rFonts w:hint="default"/>
+          <w:lang w:val="en-US" w:eastAsia="zh-CN"/>
+        </w:rPr>
+      </w:pPr>
+      <w:r>
+        <w:rPr>
+          <w:rFonts w:hint="default"/>
+          <w:lang w:val="en-US" w:eastAsia="zh-CN"/>
+        </w:rPr>
+        <w:t>{</w:t>
+      </w:r>
+    </w:p>
+    <w:p>
+      <w:pPr>
+        <w:bidi w:val="0"/>
+        <w:ind w:firstLine="420" w:firstLineChars="0"/>
+        <w:rPr>
+          <w:rFonts w:hint="default"/>
+          <w:lang w:val="en-US" w:eastAsia="zh-CN"/>
+        </w:rPr>
+      </w:pPr>
+      <w:r>
+        <w:rPr>
+          <w:rFonts w:hint="default"/>
+          <w:lang w:val="en-US" w:eastAsia="zh-CN"/>
+        </w:rPr>
+        <w:t>"msg": "</w:t>
+      </w:r>
+      <w:r>
+        <w:rPr>
+          <w:rFonts w:hint="eastAsia"/>
+          <w:lang w:val="en-US" w:eastAsia="zh-Hans"/>
+        </w:rPr>
+        <w:t>Dish</w:t>
+      </w:r>
+      <w:r>
+        <w:rPr>
+          <w:rFonts w:hint="default"/>
+          <w:lang w:eastAsia="zh-Hans"/>
+        </w:rPr>
+        <w:t xml:space="preserve"> </w:t>
+      </w:r>
+      <w:r>
+        <w:rPr>
+          <w:rFonts w:hint="default"/>
+          <w:lang w:val="en-US" w:eastAsia="zh-CN"/>
+        </w:rPr>
+        <w:t>Create Fail",</w:t>
+      </w:r>
+    </w:p>
+    <w:p>
+      <w:pPr>
+        <w:bidi w:val="0"/>
+        <w:ind w:firstLine="420" w:firstLineChars="0"/>
+        <w:rPr>
+          <w:rFonts w:hint="default"/>
+          <w:lang w:val="en-US" w:eastAsia="zh-CN"/>
+        </w:rPr>
+      </w:pPr>
+      <w:r>
+        <w:rPr>
+          <w:rFonts w:hint="default"/>
+          <w:lang w:val="en-US" w:eastAsia="zh-CN"/>
+        </w:rPr>
+        <w:t>"resultCode": -1,</w:t>
+      </w:r>
+    </w:p>
+    <w:p>
+      <w:pPr>
+        <w:bidi w:val="0"/>
+        <w:ind w:firstLine="420" w:firstLineChars="0"/>
+        <w:rPr>
+          <w:rFonts w:hint="default"/>
+          <w:lang w:val="en-US" w:eastAsia="zh-CN"/>
+        </w:rPr>
+      </w:pPr>
+      <w:r>
+        <w:rPr>
+          <w:rFonts w:hint="default"/>
+          <w:lang w:val="en-US" w:eastAsia="zh-CN"/>
+        </w:rPr>
+        <w:t>"content": "Name Already Exist"</w:t>
+      </w:r>
+    </w:p>
+    <w:p>
+      <w:pPr>
+        <w:bidi w:val="0"/>
+        <w:ind w:firstLine="0" w:firstLineChars="0"/>
+        <w:rPr>
+          <w:rFonts w:hint="default"/>
+          <w:lang w:val="en-US" w:eastAsia="zh-CN"/>
+        </w:rPr>
+      </w:pPr>
+      <w:r>
+        <w:rPr>
+          <w:rFonts w:hint="default"/>
+          <w:lang w:val="en-US" w:eastAsia="zh-CN"/>
+        </w:rPr>
+        <w:t>}</w:t>
+      </w:r>
+    </w:p>
+    <w:p>
+      <w:pPr>
+        <w:bidi w:val="0"/>
+        <w:ind w:firstLine="0" w:firstLineChars="0"/>
+        <w:rPr>
+          <w:rFonts w:hint="default"/>
+          <w:lang w:val="en-US" w:eastAsia="zh-CN"/>
+        </w:rPr>
+      </w:pPr>
+    </w:p>
+    <w:p>
+      <w:pPr>
+        <w:bidi w:val="0"/>
+        <w:ind w:firstLine="0" w:firstLineChars="0"/>
+        <w:rPr>
+          <w:rFonts w:hint="default"/>
+          <w:lang w:val="en-US" w:eastAsia="zh-CN"/>
+        </w:rPr>
+      </w:pPr>
+    </w:p>
+    <w:p>
+      <w:pPr>
+        <w:numPr>
+          <w:numId w:val="0"/>
+        </w:numPr>
+        <w:ind w:leftChars="0"/>
+        <w:rPr>
+          <w:rFonts w:hint="default"/>
+          <w:lang w:val="en-US" w:eastAsia="zh-Hans"/>
+        </w:rPr>
+      </w:pPr>
+    </w:p>
+    <w:p>
+      <w:pPr>
+        <w:bidi w:val="0"/>
+        <w:ind w:firstLine="0" w:firstLineChars="0"/>
+        <w:rPr>
+          <w:rFonts w:hint="default"/>
+          <w:lang w:val="en-US" w:eastAsia="zh-Hans"/>
+        </w:rPr>
+      </w:pPr>
+    </w:p>
+    <w:p>
+      <w:pPr>
+        <w:bidi w:val="0"/>
+        <w:ind w:firstLine="0" w:firstLineChars="0"/>
+        <w:rPr>
+          <w:rFonts w:hint="default"/>
+          <w:lang w:eastAsia="zh-Hans"/>
+        </w:rPr>
+      </w:pPr>
+    </w:p>
+    <w:p>
+      <w:pPr>
+        <w:bidi w:val="0"/>
+        <w:ind w:firstLine="0" w:firstLineChars="0"/>
+        <w:rPr>
+          <w:rFonts w:hint="default"/>
+          <w:lang w:val="en-US" w:eastAsia="zh-CN"/>
+        </w:rPr>
+      </w:pPr>
+    </w:p>
+    <w:p>
+      <w:pPr>
+        <w:bidi w:val="0"/>
+        <w:ind w:firstLine="0" w:firstLineChars="0"/>
+        <w:rPr>
+          <w:rFonts w:hint="default"/>
+          <w:lang w:val="en-US" w:eastAsia="zh-CN"/>
+        </w:rPr>
+      </w:pPr>
+    </w:p>
+    <w:p>
+      <w:pPr>
+        <w:bidi w:val="0"/>
+        <w:ind w:firstLine="0" w:firstLineChars="0"/>
+        <w:rPr>
+          <w:rFonts w:hint="default"/>
+          <w:lang w:val="en-US" w:eastAsia="zh-CN"/>
+        </w:rPr>
+      </w:pPr>
+    </w:p>
+    <w:p>
+      <w:pPr>
+        <w:bidi w:val="0"/>
+        <w:ind w:firstLine="0" w:firstLineChars="0"/>
+        <w:rPr>
+          <w:rFonts w:hint="default"/>
+          <w:lang w:val="en-US" w:eastAsia="zh-CN"/>
+        </w:rPr>
+      </w:pPr>
+    </w:p>
+    <w:p>
+      <w:pPr>
+        <w:rPr>
+          <w:rFonts w:hint="default"/>
+          <w:lang w:val="en-US" w:eastAsia="zh-Hans"/>
+        </w:rPr>
+      </w:pPr>
+    </w:p>
+    <w:p>
+      <w:pPr>
+        <w:bidi w:val="0"/>
+        <w:outlineLvl w:val="0"/>
+        <w:rPr>
+          <w:rStyle w:val="9"/>
+          <w:rFonts w:hint="default"/>
+          <w:lang w:eastAsia="zh-Hans"/>
+        </w:rPr>
+      </w:pPr>
+    </w:p>
+    <w:p>
+      <w:pPr>
+        <w:rPr>
+          <w:rFonts w:hint="eastAsia"/>
+          <w:lang w:val="en-US" w:eastAsia="zh-Hans"/>
+        </w:rPr>
+      </w:pPr>
+    </w:p>
+    <w:p>
+      <w:pPr>
+        <w:rPr>
+          <w:rFonts w:hint="eastAsia"/>
+          <w:lang w:val="en-US" w:eastAsia="zh-Hans"/>
+        </w:rPr>
+      </w:pPr>
+    </w:p>
+    <w:p>
+      <w:pPr>
+        <w:bidi w:val="0"/>
+        <w:ind w:firstLine="0" w:firstLineChars="0"/>
+        <w:rPr>
+          <w:rFonts w:hint="default"/>
+          <w:lang w:val="en-US" w:eastAsia="zh-CN"/>
+        </w:rPr>
+      </w:pPr>
+    </w:p>
+    <w:p>
+      <w:pPr>
+        <w:bidi w:val="0"/>
+        <w:ind w:firstLine="0" w:firstLineChars="0"/>
+        <w:rPr>
+          <w:rFonts w:hint="default"/>
+          <w:lang w:val="en-US" w:eastAsia="zh-CN"/>
+        </w:rPr>
+      </w:pPr>
+    </w:p>
+    <w:p>
+      <w:pPr>
+        <w:bidi w:val="0"/>
+        <w:ind w:firstLine="0" w:firstLineChars="0"/>
+        <w:rPr>
+          <w:rFonts w:hint="default"/>
+          <w:lang w:val="en-US" w:eastAsia="zh-CN"/>
+        </w:rPr>
+      </w:pPr>
+    </w:p>
+    <w:p>
+      <w:pPr>
+        <w:bidi w:val="0"/>
+        <w:ind w:firstLine="0" w:firstLineChars="0"/>
+        <w:rPr>
+          <w:rFonts w:hint="default"/>
+          <w:lang w:eastAsia="zh-Hans"/>
+        </w:rPr>
+      </w:pPr>
+    </w:p>
+    <w:p>
+      <w:pPr>
+        <w:bidi w:val="0"/>
+        <w:rPr>
+          <w:rFonts w:hint="eastAsia"/>
+          <w:lang w:val="en-US" w:eastAsia="zh-Hans"/>
+        </w:rPr>
+      </w:pPr>
+    </w:p>
+    <w:p>
+      <w:pPr>
+        <w:rPr>
+          <w:rFonts w:hint="eastAsia"/>
+          <w:lang w:val="en-US" w:eastAsia="zh-Hans"/>
+        </w:rPr>
+      </w:pPr>
+    </w:p>
+    <w:p>
+      <w:pPr>
+        <w:bidi w:val="0"/>
+        <w:rPr>
+          <w:rFonts w:hint="eastAsia"/>
+          <w:lang w:val="en-US" w:eastAsia="zh-Hans"/>
+        </w:rPr>
+      </w:pPr>
+    </w:p>
+    <w:p>
+      <w:pPr>
+        <w:numPr>
+          <w:ilvl w:val="0"/>
           <w:numId w:val="0"/>
         </w:numPr>
         <w:rPr>
@@ -5521,6 +9714,21 @@
 <file path=word/numbering.xml><?xml version="1.0" encoding="utf-8"?>
 <w:numbering xmlns:wpc="http://schemas.microsoft.com/office/word/2010/wordprocessingCanvas" xmlns:mc="http://schemas.openxmlformats.org/markup-compatibility/2006" xmlns:o="urn:schemas-microsoft-com:office:office" xmlns:r="http://schemas.openxmlformats.org/officeDocument/2006/relationships" xmlns:m="http://schemas.openxmlformats.org/officeDocument/2006/math" xmlns:v="urn:schemas-microsoft-com:vml" xmlns:wp14="http://schemas.microsoft.com/office/word/2010/wordprocessingDrawing" xmlns:wp="http://schemas.openxmlformats.org/drawingml/2006/wordprocessingDrawing" xmlns:w10="urn:schemas-microsoft-com:office:word" xmlns:w="http://schemas.openxmlformats.org/wordprocessingml/2006/main" xmlns:w14="http://schemas.microsoft.com/office/word/2010/wordml" xmlns:wpg="http://schemas.microsoft.com/office/word/2010/wordprocessingGroup" xmlns:wpi="http://schemas.microsoft.com/office/word/2010/wordprocessingInk" xmlns:wne="http://schemas.microsoft.com/office/word/2006/wordml" xmlns:wps="http://schemas.microsoft.com/office/word/2010/wordprocessingShape" xmlns:wpsCustomData="http://www.wps.cn/officeDocument/2013/wpsCustomData" mc:Ignorable="w14 wp14">
   <w:abstractNum w:abstractNumId="0">
+    <w:nsid w:val="D7F62B34"/>
+    <w:multiLevelType w:val="singleLevel"/>
+    <w:tmpl w:val="D7F62B34"/>
+    <w:lvl w:ilvl="0" w:tentative="0">
+      <w:start w:val="1"/>
+      <w:numFmt w:val="chineseCounting"/>
+      <w:suff w:val="nothing"/>
+      <w:lvlText w:val="（%1）"/>
+      <w:lvlJc w:val="left"/>
+      <w:rPr>
+        <w:rFonts w:hint="eastAsia"/>
+      </w:rPr>
+    </w:lvl>
+  </w:abstractNum>
+  <w:abstractNum w:abstractNumId="1">
     <w:nsid w:val="FD7DFA8E"/>
     <w:multiLevelType w:val="singleLevel"/>
     <w:tmpl w:val="FD7DFA8E"/>
@@ -5535,7 +9743,28 @@
       </w:rPr>
     </w:lvl>
   </w:abstractNum>
+  <w:abstractNum w:abstractNumId="2">
+    <w:nsid w:val="FFF6143B"/>
+    <w:multiLevelType w:val="singleLevel"/>
+    <w:tmpl w:val="FFF6143B"/>
+    <w:lvl w:ilvl="0" w:tentative="0">
+      <w:start w:val="1"/>
+      <w:numFmt w:val="chineseCounting"/>
+      <w:suff w:val="nothing"/>
+      <w:lvlText w:val="（%1）"/>
+      <w:lvlJc w:val="left"/>
+      <w:rPr>
+        <w:rFonts w:hint="eastAsia"/>
+      </w:rPr>
+    </w:lvl>
+  </w:abstractNum>
   <w:num w:numId="1">
+    <w:abstractNumId w:val="1"/>
+  </w:num>
+  <w:num w:numId="2">
+    <w:abstractNumId w:val="2"/>
+  </w:num>
+  <w:num w:numId="3">
     <w:abstractNumId w:val="0"/>
   </w:num>
 </w:numbering>
@@ -5571,8 +9800,8 @@
     <w:lsdException w:unhideWhenUsed="0" w:uiPriority="0" w:semiHidden="0" w:name="index 7"/>
     <w:lsdException w:unhideWhenUsed="0" w:uiPriority="0" w:semiHidden="0" w:name="index 8"/>
     <w:lsdException w:unhideWhenUsed="0" w:uiPriority="0" w:semiHidden="0" w:name="index 9"/>
-    <w:lsdException w:unhideWhenUsed="0" w:uiPriority="0" w:semiHidden="0" w:name="toc 1"/>
-    <w:lsdException w:unhideWhenUsed="0" w:uiPriority="0" w:semiHidden="0" w:name="toc 2"/>
+    <w:lsdException w:qFormat="1" w:unhideWhenUsed="0" w:uiPriority="0" w:semiHidden="0" w:name="toc 1"/>
+    <w:lsdException w:qFormat="1" w:unhideWhenUsed="0" w:uiPriority="0" w:semiHidden="0" w:name="toc 2"/>
     <w:lsdException w:unhideWhenUsed="0" w:uiPriority="0" w:semiHidden="0" w:name="toc 3"/>
     <w:lsdException w:unhideWhenUsed="0" w:uiPriority="0" w:semiHidden="0" w:name="toc 4"/>
     <w:lsdException w:unhideWhenUsed="0" w:uiPriority="0" w:semiHidden="0" w:name="toc 5"/>
@@ -5651,7 +9880,7 @@
     <w:lsdException w:unhideWhenUsed="0" w:uiPriority="0" w:semiHidden="0" w:name="HTML Code"/>
     <w:lsdException w:unhideWhenUsed="0" w:uiPriority="0" w:semiHidden="0" w:name="HTML Definition"/>
     <w:lsdException w:unhideWhenUsed="0" w:uiPriority="0" w:semiHidden="0" w:name="HTML Keyboard"/>
-    <w:lsdException w:unhideWhenUsed="0" w:uiPriority="0" w:semiHidden="0" w:name="HTML Preformatted"/>
+    <w:lsdException w:qFormat="1" w:unhideWhenUsed="0" w:uiPriority="0" w:semiHidden="0" w:name="HTML Preformatted"/>
     <w:lsdException w:unhideWhenUsed="0" w:uiPriority="0" w:semiHidden="0" w:name="HTML Sample"/>
     <w:lsdException w:unhideWhenUsed="0" w:uiPriority="0" w:semiHidden="0" w:name="HTML Typewriter"/>
     <w:lsdException w:unhideWhenUsed="0" w:uiPriority="0" w:semiHidden="0" w:name="HTML Variable"/>
@@ -5879,12 +10108,14 @@
     <w:name w:val="toc 1"/>
     <w:basedOn w:val="1"/>
     <w:next w:val="1"/>
+    <w:qFormat/>
     <w:uiPriority w:val="0"/>
   </w:style>
   <w:style w:type="paragraph" w:styleId="5">
     <w:name w:val="toc 2"/>
     <w:basedOn w:val="1"/>
     <w:next w:val="1"/>
+    <w:qFormat/>
     <w:uiPriority w:val="0"/>
     <w:pPr>
       <w:ind w:left="420" w:leftChars="200"/>
@@ -5893,6 +10124,7 @@
   <w:style w:type="paragraph" w:styleId="6">
     <w:name w:val="HTML Preformatted"/>
     <w:basedOn w:val="1"/>
+    <w:qFormat/>
     <w:uiPriority w:val="0"/>
     <w:pPr>
       <w:tabs>
@@ -5926,6 +10158,7 @@
   <w:style w:type="character" w:customStyle="1" w:styleId="9">
     <w:name w:val="标题 1 Char"/>
     <w:link w:val="2"/>
+    <w:qFormat/>
     <w:uiPriority w:val="0"/>
     <w:rPr>
       <w:b/>
@@ -5935,22 +10168,26 @@
   </w:style>
   <w:style w:type="paragraph" w:customStyle="1" w:styleId="10">
     <w:name w:val="WPSOffice手动目录 1"/>
+    <w:qFormat/>
     <w:uiPriority w:val="0"/>
     <w:pPr>
       <w:ind w:leftChars="0"/>
     </w:pPr>
     <w:rPr>
+      <w:rFonts w:ascii="Times New Roman" w:hAnsi="Times New Roman" w:eastAsia="宋体" w:cs="Times New Roman"/>
       <w:sz w:val="20"/>
       <w:szCs w:val="20"/>
     </w:rPr>
   </w:style>
   <w:style w:type="paragraph" w:customStyle="1" w:styleId="11">
     <w:name w:val="WPSOffice手动目录 2"/>
+    <w:qFormat/>
     <w:uiPriority w:val="0"/>
     <w:pPr>
       <w:ind w:leftChars="200"/>
     </w:pPr>
     <w:rPr>
+      <w:rFonts w:ascii="Times New Roman" w:hAnsi="Times New Roman" w:eastAsia="宋体" w:cs="Times New Roman"/>
       <w:sz w:val="20"/>
       <w:szCs w:val="20"/>
     </w:rPr>

</xml_diff>

<commit_message>
Add OrderNums in Get Canteen Function
</commit_message>
<xml_diff>
--- a/src/main/resources/Foodies后台接口说明文档.docx
+++ b/src/main/resources/Foodies后台接口说明文档.docx
@@ -54,7 +54,7 @@
     <w:sdt>
       <w:sdtPr>
         <w:rPr>
-          <w:rFonts w:ascii="SimSun" w:hAnsi="SimSun" w:eastAsia="SimSun" w:cstheme="minorBidi"/>
+          <w:rFonts w:ascii="宋体" w:hAnsi="宋体" w:eastAsia="宋体" w:cstheme="minorBidi"/>
           <w:kern w:val="2"/>
           <w:sz w:val="21"/>
           <w:szCs w:val="24"/>
@@ -83,7 +83,7 @@
           <w:bookmarkStart w:id="1" w:name="_Toc2539"/>
           <w:r>
             <w:rPr>
-              <w:rFonts w:ascii="SimSun" w:hAnsi="SimSun" w:eastAsia="SimSun"/>
+              <w:rFonts w:ascii="宋体" w:hAnsi="宋体" w:eastAsia="宋体"/>
               <w:sz w:val="21"/>
             </w:rPr>
             <w:t>目录</w:t>
@@ -91,7 +91,7 @@
         </w:p>
         <w:p>
           <w:pPr>
-            <w:pStyle w:val="5"/>
+            <w:pStyle w:val="4"/>
             <w:tabs>
               <w:tab w:val="right" w:leader="dot" w:pos="8306"/>
             </w:tabs>
@@ -176,7 +176,7 @@
         </w:p>
         <w:p>
           <w:pPr>
-            <w:pStyle w:val="5"/>
+            <w:pStyle w:val="4"/>
             <w:tabs>
               <w:tab w:val="right" w:leader="dot" w:pos="8306"/>
             </w:tabs>
@@ -237,7 +237,7 @@
         </w:p>
         <w:p>
           <w:pPr>
-            <w:pStyle w:val="6"/>
+            <w:pStyle w:val="5"/>
             <w:tabs>
               <w:tab w:val="right" w:leader="dot" w:pos="8306"/>
             </w:tabs>
@@ -304,7 +304,7 @@
         </w:p>
         <w:p>
           <w:pPr>
-            <w:pStyle w:val="6"/>
+            <w:pStyle w:val="5"/>
             <w:tabs>
               <w:tab w:val="right" w:leader="dot" w:pos="8306"/>
             </w:tabs>
@@ -365,7 +365,7 @@
         </w:p>
         <w:p>
           <w:pPr>
-            <w:pStyle w:val="6"/>
+            <w:pStyle w:val="5"/>
             <w:tabs>
               <w:tab w:val="right" w:leader="dot" w:pos="8306"/>
             </w:tabs>
@@ -426,7 +426,7 @@
         </w:p>
         <w:p>
           <w:pPr>
-            <w:pStyle w:val="6"/>
+            <w:pStyle w:val="5"/>
             <w:tabs>
               <w:tab w:val="right" w:leader="dot" w:pos="8306"/>
             </w:tabs>
@@ -487,7 +487,7 @@
         </w:p>
         <w:p>
           <w:pPr>
-            <w:pStyle w:val="6"/>
+            <w:pStyle w:val="5"/>
             <w:tabs>
               <w:tab w:val="right" w:leader="dot" w:pos="8306"/>
             </w:tabs>
@@ -548,7 +548,7 @@
         </w:p>
         <w:p>
           <w:pPr>
-            <w:pStyle w:val="5"/>
+            <w:pStyle w:val="4"/>
             <w:tabs>
               <w:tab w:val="right" w:leader="dot" w:pos="8306"/>
             </w:tabs>
@@ -616,7 +616,7 @@
         </w:p>
         <w:p>
           <w:pPr>
-            <w:pStyle w:val="6"/>
+            <w:pStyle w:val="5"/>
             <w:tabs>
               <w:tab w:val="right" w:leader="dot" w:pos="8306"/>
             </w:tabs>
@@ -677,7 +677,7 @@
         </w:p>
         <w:p>
           <w:pPr>
-            <w:pStyle w:val="6"/>
+            <w:pStyle w:val="5"/>
             <w:tabs>
               <w:tab w:val="right" w:leader="dot" w:pos="8306"/>
             </w:tabs>
@@ -738,7 +738,7 @@
         </w:p>
         <w:p>
           <w:pPr>
-            <w:pStyle w:val="5"/>
+            <w:pStyle w:val="4"/>
             <w:tabs>
               <w:tab w:val="right" w:leader="dot" w:pos="8306"/>
             </w:tabs>
@@ -806,7 +806,7 @@
         </w:p>
         <w:p>
           <w:pPr>
-            <w:pStyle w:val="6"/>
+            <w:pStyle w:val="5"/>
             <w:tabs>
               <w:tab w:val="right" w:leader="dot" w:pos="8306"/>
             </w:tabs>
@@ -867,7 +867,7 @@
         </w:p>
         <w:p>
           <w:pPr>
-            <w:pStyle w:val="6"/>
+            <w:pStyle w:val="5"/>
             <w:tabs>
               <w:tab w:val="right" w:leader="dot" w:pos="8306"/>
             </w:tabs>
@@ -935,7 +935,7 @@
         </w:p>
         <w:p>
           <w:pPr>
-            <w:pStyle w:val="6"/>
+            <w:pStyle w:val="5"/>
             <w:tabs>
               <w:tab w:val="right" w:leader="dot" w:pos="8306"/>
             </w:tabs>
@@ -1003,7 +1003,7 @@
         </w:p>
         <w:p>
           <w:pPr>
-            <w:pStyle w:val="6"/>
+            <w:pStyle w:val="5"/>
             <w:tabs>
               <w:tab w:val="right" w:leader="dot" w:pos="8306"/>
             </w:tabs>
@@ -1071,7 +1071,7 @@
         </w:p>
         <w:p>
           <w:pPr>
-            <w:pStyle w:val="5"/>
+            <w:pStyle w:val="4"/>
             <w:tabs>
               <w:tab w:val="right" w:leader="dot" w:pos="8306"/>
             </w:tabs>
@@ -1153,7 +1153,7 @@
         </w:p>
         <w:p>
           <w:pPr>
-            <w:pStyle w:val="6"/>
+            <w:pStyle w:val="5"/>
             <w:tabs>
               <w:tab w:val="right" w:leader="dot" w:pos="8306"/>
             </w:tabs>
@@ -1214,7 +1214,7 @@
         </w:p>
         <w:p>
           <w:pPr>
-            <w:pStyle w:val="6"/>
+            <w:pStyle w:val="5"/>
             <w:tabs>
               <w:tab w:val="right" w:leader="dot" w:pos="8306"/>
             </w:tabs>
@@ -1275,7 +1275,7 @@
         </w:p>
         <w:p>
           <w:pPr>
-            <w:pStyle w:val="6"/>
+            <w:pStyle w:val="5"/>
             <w:tabs>
               <w:tab w:val="right" w:leader="dot" w:pos="8306"/>
             </w:tabs>
@@ -1640,8 +1640,8 @@
           <w:lang w:val="en-US" w:eastAsia="zh-Hans"/>
         </w:rPr>
       </w:pPr>
-      <w:bookmarkStart w:id="4" w:name="_Toc18587"/>
-      <w:bookmarkStart w:id="5" w:name="_Toc6659"/>
+      <w:bookmarkStart w:id="4" w:name="_Toc6659"/>
+      <w:bookmarkStart w:id="5" w:name="_Toc18587"/>
       <w:bookmarkStart w:id="6" w:name="_Toc1388669999"/>
       <w:r>
         <w:rPr>
@@ -1662,7 +1662,7 @@
     </w:p>
     <w:tbl>
       <w:tblPr>
-        <w:tblStyle w:val="10"/>
+        <w:tblStyle w:val="8"/>
         <w:tblW w:w="5380" w:type="pct"/>
         <w:tblInd w:w="0" w:type="dxa"/>
         <w:tblBorders>
@@ -3038,7 +3038,7 @@
     </w:p>
     <w:tbl>
       <w:tblPr>
-        <w:tblStyle w:val="10"/>
+        <w:tblStyle w:val="8"/>
         <w:tblW w:w="9183" w:type="dxa"/>
         <w:tblInd w:w="0" w:type="dxa"/>
         <w:tblBorders>
@@ -4416,15 +4416,15 @@
               <w:ind w:left="0" w:right="0" w:firstLine="0" w:firstLineChars="0"/>
               <w:jc w:val="both"/>
               <w:rPr>
-                <w:rFonts w:hint="default" w:ascii="Calibri" w:hAnsi="Calibri" w:eastAsia="SimSun" w:cs="Times New Roman"/>
-                <w:kern w:val="2"/>
-                <w:sz w:val="21"/>
-                <w:szCs w:val="21"/>
-              </w:rPr>
-            </w:pPr>
-            <w:r>
-              <w:rPr>
-                <w:rFonts w:hint="default" w:ascii="Calibri" w:hAnsi="Calibri" w:eastAsia="SimSun" w:cs="Times New Roman"/>
+                <w:rFonts w:hint="default" w:ascii="Calibri" w:hAnsi="Calibri" w:eastAsia="宋体" w:cs="Times New Roman"/>
+                <w:kern w:val="2"/>
+                <w:sz w:val="21"/>
+                <w:szCs w:val="21"/>
+              </w:rPr>
+            </w:pPr>
+            <w:r>
+              <w:rPr>
+                <w:rFonts w:hint="default" w:ascii="Calibri" w:hAnsi="Calibri" w:eastAsia="宋体" w:cs="Times New Roman"/>
                 <w:kern w:val="2"/>
                 <w:sz w:val="21"/>
                 <w:szCs w:val="21"/>
@@ -4443,15 +4443,15 @@
               <w:ind w:left="0" w:right="0" w:firstLine="420" w:firstLineChars="200"/>
               <w:jc w:val="both"/>
               <w:rPr>
-                <w:rFonts w:hint="default" w:ascii="Calibri" w:hAnsi="Calibri" w:eastAsia="SimSun" w:cs="Times New Roman"/>
-                <w:kern w:val="2"/>
-                <w:sz w:val="21"/>
-                <w:szCs w:val="21"/>
-              </w:rPr>
-            </w:pPr>
-            <w:r>
-              <w:rPr>
-                <w:rFonts w:hint="default" w:ascii="Calibri" w:hAnsi="Calibri" w:eastAsia="SimSun" w:cs="Times New Roman"/>
+                <w:rFonts w:hint="default" w:ascii="Calibri" w:hAnsi="Calibri" w:eastAsia="宋体" w:cs="Times New Roman"/>
+                <w:kern w:val="2"/>
+                <w:sz w:val="21"/>
+                <w:szCs w:val="21"/>
+              </w:rPr>
+            </w:pPr>
+            <w:r>
+              <w:rPr>
+                <w:rFonts w:hint="default" w:ascii="Calibri" w:hAnsi="Calibri" w:eastAsia="宋体" w:cs="Times New Roman"/>
                 <w:kern w:val="2"/>
                 <w:sz w:val="21"/>
                 <w:szCs w:val="21"/>
@@ -4470,15 +4470,15 @@
               <w:ind w:left="0" w:right="0" w:firstLine="420" w:firstLineChars="200"/>
               <w:jc w:val="both"/>
               <w:rPr>
-                <w:rFonts w:hint="default" w:ascii="Calibri" w:hAnsi="Calibri" w:eastAsia="SimSun" w:cs="Times New Roman"/>
-                <w:kern w:val="2"/>
-                <w:sz w:val="21"/>
-                <w:szCs w:val="21"/>
-              </w:rPr>
-            </w:pPr>
-            <w:r>
-              <w:rPr>
-                <w:rFonts w:hint="default" w:ascii="Calibri" w:hAnsi="Calibri" w:eastAsia="SimSun" w:cs="Times New Roman"/>
+                <w:rFonts w:hint="default" w:ascii="Calibri" w:hAnsi="Calibri" w:eastAsia="宋体" w:cs="Times New Roman"/>
+                <w:kern w:val="2"/>
+                <w:sz w:val="21"/>
+                <w:szCs w:val="21"/>
+              </w:rPr>
+            </w:pPr>
+            <w:r>
+              <w:rPr>
+                <w:rFonts w:hint="default" w:ascii="Calibri" w:hAnsi="Calibri" w:eastAsia="宋体" w:cs="Times New Roman"/>
                 <w:kern w:val="2"/>
                 <w:sz w:val="21"/>
                 <w:szCs w:val="21"/>
@@ -4497,15 +4497,15 @@
               <w:ind w:left="0" w:right="0" w:firstLine="420" w:firstLineChars="200"/>
               <w:jc w:val="both"/>
               <w:rPr>
-                <w:rFonts w:hint="default" w:ascii="Calibri" w:hAnsi="Calibri" w:eastAsia="SimSun" w:cs="Times New Roman"/>
-                <w:kern w:val="2"/>
-                <w:sz w:val="21"/>
-                <w:szCs w:val="21"/>
-              </w:rPr>
-            </w:pPr>
-            <w:r>
-              <w:rPr>
-                <w:rFonts w:hint="default" w:ascii="Calibri" w:hAnsi="Calibri" w:eastAsia="SimSun" w:cs="Times New Roman"/>
+                <w:rFonts w:hint="default" w:ascii="Calibri" w:hAnsi="Calibri" w:eastAsia="宋体" w:cs="Times New Roman"/>
+                <w:kern w:val="2"/>
+                <w:sz w:val="21"/>
+                <w:szCs w:val="21"/>
+              </w:rPr>
+            </w:pPr>
+            <w:r>
+              <w:rPr>
+                <w:rFonts w:hint="default" w:ascii="Calibri" w:hAnsi="Calibri" w:eastAsia="宋体" w:cs="Times New Roman"/>
                 <w:kern w:val="2"/>
                 <w:sz w:val="21"/>
                 <w:szCs w:val="21"/>
@@ -4531,7 +4531,7 @@
             </w:pPr>
             <w:r>
               <w:rPr>
-                <w:rFonts w:hint="default" w:ascii="Calibri" w:hAnsi="Calibri" w:eastAsia="SimSun" w:cs="Times New Roman"/>
+                <w:rFonts w:hint="default" w:ascii="Calibri" w:hAnsi="Calibri" w:eastAsia="宋体" w:cs="Times New Roman"/>
                 <w:kern w:val="2"/>
                 <w:sz w:val="21"/>
                 <w:szCs w:val="21"/>
@@ -4842,7 +4842,7 @@
     </w:p>
     <w:tbl>
       <w:tblPr>
-        <w:tblStyle w:val="10"/>
+        <w:tblStyle w:val="8"/>
         <w:tblW w:w="9183" w:type="dxa"/>
         <w:tblInd w:w="0" w:type="dxa"/>
         <w:tblBorders>
@@ -6329,7 +6329,7 @@
     </w:p>
     <w:tbl>
       <w:tblPr>
-        <w:tblStyle w:val="10"/>
+        <w:tblStyle w:val="8"/>
         <w:tblW w:w="9183" w:type="dxa"/>
         <w:tblInd w:w="0" w:type="dxa"/>
         <w:tblBorders>
@@ -7449,15 +7449,15 @@
               <w:ind w:left="0" w:right="0" w:firstLine="0" w:firstLineChars="0"/>
               <w:jc w:val="both"/>
               <w:rPr>
-                <w:rFonts w:hint="default" w:ascii="Calibri" w:hAnsi="Calibri" w:eastAsia="SimSun" w:cs="Times New Roman"/>
-                <w:kern w:val="2"/>
-                <w:sz w:val="21"/>
-                <w:szCs w:val="21"/>
-              </w:rPr>
-            </w:pPr>
-            <w:r>
-              <w:rPr>
-                <w:rFonts w:hint="default" w:ascii="Calibri" w:hAnsi="Calibri" w:eastAsia="SimSun" w:cs="Times New Roman"/>
+                <w:rFonts w:hint="default" w:ascii="Calibri" w:hAnsi="Calibri" w:eastAsia="宋体" w:cs="Times New Roman"/>
+                <w:kern w:val="2"/>
+                <w:sz w:val="21"/>
+                <w:szCs w:val="21"/>
+              </w:rPr>
+            </w:pPr>
+            <w:r>
+              <w:rPr>
+                <w:rFonts w:hint="default" w:ascii="Calibri" w:hAnsi="Calibri" w:eastAsia="宋体" w:cs="Times New Roman"/>
                 <w:kern w:val="2"/>
                 <w:sz w:val="21"/>
                 <w:szCs w:val="21"/>
@@ -7476,15 +7476,15 @@
               <w:ind w:left="0" w:right="0" w:firstLine="420" w:firstLineChars="0"/>
               <w:jc w:val="both"/>
               <w:rPr>
-                <w:rFonts w:hint="default" w:ascii="Calibri" w:hAnsi="Calibri" w:eastAsia="SimSun" w:cs="Times New Roman"/>
-                <w:kern w:val="2"/>
-                <w:sz w:val="21"/>
-                <w:szCs w:val="21"/>
-              </w:rPr>
-            </w:pPr>
-            <w:r>
-              <w:rPr>
-                <w:rFonts w:hint="default" w:ascii="Calibri" w:hAnsi="Calibri" w:eastAsia="SimSun" w:cs="Times New Roman"/>
+                <w:rFonts w:hint="default" w:ascii="Calibri" w:hAnsi="Calibri" w:eastAsia="宋体" w:cs="Times New Roman"/>
+                <w:kern w:val="2"/>
+                <w:sz w:val="21"/>
+                <w:szCs w:val="21"/>
+              </w:rPr>
+            </w:pPr>
+            <w:r>
+              <w:rPr>
+                <w:rFonts w:hint="default" w:ascii="Calibri" w:hAnsi="Calibri" w:eastAsia="宋体" w:cs="Times New Roman"/>
                 <w:kern w:val="2"/>
                 <w:sz w:val="21"/>
                 <w:szCs w:val="21"/>
@@ -7503,15 +7503,15 @@
               <w:ind w:left="0" w:right="0" w:firstLine="420" w:firstLineChars="0"/>
               <w:jc w:val="both"/>
               <w:rPr>
-                <w:rFonts w:hint="default" w:ascii="Calibri" w:hAnsi="Calibri" w:eastAsia="SimSun" w:cs="Times New Roman"/>
-                <w:kern w:val="2"/>
-                <w:sz w:val="21"/>
-                <w:szCs w:val="21"/>
-              </w:rPr>
-            </w:pPr>
-            <w:r>
-              <w:rPr>
-                <w:rFonts w:hint="default" w:ascii="Calibri" w:hAnsi="Calibri" w:eastAsia="SimSun" w:cs="Times New Roman"/>
+                <w:rFonts w:hint="default" w:ascii="Calibri" w:hAnsi="Calibri" w:eastAsia="宋体" w:cs="Times New Roman"/>
+                <w:kern w:val="2"/>
+                <w:sz w:val="21"/>
+                <w:szCs w:val="21"/>
+              </w:rPr>
+            </w:pPr>
+            <w:r>
+              <w:rPr>
+                <w:rFonts w:hint="default" w:ascii="Calibri" w:hAnsi="Calibri" w:eastAsia="宋体" w:cs="Times New Roman"/>
                 <w:kern w:val="2"/>
                 <w:sz w:val="21"/>
                 <w:szCs w:val="21"/>
@@ -7530,15 +7530,15 @@
               <w:ind w:left="0" w:right="0" w:firstLine="420" w:firstLineChars="0"/>
               <w:jc w:val="both"/>
               <w:rPr>
-                <w:rFonts w:hint="default" w:ascii="Calibri" w:hAnsi="Calibri" w:eastAsia="SimSun" w:cs="Times New Roman"/>
-                <w:kern w:val="2"/>
-                <w:sz w:val="21"/>
-                <w:szCs w:val="21"/>
-              </w:rPr>
-            </w:pPr>
-            <w:r>
-              <w:rPr>
-                <w:rFonts w:hint="default" w:ascii="Calibri" w:hAnsi="Calibri" w:eastAsia="SimSun" w:cs="Times New Roman"/>
+                <w:rFonts w:hint="default" w:ascii="Calibri" w:hAnsi="Calibri" w:eastAsia="宋体" w:cs="Times New Roman"/>
+                <w:kern w:val="2"/>
+                <w:sz w:val="21"/>
+                <w:szCs w:val="21"/>
+              </w:rPr>
+            </w:pPr>
+            <w:r>
+              <w:rPr>
+                <w:rFonts w:hint="default" w:ascii="Calibri" w:hAnsi="Calibri" w:eastAsia="宋体" w:cs="Times New Roman"/>
                 <w:kern w:val="2"/>
                 <w:sz w:val="21"/>
                 <w:szCs w:val="21"/>
@@ -7564,7 +7564,7 @@
             </w:pPr>
             <w:r>
               <w:rPr>
-                <w:rFonts w:hint="default" w:ascii="Calibri" w:hAnsi="Calibri" w:eastAsia="SimSun" w:cs="Times New Roman"/>
+                <w:rFonts w:hint="default" w:ascii="Calibri" w:hAnsi="Calibri" w:eastAsia="宋体" w:cs="Times New Roman"/>
                 <w:kern w:val="2"/>
                 <w:sz w:val="21"/>
                 <w:szCs w:val="21"/>
@@ -7652,15 +7652,15 @@
               <w:ind w:left="0" w:right="0" w:firstLine="0" w:firstLineChars="0"/>
               <w:jc w:val="both"/>
               <w:rPr>
-                <w:rFonts w:hint="default" w:ascii="Calibri" w:hAnsi="Calibri" w:eastAsia="SimSun" w:cs="Times New Roman"/>
-                <w:kern w:val="2"/>
-                <w:sz w:val="21"/>
-                <w:szCs w:val="21"/>
-              </w:rPr>
-            </w:pPr>
-            <w:r>
-              <w:rPr>
-                <w:rFonts w:hint="default" w:ascii="Calibri" w:hAnsi="Calibri" w:eastAsia="SimSun" w:cs="Times New Roman"/>
+                <w:rFonts w:hint="default" w:ascii="Calibri" w:hAnsi="Calibri" w:eastAsia="宋体" w:cs="Times New Roman"/>
+                <w:kern w:val="2"/>
+                <w:sz w:val="21"/>
+                <w:szCs w:val="21"/>
+              </w:rPr>
+            </w:pPr>
+            <w:r>
+              <w:rPr>
+                <w:rFonts w:hint="default" w:ascii="Calibri" w:hAnsi="Calibri" w:eastAsia="宋体" w:cs="Times New Roman"/>
                 <w:kern w:val="2"/>
                 <w:sz w:val="21"/>
                 <w:szCs w:val="21"/>
@@ -7679,15 +7679,15 @@
               <w:ind w:left="0" w:right="0" w:firstLine="420" w:firstLineChars="0"/>
               <w:jc w:val="both"/>
               <w:rPr>
-                <w:rFonts w:hint="default" w:ascii="Calibri" w:hAnsi="Calibri" w:eastAsia="SimSun" w:cs="Times New Roman"/>
-                <w:kern w:val="2"/>
-                <w:sz w:val="21"/>
-                <w:szCs w:val="21"/>
-              </w:rPr>
-            </w:pPr>
-            <w:r>
-              <w:rPr>
-                <w:rFonts w:hint="default" w:ascii="Calibri" w:hAnsi="Calibri" w:eastAsia="SimSun" w:cs="Times New Roman"/>
+                <w:rFonts w:hint="default" w:ascii="Calibri" w:hAnsi="Calibri" w:eastAsia="宋体" w:cs="Times New Roman"/>
+                <w:kern w:val="2"/>
+                <w:sz w:val="21"/>
+                <w:szCs w:val="21"/>
+              </w:rPr>
+            </w:pPr>
+            <w:r>
+              <w:rPr>
+                <w:rFonts w:hint="default" w:ascii="Calibri" w:hAnsi="Calibri" w:eastAsia="宋体" w:cs="Times New Roman"/>
                 <w:kern w:val="2"/>
                 <w:sz w:val="21"/>
                 <w:szCs w:val="21"/>
@@ -7706,15 +7706,15 @@
               <w:ind w:left="0" w:right="0" w:firstLine="420" w:firstLineChars="0"/>
               <w:jc w:val="both"/>
               <w:rPr>
-                <w:rFonts w:hint="default" w:ascii="Calibri" w:hAnsi="Calibri" w:eastAsia="SimSun" w:cs="Times New Roman"/>
-                <w:kern w:val="2"/>
-                <w:sz w:val="21"/>
-                <w:szCs w:val="21"/>
-              </w:rPr>
-            </w:pPr>
-            <w:r>
-              <w:rPr>
-                <w:rFonts w:hint="default" w:ascii="Calibri" w:hAnsi="Calibri" w:eastAsia="SimSun" w:cs="Times New Roman"/>
+                <w:rFonts w:hint="default" w:ascii="Calibri" w:hAnsi="Calibri" w:eastAsia="宋体" w:cs="Times New Roman"/>
+                <w:kern w:val="2"/>
+                <w:sz w:val="21"/>
+                <w:szCs w:val="21"/>
+              </w:rPr>
+            </w:pPr>
+            <w:r>
+              <w:rPr>
+                <w:rFonts w:hint="default" w:ascii="Calibri" w:hAnsi="Calibri" w:eastAsia="宋体" w:cs="Times New Roman"/>
                 <w:kern w:val="2"/>
                 <w:sz w:val="21"/>
                 <w:szCs w:val="21"/>
@@ -7733,15 +7733,15 @@
               <w:ind w:left="0" w:right="0" w:firstLine="420" w:firstLineChars="0"/>
               <w:jc w:val="both"/>
               <w:rPr>
-                <w:rFonts w:hint="default" w:ascii="Calibri" w:hAnsi="Calibri" w:eastAsia="SimSun" w:cs="Times New Roman"/>
-                <w:kern w:val="2"/>
-                <w:sz w:val="21"/>
-                <w:szCs w:val="21"/>
-              </w:rPr>
-            </w:pPr>
-            <w:r>
-              <w:rPr>
-                <w:rFonts w:hint="default" w:ascii="Calibri" w:hAnsi="Calibri" w:eastAsia="SimSun" w:cs="Times New Roman"/>
+                <w:rFonts w:hint="default" w:ascii="Calibri" w:hAnsi="Calibri" w:eastAsia="宋体" w:cs="Times New Roman"/>
+                <w:kern w:val="2"/>
+                <w:sz w:val="21"/>
+                <w:szCs w:val="21"/>
+              </w:rPr>
+            </w:pPr>
+            <w:r>
+              <w:rPr>
+                <w:rFonts w:hint="default" w:ascii="Calibri" w:hAnsi="Calibri" w:eastAsia="宋体" w:cs="Times New Roman"/>
                 <w:kern w:val="2"/>
                 <w:sz w:val="21"/>
                 <w:szCs w:val="21"/>
@@ -7767,7 +7767,7 @@
             </w:pPr>
             <w:r>
               <w:rPr>
-                <w:rFonts w:hint="default" w:ascii="Calibri" w:hAnsi="Calibri" w:eastAsia="SimSun" w:cs="Times New Roman"/>
+                <w:rFonts w:hint="default" w:ascii="Calibri" w:hAnsi="Calibri" w:eastAsia="宋体" w:cs="Times New Roman"/>
                 <w:kern w:val="2"/>
                 <w:sz w:val="21"/>
                 <w:szCs w:val="21"/>
@@ -7805,7 +7805,7 @@
     </w:p>
     <w:tbl>
       <w:tblPr>
-        <w:tblStyle w:val="10"/>
+        <w:tblStyle w:val="8"/>
         <w:tblW w:w="9183" w:type="dxa"/>
         <w:tblInd w:w="0" w:type="dxa"/>
         <w:tblBorders>
@@ -8926,15 +8926,15 @@
               <w:ind w:left="0" w:right="0"/>
               <w:jc w:val="both"/>
               <w:rPr>
-                <w:rFonts w:hint="default" w:ascii="Calibri" w:hAnsi="Calibri" w:eastAsia="SimSun" w:cs="Times New Roman"/>
-                <w:kern w:val="2"/>
-                <w:sz w:val="21"/>
-                <w:szCs w:val="21"/>
-              </w:rPr>
-            </w:pPr>
-            <w:r>
-              <w:rPr>
-                <w:rFonts w:hint="default" w:ascii="Calibri" w:hAnsi="Calibri" w:eastAsia="SimSun" w:cs="Times New Roman"/>
+                <w:rFonts w:hint="default" w:ascii="Calibri" w:hAnsi="Calibri" w:eastAsia="宋体" w:cs="Times New Roman"/>
+                <w:kern w:val="2"/>
+                <w:sz w:val="21"/>
+                <w:szCs w:val="21"/>
+              </w:rPr>
+            </w:pPr>
+            <w:r>
+              <w:rPr>
+                <w:rFonts w:hint="default" w:ascii="Calibri" w:hAnsi="Calibri" w:eastAsia="宋体" w:cs="Times New Roman"/>
                 <w:kern w:val="2"/>
                 <w:sz w:val="21"/>
                 <w:szCs w:val="21"/>
@@ -8953,15 +8953,15 @@
               <w:ind w:left="0" w:right="0"/>
               <w:jc w:val="both"/>
               <w:rPr>
-                <w:rFonts w:hint="default" w:ascii="Calibri" w:hAnsi="Calibri" w:eastAsia="SimSun" w:cs="Times New Roman"/>
-                <w:kern w:val="2"/>
-                <w:sz w:val="21"/>
-                <w:szCs w:val="21"/>
-              </w:rPr>
-            </w:pPr>
-            <w:r>
-              <w:rPr>
-                <w:rFonts w:hint="default" w:ascii="Calibri" w:hAnsi="Calibri" w:eastAsia="SimSun" w:cs="Times New Roman"/>
+                <w:rFonts w:hint="default" w:ascii="Calibri" w:hAnsi="Calibri" w:eastAsia="宋体" w:cs="Times New Roman"/>
+                <w:kern w:val="2"/>
+                <w:sz w:val="21"/>
+                <w:szCs w:val="21"/>
+              </w:rPr>
+            </w:pPr>
+            <w:r>
+              <w:rPr>
+                <w:rFonts w:hint="default" w:ascii="Calibri" w:hAnsi="Calibri" w:eastAsia="宋体" w:cs="Times New Roman"/>
                 <w:kern w:val="2"/>
                 <w:sz w:val="21"/>
                 <w:szCs w:val="21"/>
@@ -8971,7 +8971,7 @@
             </w:r>
             <w:r>
               <w:rPr>
-                <w:rFonts w:hint="default" w:ascii="Calibri" w:hAnsi="Calibri" w:eastAsia="SimSun" w:cs="Times New Roman"/>
+                <w:rFonts w:hint="default" w:ascii="Calibri" w:hAnsi="Calibri" w:eastAsia="宋体" w:cs="Times New Roman"/>
                 <w:kern w:val="2"/>
                 <w:sz w:val="21"/>
                 <w:szCs w:val="21"/>
@@ -8981,7 +8981,7 @@
             </w:r>
             <w:r>
               <w:rPr>
-                <w:rFonts w:hint="default" w:ascii="SimSun" w:hAnsi="SimSun" w:eastAsia="SimSun" w:cs="SimSun"/>
+                <w:rFonts w:hint="default" w:ascii="宋体" w:hAnsi="宋体" w:eastAsia="宋体" w:cs="宋体"/>
                 <w:kern w:val="2"/>
                 <w:sz w:val="21"/>
                 <w:szCs w:val="21"/>
@@ -8991,7 +8991,7 @@
             </w:r>
             <w:r>
               <w:rPr>
-                <w:rFonts w:hint="default" w:ascii="SimSun" w:hAnsi="SimSun" w:eastAsia="SimSun" w:cs="SimSun"/>
+                <w:rFonts w:hint="default" w:ascii="宋体" w:hAnsi="宋体" w:eastAsia="宋体" w:cs="宋体"/>
                 <w:b/>
                 <w:kern w:val="2"/>
                 <w:sz w:val="21"/>
@@ -9011,15 +9011,15 @@
               <w:ind w:left="0" w:right="0" w:firstLine="420" w:firstLineChars="0"/>
               <w:jc w:val="both"/>
               <w:rPr>
-                <w:rFonts w:hint="default" w:ascii="Calibri" w:hAnsi="Calibri" w:eastAsia="SimSun" w:cs="Times New Roman"/>
-                <w:kern w:val="2"/>
-                <w:sz w:val="21"/>
-                <w:szCs w:val="21"/>
-              </w:rPr>
-            </w:pPr>
-            <w:r>
-              <w:rPr>
-                <w:rFonts w:hint="default" w:ascii="Calibri" w:hAnsi="Calibri" w:eastAsia="SimSun" w:cs="Times New Roman"/>
+                <w:rFonts w:hint="default" w:ascii="Calibri" w:hAnsi="Calibri" w:eastAsia="宋体" w:cs="Times New Roman"/>
+                <w:kern w:val="2"/>
+                <w:sz w:val="21"/>
+                <w:szCs w:val="21"/>
+              </w:rPr>
+            </w:pPr>
+            <w:r>
+              <w:rPr>
+                <w:rFonts w:hint="default" w:ascii="Calibri" w:hAnsi="Calibri" w:eastAsia="宋体" w:cs="Times New Roman"/>
                 <w:kern w:val="2"/>
                 <w:sz w:val="21"/>
                 <w:szCs w:val="21"/>
@@ -9038,15 +9038,15 @@
               <w:ind w:left="0" w:right="0" w:firstLine="420" w:firstLineChars="0"/>
               <w:jc w:val="both"/>
               <w:rPr>
-                <w:rFonts w:hint="default" w:ascii="Calibri" w:hAnsi="Calibri" w:eastAsia="SimSun" w:cs="Times New Roman"/>
-                <w:kern w:val="2"/>
-                <w:sz w:val="21"/>
-                <w:szCs w:val="21"/>
-              </w:rPr>
-            </w:pPr>
-            <w:r>
-              <w:rPr>
-                <w:rFonts w:hint="default" w:ascii="Calibri" w:hAnsi="Calibri" w:eastAsia="SimSun" w:cs="Times New Roman"/>
+                <w:rFonts w:hint="default" w:ascii="Calibri" w:hAnsi="Calibri" w:eastAsia="宋体" w:cs="Times New Roman"/>
+                <w:kern w:val="2"/>
+                <w:sz w:val="21"/>
+                <w:szCs w:val="21"/>
+              </w:rPr>
+            </w:pPr>
+            <w:r>
+              <w:rPr>
+                <w:rFonts w:hint="default" w:ascii="Calibri" w:hAnsi="Calibri" w:eastAsia="宋体" w:cs="Times New Roman"/>
                 <w:kern w:val="2"/>
                 <w:sz w:val="21"/>
                 <w:szCs w:val="21"/>
@@ -9056,7 +9056,7 @@
             </w:r>
             <w:r>
               <w:rPr>
-                <w:rFonts w:hint="default" w:ascii="SimSun" w:hAnsi="SimSun" w:eastAsia="SimSun" w:cs="SimSun"/>
+                <w:rFonts w:hint="default" w:ascii="宋体" w:hAnsi="宋体" w:eastAsia="宋体" w:cs="宋体"/>
                 <w:kern w:val="2"/>
                 <w:sz w:val="21"/>
                 <w:szCs w:val="21"/>
@@ -9066,7 +9066,7 @@
             </w:r>
             <w:r>
               <w:rPr>
-                <w:rFonts w:hint="default" w:ascii="SimSun" w:hAnsi="SimSun" w:eastAsia="SimSun" w:cs="SimSun"/>
+                <w:rFonts w:hint="default" w:ascii="宋体" w:hAnsi="宋体" w:eastAsia="宋体" w:cs="宋体"/>
                 <w:b/>
                 <w:kern w:val="2"/>
                 <w:sz w:val="21"/>
@@ -9086,15 +9086,15 @@
               <w:ind w:left="0" w:right="0" w:firstLine="420" w:firstLineChars="0"/>
               <w:jc w:val="both"/>
               <w:rPr>
-                <w:rFonts w:hint="default" w:ascii="Calibri" w:hAnsi="Calibri" w:eastAsia="SimSun" w:cs="Times New Roman"/>
-                <w:kern w:val="2"/>
-                <w:sz w:val="21"/>
-                <w:szCs w:val="21"/>
-              </w:rPr>
-            </w:pPr>
-            <w:r>
-              <w:rPr>
-                <w:rFonts w:hint="default" w:ascii="Calibri" w:hAnsi="Calibri" w:eastAsia="SimSun" w:cs="Times New Roman"/>
+                <w:rFonts w:hint="default" w:ascii="Calibri" w:hAnsi="Calibri" w:eastAsia="宋体" w:cs="Times New Roman"/>
+                <w:kern w:val="2"/>
+                <w:sz w:val="21"/>
+                <w:szCs w:val="21"/>
+              </w:rPr>
+            </w:pPr>
+            <w:r>
+              <w:rPr>
+                <w:rFonts w:hint="default" w:ascii="Calibri" w:hAnsi="Calibri" w:eastAsia="宋体" w:cs="Times New Roman"/>
                 <w:kern w:val="2"/>
                 <w:sz w:val="21"/>
                 <w:szCs w:val="21"/>
@@ -9120,7 +9120,7 @@
             </w:pPr>
             <w:r>
               <w:rPr>
-                <w:rFonts w:hint="default" w:ascii="Calibri" w:hAnsi="Calibri" w:eastAsia="SimSun" w:cs="Times New Roman"/>
+                <w:rFonts w:hint="default" w:ascii="Calibri" w:hAnsi="Calibri" w:eastAsia="宋体" w:cs="Times New Roman"/>
                 <w:kern w:val="2"/>
                 <w:sz w:val="21"/>
                 <w:szCs w:val="21"/>
@@ -9362,7 +9362,7 @@
     </w:p>
     <w:tbl>
       <w:tblPr>
-        <w:tblStyle w:val="10"/>
+        <w:tblStyle w:val="8"/>
         <w:tblW w:w="9183" w:type="dxa"/>
         <w:tblInd w:w="0" w:type="dxa"/>
         <w:tblBorders>
@@ -10925,9 +10925,9 @@
               <w:ind w:left="0" w:right="0" w:firstLine="0" w:firstLineChars="0"/>
               <w:jc w:val="both"/>
               <w:rPr>
-                <w:rFonts w:hint="eastAsia"/>
-                <w:vertAlign w:val="baseline"/>
-                <w:lang w:val="en-US" w:eastAsia="zh-Hans"/>
+                <w:rFonts w:hint="default"/>
+                <w:vertAlign w:val="baseline"/>
+                <w:lang w:eastAsia="zh-Hans"/>
               </w:rPr>
             </w:pPr>
             <w:r>
@@ -10937,6 +10937,38 @@
                 <w:lang w:val="en-US" w:eastAsia="zh-Hans"/>
               </w:rPr>
               <w:t xml:space="preserve">            ]</w:t>
+            </w:r>
+            <w:r>
+              <w:rPr>
+                <w:rFonts w:hint="default"/>
+                <w:vertAlign w:val="baseline"/>
+                <w:lang w:eastAsia="zh-Hans"/>
+              </w:rPr>
+              <w:t>,</w:t>
+            </w:r>
+          </w:p>
+          <w:p>
+            <w:pPr>
+              <w:keepNext w:val="0"/>
+              <w:keepLines w:val="0"/>
+              <w:widowControl w:val="0"/>
+              <w:suppressLineNumbers w:val="0"/>
+              <w:spacing w:before="0" w:beforeAutospacing="0" w:after="0" w:afterAutospacing="0"/>
+              <w:ind w:left="0" w:right="0" w:firstLine="1260" w:firstLineChars="600"/>
+              <w:jc w:val="both"/>
+              <w:rPr>
+                <w:rFonts w:hint="default"/>
+                <w:vertAlign w:val="baseline"/>
+                <w:lang w:eastAsia="zh-Hans"/>
+              </w:rPr>
+            </w:pPr>
+            <w:r>
+              <w:rPr>
+                <w:rFonts w:hint="default"/>
+                <w:vertAlign w:val="baseline"/>
+                <w:lang w:val="en-US" w:eastAsia="zh-CN"/>
+              </w:rPr>
+              <w:t>"orderNums": 2</w:t>
             </w:r>
           </w:p>
           <w:p>
@@ -11333,9 +11365,9 @@
               <w:ind w:left="0" w:right="0" w:firstLine="0" w:firstLineChars="0"/>
               <w:jc w:val="both"/>
               <w:rPr>
-                <w:rFonts w:hint="eastAsia"/>
-                <w:vertAlign w:val="baseline"/>
-                <w:lang w:val="en-US" w:eastAsia="zh-Hans"/>
+                <w:rFonts w:hint="default"/>
+                <w:vertAlign w:val="baseline"/>
+                <w:lang w:eastAsia="zh-Hans"/>
               </w:rPr>
             </w:pPr>
             <w:r>
@@ -11345,6 +11377,46 @@
                 <w:lang w:val="en-US" w:eastAsia="zh-Hans"/>
               </w:rPr>
               <w:t xml:space="preserve">            ]</w:t>
+            </w:r>
+            <w:r>
+              <w:rPr>
+                <w:rFonts w:hint="default"/>
+                <w:vertAlign w:val="baseline"/>
+                <w:lang w:eastAsia="zh-Hans"/>
+              </w:rPr>
+              <w:t>,</w:t>
+            </w:r>
+          </w:p>
+          <w:p>
+            <w:pPr>
+              <w:keepNext w:val="0"/>
+              <w:keepLines w:val="0"/>
+              <w:widowControl w:val="0"/>
+              <w:suppressLineNumbers w:val="0"/>
+              <w:spacing w:before="0" w:beforeAutospacing="0" w:after="0" w:afterAutospacing="0"/>
+              <w:ind w:left="0" w:right="0" w:firstLine="1260" w:firstLineChars="600"/>
+              <w:jc w:val="both"/>
+              <w:rPr>
+                <w:rFonts w:hint="default"/>
+                <w:vertAlign w:val="baseline"/>
+                <w:lang w:eastAsia="zh-Hans"/>
+              </w:rPr>
+            </w:pPr>
+            <w:r>
+              <w:rPr>
+                <w:rFonts w:hint="default"/>
+                <w:vertAlign w:val="baseline"/>
+                <w:lang w:val="en-US" w:eastAsia="zh-CN"/>
+              </w:rPr>
+              <w:t xml:space="preserve">"orderNums": </w:t>
+            </w:r>
+            <w:r>
+              <w:rPr>
+                <w:rFonts w:hint="default"/>
+                <w:vertAlign w:val="baseline"/>
+                <w:lang w:eastAsia="zh-CN"/>
+              </w:rPr>
+              <w:t>1</w:t>
             </w:r>
           </w:p>
           <w:p>
@@ -11394,6 +11466,8 @@
               </w:rPr>
               <w:t xml:space="preserve">    ]</w:t>
             </w:r>
+            <w:bookmarkStart w:id="23" w:name="_GoBack"/>
+            <w:bookmarkEnd w:id="23"/>
           </w:p>
           <w:p>
             <w:pPr>
@@ -11533,7 +11607,7 @@
     </w:p>
     <w:tbl>
       <w:tblPr>
-        <w:tblStyle w:val="10"/>
+        <w:tblStyle w:val="8"/>
         <w:tblW w:w="9183" w:type="dxa"/>
         <w:tblInd w:w="0" w:type="dxa"/>
         <w:tblBorders>
@@ -11938,15 +12012,15 @@
               <w:ind w:left="0" w:right="0"/>
               <w:jc w:val="both"/>
               <w:rPr>
-                <w:rFonts w:hint="default" w:ascii="Calibri" w:hAnsi="Calibri" w:eastAsia="SimSun" w:cs="Times New Roman"/>
-                <w:kern w:val="2"/>
-                <w:sz w:val="21"/>
-                <w:szCs w:val="21"/>
-              </w:rPr>
-            </w:pPr>
-            <w:r>
-              <w:rPr>
-                <w:rFonts w:hint="default" w:ascii="Calibri" w:hAnsi="Calibri" w:eastAsia="SimSun" w:cs="Times New Roman"/>
+                <w:rFonts w:hint="default" w:ascii="Calibri" w:hAnsi="Calibri" w:eastAsia="宋体" w:cs="Times New Roman"/>
+                <w:kern w:val="2"/>
+                <w:sz w:val="21"/>
+                <w:szCs w:val="21"/>
+              </w:rPr>
+            </w:pPr>
+            <w:r>
+              <w:rPr>
+                <w:rFonts w:hint="default" w:ascii="Calibri" w:hAnsi="Calibri" w:eastAsia="宋体" w:cs="Times New Roman"/>
                 <w:kern w:val="2"/>
                 <w:sz w:val="21"/>
                 <w:szCs w:val="21"/>
@@ -11965,15 +12039,15 @@
               <w:ind w:left="0" w:right="0"/>
               <w:jc w:val="both"/>
               <w:rPr>
-                <w:rFonts w:hint="default" w:ascii="Calibri" w:hAnsi="Calibri" w:eastAsia="SimSun" w:cs="Times New Roman"/>
-                <w:kern w:val="2"/>
-                <w:sz w:val="21"/>
-                <w:szCs w:val="21"/>
-              </w:rPr>
-            </w:pPr>
-            <w:r>
-              <w:rPr>
-                <w:rFonts w:hint="default" w:ascii="Calibri" w:hAnsi="Calibri" w:eastAsia="SimSun" w:cs="Times New Roman"/>
+                <w:rFonts w:hint="default" w:ascii="Calibri" w:hAnsi="Calibri" w:eastAsia="宋体" w:cs="Times New Roman"/>
+                <w:kern w:val="2"/>
+                <w:sz w:val="21"/>
+                <w:szCs w:val="21"/>
+              </w:rPr>
+            </w:pPr>
+            <w:r>
+              <w:rPr>
+                <w:rFonts w:hint="default" w:ascii="Calibri" w:hAnsi="Calibri" w:eastAsia="宋体" w:cs="Times New Roman"/>
                 <w:kern w:val="2"/>
                 <w:sz w:val="21"/>
                 <w:szCs w:val="21"/>
@@ -11983,7 +12057,7 @@
             </w:r>
             <w:r>
               <w:rPr>
-                <w:rFonts w:hint="default" w:ascii="Calibri" w:hAnsi="Calibri" w:eastAsia="SimSun" w:cs="Times New Roman"/>
+                <w:rFonts w:hint="default" w:ascii="Calibri" w:hAnsi="Calibri" w:eastAsia="宋体" w:cs="Times New Roman"/>
                 <w:kern w:val="2"/>
                 <w:sz w:val="21"/>
                 <w:szCs w:val="21"/>
@@ -11993,7 +12067,7 @@
             </w:r>
             <w:r>
               <w:rPr>
-                <w:rFonts w:hint="default" w:ascii="SimSun" w:hAnsi="SimSun" w:eastAsia="SimSun" w:cs="SimSun"/>
+                <w:rFonts w:hint="default" w:ascii="宋体" w:hAnsi="宋体" w:eastAsia="宋体" w:cs="宋体"/>
                 <w:kern w:val="2"/>
                 <w:sz w:val="21"/>
                 <w:szCs w:val="21"/>
@@ -12003,7 +12077,7 @@
             </w:r>
             <w:r>
               <w:rPr>
-                <w:rFonts w:hint="default" w:ascii="SimSun" w:hAnsi="SimSun" w:eastAsia="SimSun" w:cs="SimSun"/>
+                <w:rFonts w:hint="default" w:ascii="宋体" w:hAnsi="宋体" w:eastAsia="宋体" w:cs="宋体"/>
                 <w:b/>
                 <w:kern w:val="2"/>
                 <w:sz w:val="21"/>
@@ -12023,15 +12097,15 @@
               <w:ind w:left="0" w:right="0" w:firstLine="420" w:firstLineChars="0"/>
               <w:jc w:val="both"/>
               <w:rPr>
-                <w:rFonts w:hint="default" w:ascii="Calibri" w:hAnsi="Calibri" w:eastAsia="SimSun" w:cs="Times New Roman"/>
-                <w:kern w:val="2"/>
-                <w:sz w:val="21"/>
-                <w:szCs w:val="21"/>
-              </w:rPr>
-            </w:pPr>
-            <w:r>
-              <w:rPr>
-                <w:rFonts w:hint="default" w:ascii="Calibri" w:hAnsi="Calibri" w:eastAsia="SimSun" w:cs="Times New Roman"/>
+                <w:rFonts w:hint="default" w:ascii="Calibri" w:hAnsi="Calibri" w:eastAsia="宋体" w:cs="Times New Roman"/>
+                <w:kern w:val="2"/>
+                <w:sz w:val="21"/>
+                <w:szCs w:val="21"/>
+              </w:rPr>
+            </w:pPr>
+            <w:r>
+              <w:rPr>
+                <w:rFonts w:hint="default" w:ascii="Calibri" w:hAnsi="Calibri" w:eastAsia="宋体" w:cs="Times New Roman"/>
                 <w:kern w:val="2"/>
                 <w:sz w:val="21"/>
                 <w:szCs w:val="21"/>
@@ -12050,15 +12124,15 @@
               <w:ind w:left="0" w:right="0" w:firstLine="420" w:firstLineChars="0"/>
               <w:jc w:val="both"/>
               <w:rPr>
-                <w:rFonts w:hint="default" w:ascii="Calibri" w:hAnsi="Calibri" w:eastAsia="SimSun" w:cs="Times New Roman"/>
-                <w:kern w:val="2"/>
-                <w:sz w:val="21"/>
-                <w:szCs w:val="21"/>
-              </w:rPr>
-            </w:pPr>
-            <w:r>
-              <w:rPr>
-                <w:rFonts w:hint="default" w:ascii="Calibri" w:hAnsi="Calibri" w:eastAsia="SimSun" w:cs="Times New Roman"/>
+                <w:rFonts w:hint="default" w:ascii="Calibri" w:hAnsi="Calibri" w:eastAsia="宋体" w:cs="Times New Roman"/>
+                <w:kern w:val="2"/>
+                <w:sz w:val="21"/>
+                <w:szCs w:val="21"/>
+              </w:rPr>
+            </w:pPr>
+            <w:r>
+              <w:rPr>
+                <w:rFonts w:hint="default" w:ascii="Calibri" w:hAnsi="Calibri" w:eastAsia="宋体" w:cs="Times New Roman"/>
                 <w:kern w:val="2"/>
                 <w:sz w:val="21"/>
                 <w:szCs w:val="21"/>
@@ -12068,7 +12142,7 @@
             </w:r>
             <w:r>
               <w:rPr>
-                <w:rFonts w:hint="default" w:ascii="SimSun" w:hAnsi="SimSun" w:eastAsia="SimSun" w:cs="SimSun"/>
+                <w:rFonts w:hint="default" w:ascii="宋体" w:hAnsi="宋体" w:eastAsia="宋体" w:cs="宋体"/>
                 <w:kern w:val="2"/>
                 <w:sz w:val="21"/>
                 <w:szCs w:val="21"/>
@@ -12078,7 +12152,7 @@
             </w:r>
             <w:r>
               <w:rPr>
-                <w:rFonts w:hint="default" w:ascii="SimSun" w:hAnsi="SimSun" w:eastAsia="SimSun" w:cs="SimSun"/>
+                <w:rFonts w:hint="default" w:ascii="宋体" w:hAnsi="宋体" w:eastAsia="宋体" w:cs="宋体"/>
                 <w:b/>
                 <w:kern w:val="2"/>
                 <w:sz w:val="21"/>
@@ -12098,15 +12172,15 @@
               <w:ind w:left="0" w:right="0" w:firstLine="420" w:firstLineChars="0"/>
               <w:jc w:val="both"/>
               <w:rPr>
-                <w:rFonts w:hint="default" w:ascii="Calibri" w:hAnsi="Calibri" w:eastAsia="SimSun" w:cs="Times New Roman"/>
-                <w:kern w:val="2"/>
-                <w:sz w:val="21"/>
-                <w:szCs w:val="21"/>
-              </w:rPr>
-            </w:pPr>
-            <w:r>
-              <w:rPr>
-                <w:rFonts w:hint="default" w:ascii="Calibri" w:hAnsi="Calibri" w:eastAsia="SimSun" w:cs="Times New Roman"/>
+                <w:rFonts w:hint="default" w:ascii="Calibri" w:hAnsi="Calibri" w:eastAsia="宋体" w:cs="Times New Roman"/>
+                <w:kern w:val="2"/>
+                <w:sz w:val="21"/>
+                <w:szCs w:val="21"/>
+              </w:rPr>
+            </w:pPr>
+            <w:r>
+              <w:rPr>
+                <w:rFonts w:hint="default" w:ascii="Calibri" w:hAnsi="Calibri" w:eastAsia="宋体" w:cs="Times New Roman"/>
                 <w:kern w:val="2"/>
                 <w:sz w:val="21"/>
                 <w:szCs w:val="21"/>
@@ -12125,15 +12199,15 @@
               <w:ind w:left="0" w:right="0" w:firstLine="420" w:firstLineChars="0"/>
               <w:jc w:val="both"/>
               <w:rPr>
-                <w:rFonts w:hint="default" w:ascii="Calibri" w:hAnsi="Calibri" w:eastAsia="SimSun" w:cs="Times New Roman"/>
-                <w:kern w:val="2"/>
-                <w:sz w:val="21"/>
-                <w:szCs w:val="21"/>
-              </w:rPr>
-            </w:pPr>
-            <w:r>
-              <w:rPr>
-                <w:rFonts w:hint="default" w:ascii="Calibri" w:hAnsi="Calibri" w:eastAsia="SimSun" w:cs="Times New Roman"/>
+                <w:rFonts w:hint="default" w:ascii="Calibri" w:hAnsi="Calibri" w:eastAsia="宋体" w:cs="Times New Roman"/>
+                <w:kern w:val="2"/>
+                <w:sz w:val="21"/>
+                <w:szCs w:val="21"/>
+              </w:rPr>
+            </w:pPr>
+            <w:r>
+              <w:rPr>
+                <w:rFonts w:hint="default" w:ascii="Calibri" w:hAnsi="Calibri" w:eastAsia="宋体" w:cs="Times New Roman"/>
                 <w:kern w:val="2"/>
                 <w:sz w:val="21"/>
                 <w:szCs w:val="21"/>
@@ -12143,7 +12217,7 @@
             </w:r>
             <w:r>
               <w:rPr>
-                <w:rFonts w:hint="default" w:ascii="SimSun" w:hAnsi="SimSun" w:eastAsia="SimSun" w:cs="SimSun"/>
+                <w:rFonts w:hint="default" w:ascii="宋体" w:hAnsi="宋体" w:eastAsia="宋体" w:cs="宋体"/>
                 <w:kern w:val="2"/>
                 <w:sz w:val="21"/>
                 <w:szCs w:val="21"/>
@@ -12153,7 +12227,7 @@
             </w:r>
             <w:r>
               <w:rPr>
-                <w:rFonts w:hint="default" w:ascii="Calibri" w:hAnsi="Calibri" w:eastAsia="SimSun" w:cs="Times New Roman"/>
+                <w:rFonts w:hint="default" w:ascii="Calibri" w:hAnsi="Calibri" w:eastAsia="宋体" w:cs="Times New Roman"/>
                 <w:kern w:val="2"/>
                 <w:sz w:val="21"/>
                 <w:szCs w:val="21"/>
@@ -12163,7 +12237,7 @@
             </w:r>
             <w:r>
               <w:rPr>
-                <w:rFonts w:hint="default" w:ascii="SimSun" w:hAnsi="SimSun" w:eastAsia="SimSun" w:cs="SimSun"/>
+                <w:rFonts w:hint="default" w:ascii="宋体" w:hAnsi="宋体" w:eastAsia="宋体" w:cs="宋体"/>
                 <w:b/>
                 <w:kern w:val="2"/>
                 <w:sz w:val="21"/>
@@ -12183,7 +12257,7 @@
               <w:ind w:left="0" w:right="0" w:firstLine="420" w:firstLineChars="0"/>
               <w:jc w:val="both"/>
               <w:rPr>
-                <w:rFonts w:hint="default" w:ascii="Calibri" w:hAnsi="Calibri" w:eastAsia="SimSun" w:cs="Times New Roman"/>
+                <w:rFonts w:hint="default" w:ascii="Calibri" w:hAnsi="Calibri" w:eastAsia="宋体" w:cs="Times New Roman"/>
                 <w:kern w:val="2"/>
                 <w:sz w:val="21"/>
                 <w:szCs w:val="21"/>
@@ -12192,7 +12266,7 @@
             </w:pPr>
             <w:r>
               <w:rPr>
-                <w:rFonts w:hint="default" w:ascii="Calibri" w:hAnsi="Calibri" w:eastAsia="SimSun" w:cs="Times New Roman"/>
+                <w:rFonts w:hint="default" w:ascii="Calibri" w:hAnsi="Calibri" w:eastAsia="宋体" w:cs="Times New Roman"/>
                 <w:kern w:val="2"/>
                 <w:sz w:val="21"/>
                 <w:szCs w:val="21"/>
@@ -12211,7 +12285,7 @@
               <w:ind w:left="0" w:right="0" w:firstLine="420" w:firstLineChars="0"/>
               <w:jc w:val="both"/>
               <w:rPr>
-                <w:rFonts w:hint="default" w:ascii="Calibri" w:hAnsi="Calibri" w:eastAsia="SimSun" w:cs="Times New Roman"/>
+                <w:rFonts w:hint="default" w:ascii="Calibri" w:hAnsi="Calibri" w:eastAsia="宋体" w:cs="Times New Roman"/>
                 <w:kern w:val="2"/>
                 <w:sz w:val="21"/>
                 <w:szCs w:val="21"/>
@@ -12220,7 +12294,7 @@
             </w:pPr>
             <w:r>
               <w:rPr>
-                <w:rFonts w:hint="default" w:ascii="Calibri" w:hAnsi="Calibri" w:eastAsia="SimSun" w:cs="Times New Roman"/>
+                <w:rFonts w:hint="default" w:ascii="Calibri" w:hAnsi="Calibri" w:eastAsia="宋体" w:cs="Times New Roman"/>
                 <w:kern w:val="2"/>
                 <w:sz w:val="21"/>
                 <w:szCs w:val="21"/>
@@ -12239,7 +12313,7 @@
               <w:ind w:left="0" w:right="0" w:firstLine="420" w:firstLineChars="0"/>
               <w:jc w:val="both"/>
               <w:rPr>
-                <w:rFonts w:hint="default" w:ascii="Calibri" w:hAnsi="Calibri" w:eastAsia="SimSun" w:cs="Times New Roman"/>
+                <w:rFonts w:hint="default" w:ascii="Calibri" w:hAnsi="Calibri" w:eastAsia="宋体" w:cs="Times New Roman"/>
                 <w:kern w:val="2"/>
                 <w:sz w:val="21"/>
                 <w:szCs w:val="21"/>
@@ -12248,7 +12322,7 @@
             </w:pPr>
             <w:r>
               <w:rPr>
-                <w:rFonts w:hint="default" w:ascii="Calibri" w:hAnsi="Calibri" w:eastAsia="SimSun" w:cs="Times New Roman"/>
+                <w:rFonts w:hint="default" w:ascii="Calibri" w:hAnsi="Calibri" w:eastAsia="宋体" w:cs="Times New Roman"/>
                 <w:kern w:val="2"/>
                 <w:sz w:val="21"/>
                 <w:szCs w:val="21"/>
@@ -12274,7 +12348,7 @@
             </w:pPr>
             <w:r>
               <w:rPr>
-                <w:rFonts w:hint="default" w:ascii="Calibri" w:hAnsi="Calibri" w:eastAsia="SimSun" w:cs="Times New Roman"/>
+                <w:rFonts w:hint="default" w:ascii="Calibri" w:hAnsi="Calibri" w:eastAsia="宋体" w:cs="Times New Roman"/>
                 <w:kern w:val="2"/>
                 <w:sz w:val="21"/>
                 <w:szCs w:val="21"/>
@@ -12721,7 +12795,7 @@
     </w:p>
     <w:tbl>
       <w:tblPr>
-        <w:tblStyle w:val="10"/>
+        <w:tblStyle w:val="8"/>
         <w:tblW w:w="9183" w:type="dxa"/>
         <w:tblInd w:w="0" w:type="dxa"/>
         <w:tblBorders>
@@ -13123,15 +13197,15 @@
               <w:ind w:left="0" w:right="0"/>
               <w:jc w:val="both"/>
               <w:rPr>
-                <w:rFonts w:hint="default" w:ascii="Calibri" w:hAnsi="Calibri" w:eastAsia="SimSun" w:cs="Times New Roman"/>
-                <w:kern w:val="2"/>
-                <w:sz w:val="21"/>
-                <w:szCs w:val="21"/>
-              </w:rPr>
-            </w:pPr>
-            <w:r>
-              <w:rPr>
-                <w:rFonts w:hint="default" w:ascii="Calibri" w:hAnsi="Calibri" w:eastAsia="SimSun" w:cs="Times New Roman"/>
+                <w:rFonts w:hint="default" w:ascii="Calibri" w:hAnsi="Calibri" w:eastAsia="宋体" w:cs="Times New Roman"/>
+                <w:kern w:val="2"/>
+                <w:sz w:val="21"/>
+                <w:szCs w:val="21"/>
+              </w:rPr>
+            </w:pPr>
+            <w:r>
+              <w:rPr>
+                <w:rFonts w:hint="default" w:ascii="Calibri" w:hAnsi="Calibri" w:eastAsia="宋体" w:cs="Times New Roman"/>
                 <w:kern w:val="2"/>
                 <w:sz w:val="21"/>
                 <w:szCs w:val="21"/>
@@ -13150,15 +13224,15 @@
               <w:ind w:left="0" w:right="0"/>
               <w:jc w:val="both"/>
               <w:rPr>
-                <w:rFonts w:hint="default" w:ascii="Calibri" w:hAnsi="Calibri" w:eastAsia="SimSun" w:cs="Times New Roman"/>
-                <w:kern w:val="2"/>
-                <w:sz w:val="21"/>
-                <w:szCs w:val="21"/>
-              </w:rPr>
-            </w:pPr>
-            <w:r>
-              <w:rPr>
-                <w:rFonts w:hint="default" w:ascii="Calibri" w:hAnsi="Calibri" w:eastAsia="SimSun" w:cs="Times New Roman"/>
+                <w:rFonts w:hint="default" w:ascii="Calibri" w:hAnsi="Calibri" w:eastAsia="宋体" w:cs="Times New Roman"/>
+                <w:kern w:val="2"/>
+                <w:sz w:val="21"/>
+                <w:szCs w:val="21"/>
+              </w:rPr>
+            </w:pPr>
+            <w:r>
+              <w:rPr>
+                <w:rFonts w:hint="default" w:ascii="Calibri" w:hAnsi="Calibri" w:eastAsia="宋体" w:cs="Times New Roman"/>
                 <w:kern w:val="2"/>
                 <w:sz w:val="21"/>
                 <w:szCs w:val="21"/>
@@ -13168,7 +13242,7 @@
             </w:r>
             <w:r>
               <w:rPr>
-                <w:rFonts w:hint="default" w:ascii="Calibri" w:hAnsi="Calibri" w:eastAsia="SimSun" w:cs="Times New Roman"/>
+                <w:rFonts w:hint="default" w:ascii="Calibri" w:hAnsi="Calibri" w:eastAsia="宋体" w:cs="Times New Roman"/>
                 <w:kern w:val="2"/>
                 <w:sz w:val="21"/>
                 <w:szCs w:val="21"/>
@@ -13178,7 +13252,7 @@
             </w:r>
             <w:r>
               <w:rPr>
-                <w:rFonts w:hint="default" w:ascii="SimSun" w:hAnsi="SimSun" w:eastAsia="SimSun" w:cs="SimSun"/>
+                <w:rFonts w:hint="default" w:ascii="宋体" w:hAnsi="宋体" w:eastAsia="宋体" w:cs="宋体"/>
                 <w:kern w:val="2"/>
                 <w:sz w:val="21"/>
                 <w:szCs w:val="21"/>
@@ -13197,15 +13271,15 @@
               <w:ind w:left="0" w:right="0" w:firstLine="420" w:firstLineChars="0"/>
               <w:jc w:val="both"/>
               <w:rPr>
-                <w:rFonts w:hint="default" w:ascii="Calibri" w:hAnsi="Calibri" w:eastAsia="SimSun" w:cs="Times New Roman"/>
-                <w:kern w:val="2"/>
-                <w:sz w:val="21"/>
-                <w:szCs w:val="21"/>
-              </w:rPr>
-            </w:pPr>
-            <w:r>
-              <w:rPr>
-                <w:rFonts w:hint="default" w:ascii="Calibri" w:hAnsi="Calibri" w:eastAsia="SimSun" w:cs="Times New Roman"/>
+                <w:rFonts w:hint="default" w:ascii="Calibri" w:hAnsi="Calibri" w:eastAsia="宋体" w:cs="Times New Roman"/>
+                <w:kern w:val="2"/>
+                <w:sz w:val="21"/>
+                <w:szCs w:val="21"/>
+              </w:rPr>
+            </w:pPr>
+            <w:r>
+              <w:rPr>
+                <w:rFonts w:hint="default" w:ascii="Calibri" w:hAnsi="Calibri" w:eastAsia="宋体" w:cs="Times New Roman"/>
                 <w:kern w:val="2"/>
                 <w:sz w:val="21"/>
                 <w:szCs w:val="21"/>
@@ -13224,15 +13298,15 @@
               <w:ind w:left="0" w:right="0" w:firstLine="420" w:firstLineChars="0"/>
               <w:jc w:val="both"/>
               <w:rPr>
-                <w:rFonts w:hint="default" w:ascii="Calibri" w:hAnsi="Calibri" w:eastAsia="SimSun" w:cs="Times New Roman"/>
-                <w:kern w:val="2"/>
-                <w:sz w:val="21"/>
-                <w:szCs w:val="21"/>
-              </w:rPr>
-            </w:pPr>
-            <w:r>
-              <w:rPr>
-                <w:rFonts w:hint="default" w:ascii="Calibri" w:hAnsi="Calibri" w:eastAsia="SimSun" w:cs="Times New Roman"/>
+                <w:rFonts w:hint="default" w:ascii="Calibri" w:hAnsi="Calibri" w:eastAsia="宋体" w:cs="Times New Roman"/>
+                <w:kern w:val="2"/>
+                <w:sz w:val="21"/>
+                <w:szCs w:val="21"/>
+              </w:rPr>
+            </w:pPr>
+            <w:r>
+              <w:rPr>
+                <w:rFonts w:hint="default" w:ascii="Calibri" w:hAnsi="Calibri" w:eastAsia="宋体" w:cs="Times New Roman"/>
                 <w:kern w:val="2"/>
                 <w:sz w:val="21"/>
                 <w:szCs w:val="21"/>
@@ -13242,7 +13316,7 @@
             </w:r>
             <w:r>
               <w:rPr>
-                <w:rFonts w:hint="default" w:ascii="SimSun" w:hAnsi="SimSun" w:eastAsia="SimSun" w:cs="SimSun"/>
+                <w:rFonts w:hint="default" w:ascii="宋体" w:hAnsi="宋体" w:eastAsia="宋体" w:cs="宋体"/>
                 <w:kern w:val="2"/>
                 <w:sz w:val="21"/>
                 <w:szCs w:val="21"/>
@@ -13261,15 +13335,15 @@
               <w:ind w:left="0" w:right="0" w:firstLine="420" w:firstLineChars="0"/>
               <w:jc w:val="both"/>
               <w:rPr>
-                <w:rFonts w:hint="default" w:ascii="Calibri" w:hAnsi="Calibri" w:eastAsia="SimSun" w:cs="Times New Roman"/>
-                <w:kern w:val="2"/>
-                <w:sz w:val="21"/>
-                <w:szCs w:val="21"/>
-              </w:rPr>
-            </w:pPr>
-            <w:r>
-              <w:rPr>
-                <w:rFonts w:hint="default" w:ascii="Calibri" w:hAnsi="Calibri" w:eastAsia="SimSun" w:cs="Times New Roman"/>
+                <w:rFonts w:hint="default" w:ascii="Calibri" w:hAnsi="Calibri" w:eastAsia="宋体" w:cs="Times New Roman"/>
+                <w:kern w:val="2"/>
+                <w:sz w:val="21"/>
+                <w:szCs w:val="21"/>
+              </w:rPr>
+            </w:pPr>
+            <w:r>
+              <w:rPr>
+                <w:rFonts w:hint="default" w:ascii="Calibri" w:hAnsi="Calibri" w:eastAsia="宋体" w:cs="Times New Roman"/>
                 <w:kern w:val="2"/>
                 <w:sz w:val="21"/>
                 <w:szCs w:val="21"/>
@@ -13288,7 +13362,7 @@
               <w:ind w:left="0" w:right="0" w:firstLine="420" w:firstLineChars="0"/>
               <w:jc w:val="both"/>
               <w:rPr>
-                <w:rFonts w:hint="default" w:ascii="Calibri" w:hAnsi="Calibri" w:eastAsia="SimSun" w:cs="Times New Roman"/>
+                <w:rFonts w:hint="default" w:ascii="Calibri" w:hAnsi="Calibri" w:eastAsia="宋体" w:cs="Times New Roman"/>
                 <w:kern w:val="2"/>
                 <w:sz w:val="21"/>
                 <w:szCs w:val="21"/>
@@ -13297,7 +13371,7 @@
             </w:pPr>
             <w:r>
               <w:rPr>
-                <w:rFonts w:hint="default" w:ascii="Calibri" w:hAnsi="Calibri" w:eastAsia="SimSun" w:cs="Times New Roman"/>
+                <w:rFonts w:hint="default" w:ascii="Calibri" w:hAnsi="Calibri" w:eastAsia="宋体" w:cs="Times New Roman"/>
                 <w:kern w:val="2"/>
                 <w:sz w:val="21"/>
                 <w:szCs w:val="21"/>
@@ -13316,7 +13390,7 @@
               <w:ind w:left="0" w:right="0" w:firstLine="420" w:firstLineChars="0"/>
               <w:jc w:val="both"/>
               <w:rPr>
-                <w:rFonts w:hint="default" w:ascii="Calibri" w:hAnsi="Calibri" w:eastAsia="SimSun" w:cs="Times New Roman"/>
+                <w:rFonts w:hint="default" w:ascii="Calibri" w:hAnsi="Calibri" w:eastAsia="宋体" w:cs="Times New Roman"/>
                 <w:kern w:val="2"/>
                 <w:sz w:val="21"/>
                 <w:szCs w:val="21"/>
@@ -13325,7 +13399,7 @@
             </w:pPr>
             <w:r>
               <w:rPr>
-                <w:rFonts w:hint="default" w:ascii="Calibri" w:hAnsi="Calibri" w:eastAsia="SimSun" w:cs="Times New Roman"/>
+                <w:rFonts w:hint="default" w:ascii="Calibri" w:hAnsi="Calibri" w:eastAsia="宋体" w:cs="Times New Roman"/>
                 <w:kern w:val="2"/>
                 <w:sz w:val="21"/>
                 <w:szCs w:val="21"/>
@@ -13351,7 +13425,7 @@
             </w:pPr>
             <w:r>
               <w:rPr>
-                <w:rFonts w:hint="default" w:ascii="Calibri" w:hAnsi="Calibri" w:eastAsia="SimSun" w:cs="Times New Roman"/>
+                <w:rFonts w:hint="default" w:ascii="Calibri" w:hAnsi="Calibri" w:eastAsia="宋体" w:cs="Times New Roman"/>
                 <w:kern w:val="2"/>
                 <w:sz w:val="21"/>
                 <w:szCs w:val="21"/>
@@ -13638,15 +13712,15 @@
               <w:ind w:left="0" w:right="0" w:firstLine="0" w:firstLineChars="0"/>
               <w:jc w:val="both"/>
               <w:rPr>
-                <w:rFonts w:hint="default" w:ascii="Calibri" w:hAnsi="Calibri" w:eastAsia="SimSun" w:cs="Times New Roman"/>
-                <w:kern w:val="2"/>
-                <w:sz w:val="21"/>
-                <w:szCs w:val="21"/>
-              </w:rPr>
-            </w:pPr>
-            <w:r>
-              <w:rPr>
-                <w:rFonts w:hint="default" w:ascii="Calibri" w:hAnsi="Calibri" w:eastAsia="SimSun" w:cs="Times New Roman"/>
+                <w:rFonts w:hint="default" w:ascii="Calibri" w:hAnsi="Calibri" w:eastAsia="宋体" w:cs="Times New Roman"/>
+                <w:kern w:val="2"/>
+                <w:sz w:val="21"/>
+                <w:szCs w:val="21"/>
+              </w:rPr>
+            </w:pPr>
+            <w:r>
+              <w:rPr>
+                <w:rFonts w:hint="default" w:ascii="Calibri" w:hAnsi="Calibri" w:eastAsia="宋体" w:cs="Times New Roman"/>
                 <w:kern w:val="2"/>
                 <w:sz w:val="21"/>
                 <w:szCs w:val="21"/>
@@ -13665,15 +13739,15 @@
               <w:ind w:left="0" w:right="0" w:firstLine="420" w:firstLineChars="0"/>
               <w:jc w:val="both"/>
               <w:rPr>
-                <w:rFonts w:hint="default" w:ascii="Calibri" w:hAnsi="Calibri" w:eastAsia="SimSun" w:cs="Times New Roman"/>
-                <w:kern w:val="2"/>
-                <w:sz w:val="21"/>
-                <w:szCs w:val="21"/>
-              </w:rPr>
-            </w:pPr>
-            <w:r>
-              <w:rPr>
-                <w:rFonts w:hint="default" w:ascii="Calibri" w:hAnsi="Calibri" w:eastAsia="SimSun" w:cs="Times New Roman"/>
+                <w:rFonts w:hint="default" w:ascii="Calibri" w:hAnsi="Calibri" w:eastAsia="宋体" w:cs="Times New Roman"/>
+                <w:kern w:val="2"/>
+                <w:sz w:val="21"/>
+                <w:szCs w:val="21"/>
+              </w:rPr>
+            </w:pPr>
+            <w:r>
+              <w:rPr>
+                <w:rFonts w:hint="default" w:ascii="Calibri" w:hAnsi="Calibri" w:eastAsia="宋体" w:cs="Times New Roman"/>
                 <w:kern w:val="2"/>
                 <w:sz w:val="21"/>
                 <w:szCs w:val="21"/>
@@ -13692,15 +13766,15 @@
               <w:ind w:left="0" w:right="0" w:firstLine="420" w:firstLineChars="0"/>
               <w:jc w:val="both"/>
               <w:rPr>
-                <w:rFonts w:hint="default" w:ascii="Calibri" w:hAnsi="Calibri" w:eastAsia="SimSun" w:cs="Times New Roman"/>
-                <w:kern w:val="2"/>
-                <w:sz w:val="21"/>
-                <w:szCs w:val="21"/>
-              </w:rPr>
-            </w:pPr>
-            <w:r>
-              <w:rPr>
-                <w:rFonts w:hint="default" w:ascii="Calibri" w:hAnsi="Calibri" w:eastAsia="SimSun" w:cs="Times New Roman"/>
+                <w:rFonts w:hint="default" w:ascii="Calibri" w:hAnsi="Calibri" w:eastAsia="宋体" w:cs="Times New Roman"/>
+                <w:kern w:val="2"/>
+                <w:sz w:val="21"/>
+                <w:szCs w:val="21"/>
+              </w:rPr>
+            </w:pPr>
+            <w:r>
+              <w:rPr>
+                <w:rFonts w:hint="default" w:ascii="Calibri" w:hAnsi="Calibri" w:eastAsia="宋体" w:cs="Times New Roman"/>
                 <w:kern w:val="2"/>
                 <w:sz w:val="21"/>
                 <w:szCs w:val="21"/>
@@ -13719,15 +13793,15 @@
               <w:ind w:left="0" w:right="0" w:firstLine="420" w:firstLineChars="0"/>
               <w:jc w:val="both"/>
               <w:rPr>
-                <w:rFonts w:hint="default" w:ascii="Calibri" w:hAnsi="Calibri" w:eastAsia="SimSun" w:cs="Times New Roman"/>
-                <w:kern w:val="2"/>
-                <w:sz w:val="21"/>
-                <w:szCs w:val="21"/>
-              </w:rPr>
-            </w:pPr>
-            <w:r>
-              <w:rPr>
-                <w:rFonts w:hint="default" w:ascii="Calibri" w:hAnsi="Calibri" w:eastAsia="SimSun" w:cs="Times New Roman"/>
+                <w:rFonts w:hint="default" w:ascii="Calibri" w:hAnsi="Calibri" w:eastAsia="宋体" w:cs="Times New Roman"/>
+                <w:kern w:val="2"/>
+                <w:sz w:val="21"/>
+                <w:szCs w:val="21"/>
+              </w:rPr>
+            </w:pPr>
+            <w:r>
+              <w:rPr>
+                <w:rFonts w:hint="default" w:ascii="Calibri" w:hAnsi="Calibri" w:eastAsia="宋体" w:cs="Times New Roman"/>
                 <w:kern w:val="2"/>
                 <w:sz w:val="21"/>
                 <w:szCs w:val="21"/>
@@ -13753,7 +13827,7 @@
             </w:pPr>
             <w:r>
               <w:rPr>
-                <w:rFonts w:hint="default" w:ascii="Calibri" w:hAnsi="Calibri" w:eastAsia="SimSun" w:cs="Times New Roman"/>
+                <w:rFonts w:hint="default" w:ascii="Calibri" w:hAnsi="Calibri" w:eastAsia="宋体" w:cs="Times New Roman"/>
                 <w:kern w:val="2"/>
                 <w:sz w:val="21"/>
                 <w:szCs w:val="21"/>
@@ -13796,7 +13870,7 @@
     </w:p>
     <w:tbl>
       <w:tblPr>
-        <w:tblStyle w:val="10"/>
+        <w:tblStyle w:val="8"/>
         <w:tblW w:w="9183" w:type="dxa"/>
         <w:tblInd w:w="0" w:type="dxa"/>
         <w:tblBorders>
@@ -14500,15 +14574,15 @@
               <w:ind w:left="0" w:right="0" w:firstLine="0" w:firstLineChars="0"/>
               <w:jc w:val="both"/>
               <w:rPr>
-                <w:rFonts w:hint="default" w:ascii="Calibri" w:hAnsi="Calibri" w:eastAsia="SimSun" w:cs="Times New Roman"/>
-                <w:kern w:val="2"/>
-                <w:sz w:val="21"/>
-                <w:szCs w:val="21"/>
-              </w:rPr>
-            </w:pPr>
-            <w:r>
-              <w:rPr>
-                <w:rFonts w:hint="default" w:ascii="Calibri" w:hAnsi="Calibri" w:eastAsia="SimSun" w:cs="Times New Roman"/>
+                <w:rFonts w:hint="default" w:ascii="Calibri" w:hAnsi="Calibri" w:eastAsia="宋体" w:cs="Times New Roman"/>
+                <w:kern w:val="2"/>
+                <w:sz w:val="21"/>
+                <w:szCs w:val="21"/>
+              </w:rPr>
+            </w:pPr>
+            <w:r>
+              <w:rPr>
+                <w:rFonts w:hint="default" w:ascii="Calibri" w:hAnsi="Calibri" w:eastAsia="宋体" w:cs="Times New Roman"/>
                 <w:kern w:val="2"/>
                 <w:sz w:val="21"/>
                 <w:szCs w:val="21"/>
@@ -14527,15 +14601,15 @@
               <w:ind w:left="0" w:right="0" w:firstLine="420" w:firstLineChars="0"/>
               <w:jc w:val="both"/>
               <w:rPr>
-                <w:rFonts w:hint="default" w:ascii="Calibri" w:hAnsi="Calibri" w:eastAsia="SimSun" w:cs="Times New Roman"/>
-                <w:kern w:val="2"/>
-                <w:sz w:val="21"/>
-                <w:szCs w:val="21"/>
-              </w:rPr>
-            </w:pPr>
-            <w:r>
-              <w:rPr>
-                <w:rFonts w:hint="default" w:ascii="Calibri" w:hAnsi="Calibri" w:eastAsia="SimSun" w:cs="Times New Roman"/>
+                <w:rFonts w:hint="default" w:ascii="Calibri" w:hAnsi="Calibri" w:eastAsia="宋体" w:cs="Times New Roman"/>
+                <w:kern w:val="2"/>
+                <w:sz w:val="21"/>
+                <w:szCs w:val="21"/>
+              </w:rPr>
+            </w:pPr>
+            <w:r>
+              <w:rPr>
+                <w:rFonts w:hint="default" w:ascii="Calibri" w:hAnsi="Calibri" w:eastAsia="宋体" w:cs="Times New Roman"/>
                 <w:kern w:val="2"/>
                 <w:sz w:val="21"/>
                 <w:szCs w:val="21"/>
@@ -14554,15 +14628,15 @@
               <w:ind w:left="0" w:right="0" w:firstLine="420" w:firstLineChars="0"/>
               <w:jc w:val="both"/>
               <w:rPr>
-                <w:rFonts w:hint="default" w:ascii="Calibri" w:hAnsi="Calibri" w:eastAsia="SimSun" w:cs="Times New Roman"/>
-                <w:kern w:val="2"/>
-                <w:sz w:val="21"/>
-                <w:szCs w:val="21"/>
-              </w:rPr>
-            </w:pPr>
-            <w:r>
-              <w:rPr>
-                <w:rFonts w:hint="default" w:ascii="Calibri" w:hAnsi="Calibri" w:eastAsia="SimSun" w:cs="Times New Roman"/>
+                <w:rFonts w:hint="default" w:ascii="Calibri" w:hAnsi="Calibri" w:eastAsia="宋体" w:cs="Times New Roman"/>
+                <w:kern w:val="2"/>
+                <w:sz w:val="21"/>
+                <w:szCs w:val="21"/>
+              </w:rPr>
+            </w:pPr>
+            <w:r>
+              <w:rPr>
+                <w:rFonts w:hint="default" w:ascii="Calibri" w:hAnsi="Calibri" w:eastAsia="宋体" w:cs="Times New Roman"/>
                 <w:kern w:val="2"/>
                 <w:sz w:val="21"/>
                 <w:szCs w:val="21"/>
@@ -14581,15 +14655,15 @@
               <w:ind w:left="0" w:right="0" w:firstLine="420" w:firstLineChars="0"/>
               <w:jc w:val="both"/>
               <w:rPr>
-                <w:rFonts w:hint="default" w:ascii="Calibri" w:hAnsi="Calibri" w:eastAsia="SimSun" w:cs="Times New Roman"/>
-                <w:kern w:val="2"/>
-                <w:sz w:val="21"/>
-                <w:szCs w:val="21"/>
-              </w:rPr>
-            </w:pPr>
-            <w:r>
-              <w:rPr>
-                <w:rFonts w:hint="default" w:ascii="Calibri" w:hAnsi="Calibri" w:eastAsia="SimSun" w:cs="Times New Roman"/>
+                <w:rFonts w:hint="default" w:ascii="Calibri" w:hAnsi="Calibri" w:eastAsia="宋体" w:cs="Times New Roman"/>
+                <w:kern w:val="2"/>
+                <w:sz w:val="21"/>
+                <w:szCs w:val="21"/>
+              </w:rPr>
+            </w:pPr>
+            <w:r>
+              <w:rPr>
+                <w:rFonts w:hint="default" w:ascii="Calibri" w:hAnsi="Calibri" w:eastAsia="宋体" w:cs="Times New Roman"/>
                 <w:kern w:val="2"/>
                 <w:sz w:val="21"/>
                 <w:szCs w:val="21"/>
@@ -14615,7 +14689,7 @@
             </w:pPr>
             <w:r>
               <w:rPr>
-                <w:rFonts w:hint="default" w:ascii="Calibri" w:hAnsi="Calibri" w:eastAsia="SimSun" w:cs="Times New Roman"/>
+                <w:rFonts w:hint="default" w:ascii="Calibri" w:hAnsi="Calibri" w:eastAsia="宋体" w:cs="Times New Roman"/>
                 <w:kern w:val="2"/>
                 <w:sz w:val="21"/>
                 <w:szCs w:val="21"/>
@@ -14658,7 +14732,7 @@
     </w:p>
     <w:tbl>
       <w:tblPr>
-        <w:tblStyle w:val="10"/>
+        <w:tblStyle w:val="8"/>
         <w:tblW w:w="9183" w:type="dxa"/>
         <w:tblInd w:w="0" w:type="dxa"/>
         <w:tblBorders>
@@ -15310,15 +15384,7 @@
                 <w:vertAlign w:val="baseline"/>
                 <w:lang w:eastAsia="zh-Hans"/>
               </w:rPr>
-              <w:t xml:space="preserve"> ///id of created canteen</w:t>
-            </w:r>
-            <w:r>
-              <w:rPr>
-                <w:rFonts w:hint="default"/>
-                <w:vertAlign w:val="baseline"/>
-                <w:lang w:eastAsia="zh-Hans"/>
-              </w:rPr>
-              <w:t>Type</w:t>
+              <w:t xml:space="preserve"> ///id of created canteenType</w:t>
             </w:r>
           </w:p>
           <w:p>
@@ -15568,7 +15634,7 @@
     </w:p>
     <w:tbl>
       <w:tblPr>
-        <w:tblStyle w:val="10"/>
+        <w:tblStyle w:val="8"/>
         <w:tblW w:w="9183" w:type="dxa"/>
         <w:tblInd w:w="0" w:type="dxa"/>
         <w:tblBorders>
@@ -15881,7 +15947,6 @@
         <w:tc>
           <w:tcPr>
             <w:tcW w:w="6343" w:type="dxa"/>
-            <w:tcBorders/>
             <w:vAlign w:val="center"/>
           </w:tcPr>
           <w:p>
@@ -16823,7 +16888,7 @@
     </w:p>
     <w:tbl>
       <w:tblPr>
-        <w:tblStyle w:val="10"/>
+        <w:tblStyle w:val="8"/>
         <w:tblW w:w="9183" w:type="dxa"/>
         <w:tblInd w:w="0" w:type="dxa"/>
         <w:tblBorders>
@@ -17225,15 +17290,15 @@
               <w:ind w:left="0" w:right="0"/>
               <w:jc w:val="both"/>
               <w:rPr>
-                <w:rFonts w:hint="default" w:ascii="Calibri" w:hAnsi="Calibri" w:eastAsia="SimSun" w:cs="Times New Roman"/>
-                <w:kern w:val="2"/>
-                <w:sz w:val="21"/>
-                <w:szCs w:val="21"/>
-              </w:rPr>
-            </w:pPr>
-            <w:r>
-              <w:rPr>
-                <w:rFonts w:hint="default" w:ascii="Calibri" w:hAnsi="Calibri" w:eastAsia="SimSun" w:cs="Times New Roman"/>
+                <w:rFonts w:hint="default" w:ascii="Calibri" w:hAnsi="Calibri" w:eastAsia="宋体" w:cs="Times New Roman"/>
+                <w:kern w:val="2"/>
+                <w:sz w:val="21"/>
+                <w:szCs w:val="21"/>
+              </w:rPr>
+            </w:pPr>
+            <w:r>
+              <w:rPr>
+                <w:rFonts w:hint="default" w:ascii="Calibri" w:hAnsi="Calibri" w:eastAsia="宋体" w:cs="Times New Roman"/>
                 <w:kern w:val="2"/>
                 <w:sz w:val="21"/>
                 <w:szCs w:val="21"/>
@@ -17252,15 +17317,15 @@
               <w:ind w:left="0" w:right="0"/>
               <w:jc w:val="both"/>
               <w:rPr>
-                <w:rFonts w:hint="default" w:ascii="Calibri" w:hAnsi="Calibri" w:eastAsia="SimSun" w:cs="Times New Roman"/>
-                <w:kern w:val="2"/>
-                <w:sz w:val="21"/>
-                <w:szCs w:val="21"/>
-              </w:rPr>
-            </w:pPr>
-            <w:r>
-              <w:rPr>
-                <w:rFonts w:hint="default" w:ascii="Calibri" w:hAnsi="Calibri" w:eastAsia="SimSun" w:cs="Times New Roman"/>
+                <w:rFonts w:hint="default" w:ascii="Calibri" w:hAnsi="Calibri" w:eastAsia="宋体" w:cs="Times New Roman"/>
+                <w:kern w:val="2"/>
+                <w:sz w:val="21"/>
+                <w:szCs w:val="21"/>
+              </w:rPr>
+            </w:pPr>
+            <w:r>
+              <w:rPr>
+                <w:rFonts w:hint="default" w:ascii="Calibri" w:hAnsi="Calibri" w:eastAsia="宋体" w:cs="Times New Roman"/>
                 <w:kern w:val="2"/>
                 <w:sz w:val="21"/>
                 <w:szCs w:val="21"/>
@@ -17270,7 +17335,7 @@
             </w:r>
             <w:r>
               <w:rPr>
-                <w:rFonts w:hint="default" w:ascii="Calibri" w:hAnsi="Calibri" w:eastAsia="SimSun" w:cs="Times New Roman"/>
+                <w:rFonts w:hint="default" w:ascii="Calibri" w:hAnsi="Calibri" w:eastAsia="宋体" w:cs="Times New Roman"/>
                 <w:kern w:val="2"/>
                 <w:sz w:val="21"/>
                 <w:szCs w:val="21"/>
@@ -17280,7 +17345,7 @@
             </w:r>
             <w:r>
               <w:rPr>
-                <w:rFonts w:hint="default" w:ascii="SimSun" w:hAnsi="SimSun" w:eastAsia="SimSun" w:cs="SimSun"/>
+                <w:rFonts w:hint="default" w:ascii="宋体" w:hAnsi="宋体" w:eastAsia="宋体" w:cs="宋体"/>
                 <w:kern w:val="2"/>
                 <w:sz w:val="21"/>
                 <w:szCs w:val="21"/>
@@ -17299,15 +17364,15 @@
               <w:ind w:left="0" w:right="0" w:firstLine="420" w:firstLineChars="0"/>
               <w:jc w:val="both"/>
               <w:rPr>
-                <w:rFonts w:hint="default" w:ascii="Calibri" w:hAnsi="Calibri" w:eastAsia="SimSun" w:cs="Times New Roman"/>
-                <w:kern w:val="2"/>
-                <w:sz w:val="21"/>
-                <w:szCs w:val="21"/>
-              </w:rPr>
-            </w:pPr>
-            <w:r>
-              <w:rPr>
-                <w:rFonts w:hint="default" w:ascii="Calibri" w:hAnsi="Calibri" w:eastAsia="SimSun" w:cs="Times New Roman"/>
+                <w:rFonts w:hint="default" w:ascii="Calibri" w:hAnsi="Calibri" w:eastAsia="宋体" w:cs="Times New Roman"/>
+                <w:kern w:val="2"/>
+                <w:sz w:val="21"/>
+                <w:szCs w:val="21"/>
+              </w:rPr>
+            </w:pPr>
+            <w:r>
+              <w:rPr>
+                <w:rFonts w:hint="default" w:ascii="Calibri" w:hAnsi="Calibri" w:eastAsia="宋体" w:cs="Times New Roman"/>
                 <w:kern w:val="2"/>
                 <w:sz w:val="21"/>
                 <w:szCs w:val="21"/>
@@ -17317,7 +17382,7 @@
             </w:r>
             <w:r>
               <w:rPr>
-                <w:rFonts w:hint="default" w:ascii="Calibri" w:hAnsi="Calibri" w:eastAsia="SimSun" w:cs="Times New Roman"/>
+                <w:rFonts w:hint="default" w:ascii="Calibri" w:hAnsi="Calibri" w:eastAsia="宋体" w:cs="Times New Roman"/>
                 <w:kern w:val="2"/>
                 <w:sz w:val="21"/>
                 <w:szCs w:val="21"/>
@@ -17327,7 +17392,7 @@
             </w:r>
             <w:r>
               <w:rPr>
-                <w:rFonts w:hint="default" w:ascii="Calibri" w:hAnsi="Calibri" w:eastAsia="SimSun" w:cs="Times New Roman"/>
+                <w:rFonts w:hint="default" w:ascii="Calibri" w:hAnsi="Calibri" w:eastAsia="宋体" w:cs="Times New Roman"/>
                 <w:kern w:val="2"/>
                 <w:sz w:val="21"/>
                 <w:szCs w:val="21"/>
@@ -17337,7 +17402,7 @@
             </w:r>
             <w:r>
               <w:rPr>
-                <w:rFonts w:hint="default" w:ascii="Calibri" w:hAnsi="Calibri" w:eastAsia="SimSun" w:cs="Times New Roman"/>
+                <w:rFonts w:hint="default" w:ascii="Calibri" w:hAnsi="Calibri" w:eastAsia="宋体" w:cs="Times New Roman"/>
                 <w:kern w:val="2"/>
                 <w:sz w:val="21"/>
                 <w:szCs w:val="21"/>
@@ -17347,7 +17412,7 @@
             </w:r>
             <w:r>
               <w:rPr>
-                <w:rFonts w:hint="default" w:ascii="Calibri" w:hAnsi="Calibri" w:eastAsia="SimSun" w:cs="Times New Roman"/>
+                <w:rFonts w:hint="default" w:ascii="Calibri" w:hAnsi="Calibri" w:eastAsia="宋体" w:cs="Times New Roman"/>
                 <w:kern w:val="2"/>
                 <w:sz w:val="21"/>
                 <w:szCs w:val="21"/>
@@ -17373,7 +17438,7 @@
             </w:pPr>
             <w:r>
               <w:rPr>
-                <w:rFonts w:hint="default" w:ascii="Calibri" w:hAnsi="Calibri" w:eastAsia="SimSun" w:cs="Times New Roman"/>
+                <w:rFonts w:hint="default" w:ascii="Calibri" w:hAnsi="Calibri" w:eastAsia="宋体" w:cs="Times New Roman"/>
                 <w:kern w:val="2"/>
                 <w:sz w:val="21"/>
                 <w:szCs w:val="21"/>
@@ -17660,15 +17725,15 @@
               <w:ind w:left="0" w:right="0" w:firstLine="0" w:firstLineChars="0"/>
               <w:jc w:val="both"/>
               <w:rPr>
-                <w:rFonts w:hint="default" w:ascii="Calibri" w:hAnsi="Calibri" w:eastAsia="SimSun" w:cs="Times New Roman"/>
-                <w:kern w:val="2"/>
-                <w:sz w:val="21"/>
-                <w:szCs w:val="21"/>
-              </w:rPr>
-            </w:pPr>
-            <w:r>
-              <w:rPr>
-                <w:rFonts w:hint="default" w:ascii="Calibri" w:hAnsi="Calibri" w:eastAsia="SimSun" w:cs="Times New Roman"/>
+                <w:rFonts w:hint="default" w:ascii="Calibri" w:hAnsi="Calibri" w:eastAsia="宋体" w:cs="Times New Roman"/>
+                <w:kern w:val="2"/>
+                <w:sz w:val="21"/>
+                <w:szCs w:val="21"/>
+              </w:rPr>
+            </w:pPr>
+            <w:r>
+              <w:rPr>
+                <w:rFonts w:hint="default" w:ascii="Calibri" w:hAnsi="Calibri" w:eastAsia="宋体" w:cs="Times New Roman"/>
                 <w:kern w:val="2"/>
                 <w:sz w:val="21"/>
                 <w:szCs w:val="21"/>
@@ -17687,15 +17752,15 @@
               <w:ind w:left="0" w:right="0" w:firstLine="420" w:firstLineChars="0"/>
               <w:jc w:val="both"/>
               <w:rPr>
-                <w:rFonts w:hint="default" w:ascii="Calibri" w:hAnsi="Calibri" w:eastAsia="SimSun" w:cs="Times New Roman"/>
-                <w:kern w:val="2"/>
-                <w:sz w:val="21"/>
-                <w:szCs w:val="21"/>
-              </w:rPr>
-            </w:pPr>
-            <w:r>
-              <w:rPr>
-                <w:rFonts w:hint="default" w:ascii="Calibri" w:hAnsi="Calibri" w:eastAsia="SimSun" w:cs="Times New Roman"/>
+                <w:rFonts w:hint="default" w:ascii="Calibri" w:hAnsi="Calibri" w:eastAsia="宋体" w:cs="Times New Roman"/>
+                <w:kern w:val="2"/>
+                <w:sz w:val="21"/>
+                <w:szCs w:val="21"/>
+              </w:rPr>
+            </w:pPr>
+            <w:r>
+              <w:rPr>
+                <w:rFonts w:hint="default" w:ascii="Calibri" w:hAnsi="Calibri" w:eastAsia="宋体" w:cs="Times New Roman"/>
                 <w:kern w:val="2"/>
                 <w:sz w:val="21"/>
                 <w:szCs w:val="21"/>
@@ -17714,15 +17779,15 @@
               <w:ind w:left="0" w:right="0" w:firstLine="420" w:firstLineChars="0"/>
               <w:jc w:val="both"/>
               <w:rPr>
-                <w:rFonts w:hint="default" w:ascii="Calibri" w:hAnsi="Calibri" w:eastAsia="SimSun" w:cs="Times New Roman"/>
-                <w:kern w:val="2"/>
-                <w:sz w:val="21"/>
-                <w:szCs w:val="21"/>
-              </w:rPr>
-            </w:pPr>
-            <w:r>
-              <w:rPr>
-                <w:rFonts w:hint="default" w:ascii="Calibri" w:hAnsi="Calibri" w:eastAsia="SimSun" w:cs="Times New Roman"/>
+                <w:rFonts w:hint="default" w:ascii="Calibri" w:hAnsi="Calibri" w:eastAsia="宋体" w:cs="Times New Roman"/>
+                <w:kern w:val="2"/>
+                <w:sz w:val="21"/>
+                <w:szCs w:val="21"/>
+              </w:rPr>
+            </w:pPr>
+            <w:r>
+              <w:rPr>
+                <w:rFonts w:hint="default" w:ascii="Calibri" w:hAnsi="Calibri" w:eastAsia="宋体" w:cs="Times New Roman"/>
                 <w:kern w:val="2"/>
                 <w:sz w:val="21"/>
                 <w:szCs w:val="21"/>
@@ -17741,15 +17806,15 @@
               <w:ind w:left="0" w:right="0" w:firstLine="420" w:firstLineChars="0"/>
               <w:jc w:val="both"/>
               <w:rPr>
-                <w:rFonts w:hint="default" w:ascii="Calibri" w:hAnsi="Calibri" w:eastAsia="SimSun" w:cs="Times New Roman"/>
-                <w:kern w:val="2"/>
-                <w:sz w:val="21"/>
-                <w:szCs w:val="21"/>
-              </w:rPr>
-            </w:pPr>
-            <w:r>
-              <w:rPr>
-                <w:rFonts w:hint="default" w:ascii="Calibri" w:hAnsi="Calibri" w:eastAsia="SimSun" w:cs="Times New Roman"/>
+                <w:rFonts w:hint="default" w:ascii="Calibri" w:hAnsi="Calibri" w:eastAsia="宋体" w:cs="Times New Roman"/>
+                <w:kern w:val="2"/>
+                <w:sz w:val="21"/>
+                <w:szCs w:val="21"/>
+              </w:rPr>
+            </w:pPr>
+            <w:r>
+              <w:rPr>
+                <w:rFonts w:hint="default" w:ascii="Calibri" w:hAnsi="Calibri" w:eastAsia="宋体" w:cs="Times New Roman"/>
                 <w:kern w:val="2"/>
                 <w:sz w:val="21"/>
                 <w:szCs w:val="21"/>
@@ -17775,7 +17840,7 @@
             </w:pPr>
             <w:r>
               <w:rPr>
-                <w:rFonts w:hint="default" w:ascii="Calibri" w:hAnsi="Calibri" w:eastAsia="SimSun" w:cs="Times New Roman"/>
+                <w:rFonts w:hint="default" w:ascii="Calibri" w:hAnsi="Calibri" w:eastAsia="宋体" w:cs="Times New Roman"/>
                 <w:kern w:val="2"/>
                 <w:sz w:val="21"/>
                 <w:szCs w:val="21"/>
@@ -17825,7 +17890,7 @@
     </w:p>
     <w:tbl>
       <w:tblPr>
-        <w:tblStyle w:val="10"/>
+        <w:tblStyle w:val="8"/>
         <w:tblW w:w="9183" w:type="dxa"/>
         <w:tblInd w:w="0" w:type="dxa"/>
         <w:tblBorders>
@@ -18015,14 +18080,7 @@
                 <w:rFonts w:hint="default"/>
                 <w:lang w:eastAsia="zh-Hans"/>
               </w:rPr>
-              <w:t>/type</w:t>
-            </w:r>
-            <w:r>
-              <w:rPr>
-                <w:rFonts w:hint="default"/>
-                <w:lang w:eastAsia="zh-Hans"/>
-              </w:rPr>
-              <w:t>/{id_list}</w:t>
+              <w:t>/type/{id_list}</w:t>
             </w:r>
           </w:p>
         </w:tc>
@@ -18536,15 +18594,15 @@
               <w:ind w:left="0" w:right="0" w:firstLine="0" w:firstLineChars="0"/>
               <w:jc w:val="both"/>
               <w:rPr>
-                <w:rFonts w:hint="default" w:ascii="Calibri" w:hAnsi="Calibri" w:eastAsia="SimSun" w:cs="Times New Roman"/>
-                <w:kern w:val="2"/>
-                <w:sz w:val="21"/>
-                <w:szCs w:val="21"/>
-              </w:rPr>
-            </w:pPr>
-            <w:r>
-              <w:rPr>
-                <w:rFonts w:hint="default" w:ascii="Calibri" w:hAnsi="Calibri" w:eastAsia="SimSun" w:cs="Times New Roman"/>
+                <w:rFonts w:hint="default" w:ascii="Calibri" w:hAnsi="Calibri" w:eastAsia="宋体" w:cs="Times New Roman"/>
+                <w:kern w:val="2"/>
+                <w:sz w:val="21"/>
+                <w:szCs w:val="21"/>
+              </w:rPr>
+            </w:pPr>
+            <w:r>
+              <w:rPr>
+                <w:rFonts w:hint="default" w:ascii="Calibri" w:hAnsi="Calibri" w:eastAsia="宋体" w:cs="Times New Roman"/>
                 <w:kern w:val="2"/>
                 <w:sz w:val="21"/>
                 <w:szCs w:val="21"/>
@@ -18563,15 +18621,15 @@
               <w:ind w:left="0" w:right="0" w:firstLine="420" w:firstLineChars="0"/>
               <w:jc w:val="both"/>
               <w:rPr>
-                <w:rFonts w:hint="default" w:ascii="Calibri" w:hAnsi="Calibri" w:eastAsia="SimSun" w:cs="Times New Roman"/>
-                <w:kern w:val="2"/>
-                <w:sz w:val="21"/>
-                <w:szCs w:val="21"/>
-              </w:rPr>
-            </w:pPr>
-            <w:r>
-              <w:rPr>
-                <w:rFonts w:hint="default" w:ascii="Calibri" w:hAnsi="Calibri" w:eastAsia="SimSun" w:cs="Times New Roman"/>
+                <w:rFonts w:hint="default" w:ascii="Calibri" w:hAnsi="Calibri" w:eastAsia="宋体" w:cs="Times New Roman"/>
+                <w:kern w:val="2"/>
+                <w:sz w:val="21"/>
+                <w:szCs w:val="21"/>
+              </w:rPr>
+            </w:pPr>
+            <w:r>
+              <w:rPr>
+                <w:rFonts w:hint="default" w:ascii="Calibri" w:hAnsi="Calibri" w:eastAsia="宋体" w:cs="Times New Roman"/>
                 <w:kern w:val="2"/>
                 <w:sz w:val="21"/>
                 <w:szCs w:val="21"/>
@@ -18590,15 +18648,15 @@
               <w:ind w:left="0" w:right="0" w:firstLine="420" w:firstLineChars="0"/>
               <w:jc w:val="both"/>
               <w:rPr>
-                <w:rFonts w:hint="default" w:ascii="Calibri" w:hAnsi="Calibri" w:eastAsia="SimSun" w:cs="Times New Roman"/>
-                <w:kern w:val="2"/>
-                <w:sz w:val="21"/>
-                <w:szCs w:val="21"/>
-              </w:rPr>
-            </w:pPr>
-            <w:r>
-              <w:rPr>
-                <w:rFonts w:hint="default" w:ascii="Calibri" w:hAnsi="Calibri" w:eastAsia="SimSun" w:cs="Times New Roman"/>
+                <w:rFonts w:hint="default" w:ascii="Calibri" w:hAnsi="Calibri" w:eastAsia="宋体" w:cs="Times New Roman"/>
+                <w:kern w:val="2"/>
+                <w:sz w:val="21"/>
+                <w:szCs w:val="21"/>
+              </w:rPr>
+            </w:pPr>
+            <w:r>
+              <w:rPr>
+                <w:rFonts w:hint="default" w:ascii="Calibri" w:hAnsi="Calibri" w:eastAsia="宋体" w:cs="Times New Roman"/>
                 <w:kern w:val="2"/>
                 <w:sz w:val="21"/>
                 <w:szCs w:val="21"/>
@@ -18617,15 +18675,15 @@
               <w:ind w:left="0" w:right="0" w:firstLine="420" w:firstLineChars="0"/>
               <w:jc w:val="both"/>
               <w:rPr>
-                <w:rFonts w:hint="default" w:ascii="Calibri" w:hAnsi="Calibri" w:eastAsia="SimSun" w:cs="Times New Roman"/>
-                <w:kern w:val="2"/>
-                <w:sz w:val="21"/>
-                <w:szCs w:val="21"/>
-              </w:rPr>
-            </w:pPr>
-            <w:r>
-              <w:rPr>
-                <w:rFonts w:hint="default" w:ascii="Calibri" w:hAnsi="Calibri" w:eastAsia="SimSun" w:cs="Times New Roman"/>
+                <w:rFonts w:hint="default" w:ascii="Calibri" w:hAnsi="Calibri" w:eastAsia="宋体" w:cs="Times New Roman"/>
+                <w:kern w:val="2"/>
+                <w:sz w:val="21"/>
+                <w:szCs w:val="21"/>
+              </w:rPr>
+            </w:pPr>
+            <w:r>
+              <w:rPr>
+                <w:rFonts w:hint="default" w:ascii="Calibri" w:hAnsi="Calibri" w:eastAsia="宋体" w:cs="Times New Roman"/>
                 <w:kern w:val="2"/>
                 <w:sz w:val="21"/>
                 <w:szCs w:val="21"/>
@@ -18651,7 +18709,7 @@
             </w:pPr>
             <w:r>
               <w:rPr>
-                <w:rFonts w:hint="default" w:ascii="Calibri" w:hAnsi="Calibri" w:eastAsia="SimSun" w:cs="Times New Roman"/>
+                <w:rFonts w:hint="default" w:ascii="Calibri" w:hAnsi="Calibri" w:eastAsia="宋体" w:cs="Times New Roman"/>
                 <w:kern w:val="2"/>
                 <w:sz w:val="21"/>
                 <w:szCs w:val="21"/>
@@ -18726,7 +18784,7 @@
     </w:p>
     <w:tbl>
       <w:tblPr>
-        <w:tblStyle w:val="10"/>
+        <w:tblStyle w:val="8"/>
         <w:tblW w:w="9183" w:type="dxa"/>
         <w:tblInd w:w="0" w:type="dxa"/>
         <w:tblBorders>
@@ -18788,15 +18846,15 @@
               <w:ind w:left="0" w:right="0"/>
               <w:jc w:val="center"/>
               <w:rPr>
-                <w:rFonts w:hint="default" w:ascii="Calibri" w:hAnsi="Calibri" w:eastAsia="SimSun" w:cs="Times New Roman"/>
-                <w:kern w:val="2"/>
-                <w:sz w:val="21"/>
-                <w:szCs w:val="21"/>
-              </w:rPr>
-            </w:pPr>
-            <w:r>
-              <w:rPr>
-                <w:rFonts w:hint="default" w:ascii="Calibri" w:hAnsi="Calibri" w:eastAsia="SimSun" w:cs="Times New Roman"/>
+                <w:rFonts w:hint="default" w:ascii="Calibri" w:hAnsi="Calibri" w:eastAsia="宋体" w:cs="Times New Roman"/>
+                <w:kern w:val="2"/>
+                <w:sz w:val="21"/>
+                <w:szCs w:val="21"/>
+              </w:rPr>
+            </w:pPr>
+            <w:r>
+              <w:rPr>
+                <w:rFonts w:hint="default" w:ascii="Calibri" w:hAnsi="Calibri" w:eastAsia="宋体" w:cs="Times New Roman"/>
                 <w:kern w:val="2"/>
                 <w:sz w:val="21"/>
                 <w:szCs w:val="21"/>
@@ -18829,15 +18887,15 @@
               <w:ind w:left="0" w:right="0"/>
               <w:jc w:val="center"/>
               <w:rPr>
-                <w:rFonts w:hint="default" w:ascii="Calibri" w:hAnsi="Calibri" w:eastAsia="SimSun" w:cs="Times New Roman"/>
-                <w:kern w:val="2"/>
-                <w:sz w:val="21"/>
-                <w:szCs w:val="21"/>
-              </w:rPr>
-            </w:pPr>
-            <w:r>
-              <w:rPr>
-                <w:rFonts w:hint="default" w:ascii="Calibri" w:hAnsi="Calibri" w:eastAsia="SimSun" w:cs="Times New Roman"/>
+                <w:rFonts w:hint="default" w:ascii="Calibri" w:hAnsi="Calibri" w:eastAsia="宋体" w:cs="Times New Roman"/>
+                <w:kern w:val="2"/>
+                <w:sz w:val="21"/>
+                <w:szCs w:val="21"/>
+              </w:rPr>
+            </w:pPr>
+            <w:r>
+              <w:rPr>
+                <w:rFonts w:hint="default" w:ascii="Calibri" w:hAnsi="Calibri" w:eastAsia="宋体" w:cs="Times New Roman"/>
                 <w:kern w:val="2"/>
                 <w:sz w:val="21"/>
                 <w:szCs w:val="21"/>
@@ -18882,15 +18940,15 @@
               <w:ind w:left="0" w:right="0"/>
               <w:jc w:val="center"/>
               <w:rPr>
-                <w:rFonts w:hint="default" w:ascii="Calibri" w:hAnsi="Calibri" w:eastAsia="SimSun" w:cs="Times New Roman"/>
-                <w:kern w:val="2"/>
-                <w:sz w:val="21"/>
-                <w:szCs w:val="21"/>
-              </w:rPr>
-            </w:pPr>
-            <w:r>
-              <w:rPr>
-                <w:rFonts w:hint="default" w:ascii="Calibri" w:hAnsi="Calibri" w:eastAsia="SimSun" w:cs="Times New Roman"/>
+                <w:rFonts w:hint="default" w:ascii="Calibri" w:hAnsi="Calibri" w:eastAsia="宋体" w:cs="Times New Roman"/>
+                <w:kern w:val="2"/>
+                <w:sz w:val="21"/>
+                <w:szCs w:val="21"/>
+              </w:rPr>
+            </w:pPr>
+            <w:r>
+              <w:rPr>
+                <w:rFonts w:hint="default" w:ascii="Calibri" w:hAnsi="Calibri" w:eastAsia="宋体" w:cs="Times New Roman"/>
                 <w:kern w:val="2"/>
                 <w:sz w:val="21"/>
                 <w:szCs w:val="21"/>
@@ -18923,15 +18981,15 @@
               <w:ind w:left="0" w:right="0"/>
               <w:jc w:val="center"/>
               <w:rPr>
-                <w:rFonts w:hint="default" w:ascii="Calibri" w:hAnsi="Calibri" w:eastAsia="SimSun" w:cs="Times New Roman"/>
-                <w:kern w:val="2"/>
-                <w:sz w:val="21"/>
-                <w:szCs w:val="21"/>
-              </w:rPr>
-            </w:pPr>
-            <w:r>
-              <w:rPr>
-                <w:rFonts w:hint="default" w:ascii="Calibri" w:hAnsi="Calibri" w:eastAsia="SimSun" w:cs="Times New Roman"/>
+                <w:rFonts w:hint="default" w:ascii="Calibri" w:hAnsi="Calibri" w:eastAsia="宋体" w:cs="Times New Roman"/>
+                <w:kern w:val="2"/>
+                <w:sz w:val="21"/>
+                <w:szCs w:val="21"/>
+              </w:rPr>
+            </w:pPr>
+            <w:r>
+              <w:rPr>
+                <w:rFonts w:hint="default" w:ascii="Calibri" w:hAnsi="Calibri" w:eastAsia="宋体" w:cs="Times New Roman"/>
                 <w:kern w:val="2"/>
                 <w:sz w:val="21"/>
                 <w:szCs w:val="21"/>
@@ -18976,15 +19034,15 @@
               <w:ind w:left="0" w:right="0"/>
               <w:jc w:val="center"/>
               <w:rPr>
-                <w:rFonts w:hint="default" w:ascii="Calibri" w:hAnsi="Calibri" w:eastAsia="SimSun" w:cs="Times New Roman"/>
-                <w:kern w:val="2"/>
-                <w:sz w:val="21"/>
-                <w:szCs w:val="21"/>
-              </w:rPr>
-            </w:pPr>
-            <w:r>
-              <w:rPr>
-                <w:rFonts w:hint="default" w:ascii="Calibri" w:hAnsi="Calibri" w:eastAsia="SimSun" w:cs="Times New Roman"/>
+                <w:rFonts w:hint="default" w:ascii="Calibri" w:hAnsi="Calibri" w:eastAsia="宋体" w:cs="Times New Roman"/>
+                <w:kern w:val="2"/>
+                <w:sz w:val="21"/>
+                <w:szCs w:val="21"/>
+              </w:rPr>
+            </w:pPr>
+            <w:r>
+              <w:rPr>
+                <w:rFonts w:hint="default" w:ascii="Calibri" w:hAnsi="Calibri" w:eastAsia="宋体" w:cs="Times New Roman"/>
                 <w:kern w:val="2"/>
                 <w:sz w:val="21"/>
                 <w:szCs w:val="21"/>
@@ -19017,15 +19075,15 @@
               <w:ind w:left="0" w:right="0"/>
               <w:jc w:val="center"/>
               <w:rPr>
-                <w:rFonts w:hint="default" w:ascii="Calibri" w:hAnsi="Calibri" w:eastAsia="SimSun" w:cs="Times New Roman"/>
-                <w:kern w:val="2"/>
-                <w:sz w:val="21"/>
-                <w:szCs w:val="21"/>
-              </w:rPr>
-            </w:pPr>
-            <w:r>
-              <w:rPr>
-                <w:rFonts w:hint="default" w:ascii="Calibri" w:hAnsi="Calibri" w:eastAsia="SimSun" w:cs="Times New Roman"/>
+                <w:rFonts w:hint="default" w:ascii="Calibri" w:hAnsi="Calibri" w:eastAsia="宋体" w:cs="Times New Roman"/>
+                <w:kern w:val="2"/>
+                <w:sz w:val="21"/>
+                <w:szCs w:val="21"/>
+              </w:rPr>
+            </w:pPr>
+            <w:r>
+              <w:rPr>
+                <w:rFonts w:hint="default" w:ascii="Calibri" w:hAnsi="Calibri" w:eastAsia="宋体" w:cs="Times New Roman"/>
                 <w:kern w:val="2"/>
                 <w:sz w:val="21"/>
                 <w:szCs w:val="21"/>
@@ -19073,15 +19131,15 @@
               <w:ind w:left="0" w:right="0"/>
               <w:jc w:val="center"/>
               <w:rPr>
-                <w:rFonts w:hint="default" w:ascii="Calibri" w:hAnsi="Calibri" w:eastAsia="SimSun" w:cs="Times New Roman"/>
-                <w:kern w:val="2"/>
-                <w:sz w:val="21"/>
-                <w:szCs w:val="21"/>
-              </w:rPr>
-            </w:pPr>
-            <w:r>
-              <w:rPr>
-                <w:rFonts w:hint="default" w:ascii="Calibri" w:hAnsi="Calibri" w:eastAsia="SimSun" w:cs="Times New Roman"/>
+                <w:rFonts w:hint="default" w:ascii="Calibri" w:hAnsi="Calibri" w:eastAsia="宋体" w:cs="Times New Roman"/>
+                <w:kern w:val="2"/>
+                <w:sz w:val="21"/>
+                <w:szCs w:val="21"/>
+              </w:rPr>
+            </w:pPr>
+            <w:r>
+              <w:rPr>
+                <w:rFonts w:hint="default" w:ascii="Calibri" w:hAnsi="Calibri" w:eastAsia="宋体" w:cs="Times New Roman"/>
                 <w:kern w:val="2"/>
                 <w:sz w:val="21"/>
                 <w:szCs w:val="21"/>
@@ -19112,7 +19170,7 @@
               <w:ind w:left="0" w:right="0"/>
               <w:jc w:val="center"/>
               <w:rPr>
-                <w:rFonts w:hint="default" w:ascii="Calibri" w:hAnsi="Calibri" w:eastAsia="SimSun" w:cs="Times New Roman"/>
+                <w:rFonts w:hint="default" w:ascii="Calibri" w:hAnsi="Calibri" w:eastAsia="宋体" w:cs="Times New Roman"/>
                 <w:kern w:val="2"/>
                 <w:sz w:val="21"/>
                 <w:szCs w:val="21"/>
@@ -19149,7 +19207,7 @@
               <w:ind w:left="0" w:right="0"/>
               <w:jc w:val="center"/>
               <w:rPr>
-                <w:rFonts w:hint="default" w:ascii="Calibri" w:hAnsi="Calibri" w:eastAsia="SimSun" w:cs="Times New Roman"/>
+                <w:rFonts w:hint="default" w:ascii="Calibri" w:hAnsi="Calibri" w:eastAsia="宋体" w:cs="Times New Roman"/>
                 <w:kern w:val="2"/>
                 <w:sz w:val="21"/>
                 <w:szCs w:val="21"/>
@@ -19187,7 +19245,7 @@
               <w:ind w:left="0" w:right="0"/>
               <w:jc w:val="center"/>
               <w:rPr>
-                <w:rFonts w:hint="default" w:ascii="Calibri" w:hAnsi="Calibri" w:eastAsia="SimSun" w:cs="Times New Roman"/>
+                <w:rFonts w:hint="default" w:ascii="Calibri" w:hAnsi="Calibri" w:eastAsia="宋体" w:cs="Times New Roman"/>
                 <w:kern w:val="2"/>
                 <w:sz w:val="21"/>
                 <w:szCs w:val="21"/>
@@ -19335,7 +19393,7 @@
               <w:ind w:left="0" w:right="0"/>
               <w:jc w:val="center"/>
               <w:rPr>
-                <w:rFonts w:hint="default" w:ascii="Calibri" w:hAnsi="Calibri" w:eastAsia="SimSun" w:cs="Times New Roman"/>
+                <w:rFonts w:hint="default" w:ascii="Calibri" w:hAnsi="Calibri" w:eastAsia="宋体" w:cs="Times New Roman"/>
                 <w:kern w:val="2"/>
                 <w:sz w:val="21"/>
                 <w:szCs w:val="21"/>
@@ -19382,7 +19440,7 @@
               <w:ind w:left="0" w:right="0"/>
               <w:jc w:val="center"/>
               <w:rPr>
-                <w:rFonts w:hint="default" w:ascii="Calibri" w:hAnsi="Calibri" w:eastAsia="SimSun" w:cs="Times New Roman"/>
+                <w:rFonts w:hint="default" w:ascii="Calibri" w:hAnsi="Calibri" w:eastAsia="宋体" w:cs="Times New Roman"/>
                 <w:kern w:val="2"/>
                 <w:sz w:val="21"/>
                 <w:szCs w:val="21"/>
@@ -19413,7 +19471,7 @@
               <w:ind w:left="0" w:right="0"/>
               <w:jc w:val="center"/>
               <w:rPr>
-                <w:rFonts w:hint="default" w:ascii="Calibri" w:hAnsi="Calibri" w:eastAsia="SimSun" w:cs="Times New Roman"/>
+                <w:rFonts w:hint="default" w:ascii="Calibri" w:hAnsi="Calibri" w:eastAsia="宋体" w:cs="Times New Roman"/>
                 <w:kern w:val="2"/>
                 <w:sz w:val="21"/>
                 <w:szCs w:val="21"/>
@@ -19422,7 +19480,7 @@
             </w:pPr>
             <w:r>
               <w:rPr>
-                <w:rFonts w:hint="default" w:ascii="Calibri" w:hAnsi="Calibri" w:eastAsia="SimSun" w:cs="Times New Roman"/>
+                <w:rFonts w:hint="default" w:ascii="Calibri" w:hAnsi="Calibri" w:eastAsia="宋体" w:cs="Times New Roman"/>
                 <w:kern w:val="2"/>
                 <w:sz w:val="21"/>
                 <w:szCs w:val="21"/>
@@ -19454,7 +19512,7 @@
               <w:ind w:left="0" w:right="0"/>
               <w:jc w:val="center"/>
               <w:rPr>
-                <w:rFonts w:hint="default" w:ascii="Calibri" w:hAnsi="Calibri" w:eastAsia="SimSun" w:cs="Times New Roman"/>
+                <w:rFonts w:hint="default" w:ascii="Calibri" w:hAnsi="Calibri" w:eastAsia="宋体" w:cs="Times New Roman"/>
                 <w:kern w:val="2"/>
                 <w:sz w:val="21"/>
                 <w:szCs w:val="21"/>
@@ -19463,7 +19521,7 @@
             </w:pPr>
             <w:r>
               <w:rPr>
-                <w:rFonts w:hint="default" w:ascii="Calibri" w:hAnsi="Calibri" w:eastAsia="SimSun" w:cs="Times New Roman"/>
+                <w:rFonts w:hint="default" w:ascii="Calibri" w:hAnsi="Calibri" w:eastAsia="宋体" w:cs="Times New Roman"/>
                 <w:kern w:val="2"/>
                 <w:sz w:val="21"/>
                 <w:szCs w:val="21"/>
@@ -19495,7 +19553,7 @@
               <w:ind w:left="0" w:right="0"/>
               <w:jc w:val="center"/>
               <w:rPr>
-                <w:rFonts w:hint="default" w:ascii="Calibri" w:hAnsi="Calibri" w:eastAsia="SimSun" w:cs="Times New Roman"/>
+                <w:rFonts w:hint="default" w:ascii="Calibri" w:hAnsi="Calibri" w:eastAsia="宋体" w:cs="Times New Roman"/>
                 <w:kern w:val="2"/>
                 <w:sz w:val="21"/>
                 <w:szCs w:val="21"/>
@@ -19543,7 +19601,7 @@
               <w:ind w:left="0" w:right="0"/>
               <w:jc w:val="center"/>
               <w:rPr>
-                <w:rFonts w:hint="default" w:ascii="Calibri" w:hAnsi="Calibri" w:eastAsia="SimSun" w:cs="Times New Roman"/>
+                <w:rFonts w:hint="default" w:ascii="Calibri" w:hAnsi="Calibri" w:eastAsia="宋体" w:cs="Times New Roman"/>
                 <w:kern w:val="2"/>
                 <w:sz w:val="21"/>
                 <w:szCs w:val="21"/>
@@ -19574,7 +19632,7 @@
               <w:ind w:left="0" w:right="0"/>
               <w:jc w:val="center"/>
               <w:rPr>
-                <w:rFonts w:hint="default" w:ascii="Calibri" w:hAnsi="Calibri" w:eastAsia="SimSun" w:cs="Times New Roman"/>
+                <w:rFonts w:hint="default" w:ascii="Calibri" w:hAnsi="Calibri" w:eastAsia="宋体" w:cs="Times New Roman"/>
                 <w:kern w:val="2"/>
                 <w:sz w:val="21"/>
                 <w:szCs w:val="21"/>
@@ -19583,7 +19641,7 @@
             </w:pPr>
             <w:r>
               <w:rPr>
-                <w:rFonts w:hint="default" w:ascii="Calibri" w:hAnsi="Calibri" w:eastAsia="SimSun" w:cs="Times New Roman"/>
+                <w:rFonts w:hint="default" w:ascii="Calibri" w:hAnsi="Calibri" w:eastAsia="宋体" w:cs="Times New Roman"/>
                 <w:kern w:val="2"/>
                 <w:sz w:val="21"/>
                 <w:szCs w:val="21"/>
@@ -19615,7 +19673,7 @@
               <w:ind w:left="0" w:right="0"/>
               <w:jc w:val="center"/>
               <w:rPr>
-                <w:rFonts w:hint="default" w:ascii="Calibri" w:hAnsi="Calibri" w:eastAsia="SimSun" w:cs="Times New Roman"/>
+                <w:rFonts w:hint="default" w:ascii="Calibri" w:hAnsi="Calibri" w:eastAsia="宋体" w:cs="Times New Roman"/>
                 <w:kern w:val="2"/>
                 <w:sz w:val="21"/>
                 <w:szCs w:val="21"/>
@@ -19624,7 +19682,7 @@
             </w:pPr>
             <w:r>
               <w:rPr>
-                <w:rFonts w:hint="default" w:ascii="Calibri" w:hAnsi="Calibri" w:eastAsia="SimSun" w:cs="Times New Roman"/>
+                <w:rFonts w:hint="default" w:ascii="Calibri" w:hAnsi="Calibri" w:eastAsia="宋体" w:cs="Times New Roman"/>
                 <w:kern w:val="2"/>
                 <w:sz w:val="21"/>
                 <w:szCs w:val="21"/>
@@ -19656,7 +19714,7 @@
               <w:ind w:left="0" w:right="0"/>
               <w:jc w:val="center"/>
               <w:rPr>
-                <w:rFonts w:hint="default" w:ascii="Calibri" w:hAnsi="Calibri" w:eastAsia="SimSun" w:cs="Times New Roman"/>
+                <w:rFonts w:hint="default" w:ascii="Calibri" w:hAnsi="Calibri" w:eastAsia="宋体" w:cs="Times New Roman"/>
                 <w:kern w:val="2"/>
                 <w:sz w:val="21"/>
                 <w:szCs w:val="21"/>
@@ -19704,15 +19762,15 @@
               <w:ind w:left="0" w:right="0"/>
               <w:jc w:val="center"/>
               <w:rPr>
-                <w:rFonts w:hint="default" w:ascii="Calibri" w:hAnsi="Calibri" w:eastAsia="SimSun" w:cs="Times New Roman"/>
-                <w:kern w:val="2"/>
-                <w:sz w:val="21"/>
-                <w:szCs w:val="21"/>
-              </w:rPr>
-            </w:pPr>
-            <w:r>
-              <w:rPr>
-                <w:rFonts w:hint="default" w:ascii="Calibri" w:hAnsi="Calibri" w:eastAsia="SimSun" w:cs="Times New Roman"/>
+                <w:rFonts w:hint="default" w:ascii="Calibri" w:hAnsi="Calibri" w:eastAsia="宋体" w:cs="Times New Roman"/>
+                <w:kern w:val="2"/>
+                <w:sz w:val="21"/>
+                <w:szCs w:val="21"/>
+              </w:rPr>
+            </w:pPr>
+            <w:r>
+              <w:rPr>
+                <w:rFonts w:hint="default" w:ascii="Calibri" w:hAnsi="Calibri" w:eastAsia="宋体" w:cs="Times New Roman"/>
                 <w:kern w:val="2"/>
                 <w:sz w:val="21"/>
                 <w:szCs w:val="21"/>
@@ -19745,15 +19803,15 @@
               <w:ind w:left="0" w:right="0"/>
               <w:jc w:val="center"/>
               <w:rPr>
-                <w:rFonts w:hint="default" w:ascii="Calibri" w:hAnsi="Calibri" w:eastAsia="SimSun" w:cs="Times New Roman"/>
-                <w:kern w:val="2"/>
-                <w:sz w:val="21"/>
-                <w:szCs w:val="21"/>
-              </w:rPr>
-            </w:pPr>
-            <w:r>
-              <w:rPr>
-                <w:rFonts w:hint="default" w:ascii="Calibri" w:hAnsi="Calibri" w:eastAsia="SimSun" w:cs="Times New Roman"/>
+                <w:rFonts w:hint="default" w:ascii="Calibri" w:hAnsi="Calibri" w:eastAsia="宋体" w:cs="Times New Roman"/>
+                <w:kern w:val="2"/>
+                <w:sz w:val="21"/>
+                <w:szCs w:val="21"/>
+              </w:rPr>
+            </w:pPr>
+            <w:r>
+              <w:rPr>
+                <w:rFonts w:hint="default" w:ascii="Calibri" w:hAnsi="Calibri" w:eastAsia="宋体" w:cs="Times New Roman"/>
                 <w:kern w:val="2"/>
                 <w:sz w:val="21"/>
                 <w:szCs w:val="21"/>
@@ -19800,15 +19858,15 @@
               <w:ind w:left="0" w:right="0"/>
               <w:jc w:val="center"/>
               <w:rPr>
-                <w:rFonts w:hint="default" w:ascii="Calibri" w:hAnsi="Calibri" w:eastAsia="SimSun" w:cs="Times New Roman"/>
-                <w:kern w:val="2"/>
-                <w:sz w:val="21"/>
-                <w:szCs w:val="21"/>
-              </w:rPr>
-            </w:pPr>
-            <w:r>
-              <w:rPr>
-                <w:rFonts w:hint="default" w:ascii="Calibri" w:hAnsi="Calibri" w:eastAsia="SimSun" w:cs="Times New Roman"/>
+                <w:rFonts w:hint="default" w:ascii="Calibri" w:hAnsi="Calibri" w:eastAsia="宋体" w:cs="Times New Roman"/>
+                <w:kern w:val="2"/>
+                <w:sz w:val="21"/>
+                <w:szCs w:val="21"/>
+              </w:rPr>
+            </w:pPr>
+            <w:r>
+              <w:rPr>
+                <w:rFonts w:hint="default" w:ascii="Calibri" w:hAnsi="Calibri" w:eastAsia="宋体" w:cs="Times New Roman"/>
                 <w:kern w:val="2"/>
                 <w:sz w:val="21"/>
                 <w:szCs w:val="21"/>
@@ -19840,15 +19898,15 @@
               <w:ind w:left="0" w:right="0"/>
               <w:jc w:val="center"/>
               <w:rPr>
-                <w:rFonts w:hint="default" w:ascii="Calibri" w:hAnsi="Calibri" w:eastAsia="SimSun" w:cs="Times New Roman"/>
-                <w:kern w:val="2"/>
-                <w:sz w:val="21"/>
-                <w:szCs w:val="21"/>
-              </w:rPr>
-            </w:pPr>
-            <w:r>
-              <w:rPr>
-                <w:rFonts w:hint="default" w:ascii="Calibri" w:hAnsi="Calibri" w:eastAsia="SimSun" w:cs="Times New Roman"/>
+                <w:rFonts w:hint="default" w:ascii="Calibri" w:hAnsi="Calibri" w:eastAsia="宋体" w:cs="Times New Roman"/>
+                <w:kern w:val="2"/>
+                <w:sz w:val="21"/>
+                <w:szCs w:val="21"/>
+              </w:rPr>
+            </w:pPr>
+            <w:r>
+              <w:rPr>
+                <w:rFonts w:hint="default" w:ascii="Calibri" w:hAnsi="Calibri" w:eastAsia="宋体" w:cs="Times New Roman"/>
                 <w:kern w:val="2"/>
                 <w:sz w:val="21"/>
                 <w:szCs w:val="21"/>
@@ -19881,15 +19939,15 @@
               <w:ind w:left="0" w:right="0" w:firstLine="0" w:firstLineChars="0"/>
               <w:jc w:val="both"/>
               <w:rPr>
-                <w:rFonts w:hint="default" w:ascii="Calibri" w:hAnsi="Calibri" w:eastAsia="SimSun" w:cs="Times New Roman"/>
-                <w:kern w:val="2"/>
-                <w:sz w:val="21"/>
-                <w:szCs w:val="21"/>
-              </w:rPr>
-            </w:pPr>
-            <w:r>
-              <w:rPr>
-                <w:rFonts w:hint="default" w:ascii="Calibri" w:hAnsi="Calibri" w:eastAsia="SimSun" w:cs="Times New Roman"/>
+                <w:rFonts w:hint="default" w:ascii="Calibri" w:hAnsi="Calibri" w:eastAsia="宋体" w:cs="Times New Roman"/>
+                <w:kern w:val="2"/>
+                <w:sz w:val="21"/>
+                <w:szCs w:val="21"/>
+              </w:rPr>
+            </w:pPr>
+            <w:r>
+              <w:rPr>
+                <w:rFonts w:hint="default" w:ascii="Calibri" w:hAnsi="Calibri" w:eastAsia="宋体" w:cs="Times New Roman"/>
                 <w:kern w:val="2"/>
                 <w:sz w:val="21"/>
                 <w:szCs w:val="21"/>
@@ -19907,15 +19965,15 @@
               <w:ind w:left="0" w:right="0" w:firstLine="0" w:firstLineChars="0"/>
               <w:jc w:val="both"/>
               <w:rPr>
-                <w:rFonts w:hint="default" w:ascii="Calibri" w:hAnsi="Calibri" w:eastAsia="SimSun" w:cs="Times New Roman"/>
-                <w:kern w:val="2"/>
-                <w:sz w:val="21"/>
-                <w:szCs w:val="21"/>
-              </w:rPr>
-            </w:pPr>
-            <w:r>
-              <w:rPr>
-                <w:rFonts w:hint="default" w:ascii="Calibri" w:hAnsi="Calibri" w:eastAsia="SimSun" w:cs="Times New Roman"/>
+                <w:rFonts w:hint="default" w:ascii="Calibri" w:hAnsi="Calibri" w:eastAsia="宋体" w:cs="Times New Roman"/>
+                <w:kern w:val="2"/>
+                <w:sz w:val="21"/>
+                <w:szCs w:val="21"/>
+              </w:rPr>
+            </w:pPr>
+            <w:r>
+              <w:rPr>
+                <w:rFonts w:hint="default" w:ascii="Calibri" w:hAnsi="Calibri" w:eastAsia="宋体" w:cs="Times New Roman"/>
                 <w:kern w:val="2"/>
                 <w:sz w:val="21"/>
                 <w:szCs w:val="21"/>
@@ -19933,15 +19991,15 @@
               <w:ind w:left="0" w:right="0" w:firstLine="0" w:firstLineChars="0"/>
               <w:jc w:val="both"/>
               <w:rPr>
-                <w:rFonts w:hint="default" w:ascii="Calibri" w:hAnsi="Calibri" w:eastAsia="SimSun" w:cs="Times New Roman"/>
-                <w:kern w:val="2"/>
-                <w:sz w:val="21"/>
-                <w:szCs w:val="21"/>
-              </w:rPr>
-            </w:pPr>
-            <w:r>
-              <w:rPr>
-                <w:rFonts w:hint="default" w:ascii="Calibri" w:hAnsi="Calibri" w:eastAsia="SimSun" w:cs="Times New Roman"/>
+                <w:rFonts w:hint="default" w:ascii="Calibri" w:hAnsi="Calibri" w:eastAsia="宋体" w:cs="Times New Roman"/>
+                <w:kern w:val="2"/>
+                <w:sz w:val="21"/>
+                <w:szCs w:val="21"/>
+              </w:rPr>
+            </w:pPr>
+            <w:r>
+              <w:rPr>
+                <w:rFonts w:hint="default" w:ascii="Calibri" w:hAnsi="Calibri" w:eastAsia="宋体" w:cs="Times New Roman"/>
                 <w:kern w:val="2"/>
                 <w:sz w:val="21"/>
                 <w:szCs w:val="21"/>
@@ -19959,15 +20017,15 @@
               <w:ind w:left="0" w:right="0" w:firstLine="0" w:firstLineChars="0"/>
               <w:jc w:val="both"/>
               <w:rPr>
-                <w:rFonts w:hint="default" w:ascii="Calibri" w:hAnsi="Calibri" w:eastAsia="SimSun" w:cs="Times New Roman"/>
-                <w:kern w:val="2"/>
-                <w:sz w:val="21"/>
-                <w:szCs w:val="21"/>
-              </w:rPr>
-            </w:pPr>
-            <w:r>
-              <w:rPr>
-                <w:rFonts w:hint="default" w:ascii="Calibri" w:hAnsi="Calibri" w:eastAsia="SimSun" w:cs="Times New Roman"/>
+                <w:rFonts w:hint="default" w:ascii="Calibri" w:hAnsi="Calibri" w:eastAsia="宋体" w:cs="Times New Roman"/>
+                <w:kern w:val="2"/>
+                <w:sz w:val="21"/>
+                <w:szCs w:val="21"/>
+              </w:rPr>
+            </w:pPr>
+            <w:r>
+              <w:rPr>
+                <w:rFonts w:hint="default" w:ascii="Calibri" w:hAnsi="Calibri" w:eastAsia="宋体" w:cs="Times New Roman"/>
                 <w:kern w:val="2"/>
                 <w:sz w:val="21"/>
                 <w:szCs w:val="21"/>
@@ -19985,15 +20043,15 @@
               <w:ind w:left="0" w:right="0" w:firstLine="0" w:firstLineChars="0"/>
               <w:jc w:val="both"/>
               <w:rPr>
-                <w:rFonts w:hint="default" w:ascii="Calibri" w:hAnsi="Calibri" w:eastAsia="SimSun" w:cs="Times New Roman"/>
-                <w:kern w:val="2"/>
-                <w:sz w:val="21"/>
-                <w:szCs w:val="21"/>
-              </w:rPr>
-            </w:pPr>
-            <w:r>
-              <w:rPr>
-                <w:rFonts w:hint="default" w:ascii="Calibri" w:hAnsi="Calibri" w:eastAsia="SimSun" w:cs="Times New Roman"/>
+                <w:rFonts w:hint="default" w:ascii="Calibri" w:hAnsi="Calibri" w:eastAsia="宋体" w:cs="Times New Roman"/>
+                <w:kern w:val="2"/>
+                <w:sz w:val="21"/>
+                <w:szCs w:val="21"/>
+              </w:rPr>
+            </w:pPr>
+            <w:r>
+              <w:rPr>
+                <w:rFonts w:hint="default" w:ascii="Calibri" w:hAnsi="Calibri" w:eastAsia="宋体" w:cs="Times New Roman"/>
                 <w:kern w:val="2"/>
                 <w:sz w:val="21"/>
                 <w:szCs w:val="21"/>
@@ -20011,15 +20069,15 @@
               <w:ind w:left="0" w:right="0" w:firstLine="0" w:firstLineChars="0"/>
               <w:jc w:val="both"/>
               <w:rPr>
-                <w:rFonts w:hint="default" w:ascii="Calibri" w:hAnsi="Calibri" w:eastAsia="SimSun" w:cs="Times New Roman"/>
-                <w:kern w:val="2"/>
-                <w:sz w:val="21"/>
-                <w:szCs w:val="21"/>
-              </w:rPr>
-            </w:pPr>
-            <w:r>
-              <w:rPr>
-                <w:rFonts w:hint="default" w:ascii="Calibri" w:hAnsi="Calibri" w:eastAsia="SimSun" w:cs="Times New Roman"/>
+                <w:rFonts w:hint="default" w:ascii="Calibri" w:hAnsi="Calibri" w:eastAsia="宋体" w:cs="Times New Roman"/>
+                <w:kern w:val="2"/>
+                <w:sz w:val="21"/>
+                <w:szCs w:val="21"/>
+              </w:rPr>
+            </w:pPr>
+            <w:r>
+              <w:rPr>
+                <w:rFonts w:hint="default" w:ascii="Calibri" w:hAnsi="Calibri" w:eastAsia="宋体" w:cs="Times New Roman"/>
                 <w:kern w:val="2"/>
                 <w:sz w:val="21"/>
                 <w:szCs w:val="21"/>
@@ -20037,15 +20095,15 @@
               <w:ind w:left="0" w:right="0" w:firstLine="0" w:firstLineChars="0"/>
               <w:jc w:val="both"/>
               <w:rPr>
-                <w:rFonts w:hint="default" w:ascii="Calibri" w:hAnsi="Calibri" w:eastAsia="SimSun" w:cs="Times New Roman"/>
-                <w:kern w:val="2"/>
-                <w:sz w:val="21"/>
-                <w:szCs w:val="21"/>
-              </w:rPr>
-            </w:pPr>
-            <w:r>
-              <w:rPr>
-                <w:rFonts w:hint="default" w:ascii="Calibri" w:hAnsi="Calibri" w:eastAsia="SimSun" w:cs="Times New Roman"/>
+                <w:rFonts w:hint="default" w:ascii="Calibri" w:hAnsi="Calibri" w:eastAsia="宋体" w:cs="Times New Roman"/>
+                <w:kern w:val="2"/>
+                <w:sz w:val="21"/>
+                <w:szCs w:val="21"/>
+              </w:rPr>
+            </w:pPr>
+            <w:r>
+              <w:rPr>
+                <w:rFonts w:hint="default" w:ascii="Calibri" w:hAnsi="Calibri" w:eastAsia="宋体" w:cs="Times New Roman"/>
                 <w:kern w:val="2"/>
                 <w:sz w:val="21"/>
                 <w:szCs w:val="21"/>
@@ -20063,15 +20121,15 @@
               <w:ind w:left="0" w:right="0" w:firstLine="0" w:firstLineChars="0"/>
               <w:jc w:val="both"/>
               <w:rPr>
-                <w:rFonts w:hint="default" w:ascii="Calibri" w:hAnsi="Calibri" w:eastAsia="SimSun" w:cs="Times New Roman"/>
-                <w:kern w:val="2"/>
-                <w:sz w:val="21"/>
-                <w:szCs w:val="21"/>
-              </w:rPr>
-            </w:pPr>
-            <w:r>
-              <w:rPr>
-                <w:rFonts w:hint="default" w:ascii="Calibri" w:hAnsi="Calibri" w:eastAsia="SimSun" w:cs="Times New Roman"/>
+                <w:rFonts w:hint="default" w:ascii="Calibri" w:hAnsi="Calibri" w:eastAsia="宋体" w:cs="Times New Roman"/>
+                <w:kern w:val="2"/>
+                <w:sz w:val="21"/>
+                <w:szCs w:val="21"/>
+              </w:rPr>
+            </w:pPr>
+            <w:r>
+              <w:rPr>
+                <w:rFonts w:hint="default" w:ascii="Calibri" w:hAnsi="Calibri" w:eastAsia="宋体" w:cs="Times New Roman"/>
                 <w:kern w:val="2"/>
                 <w:sz w:val="21"/>
                 <w:szCs w:val="21"/>
@@ -20089,15 +20147,15 @@
               <w:ind w:left="0" w:right="0" w:firstLine="0" w:firstLineChars="0"/>
               <w:jc w:val="both"/>
               <w:rPr>
-                <w:rFonts w:hint="default" w:ascii="Calibri" w:hAnsi="Calibri" w:eastAsia="SimSun" w:cs="Times New Roman"/>
-                <w:kern w:val="2"/>
-                <w:sz w:val="21"/>
-                <w:szCs w:val="21"/>
-              </w:rPr>
-            </w:pPr>
-            <w:r>
-              <w:rPr>
-                <w:rFonts w:hint="default" w:ascii="Calibri" w:hAnsi="Calibri" w:eastAsia="SimSun" w:cs="Times New Roman"/>
+                <w:rFonts w:hint="default" w:ascii="Calibri" w:hAnsi="Calibri" w:eastAsia="宋体" w:cs="Times New Roman"/>
+                <w:kern w:val="2"/>
+                <w:sz w:val="21"/>
+                <w:szCs w:val="21"/>
+              </w:rPr>
+            </w:pPr>
+            <w:r>
+              <w:rPr>
+                <w:rFonts w:hint="default" w:ascii="Calibri" w:hAnsi="Calibri" w:eastAsia="宋体" w:cs="Times New Roman"/>
                 <w:kern w:val="2"/>
                 <w:sz w:val="21"/>
                 <w:szCs w:val="21"/>
@@ -20115,15 +20173,15 @@
               <w:ind w:left="0" w:right="0" w:firstLine="0" w:firstLineChars="0"/>
               <w:jc w:val="both"/>
               <w:rPr>
-                <w:rFonts w:hint="default" w:ascii="Calibri" w:hAnsi="Calibri" w:eastAsia="SimSun" w:cs="Times New Roman"/>
-                <w:kern w:val="2"/>
-                <w:sz w:val="21"/>
-                <w:szCs w:val="21"/>
-              </w:rPr>
-            </w:pPr>
-            <w:r>
-              <w:rPr>
-                <w:rFonts w:hint="default" w:ascii="Calibri" w:hAnsi="Calibri" w:eastAsia="SimSun" w:cs="Times New Roman"/>
+                <w:rFonts w:hint="default" w:ascii="Calibri" w:hAnsi="Calibri" w:eastAsia="宋体" w:cs="Times New Roman"/>
+                <w:kern w:val="2"/>
+                <w:sz w:val="21"/>
+                <w:szCs w:val="21"/>
+              </w:rPr>
+            </w:pPr>
+            <w:r>
+              <w:rPr>
+                <w:rFonts w:hint="default" w:ascii="Calibri" w:hAnsi="Calibri" w:eastAsia="宋体" w:cs="Times New Roman"/>
                 <w:kern w:val="2"/>
                 <w:sz w:val="21"/>
                 <w:szCs w:val="21"/>
@@ -20141,15 +20199,15 @@
               <w:ind w:left="0" w:right="0" w:firstLine="0" w:firstLineChars="0"/>
               <w:jc w:val="both"/>
               <w:rPr>
-                <w:rFonts w:hint="default" w:ascii="Calibri" w:hAnsi="Calibri" w:eastAsia="SimSun" w:cs="Times New Roman"/>
-                <w:kern w:val="2"/>
-                <w:sz w:val="21"/>
-                <w:szCs w:val="21"/>
-              </w:rPr>
-            </w:pPr>
-            <w:r>
-              <w:rPr>
-                <w:rFonts w:hint="default" w:ascii="Calibri" w:hAnsi="Calibri" w:eastAsia="SimSun" w:cs="Times New Roman"/>
+                <w:rFonts w:hint="default" w:ascii="Calibri" w:hAnsi="Calibri" w:eastAsia="宋体" w:cs="Times New Roman"/>
+                <w:kern w:val="2"/>
+                <w:sz w:val="21"/>
+                <w:szCs w:val="21"/>
+              </w:rPr>
+            </w:pPr>
+            <w:r>
+              <w:rPr>
+                <w:rFonts w:hint="default" w:ascii="Calibri" w:hAnsi="Calibri" w:eastAsia="宋体" w:cs="Times New Roman"/>
                 <w:kern w:val="2"/>
                 <w:sz w:val="21"/>
                 <w:szCs w:val="21"/>
@@ -20167,15 +20225,15 @@
               <w:ind w:left="0" w:right="0" w:firstLine="0" w:firstLineChars="0"/>
               <w:jc w:val="both"/>
               <w:rPr>
-                <w:rFonts w:hint="default" w:ascii="Calibri" w:hAnsi="Calibri" w:eastAsia="SimSun" w:cs="Times New Roman"/>
-                <w:kern w:val="2"/>
-                <w:sz w:val="21"/>
-                <w:szCs w:val="21"/>
-              </w:rPr>
-            </w:pPr>
-            <w:r>
-              <w:rPr>
-                <w:rFonts w:hint="default" w:ascii="Calibri" w:hAnsi="Calibri" w:eastAsia="SimSun" w:cs="Times New Roman"/>
+                <w:rFonts w:hint="default" w:ascii="Calibri" w:hAnsi="Calibri" w:eastAsia="宋体" w:cs="Times New Roman"/>
+                <w:kern w:val="2"/>
+                <w:sz w:val="21"/>
+                <w:szCs w:val="21"/>
+              </w:rPr>
+            </w:pPr>
+            <w:r>
+              <w:rPr>
+                <w:rFonts w:hint="default" w:ascii="Calibri" w:hAnsi="Calibri" w:eastAsia="宋体" w:cs="Times New Roman"/>
                 <w:kern w:val="2"/>
                 <w:sz w:val="21"/>
                 <w:szCs w:val="21"/>
@@ -20193,15 +20251,15 @@
               <w:ind w:left="0" w:right="0" w:firstLine="0" w:firstLineChars="0"/>
               <w:jc w:val="both"/>
               <w:rPr>
-                <w:rFonts w:hint="default" w:ascii="Calibri" w:hAnsi="Calibri" w:eastAsia="SimSun" w:cs="Times New Roman"/>
-                <w:kern w:val="2"/>
-                <w:sz w:val="21"/>
-                <w:szCs w:val="21"/>
-              </w:rPr>
-            </w:pPr>
-            <w:r>
-              <w:rPr>
-                <w:rFonts w:hint="default" w:ascii="Calibri" w:hAnsi="Calibri" w:eastAsia="SimSun" w:cs="Times New Roman"/>
+                <w:rFonts w:hint="default" w:ascii="Calibri" w:hAnsi="Calibri" w:eastAsia="宋体" w:cs="Times New Roman"/>
+                <w:kern w:val="2"/>
+                <w:sz w:val="21"/>
+                <w:szCs w:val="21"/>
+              </w:rPr>
+            </w:pPr>
+            <w:r>
+              <w:rPr>
+                <w:rFonts w:hint="default" w:ascii="Calibri" w:hAnsi="Calibri" w:eastAsia="宋体" w:cs="Times New Roman"/>
                 <w:kern w:val="2"/>
                 <w:sz w:val="21"/>
                 <w:szCs w:val="21"/>
@@ -20219,15 +20277,15 @@
               <w:ind w:left="0" w:right="0" w:firstLine="0" w:firstLineChars="0"/>
               <w:jc w:val="both"/>
               <w:rPr>
-                <w:rFonts w:hint="default" w:ascii="Calibri" w:hAnsi="Calibri" w:eastAsia="SimSun" w:cs="Times New Roman"/>
-                <w:kern w:val="2"/>
-                <w:sz w:val="21"/>
-                <w:szCs w:val="21"/>
-              </w:rPr>
-            </w:pPr>
-            <w:r>
-              <w:rPr>
-                <w:rFonts w:hint="default" w:ascii="Calibri" w:hAnsi="Calibri" w:eastAsia="SimSun" w:cs="Times New Roman"/>
+                <w:rFonts w:hint="default" w:ascii="Calibri" w:hAnsi="Calibri" w:eastAsia="宋体" w:cs="Times New Roman"/>
+                <w:kern w:val="2"/>
+                <w:sz w:val="21"/>
+                <w:szCs w:val="21"/>
+              </w:rPr>
+            </w:pPr>
+            <w:r>
+              <w:rPr>
+                <w:rFonts w:hint="default" w:ascii="Calibri" w:hAnsi="Calibri" w:eastAsia="宋体" w:cs="Times New Roman"/>
                 <w:kern w:val="2"/>
                 <w:sz w:val="21"/>
                 <w:szCs w:val="21"/>
@@ -20245,15 +20303,15 @@
               <w:ind w:left="0" w:right="0" w:firstLine="0" w:firstLineChars="0"/>
               <w:jc w:val="both"/>
               <w:rPr>
-                <w:rFonts w:hint="default" w:ascii="Calibri" w:hAnsi="Calibri" w:eastAsia="SimSun" w:cs="Times New Roman"/>
-                <w:kern w:val="2"/>
-                <w:sz w:val="21"/>
-                <w:szCs w:val="21"/>
-              </w:rPr>
-            </w:pPr>
-            <w:r>
-              <w:rPr>
-                <w:rFonts w:hint="default" w:ascii="Calibri" w:hAnsi="Calibri" w:eastAsia="SimSun" w:cs="Times New Roman"/>
+                <w:rFonts w:hint="default" w:ascii="Calibri" w:hAnsi="Calibri" w:eastAsia="宋体" w:cs="Times New Roman"/>
+                <w:kern w:val="2"/>
+                <w:sz w:val="21"/>
+                <w:szCs w:val="21"/>
+              </w:rPr>
+            </w:pPr>
+            <w:r>
+              <w:rPr>
+                <w:rFonts w:hint="default" w:ascii="Calibri" w:hAnsi="Calibri" w:eastAsia="宋体" w:cs="Times New Roman"/>
                 <w:kern w:val="2"/>
                 <w:sz w:val="21"/>
                 <w:szCs w:val="21"/>
@@ -20271,15 +20329,15 @@
               <w:ind w:left="0" w:right="0" w:firstLine="0" w:firstLineChars="0"/>
               <w:jc w:val="both"/>
               <w:rPr>
-                <w:rFonts w:hint="default" w:ascii="Calibri" w:hAnsi="Calibri" w:eastAsia="SimSun" w:cs="Times New Roman"/>
-                <w:kern w:val="2"/>
-                <w:sz w:val="21"/>
-                <w:szCs w:val="21"/>
-              </w:rPr>
-            </w:pPr>
-            <w:r>
-              <w:rPr>
-                <w:rFonts w:hint="default" w:ascii="Calibri" w:hAnsi="Calibri" w:eastAsia="SimSun" w:cs="Times New Roman"/>
+                <w:rFonts w:hint="default" w:ascii="Calibri" w:hAnsi="Calibri" w:eastAsia="宋体" w:cs="Times New Roman"/>
+                <w:kern w:val="2"/>
+                <w:sz w:val="21"/>
+                <w:szCs w:val="21"/>
+              </w:rPr>
+            </w:pPr>
+            <w:r>
+              <w:rPr>
+                <w:rFonts w:hint="default" w:ascii="Calibri" w:hAnsi="Calibri" w:eastAsia="宋体" w:cs="Times New Roman"/>
                 <w:kern w:val="2"/>
                 <w:sz w:val="21"/>
                 <w:szCs w:val="21"/>
@@ -20297,15 +20355,15 @@
               <w:ind w:left="0" w:right="0" w:firstLine="0" w:firstLineChars="0"/>
               <w:jc w:val="both"/>
               <w:rPr>
-                <w:rFonts w:hint="default" w:ascii="Calibri" w:hAnsi="Calibri" w:eastAsia="SimSun" w:cs="Times New Roman"/>
-                <w:kern w:val="2"/>
-                <w:sz w:val="21"/>
-                <w:szCs w:val="21"/>
-              </w:rPr>
-            </w:pPr>
-            <w:r>
-              <w:rPr>
-                <w:rFonts w:hint="default" w:ascii="Calibri" w:hAnsi="Calibri" w:eastAsia="SimSun" w:cs="Times New Roman"/>
+                <w:rFonts w:hint="default" w:ascii="Calibri" w:hAnsi="Calibri" w:eastAsia="宋体" w:cs="Times New Roman"/>
+                <w:kern w:val="2"/>
+                <w:sz w:val="21"/>
+                <w:szCs w:val="21"/>
+              </w:rPr>
+            </w:pPr>
+            <w:r>
+              <w:rPr>
+                <w:rFonts w:hint="default" w:ascii="Calibri" w:hAnsi="Calibri" w:eastAsia="宋体" w:cs="Times New Roman"/>
                 <w:kern w:val="2"/>
                 <w:sz w:val="21"/>
                 <w:szCs w:val="21"/>
@@ -20352,7 +20410,7 @@
               <w:ind w:left="0" w:right="0"/>
               <w:jc w:val="center"/>
               <w:rPr>
-                <w:rFonts w:hint="default" w:ascii="Calibri" w:hAnsi="Calibri" w:eastAsia="SimSun" w:cs="Times New Roman"/>
+                <w:rFonts w:hint="default" w:ascii="Calibri" w:hAnsi="Calibri" w:eastAsia="宋体" w:cs="Times New Roman"/>
                 <w:kern w:val="2"/>
                 <w:sz w:val="21"/>
                 <w:szCs w:val="21"/>
@@ -20382,15 +20440,15 @@
               <w:ind w:left="0" w:right="0"/>
               <w:jc w:val="center"/>
               <w:rPr>
-                <w:rFonts w:hint="default" w:ascii="Calibri" w:hAnsi="Calibri" w:eastAsia="SimSun" w:cs="Times New Roman"/>
-                <w:kern w:val="2"/>
-                <w:sz w:val="21"/>
-                <w:szCs w:val="21"/>
-              </w:rPr>
-            </w:pPr>
-            <w:r>
-              <w:rPr>
-                <w:rFonts w:hint="default" w:ascii="Calibri" w:hAnsi="Calibri" w:eastAsia="SimSun" w:cs="Times New Roman"/>
+                <w:rFonts w:hint="default" w:ascii="Calibri" w:hAnsi="Calibri" w:eastAsia="宋体" w:cs="Times New Roman"/>
+                <w:kern w:val="2"/>
+                <w:sz w:val="21"/>
+                <w:szCs w:val="21"/>
+              </w:rPr>
+            </w:pPr>
+            <w:r>
+              <w:rPr>
+                <w:rFonts w:hint="default" w:ascii="Calibri" w:hAnsi="Calibri" w:eastAsia="宋体" w:cs="Times New Roman"/>
                 <w:kern w:val="2"/>
                 <w:sz w:val="21"/>
                 <w:szCs w:val="21"/>
@@ -20423,7 +20481,7 @@
               <w:ind w:left="0" w:right="0" w:firstLine="0" w:firstLineChars="0"/>
               <w:jc w:val="both"/>
               <w:rPr>
-                <w:rFonts w:hint="default" w:ascii="Calibri" w:hAnsi="Calibri" w:eastAsia="SimSun" w:cs="Times New Roman"/>
+                <w:rFonts w:hint="default" w:ascii="Calibri" w:hAnsi="Calibri" w:eastAsia="宋体" w:cs="Times New Roman"/>
                 <w:kern w:val="2"/>
                 <w:sz w:val="21"/>
                 <w:szCs w:val="21"/>
@@ -20467,7 +20525,7 @@
     </w:p>
     <w:tbl>
       <w:tblPr>
-        <w:tblStyle w:val="10"/>
+        <w:tblStyle w:val="8"/>
         <w:tblW w:w="9183" w:type="dxa"/>
         <w:tblInd w:w="0" w:type="dxa"/>
         <w:tblBorders>
@@ -20872,15 +20930,15 @@
               <w:ind w:left="0" w:right="0"/>
               <w:jc w:val="both"/>
               <w:rPr>
-                <w:rFonts w:hint="default" w:ascii="Calibri" w:hAnsi="Calibri" w:eastAsia="SimSun" w:cs="Times New Roman"/>
-                <w:kern w:val="2"/>
-                <w:sz w:val="21"/>
-                <w:szCs w:val="21"/>
-              </w:rPr>
-            </w:pPr>
-            <w:r>
-              <w:rPr>
-                <w:rFonts w:hint="default" w:ascii="Calibri" w:hAnsi="Calibri" w:eastAsia="SimSun" w:cs="Times New Roman"/>
+                <w:rFonts w:hint="default" w:ascii="Calibri" w:hAnsi="Calibri" w:eastAsia="宋体" w:cs="Times New Roman"/>
+                <w:kern w:val="2"/>
+                <w:sz w:val="21"/>
+                <w:szCs w:val="21"/>
+              </w:rPr>
+            </w:pPr>
+            <w:r>
+              <w:rPr>
+                <w:rFonts w:hint="default" w:ascii="Calibri" w:hAnsi="Calibri" w:eastAsia="宋体" w:cs="Times New Roman"/>
                 <w:kern w:val="2"/>
                 <w:sz w:val="21"/>
                 <w:szCs w:val="21"/>
@@ -20899,7 +20957,7 @@
               <w:ind w:left="0" w:right="0"/>
               <w:jc w:val="both"/>
               <w:rPr>
-                <w:rFonts w:hint="default" w:ascii="Calibri" w:hAnsi="Calibri" w:eastAsia="SimSun" w:cs="Times New Roman"/>
+                <w:rFonts w:hint="default" w:ascii="Calibri" w:hAnsi="Calibri" w:eastAsia="宋体" w:cs="Times New Roman"/>
                 <w:b/>
                 <w:kern w:val="2"/>
                 <w:sz w:val="21"/>
@@ -20908,7 +20966,7 @@
             </w:pPr>
             <w:r>
               <w:rPr>
-                <w:rFonts w:hint="default" w:ascii="Calibri" w:hAnsi="Calibri" w:eastAsia="SimSun" w:cs="Times New Roman"/>
+                <w:rFonts w:hint="default" w:ascii="Calibri" w:hAnsi="Calibri" w:eastAsia="宋体" w:cs="Times New Roman"/>
                 <w:kern w:val="2"/>
                 <w:sz w:val="21"/>
                 <w:szCs w:val="21"/>
@@ -20918,7 +20976,7 @@
             </w:r>
             <w:r>
               <w:rPr>
-                <w:rFonts w:hint="default" w:ascii="Calibri" w:hAnsi="Calibri" w:eastAsia="SimSun" w:cs="Times New Roman"/>
+                <w:rFonts w:hint="default" w:ascii="Calibri" w:hAnsi="Calibri" w:eastAsia="宋体" w:cs="Times New Roman"/>
                 <w:kern w:val="2"/>
                 <w:sz w:val="21"/>
                 <w:szCs w:val="21"/>
@@ -20928,7 +20986,7 @@
             </w:r>
             <w:r>
               <w:rPr>
-                <w:rFonts w:hint="default" w:ascii="SimSun" w:hAnsi="SimSun" w:eastAsia="SimSun" w:cs="SimSun"/>
+                <w:rFonts w:hint="default" w:ascii="宋体" w:hAnsi="宋体" w:eastAsia="宋体" w:cs="宋体"/>
                 <w:kern w:val="2"/>
                 <w:sz w:val="21"/>
                 <w:szCs w:val="21"/>
@@ -20938,7 +20996,7 @@
             </w:r>
             <w:r>
               <w:rPr>
-                <w:rFonts w:hint="default" w:ascii="SimSun" w:hAnsi="SimSun" w:eastAsia="SimSun" w:cs="SimSun"/>
+                <w:rFonts w:hint="default" w:ascii="宋体" w:hAnsi="宋体" w:eastAsia="宋体" w:cs="宋体"/>
                 <w:b/>
                 <w:kern w:val="2"/>
                 <w:sz w:val="21"/>
@@ -20958,15 +21016,15 @@
               <w:ind w:left="0" w:right="0" w:firstLine="420" w:firstLineChars="0"/>
               <w:jc w:val="both"/>
               <w:rPr>
-                <w:rFonts w:hint="default" w:ascii="Calibri" w:hAnsi="Calibri" w:eastAsia="SimSun" w:cs="Times New Roman"/>
-                <w:kern w:val="2"/>
-                <w:sz w:val="21"/>
-                <w:szCs w:val="21"/>
-              </w:rPr>
-            </w:pPr>
-            <w:r>
-              <w:rPr>
-                <w:rFonts w:hint="default" w:ascii="Calibri" w:hAnsi="Calibri" w:eastAsia="SimSun" w:cs="Times New Roman"/>
+                <w:rFonts w:hint="default" w:ascii="Calibri" w:hAnsi="Calibri" w:eastAsia="宋体" w:cs="Times New Roman"/>
+                <w:kern w:val="2"/>
+                <w:sz w:val="21"/>
+                <w:szCs w:val="21"/>
+              </w:rPr>
+            </w:pPr>
+            <w:r>
+              <w:rPr>
+                <w:rFonts w:hint="default" w:ascii="Calibri" w:hAnsi="Calibri" w:eastAsia="宋体" w:cs="Times New Roman"/>
                 <w:kern w:val="2"/>
                 <w:sz w:val="21"/>
                 <w:szCs w:val="21"/>
@@ -20985,15 +21043,15 @@
               <w:ind w:left="0" w:right="0" w:firstLine="420" w:firstLineChars="0"/>
               <w:jc w:val="both"/>
               <w:rPr>
-                <w:rFonts w:hint="default" w:ascii="Calibri" w:hAnsi="Calibri" w:eastAsia="SimSun" w:cs="Times New Roman"/>
-                <w:kern w:val="2"/>
-                <w:sz w:val="21"/>
-                <w:szCs w:val="21"/>
-              </w:rPr>
-            </w:pPr>
-            <w:r>
-              <w:rPr>
-                <w:rFonts w:hint="default" w:ascii="Calibri" w:hAnsi="Calibri" w:eastAsia="SimSun" w:cs="Times New Roman"/>
+                <w:rFonts w:hint="default" w:ascii="Calibri" w:hAnsi="Calibri" w:eastAsia="宋体" w:cs="Times New Roman"/>
+                <w:kern w:val="2"/>
+                <w:sz w:val="21"/>
+                <w:szCs w:val="21"/>
+              </w:rPr>
+            </w:pPr>
+            <w:r>
+              <w:rPr>
+                <w:rFonts w:hint="default" w:ascii="Calibri" w:hAnsi="Calibri" w:eastAsia="宋体" w:cs="Times New Roman"/>
                 <w:kern w:val="2"/>
                 <w:sz w:val="21"/>
                 <w:szCs w:val="21"/>
@@ -21003,7 +21061,7 @@
             </w:r>
             <w:r>
               <w:rPr>
-                <w:rFonts w:hint="default" w:ascii="SimSun" w:hAnsi="SimSun" w:eastAsia="SimSun" w:cs="SimSun"/>
+                <w:rFonts w:hint="default" w:ascii="宋体" w:hAnsi="宋体" w:eastAsia="宋体" w:cs="宋体"/>
                 <w:kern w:val="2"/>
                 <w:sz w:val="21"/>
                 <w:szCs w:val="21"/>
@@ -21013,7 +21071,7 @@
             </w:r>
             <w:r>
               <w:rPr>
-                <w:rFonts w:hint="default" w:ascii="SimSun" w:hAnsi="SimSun" w:eastAsia="SimSun" w:cs="SimSun"/>
+                <w:rFonts w:hint="default" w:ascii="宋体" w:hAnsi="宋体" w:eastAsia="宋体" w:cs="宋体"/>
                 <w:b/>
                 <w:kern w:val="2"/>
                 <w:sz w:val="21"/>
@@ -21033,15 +21091,15 @@
               <w:ind w:left="0" w:right="0" w:firstLine="420" w:firstLineChars="0"/>
               <w:jc w:val="both"/>
               <w:rPr>
-                <w:rFonts w:hint="default" w:ascii="Calibri" w:hAnsi="Calibri" w:eastAsia="SimSun" w:cs="Times New Roman"/>
-                <w:kern w:val="2"/>
-                <w:sz w:val="21"/>
-                <w:szCs w:val="21"/>
-              </w:rPr>
-            </w:pPr>
-            <w:r>
-              <w:rPr>
-                <w:rFonts w:hint="default" w:ascii="Calibri" w:hAnsi="Calibri" w:eastAsia="SimSun" w:cs="Times New Roman"/>
+                <w:rFonts w:hint="default" w:ascii="Calibri" w:hAnsi="Calibri" w:eastAsia="宋体" w:cs="Times New Roman"/>
+                <w:kern w:val="2"/>
+                <w:sz w:val="21"/>
+                <w:szCs w:val="21"/>
+              </w:rPr>
+            </w:pPr>
+            <w:r>
+              <w:rPr>
+                <w:rFonts w:hint="default" w:ascii="Calibri" w:hAnsi="Calibri" w:eastAsia="宋体" w:cs="Times New Roman"/>
                 <w:kern w:val="2"/>
                 <w:sz w:val="21"/>
                 <w:szCs w:val="21"/>
@@ -21060,15 +21118,15 @@
               <w:ind w:left="0" w:right="0" w:firstLine="420" w:firstLineChars="0"/>
               <w:jc w:val="both"/>
               <w:rPr>
-                <w:rFonts w:hint="default" w:ascii="Calibri" w:hAnsi="Calibri" w:eastAsia="SimSun" w:cs="Times New Roman"/>
-                <w:kern w:val="2"/>
-                <w:sz w:val="21"/>
-                <w:szCs w:val="21"/>
-              </w:rPr>
-            </w:pPr>
-            <w:r>
-              <w:rPr>
-                <w:rFonts w:hint="default" w:ascii="Calibri" w:hAnsi="Calibri" w:eastAsia="SimSun" w:cs="Times New Roman"/>
+                <w:rFonts w:hint="default" w:ascii="Calibri" w:hAnsi="Calibri" w:eastAsia="宋体" w:cs="Times New Roman"/>
+                <w:kern w:val="2"/>
+                <w:sz w:val="21"/>
+                <w:szCs w:val="21"/>
+              </w:rPr>
+            </w:pPr>
+            <w:r>
+              <w:rPr>
+                <w:rFonts w:hint="default" w:ascii="Calibri" w:hAnsi="Calibri" w:eastAsia="宋体" w:cs="Times New Roman"/>
                 <w:kern w:val="2"/>
                 <w:sz w:val="21"/>
                 <w:szCs w:val="21"/>
@@ -21078,7 +21136,7 @@
             </w:r>
             <w:r>
               <w:rPr>
-                <w:rFonts w:hint="default" w:ascii="SimSun" w:hAnsi="SimSun" w:eastAsia="SimSun" w:cs="SimSun"/>
+                <w:rFonts w:hint="default" w:ascii="宋体" w:hAnsi="宋体" w:eastAsia="宋体" w:cs="宋体"/>
                 <w:kern w:val="2"/>
                 <w:sz w:val="21"/>
                 <w:szCs w:val="21"/>
@@ -21088,7 +21146,7 @@
             </w:r>
             <w:r>
               <w:rPr>
-                <w:rFonts w:hint="default" w:ascii="SimSun" w:hAnsi="SimSun" w:eastAsia="SimSun" w:cs="SimSun"/>
+                <w:rFonts w:hint="default" w:ascii="宋体" w:hAnsi="宋体" w:eastAsia="宋体" w:cs="宋体"/>
                 <w:b/>
                 <w:kern w:val="2"/>
                 <w:sz w:val="21"/>
@@ -21108,15 +21166,15 @@
               <w:ind w:left="0" w:right="0" w:firstLine="420" w:firstLineChars="0"/>
               <w:jc w:val="both"/>
               <w:rPr>
-                <w:rFonts w:hint="default" w:ascii="Calibri" w:hAnsi="Calibri" w:eastAsia="SimSun" w:cs="Times New Roman"/>
-                <w:kern w:val="2"/>
-                <w:sz w:val="21"/>
-                <w:szCs w:val="21"/>
-              </w:rPr>
-            </w:pPr>
-            <w:r>
-              <w:rPr>
-                <w:rFonts w:hint="default" w:ascii="Calibri" w:hAnsi="Calibri" w:eastAsia="SimSun" w:cs="Times New Roman"/>
+                <w:rFonts w:hint="default" w:ascii="Calibri" w:hAnsi="Calibri" w:eastAsia="宋体" w:cs="Times New Roman"/>
+                <w:kern w:val="2"/>
+                <w:sz w:val="21"/>
+                <w:szCs w:val="21"/>
+              </w:rPr>
+            </w:pPr>
+            <w:r>
+              <w:rPr>
+                <w:rFonts w:hint="default" w:ascii="Calibri" w:hAnsi="Calibri" w:eastAsia="宋体" w:cs="Times New Roman"/>
                 <w:kern w:val="2"/>
                 <w:sz w:val="21"/>
                 <w:szCs w:val="21"/>
@@ -21135,15 +21193,15 @@
               <w:ind w:left="0" w:right="0" w:firstLine="420" w:firstLineChars="0"/>
               <w:jc w:val="both"/>
               <w:rPr>
-                <w:rFonts w:hint="default" w:ascii="Calibri" w:hAnsi="Calibri" w:eastAsia="SimSun" w:cs="Times New Roman"/>
-                <w:kern w:val="2"/>
-                <w:sz w:val="21"/>
-                <w:szCs w:val="21"/>
-              </w:rPr>
-            </w:pPr>
-            <w:r>
-              <w:rPr>
-                <w:rFonts w:hint="default" w:ascii="Calibri" w:hAnsi="Calibri" w:eastAsia="SimSun" w:cs="Times New Roman"/>
+                <w:rFonts w:hint="default" w:ascii="Calibri" w:hAnsi="Calibri" w:eastAsia="宋体" w:cs="Times New Roman"/>
+                <w:kern w:val="2"/>
+                <w:sz w:val="21"/>
+                <w:szCs w:val="21"/>
+              </w:rPr>
+            </w:pPr>
+            <w:r>
+              <w:rPr>
+                <w:rFonts w:hint="default" w:ascii="Calibri" w:hAnsi="Calibri" w:eastAsia="宋体" w:cs="Times New Roman"/>
                 <w:kern w:val="2"/>
                 <w:sz w:val="21"/>
                 <w:szCs w:val="21"/>
@@ -21153,7 +21211,7 @@
             </w:r>
             <w:r>
               <w:rPr>
-                <w:rFonts w:hint="default" w:ascii="SimSun" w:hAnsi="SimSun" w:eastAsia="SimSun" w:cs="SimSun"/>
+                <w:rFonts w:hint="default" w:ascii="宋体" w:hAnsi="宋体" w:eastAsia="宋体" w:cs="宋体"/>
                 <w:kern w:val="2"/>
                 <w:sz w:val="21"/>
                 <w:szCs w:val="21"/>
@@ -21163,7 +21221,7 @@
             </w:r>
             <w:r>
               <w:rPr>
-                <w:rFonts w:hint="default" w:ascii="SimSun" w:hAnsi="SimSun" w:eastAsia="SimSun" w:cs="SimSun"/>
+                <w:rFonts w:hint="default" w:ascii="宋体" w:hAnsi="宋体" w:eastAsia="宋体" w:cs="宋体"/>
                 <w:kern w:val="2"/>
                 <w:sz w:val="21"/>
                 <w:szCs w:val="21"/>
@@ -21173,7 +21231,7 @@
             </w:r>
             <w:r>
               <w:rPr>
-                <w:rFonts w:hint="default" w:ascii="SimSun" w:hAnsi="SimSun" w:eastAsia="SimSun" w:cs="SimSun"/>
+                <w:rFonts w:hint="default" w:ascii="宋体" w:hAnsi="宋体" w:eastAsia="宋体" w:cs="宋体"/>
                 <w:b/>
                 <w:kern w:val="2"/>
                 <w:sz w:val="21"/>
@@ -21184,7 +21242,7 @@
             </w:r>
             <w:r>
               <w:rPr>
-                <w:rFonts w:hint="default" w:ascii="SimSun" w:hAnsi="SimSun" w:eastAsia="SimSun" w:cs="SimSun"/>
+                <w:rFonts w:hint="default" w:ascii="宋体" w:hAnsi="宋体" w:eastAsia="宋体" w:cs="宋体"/>
                 <w:b/>
                 <w:kern w:val="2"/>
                 <w:sz w:val="21"/>
@@ -21195,7 +21253,7 @@
             </w:r>
             <w:r>
               <w:rPr>
-                <w:rFonts w:hint="default" w:ascii="SimSun" w:hAnsi="SimSun" w:eastAsia="SimSun" w:cs="SimSun"/>
+                <w:rFonts w:hint="default" w:ascii="宋体" w:hAnsi="宋体" w:eastAsia="宋体" w:cs="宋体"/>
                 <w:b/>
                 <w:kern w:val="2"/>
                 <w:sz w:val="21"/>
@@ -21215,15 +21273,15 @@
               <w:ind w:left="0" w:right="0" w:firstLine="420" w:firstLineChars="0"/>
               <w:jc w:val="both"/>
               <w:rPr>
-                <w:rFonts w:hint="default" w:ascii="Calibri" w:hAnsi="Calibri" w:eastAsia="SimSun" w:cs="Times New Roman"/>
-                <w:kern w:val="2"/>
-                <w:sz w:val="21"/>
-                <w:szCs w:val="21"/>
-              </w:rPr>
-            </w:pPr>
-            <w:r>
-              <w:rPr>
-                <w:rFonts w:hint="default" w:ascii="Calibri" w:hAnsi="Calibri" w:eastAsia="SimSun" w:cs="Times New Roman"/>
+                <w:rFonts w:hint="default" w:ascii="Calibri" w:hAnsi="Calibri" w:eastAsia="宋体" w:cs="Times New Roman"/>
+                <w:kern w:val="2"/>
+                <w:sz w:val="21"/>
+                <w:szCs w:val="21"/>
+              </w:rPr>
+            </w:pPr>
+            <w:r>
+              <w:rPr>
+                <w:rFonts w:hint="default" w:ascii="Calibri" w:hAnsi="Calibri" w:eastAsia="宋体" w:cs="Times New Roman"/>
                 <w:kern w:val="2"/>
                 <w:sz w:val="21"/>
                 <w:szCs w:val="21"/>
@@ -21242,15 +21300,15 @@
               <w:ind w:left="0" w:right="0" w:firstLine="420" w:firstLineChars="0"/>
               <w:jc w:val="both"/>
               <w:rPr>
-                <w:rFonts w:hint="default" w:ascii="Calibri" w:hAnsi="Calibri" w:eastAsia="SimSun" w:cs="Times New Roman"/>
-                <w:kern w:val="2"/>
-                <w:sz w:val="21"/>
-                <w:szCs w:val="21"/>
-              </w:rPr>
-            </w:pPr>
-            <w:r>
-              <w:rPr>
-                <w:rFonts w:hint="default" w:ascii="Calibri" w:hAnsi="Calibri" w:eastAsia="SimSun" w:cs="Times New Roman"/>
+                <w:rFonts w:hint="default" w:ascii="Calibri" w:hAnsi="Calibri" w:eastAsia="宋体" w:cs="Times New Roman"/>
+                <w:kern w:val="2"/>
+                <w:sz w:val="21"/>
+                <w:szCs w:val="21"/>
+              </w:rPr>
+            </w:pPr>
+            <w:r>
+              <w:rPr>
+                <w:rFonts w:hint="default" w:ascii="Calibri" w:hAnsi="Calibri" w:eastAsia="宋体" w:cs="Times New Roman"/>
                 <w:kern w:val="2"/>
                 <w:sz w:val="21"/>
                 <w:szCs w:val="21"/>
@@ -21260,7 +21318,7 @@
             </w:r>
             <w:r>
               <w:rPr>
-                <w:rFonts w:hint="default" w:ascii="SimSun" w:hAnsi="SimSun" w:eastAsia="SimSun" w:cs="SimSun"/>
+                <w:rFonts w:hint="default" w:ascii="宋体" w:hAnsi="宋体" w:eastAsia="宋体" w:cs="宋体"/>
                 <w:kern w:val="2"/>
                 <w:sz w:val="21"/>
                 <w:szCs w:val="21"/>
@@ -21270,7 +21328,7 @@
             </w:r>
             <w:r>
               <w:rPr>
-                <w:rFonts w:hint="default" w:ascii="Calibri" w:hAnsi="Calibri" w:eastAsia="SimSun" w:cs="Times New Roman"/>
+                <w:rFonts w:hint="default" w:ascii="Calibri" w:hAnsi="Calibri" w:eastAsia="宋体" w:cs="Times New Roman"/>
                 <w:kern w:val="2"/>
                 <w:sz w:val="21"/>
                 <w:szCs w:val="21"/>
@@ -21280,7 +21338,7 @@
             </w:r>
             <w:r>
               <w:rPr>
-                <w:rFonts w:hint="default" w:ascii="SimSun" w:hAnsi="SimSun" w:eastAsia="SimSun" w:cs="SimSun"/>
+                <w:rFonts w:hint="default" w:ascii="宋体" w:hAnsi="宋体" w:eastAsia="宋体" w:cs="宋体"/>
                 <w:b/>
                 <w:kern w:val="2"/>
                 <w:sz w:val="21"/>
@@ -21300,15 +21358,15 @@
               <w:ind w:left="0" w:right="0" w:firstLine="420" w:firstLineChars="0"/>
               <w:jc w:val="both"/>
               <w:rPr>
-                <w:rFonts w:hint="default" w:ascii="Calibri" w:hAnsi="Calibri" w:eastAsia="SimSun" w:cs="Times New Roman"/>
-                <w:kern w:val="2"/>
-                <w:sz w:val="21"/>
-                <w:szCs w:val="21"/>
-              </w:rPr>
-            </w:pPr>
-            <w:r>
-              <w:rPr>
-                <w:rFonts w:hint="default" w:ascii="Calibri" w:hAnsi="Calibri" w:eastAsia="SimSun" w:cs="Times New Roman"/>
+                <w:rFonts w:hint="default" w:ascii="Calibri" w:hAnsi="Calibri" w:eastAsia="宋体" w:cs="Times New Roman"/>
+                <w:kern w:val="2"/>
+                <w:sz w:val="21"/>
+                <w:szCs w:val="21"/>
+              </w:rPr>
+            </w:pPr>
+            <w:r>
+              <w:rPr>
+                <w:rFonts w:hint="default" w:ascii="Calibri" w:hAnsi="Calibri" w:eastAsia="宋体" w:cs="Times New Roman"/>
                 <w:kern w:val="2"/>
                 <w:sz w:val="21"/>
                 <w:szCs w:val="21"/>
@@ -21334,7 +21392,7 @@
             </w:pPr>
             <w:r>
               <w:rPr>
-                <w:rFonts w:hint="default" w:ascii="Calibri" w:hAnsi="Calibri" w:eastAsia="SimSun" w:cs="Times New Roman"/>
+                <w:rFonts w:hint="default" w:ascii="Calibri" w:hAnsi="Calibri" w:eastAsia="宋体" w:cs="Times New Roman"/>
                 <w:kern w:val="2"/>
                 <w:sz w:val="21"/>
                 <w:szCs w:val="21"/>
@@ -21607,15 +21665,15 @@
               <w:ind w:left="0" w:right="0" w:firstLine="0" w:firstLineChars="0"/>
               <w:jc w:val="both"/>
               <w:rPr>
-                <w:rFonts w:hint="default" w:ascii="Calibri" w:hAnsi="Calibri" w:eastAsia="SimSun" w:cs="Times New Roman"/>
-                <w:kern w:val="2"/>
-                <w:sz w:val="21"/>
-                <w:szCs w:val="21"/>
-              </w:rPr>
-            </w:pPr>
-            <w:r>
-              <w:rPr>
-                <w:rFonts w:hint="default" w:ascii="Calibri" w:hAnsi="Calibri" w:eastAsia="SimSun" w:cs="Times New Roman"/>
+                <w:rFonts w:hint="default" w:ascii="Calibri" w:hAnsi="Calibri" w:eastAsia="宋体" w:cs="Times New Roman"/>
+                <w:kern w:val="2"/>
+                <w:sz w:val="21"/>
+                <w:szCs w:val="21"/>
+              </w:rPr>
+            </w:pPr>
+            <w:r>
+              <w:rPr>
+                <w:rFonts w:hint="default" w:ascii="Calibri" w:hAnsi="Calibri" w:eastAsia="宋体" w:cs="Times New Roman"/>
                 <w:kern w:val="2"/>
                 <w:sz w:val="21"/>
                 <w:szCs w:val="21"/>
@@ -21634,15 +21692,15 @@
               <w:ind w:left="0" w:right="0" w:firstLine="420" w:firstLineChars="0"/>
               <w:jc w:val="both"/>
               <w:rPr>
-                <w:rFonts w:hint="default" w:ascii="Calibri" w:hAnsi="Calibri" w:eastAsia="SimSun" w:cs="Times New Roman"/>
-                <w:kern w:val="2"/>
-                <w:sz w:val="21"/>
-                <w:szCs w:val="21"/>
-              </w:rPr>
-            </w:pPr>
-            <w:r>
-              <w:rPr>
-                <w:rFonts w:hint="default" w:ascii="Calibri" w:hAnsi="Calibri" w:eastAsia="SimSun" w:cs="Times New Roman"/>
+                <w:rFonts w:hint="default" w:ascii="Calibri" w:hAnsi="Calibri" w:eastAsia="宋体" w:cs="Times New Roman"/>
+                <w:kern w:val="2"/>
+                <w:sz w:val="21"/>
+                <w:szCs w:val="21"/>
+              </w:rPr>
+            </w:pPr>
+            <w:r>
+              <w:rPr>
+                <w:rFonts w:hint="default" w:ascii="Calibri" w:hAnsi="Calibri" w:eastAsia="宋体" w:cs="Times New Roman"/>
                 <w:kern w:val="2"/>
                 <w:sz w:val="21"/>
                 <w:szCs w:val="21"/>
@@ -21661,15 +21719,15 @@
               <w:ind w:left="0" w:right="0" w:firstLine="420" w:firstLineChars="0"/>
               <w:jc w:val="both"/>
               <w:rPr>
-                <w:rFonts w:hint="default" w:ascii="Calibri" w:hAnsi="Calibri" w:eastAsia="SimSun" w:cs="Times New Roman"/>
-                <w:kern w:val="2"/>
-                <w:sz w:val="21"/>
-                <w:szCs w:val="21"/>
-              </w:rPr>
-            </w:pPr>
-            <w:r>
-              <w:rPr>
-                <w:rFonts w:hint="default" w:ascii="Calibri" w:hAnsi="Calibri" w:eastAsia="SimSun" w:cs="Times New Roman"/>
+                <w:rFonts w:hint="default" w:ascii="Calibri" w:hAnsi="Calibri" w:eastAsia="宋体" w:cs="Times New Roman"/>
+                <w:kern w:val="2"/>
+                <w:sz w:val="21"/>
+                <w:szCs w:val="21"/>
+              </w:rPr>
+            </w:pPr>
+            <w:r>
+              <w:rPr>
+                <w:rFonts w:hint="default" w:ascii="Calibri" w:hAnsi="Calibri" w:eastAsia="宋体" w:cs="Times New Roman"/>
                 <w:kern w:val="2"/>
                 <w:sz w:val="21"/>
                 <w:szCs w:val="21"/>
@@ -21688,15 +21746,15 @@
               <w:ind w:left="0" w:right="0" w:firstLine="420" w:firstLineChars="0"/>
               <w:jc w:val="both"/>
               <w:rPr>
-                <w:rFonts w:hint="default" w:ascii="Calibri" w:hAnsi="Calibri" w:eastAsia="SimSun" w:cs="Times New Roman"/>
-                <w:kern w:val="2"/>
-                <w:sz w:val="21"/>
-                <w:szCs w:val="21"/>
-              </w:rPr>
-            </w:pPr>
-            <w:r>
-              <w:rPr>
-                <w:rFonts w:hint="default" w:ascii="Calibri" w:hAnsi="Calibri" w:eastAsia="SimSun" w:cs="Times New Roman"/>
+                <w:rFonts w:hint="default" w:ascii="Calibri" w:hAnsi="Calibri" w:eastAsia="宋体" w:cs="Times New Roman"/>
+                <w:kern w:val="2"/>
+                <w:sz w:val="21"/>
+                <w:szCs w:val="21"/>
+              </w:rPr>
+            </w:pPr>
+            <w:r>
+              <w:rPr>
+                <w:rFonts w:hint="default" w:ascii="Calibri" w:hAnsi="Calibri" w:eastAsia="宋体" w:cs="Times New Roman"/>
                 <w:kern w:val="2"/>
                 <w:sz w:val="21"/>
                 <w:szCs w:val="21"/>
@@ -21722,7 +21780,7 @@
             </w:pPr>
             <w:r>
               <w:rPr>
-                <w:rFonts w:hint="default" w:ascii="Calibri" w:hAnsi="Calibri" w:eastAsia="SimSun" w:cs="Times New Roman"/>
+                <w:rFonts w:hint="default" w:ascii="Calibri" w:hAnsi="Calibri" w:eastAsia="宋体" w:cs="Times New Roman"/>
                 <w:kern w:val="2"/>
                 <w:sz w:val="21"/>
                 <w:szCs w:val="21"/>
@@ -21781,7 +21839,7 @@
     </w:p>
     <w:tbl>
       <w:tblPr>
-        <w:tblStyle w:val="10"/>
+        <w:tblStyle w:val="8"/>
         <w:tblW w:w="9183" w:type="dxa"/>
         <w:tblInd w:w="0" w:type="dxa"/>
         <w:tblBorders>
@@ -22186,15 +22244,15 @@
               <w:ind w:left="0" w:right="0"/>
               <w:jc w:val="both"/>
               <w:rPr>
-                <w:rFonts w:hint="default" w:ascii="Calibri" w:hAnsi="Calibri" w:eastAsia="SimSun" w:cs="Times New Roman"/>
-                <w:kern w:val="2"/>
-                <w:sz w:val="21"/>
-                <w:szCs w:val="21"/>
-              </w:rPr>
-            </w:pPr>
-            <w:r>
-              <w:rPr>
-                <w:rFonts w:hint="default" w:ascii="Calibri" w:hAnsi="Calibri" w:eastAsia="SimSun" w:cs="Times New Roman"/>
+                <w:rFonts w:hint="default" w:ascii="Calibri" w:hAnsi="Calibri" w:eastAsia="宋体" w:cs="Times New Roman"/>
+                <w:kern w:val="2"/>
+                <w:sz w:val="21"/>
+                <w:szCs w:val="21"/>
+              </w:rPr>
+            </w:pPr>
+            <w:r>
+              <w:rPr>
+                <w:rFonts w:hint="default" w:ascii="Calibri" w:hAnsi="Calibri" w:eastAsia="宋体" w:cs="Times New Roman"/>
                 <w:kern w:val="2"/>
                 <w:sz w:val="21"/>
                 <w:szCs w:val="21"/>
@@ -22213,7 +22271,7 @@
               <w:ind w:left="0" w:right="0"/>
               <w:jc w:val="both"/>
               <w:rPr>
-                <w:rFonts w:hint="default" w:ascii="Calibri" w:hAnsi="Calibri" w:eastAsia="SimSun" w:cs="Times New Roman"/>
+                <w:rFonts w:hint="default" w:ascii="Calibri" w:hAnsi="Calibri" w:eastAsia="宋体" w:cs="Times New Roman"/>
                 <w:b/>
                 <w:kern w:val="2"/>
                 <w:sz w:val="21"/>
@@ -22222,7 +22280,7 @@
             </w:pPr>
             <w:r>
               <w:rPr>
-                <w:rFonts w:hint="default" w:ascii="Calibri" w:hAnsi="Calibri" w:eastAsia="SimSun" w:cs="Times New Roman"/>
+                <w:rFonts w:hint="default" w:ascii="Calibri" w:hAnsi="Calibri" w:eastAsia="宋体" w:cs="Times New Roman"/>
                 <w:kern w:val="2"/>
                 <w:sz w:val="21"/>
                 <w:szCs w:val="21"/>
@@ -22232,7 +22290,7 @@
             </w:r>
             <w:r>
               <w:rPr>
-                <w:rFonts w:hint="default" w:ascii="Calibri" w:hAnsi="Calibri" w:eastAsia="SimSun" w:cs="Times New Roman"/>
+                <w:rFonts w:hint="default" w:ascii="Calibri" w:hAnsi="Calibri" w:eastAsia="宋体" w:cs="Times New Roman"/>
                 <w:kern w:val="2"/>
                 <w:sz w:val="21"/>
                 <w:szCs w:val="21"/>
@@ -22242,7 +22300,7 @@
             </w:r>
             <w:r>
               <w:rPr>
-                <w:rFonts w:hint="default" w:ascii="SimSun" w:hAnsi="SimSun" w:eastAsia="SimSun" w:cs="SimSun"/>
+                <w:rFonts w:hint="default" w:ascii="宋体" w:hAnsi="宋体" w:eastAsia="宋体" w:cs="宋体"/>
                 <w:kern w:val="2"/>
                 <w:sz w:val="21"/>
                 <w:szCs w:val="21"/>
@@ -22252,7 +22310,7 @@
             </w:r>
             <w:r>
               <w:rPr>
-                <w:rFonts w:hint="default" w:ascii="SimSun" w:hAnsi="SimSun" w:eastAsia="SimSun" w:cs="SimSun"/>
+                <w:rFonts w:hint="default" w:ascii="宋体" w:hAnsi="宋体" w:eastAsia="宋体" w:cs="宋体"/>
                 <w:b/>
                 <w:kern w:val="2"/>
                 <w:sz w:val="21"/>
@@ -22263,7 +22321,7 @@
             </w:r>
             <w:r>
               <w:rPr>
-                <w:rFonts w:hint="default" w:ascii="SimSun" w:hAnsi="SimSun" w:eastAsia="SimSun" w:cs="SimSun"/>
+                <w:rFonts w:hint="default" w:ascii="宋体" w:hAnsi="宋体" w:eastAsia="宋体" w:cs="宋体"/>
                 <w:b/>
                 <w:kern w:val="2"/>
                 <w:sz w:val="21"/>
@@ -22274,7 +22332,7 @@
             </w:r>
             <w:r>
               <w:rPr>
-                <w:rFonts w:hint="default" w:ascii="SimSun" w:hAnsi="SimSun" w:eastAsia="SimSun" w:cs="SimSun"/>
+                <w:rFonts w:hint="default" w:ascii="宋体" w:hAnsi="宋体" w:eastAsia="宋体" w:cs="宋体"/>
                 <w:b/>
                 <w:kern w:val="2"/>
                 <w:sz w:val="21"/>
@@ -22294,15 +22352,15 @@
               <w:ind w:left="0" w:right="0" w:firstLine="420" w:firstLineChars="0"/>
               <w:jc w:val="both"/>
               <w:rPr>
-                <w:rFonts w:hint="default" w:ascii="Calibri" w:hAnsi="Calibri" w:eastAsia="SimSun" w:cs="Times New Roman"/>
-                <w:kern w:val="2"/>
-                <w:sz w:val="21"/>
-                <w:szCs w:val="21"/>
-              </w:rPr>
-            </w:pPr>
-            <w:r>
-              <w:rPr>
-                <w:rFonts w:hint="default" w:ascii="Calibri" w:hAnsi="Calibri" w:eastAsia="SimSun" w:cs="Times New Roman"/>
+                <w:rFonts w:hint="default" w:ascii="Calibri" w:hAnsi="Calibri" w:eastAsia="宋体" w:cs="Times New Roman"/>
+                <w:kern w:val="2"/>
+                <w:sz w:val="21"/>
+                <w:szCs w:val="21"/>
+              </w:rPr>
+            </w:pPr>
+            <w:r>
+              <w:rPr>
+                <w:rFonts w:hint="default" w:ascii="Calibri" w:hAnsi="Calibri" w:eastAsia="宋体" w:cs="Times New Roman"/>
                 <w:kern w:val="2"/>
                 <w:sz w:val="21"/>
                 <w:szCs w:val="21"/>
@@ -22321,15 +22379,15 @@
               <w:ind w:left="0" w:right="0" w:firstLine="420" w:firstLineChars="0"/>
               <w:jc w:val="both"/>
               <w:rPr>
-                <w:rFonts w:hint="default" w:ascii="Calibri" w:hAnsi="Calibri" w:eastAsia="SimSun" w:cs="Times New Roman"/>
-                <w:kern w:val="2"/>
-                <w:sz w:val="21"/>
-                <w:szCs w:val="21"/>
-              </w:rPr>
-            </w:pPr>
-            <w:r>
-              <w:rPr>
-                <w:rFonts w:hint="default" w:ascii="Calibri" w:hAnsi="Calibri" w:eastAsia="SimSun" w:cs="Times New Roman"/>
+                <w:rFonts w:hint="default" w:ascii="Calibri" w:hAnsi="Calibri" w:eastAsia="宋体" w:cs="Times New Roman"/>
+                <w:kern w:val="2"/>
+                <w:sz w:val="21"/>
+                <w:szCs w:val="21"/>
+              </w:rPr>
+            </w:pPr>
+            <w:r>
+              <w:rPr>
+                <w:rFonts w:hint="default" w:ascii="Calibri" w:hAnsi="Calibri" w:eastAsia="宋体" w:cs="Times New Roman"/>
                 <w:kern w:val="2"/>
                 <w:sz w:val="21"/>
                 <w:szCs w:val="21"/>
@@ -22339,7 +22397,7 @@
             </w:r>
             <w:r>
               <w:rPr>
-                <w:rFonts w:hint="default" w:ascii="SimSun" w:hAnsi="SimSun" w:eastAsia="SimSun" w:cs="SimSun"/>
+                <w:rFonts w:hint="default" w:ascii="宋体" w:hAnsi="宋体" w:eastAsia="宋体" w:cs="宋体"/>
                 <w:kern w:val="2"/>
                 <w:sz w:val="21"/>
                 <w:szCs w:val="21"/>
@@ -22349,7 +22407,7 @@
             </w:r>
             <w:r>
               <w:rPr>
-                <w:rFonts w:hint="default" w:ascii="SimSun" w:hAnsi="SimSun" w:eastAsia="SimSun" w:cs="SimSun"/>
+                <w:rFonts w:hint="default" w:ascii="宋体" w:hAnsi="宋体" w:eastAsia="宋体" w:cs="宋体"/>
                 <w:b/>
                 <w:kern w:val="2"/>
                 <w:sz w:val="21"/>
@@ -22360,7 +22418,7 @@
             </w:r>
             <w:r>
               <w:rPr>
-                <w:rFonts w:hint="default" w:ascii="SimSun" w:hAnsi="SimSun" w:eastAsia="SimSun" w:cs="SimSun"/>
+                <w:rFonts w:hint="default" w:ascii="宋体" w:hAnsi="宋体" w:eastAsia="宋体" w:cs="宋体"/>
                 <w:b/>
                 <w:kern w:val="2"/>
                 <w:sz w:val="21"/>
@@ -22371,7 +22429,7 @@
             </w:r>
             <w:r>
               <w:rPr>
-                <w:rFonts w:hint="default" w:ascii="SimSun" w:hAnsi="SimSun" w:eastAsia="SimSun" w:cs="SimSun"/>
+                <w:rFonts w:hint="default" w:ascii="宋体" w:hAnsi="宋体" w:eastAsia="宋体" w:cs="宋体"/>
                 <w:b/>
                 <w:kern w:val="2"/>
                 <w:sz w:val="21"/>
@@ -22391,15 +22449,15 @@
               <w:ind w:left="0" w:right="0" w:firstLine="420" w:firstLineChars="0"/>
               <w:jc w:val="both"/>
               <w:rPr>
-                <w:rFonts w:hint="default" w:ascii="Calibri" w:hAnsi="Calibri" w:eastAsia="SimSun" w:cs="Times New Roman"/>
-                <w:kern w:val="2"/>
-                <w:sz w:val="21"/>
-                <w:szCs w:val="21"/>
-              </w:rPr>
-            </w:pPr>
-            <w:r>
-              <w:rPr>
-                <w:rFonts w:hint="default" w:ascii="Calibri" w:hAnsi="Calibri" w:eastAsia="SimSun" w:cs="Times New Roman"/>
+                <w:rFonts w:hint="default" w:ascii="Calibri" w:hAnsi="Calibri" w:eastAsia="宋体" w:cs="Times New Roman"/>
+                <w:kern w:val="2"/>
+                <w:sz w:val="21"/>
+                <w:szCs w:val="21"/>
+              </w:rPr>
+            </w:pPr>
+            <w:r>
+              <w:rPr>
+                <w:rFonts w:hint="default" w:ascii="Calibri" w:hAnsi="Calibri" w:eastAsia="宋体" w:cs="Times New Roman"/>
                 <w:kern w:val="2"/>
                 <w:sz w:val="21"/>
                 <w:szCs w:val="21"/>
@@ -22418,15 +22476,15 @@
               <w:ind w:left="0" w:right="0" w:firstLine="420" w:firstLineChars="0"/>
               <w:jc w:val="both"/>
               <w:rPr>
-                <w:rFonts w:hint="default" w:ascii="Calibri" w:hAnsi="Calibri" w:eastAsia="SimSun" w:cs="Times New Roman"/>
-                <w:kern w:val="2"/>
-                <w:sz w:val="21"/>
-                <w:szCs w:val="21"/>
-              </w:rPr>
-            </w:pPr>
-            <w:r>
-              <w:rPr>
-                <w:rFonts w:hint="default" w:ascii="Calibri" w:hAnsi="Calibri" w:eastAsia="SimSun" w:cs="Times New Roman"/>
+                <w:rFonts w:hint="default" w:ascii="Calibri" w:hAnsi="Calibri" w:eastAsia="宋体" w:cs="Times New Roman"/>
+                <w:kern w:val="2"/>
+                <w:sz w:val="21"/>
+                <w:szCs w:val="21"/>
+              </w:rPr>
+            </w:pPr>
+            <w:r>
+              <w:rPr>
+                <w:rFonts w:hint="default" w:ascii="Calibri" w:hAnsi="Calibri" w:eastAsia="宋体" w:cs="Times New Roman"/>
                 <w:kern w:val="2"/>
                 <w:sz w:val="21"/>
                 <w:szCs w:val="21"/>
@@ -22436,7 +22494,7 @@
             </w:r>
             <w:r>
               <w:rPr>
-                <w:rFonts w:hint="default" w:ascii="SimSun" w:hAnsi="SimSun" w:eastAsia="SimSun" w:cs="SimSun"/>
+                <w:rFonts w:hint="default" w:ascii="宋体" w:hAnsi="宋体" w:eastAsia="宋体" w:cs="宋体"/>
                 <w:kern w:val="2"/>
                 <w:sz w:val="21"/>
                 <w:szCs w:val="21"/>
@@ -22446,7 +22504,7 @@
             </w:r>
             <w:r>
               <w:rPr>
-                <w:rFonts w:hint="default" w:ascii="SimSun" w:hAnsi="SimSun" w:eastAsia="SimSun" w:cs="SimSun"/>
+                <w:rFonts w:hint="default" w:ascii="宋体" w:hAnsi="宋体" w:eastAsia="宋体" w:cs="宋体"/>
                 <w:b/>
                 <w:kern w:val="2"/>
                 <w:sz w:val="21"/>
@@ -22457,7 +22515,7 @@
             </w:r>
             <w:r>
               <w:rPr>
-                <w:rFonts w:hint="default" w:ascii="SimSun" w:hAnsi="SimSun" w:eastAsia="SimSun" w:cs="SimSun"/>
+                <w:rFonts w:hint="default" w:ascii="宋体" w:hAnsi="宋体" w:eastAsia="宋体" w:cs="宋体"/>
                 <w:b/>
                 <w:kern w:val="2"/>
                 <w:sz w:val="21"/>
@@ -22468,7 +22526,7 @@
             </w:r>
             <w:r>
               <w:rPr>
-                <w:rFonts w:hint="default" w:ascii="SimSun" w:hAnsi="SimSun" w:eastAsia="SimSun" w:cs="SimSun"/>
+                <w:rFonts w:hint="default" w:ascii="宋体" w:hAnsi="宋体" w:eastAsia="宋体" w:cs="宋体"/>
                 <w:b/>
                 <w:kern w:val="2"/>
                 <w:sz w:val="21"/>
@@ -22488,15 +22546,15 @@
               <w:ind w:left="0" w:right="0" w:firstLine="420" w:firstLineChars="0"/>
               <w:jc w:val="both"/>
               <w:rPr>
-                <w:rFonts w:hint="default" w:ascii="Calibri" w:hAnsi="Calibri" w:eastAsia="SimSun" w:cs="Times New Roman"/>
-                <w:kern w:val="2"/>
-                <w:sz w:val="21"/>
-                <w:szCs w:val="21"/>
-              </w:rPr>
-            </w:pPr>
-            <w:r>
-              <w:rPr>
-                <w:rFonts w:hint="default" w:ascii="Calibri" w:hAnsi="Calibri" w:eastAsia="SimSun" w:cs="Times New Roman"/>
+                <w:rFonts w:hint="default" w:ascii="Calibri" w:hAnsi="Calibri" w:eastAsia="宋体" w:cs="Times New Roman"/>
+                <w:kern w:val="2"/>
+                <w:sz w:val="21"/>
+                <w:szCs w:val="21"/>
+              </w:rPr>
+            </w:pPr>
+            <w:r>
+              <w:rPr>
+                <w:rFonts w:hint="default" w:ascii="Calibri" w:hAnsi="Calibri" w:eastAsia="宋体" w:cs="Times New Roman"/>
                 <w:kern w:val="2"/>
                 <w:sz w:val="21"/>
                 <w:szCs w:val="21"/>
@@ -22515,15 +22573,15 @@
               <w:ind w:left="0" w:right="0" w:firstLine="420" w:firstLineChars="0"/>
               <w:jc w:val="both"/>
               <w:rPr>
-                <w:rFonts w:hint="default" w:ascii="Calibri" w:hAnsi="Calibri" w:eastAsia="SimSun" w:cs="Times New Roman"/>
-                <w:kern w:val="2"/>
-                <w:sz w:val="21"/>
-                <w:szCs w:val="21"/>
-              </w:rPr>
-            </w:pPr>
-            <w:r>
-              <w:rPr>
-                <w:rFonts w:hint="default" w:ascii="Calibri" w:hAnsi="Calibri" w:eastAsia="SimSun" w:cs="Times New Roman"/>
+                <w:rFonts w:hint="default" w:ascii="Calibri" w:hAnsi="Calibri" w:eastAsia="宋体" w:cs="Times New Roman"/>
+                <w:kern w:val="2"/>
+                <w:sz w:val="21"/>
+                <w:szCs w:val="21"/>
+              </w:rPr>
+            </w:pPr>
+            <w:r>
+              <w:rPr>
+                <w:rFonts w:hint="default" w:ascii="Calibri" w:hAnsi="Calibri" w:eastAsia="宋体" w:cs="Times New Roman"/>
                 <w:kern w:val="2"/>
                 <w:sz w:val="21"/>
                 <w:szCs w:val="21"/>
@@ -22533,7 +22591,7 @@
             </w:r>
             <w:r>
               <w:rPr>
-                <w:rFonts w:hint="default" w:ascii="SimSun" w:hAnsi="SimSun" w:eastAsia="SimSun" w:cs="SimSun"/>
+                <w:rFonts w:hint="default" w:ascii="宋体" w:hAnsi="宋体" w:eastAsia="宋体" w:cs="宋体"/>
                 <w:kern w:val="2"/>
                 <w:sz w:val="21"/>
                 <w:szCs w:val="21"/>
@@ -22543,7 +22601,7 @@
             </w:r>
             <w:r>
               <w:rPr>
-                <w:rFonts w:hint="default" w:ascii="SimSun" w:hAnsi="SimSun" w:eastAsia="SimSun" w:cs="SimSun"/>
+                <w:rFonts w:hint="default" w:ascii="宋体" w:hAnsi="宋体" w:eastAsia="宋体" w:cs="宋体"/>
                 <w:kern w:val="2"/>
                 <w:sz w:val="21"/>
                 <w:szCs w:val="21"/>
@@ -22553,7 +22611,7 @@
             </w:r>
             <w:r>
               <w:rPr>
-                <w:rFonts w:hint="default" w:ascii="SimSun" w:hAnsi="SimSun" w:eastAsia="SimSun" w:cs="SimSun"/>
+                <w:rFonts w:hint="default" w:ascii="宋体" w:hAnsi="宋体" w:eastAsia="宋体" w:cs="宋体"/>
                 <w:b/>
                 <w:kern w:val="2"/>
                 <w:sz w:val="21"/>
@@ -22564,7 +22622,7 @@
             </w:r>
             <w:r>
               <w:rPr>
-                <w:rFonts w:hint="default" w:ascii="SimSun" w:hAnsi="SimSun" w:eastAsia="SimSun" w:cs="SimSun"/>
+                <w:rFonts w:hint="default" w:ascii="宋体" w:hAnsi="宋体" w:eastAsia="宋体" w:cs="宋体"/>
                 <w:b/>
                 <w:kern w:val="2"/>
                 <w:sz w:val="21"/>
@@ -22575,7 +22633,7 @@
             </w:r>
             <w:r>
               <w:rPr>
-                <w:rFonts w:hint="default" w:ascii="SimSun" w:hAnsi="SimSun" w:eastAsia="SimSun" w:cs="SimSun"/>
+                <w:rFonts w:hint="default" w:ascii="宋体" w:hAnsi="宋体" w:eastAsia="宋体" w:cs="宋体"/>
                 <w:b/>
                 <w:kern w:val="2"/>
                 <w:sz w:val="21"/>
@@ -22595,15 +22653,15 @@
               <w:ind w:left="0" w:right="0" w:firstLine="420" w:firstLineChars="0"/>
               <w:jc w:val="both"/>
               <w:rPr>
-                <w:rFonts w:hint="default" w:ascii="Calibri" w:hAnsi="Calibri" w:eastAsia="SimSun" w:cs="Times New Roman"/>
-                <w:kern w:val="2"/>
-                <w:sz w:val="21"/>
-                <w:szCs w:val="21"/>
-              </w:rPr>
-            </w:pPr>
-            <w:r>
-              <w:rPr>
-                <w:rFonts w:hint="default" w:ascii="Calibri" w:hAnsi="Calibri" w:eastAsia="SimSun" w:cs="Times New Roman"/>
+                <w:rFonts w:hint="default" w:ascii="Calibri" w:hAnsi="Calibri" w:eastAsia="宋体" w:cs="Times New Roman"/>
+                <w:kern w:val="2"/>
+                <w:sz w:val="21"/>
+                <w:szCs w:val="21"/>
+              </w:rPr>
+            </w:pPr>
+            <w:r>
+              <w:rPr>
+                <w:rFonts w:hint="default" w:ascii="Calibri" w:hAnsi="Calibri" w:eastAsia="宋体" w:cs="Times New Roman"/>
                 <w:kern w:val="2"/>
                 <w:sz w:val="21"/>
                 <w:szCs w:val="21"/>
@@ -22629,7 +22687,7 @@
             </w:pPr>
             <w:r>
               <w:rPr>
-                <w:rFonts w:hint="default" w:ascii="Calibri" w:hAnsi="Calibri" w:eastAsia="SimSun" w:cs="Times New Roman"/>
+                <w:rFonts w:hint="default" w:ascii="Calibri" w:hAnsi="Calibri" w:eastAsia="宋体" w:cs="Times New Roman"/>
                 <w:kern w:val="2"/>
                 <w:sz w:val="21"/>
                 <w:szCs w:val="21"/>
@@ -22958,7 +23016,7 @@
     </w:p>
     <w:tbl>
       <w:tblPr>
-        <w:tblStyle w:val="10"/>
+        <w:tblStyle w:val="8"/>
         <w:tblW w:w="9183" w:type="dxa"/>
         <w:tblInd w:w="0" w:type="dxa"/>
         <w:tblBorders>
@@ -23370,7 +23428,7 @@
             </w:pPr>
             <w:r>
               <w:rPr>
-                <w:rFonts w:hint="default" w:ascii="Calibri" w:hAnsi="Calibri" w:eastAsia="SimSun" w:cs="Times New Roman"/>
+                <w:rFonts w:hint="default" w:ascii="Calibri" w:hAnsi="Calibri" w:eastAsia="宋体" w:cs="Times New Roman"/>
                 <w:kern w:val="2"/>
                 <w:sz w:val="21"/>
                 <w:szCs w:val="21"/>
@@ -23722,7 +23780,7 @@
     </w:p>
     <w:tbl>
       <w:tblPr>
-        <w:tblStyle w:val="10"/>
+        <w:tblStyle w:val="8"/>
         <w:tblW w:w="9183" w:type="dxa"/>
         <w:tblInd w:w="0" w:type="dxa"/>
         <w:tblBorders>
@@ -24945,7 +25003,7 @@
     </w:p>
     <w:tbl>
       <w:tblPr>
-        <w:tblStyle w:val="10"/>
+        <w:tblStyle w:val="8"/>
         <w:tblW w:w="9183" w:type="dxa"/>
         <w:tblInd w:w="0" w:type="dxa"/>
         <w:tblBorders>
@@ -25276,7 +25334,7 @@
             </w:pPr>
             <w:r>
               <w:rPr>
-                <w:rFonts w:hint="default" w:ascii="Calibri" w:hAnsi="Calibri" w:eastAsia="SimSun" w:cs="Times New Roman"/>
+                <w:rFonts w:hint="default" w:ascii="Calibri" w:hAnsi="Calibri" w:eastAsia="宋体" w:cs="Times New Roman"/>
                 <w:kern w:val="2"/>
                 <w:sz w:val="21"/>
                 <w:szCs w:val="21"/>
@@ -25308,7 +25366,7 @@
             </w:pPr>
             <w:r>
               <w:rPr>
-                <w:rFonts w:hint="default" w:ascii="Calibri" w:hAnsi="Calibri" w:eastAsia="SimSun" w:cs="Times New Roman"/>
+                <w:rFonts w:hint="default" w:ascii="Calibri" w:hAnsi="Calibri" w:eastAsia="宋体" w:cs="Times New Roman"/>
                 <w:kern w:val="2"/>
                 <w:sz w:val="21"/>
                 <w:szCs w:val="21"/>
@@ -25340,7 +25398,7 @@
             </w:pPr>
             <w:r>
               <w:rPr>
-                <w:rFonts w:hint="default" w:ascii="Calibri" w:hAnsi="Calibri" w:eastAsia="SimSun" w:cs="Times New Roman"/>
+                <w:rFonts w:hint="default" w:ascii="Calibri" w:hAnsi="Calibri" w:eastAsia="宋体" w:cs="Times New Roman"/>
                 <w:kern w:val="2"/>
                 <w:sz w:val="21"/>
                 <w:szCs w:val="21"/>
@@ -27535,7 +27593,7 @@
     </w:p>
     <w:tbl>
       <w:tblPr>
-        <w:tblStyle w:val="10"/>
+        <w:tblStyle w:val="8"/>
         <w:tblW w:w="9183" w:type="dxa"/>
         <w:tblInd w:w="0" w:type="dxa"/>
         <w:tblBorders>
@@ -27857,8 +27915,6 @@
                 <w:lang w:eastAsia="zh-Hans"/>
               </w:rPr>
             </w:pPr>
-            <w:bookmarkStart w:id="23" w:name="_GoBack"/>
-            <w:bookmarkEnd w:id="23"/>
             <w:r>
               <w:rPr>
                 <w:rFonts w:hint="default"/>
@@ -28478,7 +28534,7 @@
 </file>
 
 <file path=word/numbering.xml><?xml version="1.0" encoding="utf-8"?>
-<w:numbering xmlns:wpc="http://schemas.microsoft.com/office/word/2010/wordprocessingCanvas" xmlns:mc="http://schemas.openxmlformats.org/markup-compatibility/2006" xmlns:o="urn:schemas-microsoft-com:office:office" xmlns:r="http://schemas.openxmlformats.org/officeDocument/2006/relationships" xmlns:m="http://schemas.openxmlformats.org/officeDocument/2006/math" xmlns:v="urn:schemas-microsoft-com:vml" xmlns:wp14="http://schemas.microsoft.com/office/word/2010/wordprocessingDrawing" xmlns:wp="http://schemas.openxmlformats.org/drawingml/2006/wordprocessingDrawing" xmlns:w10="urn:schemas-microsoft-com:office:word" xmlns:w="http://schemas.openxmlformats.org/wordprocessingml/2006/main" xmlns:w14="http://schemas.microsoft.com/office/word/2010/wordml" xmlns:wpg="http://schemas.microsoft.com/office/word/2010/wordprocessingGroup" xmlns:wpi="http://schemas.microsoft.com/office/word/2010/wordprocessingInk" xmlns:wne="http://schemas.microsoft.com/office/word/2006/wordml" xmlns:wps="http://schemas.microsoft.com/office/word/2010/wordprocessingShape" mc:Ignorable="w14 wp14">
+<w:numbering xmlns:wpc="http://schemas.microsoft.com/office/word/2010/wordprocessingCanvas" xmlns:mc="http://schemas.openxmlformats.org/markup-compatibility/2006" xmlns:o="urn:schemas-microsoft-com:office:office" xmlns:r="http://schemas.openxmlformats.org/officeDocument/2006/relationships" xmlns:m="http://schemas.openxmlformats.org/officeDocument/2006/math" xmlns:v="urn:schemas-microsoft-com:vml" xmlns:wp14="http://schemas.microsoft.com/office/word/2010/wordprocessingDrawing" xmlns:wp="http://schemas.openxmlformats.org/drawingml/2006/wordprocessingDrawing" xmlns:w10="urn:schemas-microsoft-com:office:word" xmlns:w="http://schemas.openxmlformats.org/wordprocessingml/2006/main" xmlns:w14="http://schemas.microsoft.com/office/word/2010/wordml" xmlns:wpg="http://schemas.microsoft.com/office/word/2010/wordprocessingGroup" xmlns:wpi="http://schemas.microsoft.com/office/word/2010/wordprocessingInk" xmlns:wne="http://schemas.microsoft.com/office/word/2006/wordml" xmlns:wps="http://schemas.microsoft.com/office/word/2010/wordprocessingShape" xmlns:wpsCustomData="http://www.wps.cn/officeDocument/2013/wpsCustomData" mc:Ignorable="w14 wp14">
   <w:abstractNum w:abstractNumId="0">
     <w:nsid w:val="D7F62B34"/>
     <w:multiLevelType w:val="singleLevel"/>
@@ -28537,13 +28593,14 @@
 </file>
 
 <file path=word/styles.xml><?xml version="1.0" encoding="utf-8"?>
-<w:styles xmlns:mc="http://schemas.openxmlformats.org/markup-compatibility/2006" xmlns:o="urn:schemas-microsoft-com:office:office" xmlns:r="http://schemas.openxmlformats.org/officeDocument/2006/relationships" xmlns:m="http://schemas.openxmlformats.org/officeDocument/2006/math" xmlns:v="urn:schemas-microsoft-com:vml" xmlns:w="http://schemas.openxmlformats.org/wordprocessingml/2006/main" xmlns:w14="http://schemas.microsoft.com/office/word/2010/wordml" xmlns:w10="urn:schemas-microsoft-com:office:word" xmlns:sl="http://schemas.openxmlformats.org/schemaLibrary/2006/main" mc:Ignorable="w14">
+<w:styles xmlns:mc="http://schemas.openxmlformats.org/markup-compatibility/2006" xmlns:o="urn:schemas-microsoft-com:office:office" xmlns:r="http://schemas.openxmlformats.org/officeDocument/2006/relationships" xmlns:m="http://schemas.openxmlformats.org/officeDocument/2006/math" xmlns:v="urn:schemas-microsoft-com:vml" xmlns:w="http://schemas.openxmlformats.org/wordprocessingml/2006/main" xmlns:w14="http://schemas.microsoft.com/office/word/2010/wordml" xmlns:w10="urn:schemas-microsoft-com:office:word" xmlns:sl="http://schemas.openxmlformats.org/schemaLibrary/2006/main" xmlns:wpsCustomData="http://www.wps.cn/officeDocument/2013/wpsCustomData" mc:Ignorable="w14">
   <w:docDefaults>
     <w:rPrDefault>
       <w:rPr>
-        <w:rFonts w:ascii="Times New Roman" w:hAnsi="Times New Roman" w:eastAsia="SimSun" w:cs="Times New Roman"/>
+        <w:rFonts w:ascii="Times New Roman" w:hAnsi="Times New Roman" w:eastAsia="宋体" w:cs="Times New Roman"/>
       </w:rPr>
     </w:rPrDefault>
+    <w:pPrDefault/>
   </w:docDefaults>
   <w:latentStyles w:count="260" w:defQFormat="0" w:defUnhideWhenUsed="1" w:defSemiHidden="1" w:defUIPriority="99" w:defLockedState="0">
     <w:lsdException w:qFormat="1" w:unhideWhenUsed="0" w:uiPriority="0" w:semiHidden="0" w:name="Normal"/>
@@ -28849,13 +28906,13 @@
       <w:sz w:val="32"/>
     </w:rPr>
   </w:style>
-  <w:style w:type="character" w:default="1" w:styleId="7">
+  <w:style w:type="character" w:default="1" w:styleId="9">
     <w:name w:val="Default Paragraph Font"/>
     <w:semiHidden/>
     <w:qFormat/>
     <w:uiPriority w:val="0"/>
   </w:style>
-  <w:style w:type="table" w:default="1" w:styleId="9">
+  <w:style w:type="table" w:default="1" w:styleId="7">
     <w:name w:val="Normal Table"/>
     <w:semiHidden/>
     <w:qFormat/>
@@ -28883,6 +28940,23 @@
     </w:tblPr>
   </w:style>
   <w:style w:type="paragraph" w:styleId="4">
+    <w:name w:val="toc 1"/>
+    <w:basedOn w:val="1"/>
+    <w:next w:val="1"/>
+    <w:qFormat/>
+    <w:uiPriority w:val="0"/>
+  </w:style>
+  <w:style w:type="paragraph" w:styleId="5">
+    <w:name w:val="toc 2"/>
+    <w:basedOn w:val="1"/>
+    <w:next w:val="1"/>
+    <w:qFormat/>
+    <w:uiPriority w:val="0"/>
+    <w:pPr>
+      <w:ind w:left="420" w:leftChars="200"/>
+    </w:pPr>
+  </w:style>
+  <w:style w:type="paragraph" w:styleId="6">
     <w:name w:val="HTML Preformatted"/>
     <w:basedOn w:val="1"/>
     <w:qFormat/>
@@ -28909,41 +28983,14 @@
       <w:jc w:val="left"/>
     </w:pPr>
     <w:rPr>
-      <w:rFonts w:hint="eastAsia" w:ascii="SimSun" w:hAnsi="SimSun" w:eastAsia="SimSun" w:cs="SimSun"/>
+      <w:rFonts w:hint="eastAsia" w:ascii="宋体" w:hAnsi="宋体" w:eastAsia="宋体" w:cs="宋体"/>
       <w:kern w:val="0"/>
       <w:sz w:val="24"/>
       <w:szCs w:val="24"/>
       <w:lang w:val="en-US" w:eastAsia="zh-CN" w:bidi="ar"/>
     </w:rPr>
   </w:style>
-  <w:style w:type="paragraph" w:styleId="5">
-    <w:name w:val="toc 1"/>
-    <w:basedOn w:val="1"/>
-    <w:next w:val="1"/>
-    <w:qFormat/>
-    <w:uiPriority w:val="0"/>
-  </w:style>
-  <w:style w:type="paragraph" w:styleId="6">
-    <w:name w:val="toc 2"/>
-    <w:basedOn w:val="1"/>
-    <w:next w:val="1"/>
-    <w:qFormat/>
-    <w:uiPriority w:val="0"/>
-    <w:pPr>
-      <w:ind w:left="420" w:leftChars="200"/>
-    </w:pPr>
-  </w:style>
-  <w:style w:type="character" w:styleId="8">
-    <w:name w:val="Hyperlink"/>
-    <w:basedOn w:val="7"/>
-    <w:qFormat/>
-    <w:uiPriority w:val="0"/>
-    <w:rPr>
-      <w:color w:val="0000FF"/>
-      <w:u w:val="single"/>
-    </w:rPr>
-  </w:style>
-  <w:style w:type="table" w:styleId="10">
+  <w:style w:type="table" w:styleId="8">
     <w:name w:val="Table Grid"/>
     <w:qFormat/>
     <w:uiPriority w:val="0"/>
@@ -28986,6 +29033,16 @@
       </w:tcBorders>
     </w:tcPr>
   </w:style>
+  <w:style w:type="character" w:styleId="10">
+    <w:name w:val="Hyperlink"/>
+    <w:basedOn w:val="9"/>
+    <w:qFormat/>
+    <w:uiPriority w:val="0"/>
+    <w:rPr>
+      <w:color w:val="0000FF"/>
+      <w:u w:val="single"/>
+    </w:rPr>
+  </w:style>
   <w:style w:type="character" w:customStyle="1" w:styleId="11">
     <w:name w:val="标题 1 Char"/>
     <w:link w:val="2"/>
@@ -29005,7 +29062,7 @@
       <w:ind w:leftChars="0"/>
     </w:pPr>
     <w:rPr>
-      <w:rFonts w:ascii="Times New Roman" w:hAnsi="Times New Roman" w:eastAsia="SimSun" w:cs="Times New Roman"/>
+      <w:rFonts w:ascii="Times New Roman" w:hAnsi="Times New Roman" w:eastAsia="宋体" w:cs="Times New Roman"/>
       <w:sz w:val="20"/>
       <w:szCs w:val="20"/>
     </w:rPr>
@@ -29018,7 +29075,7 @@
       <w:ind w:leftChars="200"/>
     </w:pPr>
     <w:rPr>
-      <w:rFonts w:ascii="Times New Roman" w:hAnsi="Times New Roman" w:eastAsia="SimSun" w:cs="Times New Roman"/>
+      <w:rFonts w:ascii="Times New Roman" w:hAnsi="Times New Roman" w:eastAsia="宋体" w:cs="Times New Roman"/>
       <w:sz w:val="20"/>
       <w:szCs w:val="20"/>
     </w:rPr>
@@ -29336,20 +29393,4 @@
   </a:themeElements>
   <a:objectDefaults/>
 </a:theme>
-</file>
-
-<file path=customXml/item1.xml><?xml version="1.0" encoding="utf-8"?>
-<s:customData xmlns="http://www.wps.cn/officeDocument/2013/wpsCustomData" xmlns:s="http://www.wps.cn/officeDocument/2013/wpsCustomData">
-  <customSectProps>
-    <customSectPr/>
-  </customSectProps>
-</s:customData>
-</file>
-
-<file path=customXml/itemProps1.xml><?xml version="1.0" encoding="utf-8"?>
-<ds:datastoreItem xmlns:ds="http://schemas.openxmlformats.org/officeDocument/2006/customXml" ds:itemID="{B1977F7D-205B-4081-913C-38D41E755F92}">
-  <ds:schemaRefs>
-    <ds:schemaRef ds:uri="http://www.wps.cn/officeDocument/2013/wpsCustomData"/>
-  </ds:schemaRefs>
-</ds:datastoreItem>
 </file>
</xml_diff>

<commit_message>
User Create API Doc update
</commit_message>
<xml_diff>
--- a/src/main/resources/Foodies后台接口说明文档.docx
+++ b/src/main/resources/Foodies后台接口说明文档.docx
@@ -79,8 +79,8 @@
             <w:ind w:left="0" w:leftChars="0" w:right="0" w:rightChars="0" w:firstLine="0" w:firstLineChars="0"/>
             <w:jc w:val="center"/>
           </w:pPr>
-          <w:bookmarkStart w:id="0" w:name="_Toc30991"/>
-          <w:bookmarkStart w:id="1" w:name="_Toc2539"/>
+          <w:bookmarkStart w:id="0" w:name="_Toc2539"/>
+          <w:bookmarkStart w:id="1" w:name="_Toc30991"/>
           <w:r>
             <w:rPr>
               <w:rFonts w:ascii="宋体" w:hAnsi="宋体" w:eastAsia="宋体"/>
@@ -1640,8 +1640,8 @@
           <w:lang w:val="en-US" w:eastAsia="zh-Hans"/>
         </w:rPr>
       </w:pPr>
-      <w:bookmarkStart w:id="4" w:name="_Toc6659"/>
-      <w:bookmarkStart w:id="5" w:name="_Toc18587"/>
+      <w:bookmarkStart w:id="4" w:name="_Toc18587"/>
+      <w:bookmarkStart w:id="5" w:name="_Toc6659"/>
       <w:bookmarkStart w:id="6" w:name="_Toc1388669999"/>
       <w:r>
         <w:rPr>
@@ -3684,32 +3684,82 @@
               </w:rPr>
               <w:t>用户姓名</w:t>
             </w:r>
-            <w:r>
-              <w:rPr>
-                <w:rFonts w:hint="default"/>
-                <w:b/>
-                <w:bCs/>
+          </w:p>
+          <w:p>
+            <w:pPr>
+              <w:keepNext w:val="0"/>
+              <w:keepLines w:val="0"/>
+              <w:suppressLineNumbers w:val="0"/>
+              <w:bidi w:val="0"/>
+              <w:spacing w:before="0" w:beforeAutospacing="0" w:after="0" w:afterAutospacing="0"/>
+              <w:ind w:left="0" w:right="0" w:firstLine="420" w:firstLineChars="0"/>
+              <w:rPr>
+                <w:rFonts w:hint="default"/>
                 <w:lang w:eastAsia="zh-CN"/>
               </w:rPr>
-              <w:t>（</w:t>
-            </w:r>
-            <w:r>
-              <w:rPr>
-                <w:rFonts w:hint="eastAsia"/>
-                <w:b/>
-                <w:bCs/>
-                <w:lang w:val="en-US" w:eastAsia="zh-Hans"/>
-              </w:rPr>
-              <w:t>必传</w:t>
-            </w:r>
-            <w:r>
-              <w:rPr>
-                <w:rFonts w:hint="default"/>
-                <w:b/>
-                <w:bCs/>
+            </w:pPr>
+            <w:r>
+              <w:rPr>
+                <w:rFonts w:hint="default"/>
                 <w:lang w:eastAsia="zh-CN"/>
               </w:rPr>
-              <w:t>）</w:t>
+              <w:t>“</w:t>
+            </w:r>
+            <w:r>
+              <w:rPr>
+                <w:rFonts w:hint="default"/>
+                <w:lang w:val="en-US" w:eastAsia="zh-CN"/>
+              </w:rPr>
+              <w:t>name</w:t>
+            </w:r>
+            <w:r>
+              <w:rPr>
+                <w:rFonts w:hint="default"/>
+                <w:lang w:eastAsia="zh-CN"/>
+              </w:rPr>
+              <w:t>”</w:t>
+            </w:r>
+            <w:r>
+              <w:rPr>
+                <w:rFonts w:hint="eastAsia"/>
+                <w:lang w:val="en-US" w:eastAsia="zh-CN"/>
+              </w:rPr>
+              <w:t xml:space="preserve"> : </w:t>
+            </w:r>
+            <w:r>
+              <w:rPr>
+                <w:rFonts w:hint="default"/>
+                <w:lang w:eastAsia="zh-CN"/>
+              </w:rPr>
+              <w:t>“</w:t>
+            </w:r>
+            <w:r>
+              <w:rPr>
+                <w:rFonts w:hint="eastAsia"/>
+                <w:lang w:val="en-US" w:eastAsia="zh-Hans"/>
+              </w:rPr>
+              <w:t>Chen</w:t>
+            </w:r>
+            <w:r>
+              <w:rPr>
+                <w:rFonts w:hint="default"/>
+                <w:lang w:eastAsia="zh-Hans"/>
+              </w:rPr>
+              <w:t xml:space="preserve"> </w:t>
+            </w:r>
+            <w:r>
+              <w:rPr>
+                <w:rFonts w:hint="eastAsia"/>
+                <w:lang w:val="en-US" w:eastAsia="zh-Hans"/>
+              </w:rPr>
+              <w:t>AnDong</w:t>
+            </w:r>
+            <w:r>
+              <w:rPr>
+                <w:rFonts w:hint="default"/>
+                <w:lang w:eastAsia="zh-CN"/>
+              </w:rPr>
+              <w:t>”,</w:t>
             </w:r>
           </w:p>
           <w:p>
@@ -3721,6 +3771,34 @@
               <w:spacing w:before="0" w:beforeAutospacing="0" w:after="0" w:afterAutospacing="0"/>
               <w:ind w:left="0" w:right="0" w:firstLine="420" w:firstLineChars="0"/>
               <w:rPr>
+                <w:rFonts w:hint="eastAsia"/>
+                <w:lang w:val="en-US" w:eastAsia="zh-Hans"/>
+              </w:rPr>
+            </w:pPr>
+            <w:r>
+              <w:rPr>
+                <w:rFonts w:hint="default"/>
+                <w:lang w:eastAsia="zh-Hans"/>
+              </w:rPr>
+              <w:t>///</w:t>
+            </w:r>
+            <w:r>
+              <w:rPr>
+                <w:rFonts w:hint="eastAsia"/>
+                <w:lang w:val="en-US" w:eastAsia="zh-Hans"/>
+              </w:rPr>
+              <w:t>性别</w:t>
+            </w:r>
+          </w:p>
+          <w:p>
+            <w:pPr>
+              <w:keepNext w:val="0"/>
+              <w:keepLines w:val="0"/>
+              <w:suppressLineNumbers w:val="0"/>
+              <w:bidi w:val="0"/>
+              <w:spacing w:before="0" w:beforeAutospacing="0" w:after="0" w:afterAutospacing="0"/>
+              <w:ind w:left="0" w:right="0" w:firstLine="420" w:firstLineChars="0"/>
+              <w:rPr>
                 <w:rFonts w:hint="default"/>
                 <w:lang w:eastAsia="zh-CN"/>
               </w:rPr>
@@ -3734,16 +3812,107 @@
             </w:r>
             <w:r>
               <w:rPr>
-                <w:rFonts w:hint="default"/>
+                <w:rFonts w:hint="eastAsia"/>
+                <w:lang w:val="en-US" w:eastAsia="zh-Hans"/>
+              </w:rPr>
+              <w:t>gender</w:t>
+            </w:r>
+            <w:r>
+              <w:rPr>
+                <w:rFonts w:hint="default"/>
+                <w:lang w:eastAsia="zh-CN"/>
+              </w:rPr>
+              <w:t>”</w:t>
+            </w:r>
+            <w:r>
+              <w:rPr>
+                <w:rFonts w:hint="eastAsia"/>
                 <w:lang w:val="en-US" w:eastAsia="zh-CN"/>
               </w:rPr>
-              <w:t>name</w:t>
+              <w:t xml:space="preserve"> : </w:t>
             </w:r>
             <w:r>
               <w:rPr>
                 <w:rFonts w:hint="default"/>
                 <w:lang w:eastAsia="zh-CN"/>
               </w:rPr>
+              <w:t>“</w:t>
+            </w:r>
+            <w:r>
+              <w:rPr>
+                <w:rFonts w:hint="eastAsia"/>
+                <w:lang w:val="en-US" w:eastAsia="zh-Hans"/>
+              </w:rPr>
+              <w:t>M</w:t>
+            </w:r>
+            <w:r>
+              <w:rPr>
+                <w:rFonts w:hint="default"/>
+                <w:lang w:eastAsia="zh-CN"/>
+              </w:rPr>
+              <w:t>”,</w:t>
+            </w:r>
+          </w:p>
+          <w:p>
+            <w:pPr>
+              <w:keepNext w:val="0"/>
+              <w:keepLines w:val="0"/>
+              <w:suppressLineNumbers w:val="0"/>
+              <w:bidi w:val="0"/>
+              <w:spacing w:before="0" w:beforeAutospacing="0" w:after="0" w:afterAutospacing="0"/>
+              <w:ind w:left="0" w:right="0" w:firstLine="420" w:firstLineChars="0"/>
+              <w:rPr>
+                <w:rFonts w:hint="eastAsia" w:eastAsiaTheme="minorEastAsia"/>
+                <w:lang w:val="en-US" w:eastAsia="zh-Hans"/>
+              </w:rPr>
+            </w:pPr>
+            <w:r>
+              <w:rPr>
+                <w:rFonts w:hint="default"/>
+                <w:lang w:eastAsia="zh-CN"/>
+              </w:rPr>
+              <w:t>///</w:t>
+            </w:r>
+            <w:r>
+              <w:rPr>
+                <w:rFonts w:hint="eastAsia"/>
+                <w:lang w:val="en-US" w:eastAsia="zh-Hans"/>
+              </w:rPr>
+              <w:t>电话</w:t>
+            </w:r>
+          </w:p>
+          <w:p>
+            <w:pPr>
+              <w:keepNext w:val="0"/>
+              <w:keepLines w:val="0"/>
+              <w:suppressLineNumbers w:val="0"/>
+              <w:bidi w:val="0"/>
+              <w:spacing w:before="0" w:beforeAutospacing="0" w:after="0" w:afterAutospacing="0"/>
+              <w:ind w:left="0" w:right="0" w:firstLine="420" w:firstLineChars="0"/>
+              <w:rPr>
+                <w:rFonts w:hint="default"/>
+                <w:lang w:eastAsia="zh-CN"/>
+              </w:rPr>
+            </w:pPr>
+            <w:r>
+              <w:rPr>
+                <w:rFonts w:hint="default"/>
+                <w:lang w:eastAsia="zh-CN"/>
+              </w:rPr>
+              <w:t>“</w:t>
+            </w:r>
+            <w:r>
+              <w:rPr>
+                <w:rFonts w:hint="eastAsia"/>
+                <w:lang w:val="en-US" w:eastAsia="zh-Hans"/>
+              </w:rPr>
+              <w:t>phone</w:t>
+            </w:r>
+            <w:r>
+              <w:rPr>
+                <w:rFonts w:hint="default"/>
+                <w:lang w:eastAsia="zh-CN"/>
+              </w:rPr>
               <w:t>”</w:t>
             </w:r>
             <w:r>
@@ -3762,24 +3931,10 @@
             </w:r>
             <w:r>
               <w:rPr>
-                <w:rFonts w:hint="eastAsia"/>
-                <w:lang w:val="en-US" w:eastAsia="zh-Hans"/>
-              </w:rPr>
-              <w:t>Chen</w:t>
-            </w:r>
-            <w:r>
-              <w:rPr>
-                <w:rFonts w:hint="default"/>
-                <w:lang w:eastAsia="zh-Hans"/>
-              </w:rPr>
-              <w:t xml:space="preserve"> </w:t>
-            </w:r>
-            <w:r>
-              <w:rPr>
-                <w:rFonts w:hint="eastAsia"/>
-                <w:lang w:val="en-US" w:eastAsia="zh-Hans"/>
-              </w:rPr>
-              <w:t>AnDong</w:t>
+                <w:rFonts w:hint="default"/>
+                <w:lang w:eastAsia="zh-Hans"/>
+              </w:rPr>
+              <w:t>81485766</w:t>
             </w:r>
             <w:r>
               <w:rPr>
@@ -3805,7 +3960,7 @@
             <w:r>
               <w:rPr>
                 <w:rFonts w:hint="default"/>
-                <w:lang w:eastAsia="zh-Hans"/>
+                <w:lang w:eastAsia="zh-CN"/>
               </w:rPr>
               <w:t>///</w:t>
             </w:r>
@@ -3814,7 +3969,7 @@
                 <w:rFonts w:hint="eastAsia"/>
                 <w:lang w:val="en-US" w:eastAsia="zh-Hans"/>
               </w:rPr>
-              <w:t>性别</w:t>
+              <w:t>邮箱</w:t>
             </w:r>
           </w:p>
           <w:p>
@@ -3842,7 +3997,7 @@
                 <w:rFonts w:hint="eastAsia"/>
                 <w:lang w:val="en-US" w:eastAsia="zh-Hans"/>
               </w:rPr>
-              <w:t>gender</w:t>
+              <w:t>email</w:t>
             </w:r>
             <w:r>
               <w:rPr>
@@ -3863,6 +4018,27 @@
                 <w:rFonts w:hint="default"/>
                 <w:lang w:eastAsia="zh-CN"/>
               </w:rPr>
+              <w:fldChar w:fldCharType="begin"/>
+            </w:r>
+            <w:r>
+              <w:rPr>
+                <w:rFonts w:hint="default"/>
+                <w:lang w:eastAsia="zh-CN"/>
+              </w:rPr>
+              <w:instrText xml:space="preserve"> HYPERLINK "mailto:\“antongdoudou@163.com\”," </w:instrText>
+            </w:r>
+            <w:r>
+              <w:rPr>
+                <w:rFonts w:hint="default"/>
+                <w:lang w:eastAsia="zh-CN"/>
+              </w:rPr>
+              <w:fldChar w:fldCharType="separate"/>
+            </w:r>
+            <w:r>
+              <w:rPr>
+                <w:rFonts w:hint="default"/>
+                <w:lang w:eastAsia="zh-CN"/>
+              </w:rPr>
               <w:t>“</w:t>
             </w:r>
             <w:r>
@@ -3870,7 +4046,28 @@
                 <w:rFonts w:hint="eastAsia"/>
                 <w:lang w:val="en-US" w:eastAsia="zh-Hans"/>
               </w:rPr>
-              <w:t>M</w:t>
+              <w:t>antongdoudou</w:t>
+            </w:r>
+            <w:r>
+              <w:rPr>
+                <w:rFonts w:hint="default"/>
+                <w:lang w:eastAsia="zh-Hans"/>
+              </w:rPr>
+              <w:t>@</w:t>
+            </w:r>
+            <w:r>
+              <w:rPr>
+                <w:rFonts w:hint="eastAsia"/>
+                <w:lang w:val="en-US" w:eastAsia="zh-Hans"/>
+              </w:rPr>
+              <w:t>xxx</w:t>
+            </w:r>
+            <w:r>
+              <w:rPr>
+                <w:rFonts w:hint="default"/>
+                <w:lang w:eastAsia="zh-Hans"/>
+              </w:rPr>
+              <w:t>.com</w:t>
             </w:r>
             <w:r>
               <w:rPr>
@@ -3879,6 +4076,13 @@
               </w:rPr>
               <w:t>”,</w:t>
             </w:r>
+            <w:r>
+              <w:rPr>
+                <w:rFonts w:hint="default"/>
+                <w:lang w:eastAsia="zh-CN"/>
+              </w:rPr>
+              <w:fldChar w:fldCharType="end"/>
+            </w:r>
           </w:p>
           <w:p>
             <w:pPr>
@@ -3889,275 +4093,19 @@
               <w:spacing w:before="0" w:beforeAutospacing="0" w:after="0" w:afterAutospacing="0"/>
               <w:ind w:left="0" w:right="0" w:firstLine="420" w:firstLineChars="0"/>
               <w:rPr>
-                <w:rFonts w:hint="eastAsia" w:eastAsiaTheme="minorEastAsia"/>
-                <w:lang w:val="en-US" w:eastAsia="zh-Hans"/>
-              </w:rPr>
-            </w:pPr>
-            <w:r>
-              <w:rPr>
                 <w:rFonts w:hint="default"/>
                 <w:lang w:eastAsia="zh-CN"/>
               </w:rPr>
-              <w:t>///</w:t>
-            </w:r>
-            <w:r>
-              <w:rPr>
-                <w:rFonts w:hint="eastAsia"/>
-                <w:lang w:val="en-US" w:eastAsia="zh-Hans"/>
-              </w:rPr>
-              <w:t>电话</w:t>
-            </w:r>
-          </w:p>
-          <w:p>
-            <w:pPr>
-              <w:keepNext w:val="0"/>
-              <w:keepLines w:val="0"/>
-              <w:suppressLineNumbers w:val="0"/>
-              <w:bidi w:val="0"/>
-              <w:spacing w:before="0" w:beforeAutospacing="0" w:after="0" w:afterAutospacing="0"/>
-              <w:ind w:left="0" w:right="0" w:firstLine="420" w:firstLineChars="0"/>
+            </w:pPr>
+            <w:r>
               <w:rPr>
                 <w:rFonts w:hint="default"/>
                 <w:lang w:eastAsia="zh-CN"/>
               </w:rPr>
-            </w:pPr>
-            <w:r>
-              <w:rPr>
-                <w:rFonts w:hint="default"/>
-                <w:lang w:eastAsia="zh-CN"/>
-              </w:rPr>
-              <w:t>“</w:t>
-            </w:r>
-            <w:r>
-              <w:rPr>
-                <w:rFonts w:hint="eastAsia"/>
-                <w:lang w:val="en-US" w:eastAsia="zh-Hans"/>
-              </w:rPr>
-              <w:t>phone</w:t>
-            </w:r>
-            <w:r>
-              <w:rPr>
-                <w:rFonts w:hint="default"/>
-                <w:lang w:eastAsia="zh-CN"/>
-              </w:rPr>
-              <w:t>”</w:t>
-            </w:r>
-            <w:r>
-              <w:rPr>
-                <w:rFonts w:hint="eastAsia"/>
-                <w:lang w:val="en-US" w:eastAsia="zh-CN"/>
-              </w:rPr>
-              <w:t xml:space="preserve"> : </w:t>
-            </w:r>
-            <w:r>
-              <w:rPr>
-                <w:rFonts w:hint="default"/>
-                <w:lang w:eastAsia="zh-CN"/>
-              </w:rPr>
-              <w:t>“</w:t>
-            </w:r>
-            <w:r>
-              <w:rPr>
-                <w:rFonts w:hint="default"/>
-                <w:lang w:eastAsia="zh-Hans"/>
-              </w:rPr>
-              <w:t>81485766</w:t>
-            </w:r>
-            <w:r>
-              <w:rPr>
-                <w:rFonts w:hint="default"/>
-                <w:lang w:eastAsia="zh-CN"/>
-              </w:rPr>
-              <w:t>”,</w:t>
-            </w:r>
-          </w:p>
-          <w:p>
-            <w:pPr>
-              <w:keepNext w:val="0"/>
-              <w:keepLines w:val="0"/>
-              <w:suppressLineNumbers w:val="0"/>
-              <w:bidi w:val="0"/>
-              <w:spacing w:before="0" w:beforeAutospacing="0" w:after="0" w:afterAutospacing="0"/>
-              <w:ind w:left="0" w:right="0" w:firstLine="420" w:firstLineChars="0"/>
-              <w:rPr>
-                <w:rFonts w:hint="eastAsia"/>
-                <w:lang w:val="en-US" w:eastAsia="zh-Hans"/>
-              </w:rPr>
-            </w:pPr>
-            <w:r>
-              <w:rPr>
-                <w:rFonts w:hint="default"/>
-                <w:lang w:eastAsia="zh-CN"/>
-              </w:rPr>
-              <w:t>///</w:t>
-            </w:r>
-            <w:r>
-              <w:rPr>
-                <w:rFonts w:hint="eastAsia"/>
-                <w:lang w:val="en-US" w:eastAsia="zh-Hans"/>
-              </w:rPr>
-              <w:t>邮箱</w:t>
-            </w:r>
-          </w:p>
-          <w:p>
-            <w:pPr>
-              <w:keepNext w:val="0"/>
-              <w:keepLines w:val="0"/>
-              <w:suppressLineNumbers w:val="0"/>
-              <w:bidi w:val="0"/>
-              <w:spacing w:before="0" w:beforeAutospacing="0" w:after="0" w:afterAutospacing="0"/>
-              <w:ind w:left="0" w:right="0" w:firstLine="420" w:firstLineChars="0"/>
-              <w:rPr>
-                <w:rFonts w:hint="default"/>
-                <w:lang w:eastAsia="zh-CN"/>
-              </w:rPr>
-            </w:pPr>
-            <w:r>
-              <w:rPr>
-                <w:rFonts w:hint="default"/>
-                <w:lang w:eastAsia="zh-CN"/>
-              </w:rPr>
-              <w:t>“</w:t>
-            </w:r>
-            <w:r>
-              <w:rPr>
-                <w:rFonts w:hint="eastAsia"/>
-                <w:lang w:val="en-US" w:eastAsia="zh-Hans"/>
-              </w:rPr>
-              <w:t>email</w:t>
-            </w:r>
-            <w:r>
-              <w:rPr>
-                <w:rFonts w:hint="default"/>
-                <w:lang w:eastAsia="zh-CN"/>
-              </w:rPr>
-              <w:t>”</w:t>
-            </w:r>
-            <w:r>
-              <w:rPr>
-                <w:rFonts w:hint="eastAsia"/>
-                <w:lang w:val="en-US" w:eastAsia="zh-CN"/>
-              </w:rPr>
-              <w:t xml:space="preserve"> : </w:t>
-            </w:r>
-            <w:r>
-              <w:rPr>
-                <w:rFonts w:hint="default"/>
-                <w:lang w:eastAsia="zh-CN"/>
-              </w:rPr>
-              <w:fldChar w:fldCharType="begin"/>
-            </w:r>
-            <w:r>
-              <w:rPr>
-                <w:rFonts w:hint="default"/>
-                <w:lang w:eastAsia="zh-CN"/>
-              </w:rPr>
-              <w:instrText xml:space="preserve"> HYPERLINK "mailto:\“antongdoudou@163.com\”," </w:instrText>
-            </w:r>
-            <w:r>
-              <w:rPr>
-                <w:rFonts w:hint="default"/>
-                <w:lang w:eastAsia="zh-CN"/>
-              </w:rPr>
-              <w:fldChar w:fldCharType="separate"/>
-            </w:r>
-            <w:r>
-              <w:rPr>
-                <w:rFonts w:hint="default"/>
-                <w:lang w:eastAsia="zh-CN"/>
-              </w:rPr>
-              <w:t>“</w:t>
-            </w:r>
-            <w:r>
-              <w:rPr>
-                <w:rFonts w:hint="eastAsia"/>
-                <w:lang w:val="en-US" w:eastAsia="zh-Hans"/>
-              </w:rPr>
-              <w:t>antongdoudou</w:t>
-            </w:r>
-            <w:r>
-              <w:rPr>
-                <w:rFonts w:hint="default"/>
-                <w:lang w:eastAsia="zh-Hans"/>
-              </w:rPr>
-              <w:t>@</w:t>
-            </w:r>
-            <w:r>
-              <w:rPr>
-                <w:rFonts w:hint="eastAsia"/>
-                <w:lang w:val="en-US" w:eastAsia="zh-Hans"/>
-              </w:rPr>
-              <w:t>xxx</w:t>
-            </w:r>
-            <w:r>
-              <w:rPr>
-                <w:rFonts w:hint="default"/>
-                <w:lang w:eastAsia="zh-Hans"/>
-              </w:rPr>
-              <w:t>.com</w:t>
-            </w:r>
-            <w:r>
-              <w:rPr>
-                <w:rFonts w:hint="default"/>
-                <w:lang w:eastAsia="zh-CN"/>
-              </w:rPr>
-              <w:t>”,</w:t>
-            </w:r>
-            <w:r>
-              <w:rPr>
-                <w:rFonts w:hint="default"/>
-                <w:lang w:eastAsia="zh-CN"/>
-              </w:rPr>
-              <w:fldChar w:fldCharType="end"/>
-            </w:r>
-          </w:p>
-          <w:p>
-            <w:pPr>
-              <w:keepNext w:val="0"/>
-              <w:keepLines w:val="0"/>
-              <w:suppressLineNumbers w:val="0"/>
-              <w:bidi w:val="0"/>
-              <w:spacing w:before="0" w:beforeAutospacing="0" w:after="0" w:afterAutospacing="0"/>
-              <w:ind w:left="0" w:right="0" w:firstLine="420" w:firstLineChars="0"/>
-              <w:rPr>
-                <w:rFonts w:hint="default"/>
-                <w:lang w:eastAsia="zh-CN"/>
-              </w:rPr>
-            </w:pPr>
-            <w:r>
-              <w:rPr>
-                <w:rFonts w:hint="default"/>
-                <w:lang w:eastAsia="zh-CN"/>
-              </w:rPr>
               <w:t>///NRIC/FIN</w:t>
             </w:r>
-            <w:r>
-              <w:rPr>
-                <w:rFonts w:hint="default"/>
-                <w:b/>
-                <w:bCs/>
-                <w:lang w:eastAsia="zh-CN"/>
-              </w:rPr>
-              <w:t>（</w:t>
-            </w:r>
-            <w:r>
-              <w:rPr>
-                <w:rFonts w:hint="eastAsia"/>
-                <w:b/>
-                <w:bCs/>
-                <w:lang w:val="en-US" w:eastAsia="zh-Hans"/>
-              </w:rPr>
-              <w:t>必传</w:t>
-            </w:r>
-            <w:r>
-              <w:rPr>
-                <w:rFonts w:hint="default"/>
-                <w:b/>
-                <w:bCs/>
-                <w:lang w:eastAsia="zh-CN"/>
-              </w:rPr>
-              <w:t>）</w:t>
-            </w:r>
+            <w:bookmarkStart w:id="23" w:name="_GoBack"/>
+            <w:bookmarkEnd w:id="23"/>
           </w:p>
           <w:p>
             <w:pPr>
@@ -11466,8 +11414,6 @@
               </w:rPr>
               <w:t xml:space="preserve">    ]</w:t>
             </w:r>
-            <w:bookmarkStart w:id="23" w:name="_GoBack"/>
-            <w:bookmarkEnd w:id="23"/>
           </w:p>
           <w:p>
             <w:pPr>

</xml_diff>

<commit_message>
Reward Point related function
</commit_message>
<xml_diff>
--- a/src/main/resources/Foodies后台接口说明文档.docx
+++ b/src/main/resources/Foodies后台接口说明文档.docx
@@ -1518,6 +1518,8 @@
         </w:rPr>
         <w:t>1</w:t>
       </w:r>
+      <w:bookmarkStart w:id="23" w:name="_GoBack"/>
+      <w:bookmarkEnd w:id="23"/>
       <w:r>
         <w:rPr>
           <w:rFonts w:hint="eastAsia"/>
@@ -1687,6 +1689,16 @@
         <w:gridCol w:w="6641"/>
       </w:tblGrid>
       <w:tr>
+        <w:tblPrEx>
+          <w:tblBorders>
+            <w:top w:val="single" w:color="auto" w:sz="4" w:space="0"/>
+            <w:left w:val="single" w:color="auto" w:sz="4" w:space="0"/>
+            <w:bottom w:val="single" w:color="auto" w:sz="4" w:space="0"/>
+            <w:right w:val="single" w:color="auto" w:sz="4" w:space="0"/>
+            <w:insideH w:val="single" w:color="auto" w:sz="4" w:space="0"/>
+            <w:insideV w:val="single" w:color="auto" w:sz="4" w:space="0"/>
+          </w:tblBorders>
+        </w:tblPrEx>
         <w:tc>
           <w:tcPr>
             <w:tcW w:w="1378" w:type="pct"/>
@@ -2435,6 +2447,7 @@
               <w:keepLines w:val="0"/>
               <w:widowControl/>
               <w:suppressLineNumbers w:val="0"/>
+              <w:ind w:firstLine="326"/>
               <w:rPr>
                 <w:rFonts w:hint="default" w:asciiTheme="minorHAnsi" w:hAnsiTheme="minorHAnsi" w:eastAsiaTheme="minorEastAsia" w:cstheme="minorBidi"/>
                 <w:color w:val="auto"/>
@@ -2453,7 +2466,215 @@
                 <w:szCs w:val="24"/>
                 <w:lang w:val="en-US" w:eastAsia="zh-CN" w:bidi="ar-SA"/>
               </w:rPr>
-              <w:t>    "resultCode": 1,</w:t>
+              <w:t xml:space="preserve">"resultCode": </w:t>
+            </w:r>
+            <w:r>
+              <w:rPr>
+                <w:rFonts w:hint="default" w:asciiTheme="minorHAnsi" w:hAnsiTheme="minorHAnsi" w:eastAsiaTheme="minorEastAsia" w:cstheme="minorBidi"/>
+                <w:color w:val="auto"/>
+                <w:kern w:val="2"/>
+                <w:sz w:val="21"/>
+                <w:szCs w:val="24"/>
+                <w:lang w:eastAsia="zh-CN" w:bidi="ar-SA"/>
+              </w:rPr>
+              <w:t>200</w:t>
+            </w:r>
+            <w:r>
+              <w:rPr>
+                <w:rFonts w:hint="default" w:asciiTheme="minorHAnsi" w:hAnsiTheme="minorHAnsi" w:eastAsiaTheme="minorEastAsia" w:cstheme="minorBidi"/>
+                <w:color w:val="auto"/>
+                <w:kern w:val="2"/>
+                <w:sz w:val="21"/>
+                <w:szCs w:val="24"/>
+                <w:lang w:val="en-US" w:eastAsia="zh-CN" w:bidi="ar-SA"/>
+              </w:rPr>
+              <w:t>,</w:t>
+            </w:r>
+          </w:p>
+          <w:p>
+            <w:pPr>
+              <w:keepNext w:val="0"/>
+              <w:keepLines w:val="0"/>
+              <w:widowControl/>
+              <w:suppressLineNumbers w:val="0"/>
+              <w:shd w:val="clear" w:fill="FFFFFE"/>
+              <w:spacing w:line="360" w:lineRule="atLeast"/>
+              <w:ind w:firstLine="420" w:firstLineChars="200"/>
+              <w:jc w:val="left"/>
+              <w:rPr>
+                <w:rFonts w:hint="default" w:asciiTheme="minorHAnsi" w:hAnsiTheme="minorHAnsi" w:eastAsiaTheme="minorEastAsia" w:cstheme="minorBidi"/>
+                <w:color w:val="auto"/>
+                <w:kern w:val="2"/>
+                <w:sz w:val="21"/>
+                <w:szCs w:val="24"/>
+                <w:lang w:val="en-US" w:eastAsia="zh-CN" w:bidi="ar-SA"/>
+              </w:rPr>
+            </w:pPr>
+            <w:r>
+              <w:rPr>
+                <w:rFonts w:hint="default" w:asciiTheme="minorHAnsi" w:hAnsiTheme="minorHAnsi" w:eastAsiaTheme="minorEastAsia" w:cstheme="minorBidi"/>
+                <w:color w:val="auto"/>
+                <w:kern w:val="2"/>
+                <w:sz w:val="21"/>
+                <w:szCs w:val="24"/>
+                <w:lang w:val="en-US" w:eastAsia="zh-CN" w:bidi="ar-SA"/>
+              </w:rPr>
+              <w:t>"customerInfo": {</w:t>
+            </w:r>
+          </w:p>
+          <w:p>
+            <w:pPr>
+              <w:keepNext w:val="0"/>
+              <w:keepLines w:val="0"/>
+              <w:widowControl/>
+              <w:suppressLineNumbers w:val="0"/>
+              <w:shd w:val="clear" w:fill="FFFFFE"/>
+              <w:spacing w:line="360" w:lineRule="atLeast"/>
+              <w:ind w:firstLine="630" w:firstLineChars="300"/>
+              <w:jc w:val="left"/>
+              <w:rPr>
+                <w:rFonts w:hint="default" w:asciiTheme="minorHAnsi" w:hAnsiTheme="minorHAnsi" w:eastAsiaTheme="minorEastAsia" w:cstheme="minorBidi"/>
+                <w:color w:val="auto"/>
+                <w:kern w:val="2"/>
+                <w:sz w:val="21"/>
+                <w:szCs w:val="24"/>
+                <w:lang w:val="en-US" w:eastAsia="zh-CN" w:bidi="ar-SA"/>
+              </w:rPr>
+            </w:pPr>
+            <w:r>
+              <w:rPr>
+                <w:rFonts w:hint="default" w:asciiTheme="minorHAnsi" w:hAnsiTheme="minorHAnsi" w:eastAsiaTheme="minorEastAsia" w:cstheme="minorBidi"/>
+                <w:color w:val="auto"/>
+                <w:kern w:val="2"/>
+                <w:sz w:val="21"/>
+                <w:szCs w:val="24"/>
+                <w:lang w:val="en-US" w:eastAsia="zh-CN" w:bidi="ar-SA"/>
+              </w:rPr>
+              <w:t>"id": 1,</w:t>
+            </w:r>
+          </w:p>
+          <w:p>
+            <w:pPr>
+              <w:keepNext w:val="0"/>
+              <w:keepLines w:val="0"/>
+              <w:widowControl/>
+              <w:suppressLineNumbers w:val="0"/>
+              <w:shd w:val="clear" w:fill="FFFFFE"/>
+              <w:spacing w:line="360" w:lineRule="atLeast"/>
+              <w:ind w:firstLine="630" w:firstLineChars="300"/>
+              <w:jc w:val="left"/>
+              <w:rPr>
+                <w:rFonts w:hint="default" w:asciiTheme="minorHAnsi" w:hAnsiTheme="minorHAnsi" w:eastAsiaTheme="minorEastAsia" w:cstheme="minorBidi"/>
+                <w:color w:val="auto"/>
+                <w:kern w:val="2"/>
+                <w:sz w:val="21"/>
+                <w:szCs w:val="24"/>
+                <w:lang w:val="en-US" w:eastAsia="zh-CN" w:bidi="ar-SA"/>
+              </w:rPr>
+            </w:pPr>
+            <w:r>
+              <w:rPr>
+                <w:rFonts w:hint="default" w:asciiTheme="minorHAnsi" w:hAnsiTheme="minorHAnsi" w:eastAsiaTheme="minorEastAsia" w:cstheme="minorBidi"/>
+                <w:color w:val="auto"/>
+                <w:kern w:val="2"/>
+                <w:sz w:val="21"/>
+                <w:szCs w:val="24"/>
+                <w:lang w:val="en-US" w:eastAsia="zh-CN" w:bidi="ar-SA"/>
+              </w:rPr>
+              <w:t>"reward_points": 60,</w:t>
+            </w:r>
+          </w:p>
+          <w:p>
+            <w:pPr>
+              <w:keepNext w:val="0"/>
+              <w:keepLines w:val="0"/>
+              <w:widowControl/>
+              <w:suppressLineNumbers w:val="0"/>
+              <w:shd w:val="clear" w:fill="FFFFFE"/>
+              <w:spacing w:line="360" w:lineRule="atLeast"/>
+              <w:ind w:firstLine="630" w:firstLineChars="300"/>
+              <w:jc w:val="left"/>
+              <w:rPr>
+                <w:rFonts w:hint="default" w:asciiTheme="minorHAnsi" w:hAnsiTheme="minorHAnsi" w:eastAsiaTheme="minorEastAsia" w:cstheme="minorBidi"/>
+                <w:color w:val="auto"/>
+                <w:kern w:val="2"/>
+                <w:sz w:val="21"/>
+                <w:szCs w:val="24"/>
+                <w:lang w:val="en-US" w:eastAsia="zh-CN" w:bidi="ar-SA"/>
+              </w:rPr>
+            </w:pPr>
+            <w:r>
+              <w:rPr>
+                <w:rFonts w:hint="default" w:asciiTheme="minorHAnsi" w:hAnsiTheme="minorHAnsi" w:eastAsiaTheme="minorEastAsia" w:cstheme="minorBidi"/>
+                <w:color w:val="auto"/>
+                <w:kern w:val="2"/>
+                <w:sz w:val="21"/>
+                <w:szCs w:val="24"/>
+                <w:lang w:val="en-US" w:eastAsia="zh-CN" w:bidi="ar-SA"/>
+              </w:rPr>
+              <w:t>"is_member": 0,</w:t>
+            </w:r>
+          </w:p>
+          <w:p>
+            <w:pPr>
+              <w:keepNext w:val="0"/>
+              <w:keepLines w:val="0"/>
+              <w:widowControl/>
+              <w:suppressLineNumbers w:val="0"/>
+              <w:shd w:val="clear" w:fill="FFFFFE"/>
+              <w:spacing w:line="360" w:lineRule="atLeast"/>
+              <w:ind w:firstLine="630" w:firstLineChars="300"/>
+              <w:jc w:val="left"/>
+              <w:rPr>
+                <w:rFonts w:hint="default" w:asciiTheme="minorHAnsi" w:hAnsiTheme="minorHAnsi" w:eastAsiaTheme="minorEastAsia" w:cstheme="minorBidi"/>
+                <w:color w:val="auto"/>
+                <w:kern w:val="2"/>
+                <w:sz w:val="21"/>
+                <w:szCs w:val="24"/>
+                <w:lang w:val="en-US" w:eastAsia="zh-CN" w:bidi="ar-SA"/>
+              </w:rPr>
+            </w:pPr>
+            <w:r>
+              <w:rPr>
+                <w:rFonts w:hint="default" w:asciiTheme="minorHAnsi" w:hAnsiTheme="minorHAnsi" w:eastAsiaTheme="minorEastAsia" w:cstheme="minorBidi"/>
+                <w:color w:val="auto"/>
+                <w:kern w:val="2"/>
+                <w:sz w:val="21"/>
+                <w:szCs w:val="24"/>
+                <w:lang w:val="en-US" w:eastAsia="zh-CN" w:bidi="ar-SA"/>
+              </w:rPr>
+              <w:t>"user_id": 1</w:t>
+            </w:r>
+          </w:p>
+          <w:p>
+            <w:pPr>
+              <w:keepNext w:val="0"/>
+              <w:keepLines w:val="0"/>
+              <w:widowControl/>
+              <w:suppressLineNumbers w:val="0"/>
+              <w:shd w:val="clear" w:fill="FFFFFE"/>
+              <w:spacing w:line="360" w:lineRule="atLeast"/>
+              <w:ind w:firstLine="420" w:firstLineChars="200"/>
+              <w:jc w:val="left"/>
+              <w:rPr>
+                <w:rFonts w:hint="default" w:asciiTheme="minorHAnsi" w:hAnsiTheme="minorHAnsi" w:eastAsiaTheme="minorEastAsia" w:cstheme="minorBidi"/>
+                <w:color w:val="auto"/>
+                <w:kern w:val="2"/>
+                <w:sz w:val="21"/>
+                <w:szCs w:val="24"/>
+                <w:lang w:val="en-US" w:eastAsia="zh-CN" w:bidi="ar-SA"/>
+              </w:rPr>
+            </w:pPr>
+            <w:r>
+              <w:rPr>
+                <w:rFonts w:hint="default" w:asciiTheme="minorHAnsi" w:hAnsiTheme="minorHAnsi" w:eastAsiaTheme="minorEastAsia" w:cstheme="minorBidi"/>
+                <w:color w:val="auto"/>
+                <w:kern w:val="2"/>
+                <w:sz w:val="21"/>
+                <w:szCs w:val="24"/>
+                <w:lang w:val="en-US" w:eastAsia="zh-CN" w:bidi="ar-SA"/>
+              </w:rPr>
+              <w:t>},</w:t>
             </w:r>
           </w:p>
           <w:p>
@@ -4104,8 +4325,6 @@
               </w:rPr>
               <w:t>///NRIC/FIN</w:t>
             </w:r>
-            <w:bookmarkStart w:id="23" w:name="_GoBack"/>
-            <w:bookmarkEnd w:id="23"/>
           </w:p>
           <w:p>
             <w:pPr>
@@ -6302,16 +6521,6 @@
         <w:gridCol w:w="6343"/>
       </w:tblGrid>
       <w:tr>
-        <w:tblPrEx>
-          <w:tblBorders>
-            <w:top w:val="single" w:color="auto" w:sz="4" w:space="0"/>
-            <w:left w:val="single" w:color="auto" w:sz="4" w:space="0"/>
-            <w:bottom w:val="single" w:color="auto" w:sz="4" w:space="0"/>
-            <w:right w:val="single" w:color="auto" w:sz="4" w:space="0"/>
-            <w:insideH w:val="single" w:color="auto" w:sz="4" w:space="0"/>
-            <w:insideV w:val="single" w:color="auto" w:sz="4" w:space="0"/>
-          </w:tblBorders>
-        </w:tblPrEx>
         <w:tc>
           <w:tcPr>
             <w:tcW w:w="2840" w:type="dxa"/>
@@ -9409,16 +9618,6 @@
         </w:tc>
       </w:tr>
       <w:tr>
-        <w:tblPrEx>
-          <w:tblBorders>
-            <w:top w:val="single" w:color="auto" w:sz="4" w:space="0"/>
-            <w:left w:val="single" w:color="auto" w:sz="4" w:space="0"/>
-            <w:bottom w:val="single" w:color="auto" w:sz="4" w:space="0"/>
-            <w:right w:val="single" w:color="auto" w:sz="4" w:space="0"/>
-            <w:insideH w:val="single" w:color="auto" w:sz="4" w:space="0"/>
-            <w:insideV w:val="single" w:color="auto" w:sz="4" w:space="0"/>
-          </w:tblBorders>
-        </w:tblPrEx>
         <w:tc>
           <w:tcPr>
             <w:tcW w:w="2840" w:type="dxa"/>

</xml_diff>

<commit_message>
update dish api doc
</commit_message>
<xml_diff>
--- a/src/main/resources/Foodies后台接口说明文档.docx
+++ b/src/main/resources/Foodies后台接口说明文档.docx
@@ -1978,8 +1978,8 @@
           <w:lang w:eastAsia="zh-Hans"/>
         </w:rPr>
       </w:pPr>
-      <w:bookmarkStart w:id="4" w:name="_Toc6659"/>
-      <w:bookmarkStart w:id="5" w:name="_Toc18587"/>
+      <w:bookmarkStart w:id="4" w:name="_Toc18587"/>
+      <w:bookmarkStart w:id="5" w:name="_Toc6659"/>
       <w:bookmarkStart w:id="6" w:name="_Toc116378278"/>
       <w:r>
         <w:rPr>
@@ -2025,6 +2025,16 @@
         <w:gridCol w:w="6643"/>
       </w:tblGrid>
       <w:tr>
+        <w:tblPrEx>
+          <w:tblBorders>
+            <w:top w:val="single" w:color="auto" w:sz="4" w:space="0"/>
+            <w:left w:val="single" w:color="auto" w:sz="4" w:space="0"/>
+            <w:bottom w:val="single" w:color="auto" w:sz="4" w:space="0"/>
+            <w:right w:val="single" w:color="auto" w:sz="4" w:space="0"/>
+            <w:insideH w:val="single" w:color="auto" w:sz="4" w:space="0"/>
+            <w:insideV w:val="single" w:color="auto" w:sz="4" w:space="0"/>
+          </w:tblBorders>
+        </w:tblPrEx>
         <w:tc>
           <w:tcPr>
             <w:tcW w:w="1378" w:type="pct"/>
@@ -2070,6 +2080,16 @@
         </w:tc>
       </w:tr>
       <w:tr>
+        <w:tblPrEx>
+          <w:tblBorders>
+            <w:top w:val="single" w:color="auto" w:sz="4" w:space="0"/>
+            <w:left w:val="single" w:color="auto" w:sz="4" w:space="0"/>
+            <w:bottom w:val="single" w:color="auto" w:sz="4" w:space="0"/>
+            <w:right w:val="single" w:color="auto" w:sz="4" w:space="0"/>
+            <w:insideH w:val="single" w:color="auto" w:sz="4" w:space="0"/>
+            <w:insideV w:val="single" w:color="auto" w:sz="4" w:space="0"/>
+          </w:tblBorders>
+        </w:tblPrEx>
         <w:tc>
           <w:tcPr>
             <w:tcW w:w="1378" w:type="pct"/>
@@ -4306,6 +4326,16 @@
         <w:gridCol w:w="2115"/>
       </w:tblGrid>
       <w:tr>
+        <w:tblPrEx>
+          <w:tblBorders>
+            <w:top w:val="single" w:color="auto" w:sz="4" w:space="0"/>
+            <w:left w:val="single" w:color="auto" w:sz="4" w:space="0"/>
+            <w:bottom w:val="single" w:color="auto" w:sz="4" w:space="0"/>
+            <w:right w:val="single" w:color="auto" w:sz="4" w:space="0"/>
+            <w:insideH w:val="single" w:color="auto" w:sz="4" w:space="0"/>
+            <w:insideV w:val="single" w:color="auto" w:sz="4" w:space="0"/>
+          </w:tblBorders>
+        </w:tblPrEx>
         <w:tc>
           <w:tcPr>
             <w:tcW w:w="2840" w:type="dxa"/>
@@ -4352,6 +4382,16 @@
         </w:tc>
       </w:tr>
       <w:tr>
+        <w:tblPrEx>
+          <w:tblBorders>
+            <w:top w:val="single" w:color="auto" w:sz="4" w:space="0"/>
+            <w:left w:val="single" w:color="auto" w:sz="4" w:space="0"/>
+            <w:bottom w:val="single" w:color="auto" w:sz="4" w:space="0"/>
+            <w:right w:val="single" w:color="auto" w:sz="4" w:space="0"/>
+            <w:insideH w:val="single" w:color="auto" w:sz="4" w:space="0"/>
+            <w:insideV w:val="single" w:color="auto" w:sz="4" w:space="0"/>
+          </w:tblBorders>
+        </w:tblPrEx>
         <w:tc>
           <w:tcPr>
             <w:tcW w:w="2840" w:type="dxa"/>
@@ -4398,6 +4438,16 @@
         </w:tc>
       </w:tr>
       <w:tr>
+        <w:tblPrEx>
+          <w:tblBorders>
+            <w:top w:val="single" w:color="auto" w:sz="4" w:space="0"/>
+            <w:left w:val="single" w:color="auto" w:sz="4" w:space="0"/>
+            <w:bottom w:val="single" w:color="auto" w:sz="4" w:space="0"/>
+            <w:right w:val="single" w:color="auto" w:sz="4" w:space="0"/>
+            <w:insideH w:val="single" w:color="auto" w:sz="4" w:space="0"/>
+            <w:insideV w:val="single" w:color="auto" w:sz="4" w:space="0"/>
+          </w:tblBorders>
+        </w:tblPrEx>
         <w:tc>
           <w:tcPr>
             <w:tcW w:w="2840" w:type="dxa"/>
@@ -4444,6 +4494,16 @@
         </w:tc>
       </w:tr>
       <w:tr>
+        <w:tblPrEx>
+          <w:tblBorders>
+            <w:top w:val="single" w:color="auto" w:sz="4" w:space="0"/>
+            <w:left w:val="single" w:color="auto" w:sz="4" w:space="0"/>
+            <w:bottom w:val="single" w:color="auto" w:sz="4" w:space="0"/>
+            <w:right w:val="single" w:color="auto" w:sz="4" w:space="0"/>
+            <w:insideH w:val="single" w:color="auto" w:sz="4" w:space="0"/>
+            <w:insideV w:val="single" w:color="auto" w:sz="4" w:space="0"/>
+          </w:tblBorders>
+        </w:tblPrEx>
         <w:trPr>
           <w:trHeight w:val="75" w:hRule="atLeast"/>
         </w:trPr>
@@ -4535,6 +4595,16 @@
         </w:tc>
       </w:tr>
       <w:tr>
+        <w:tblPrEx>
+          <w:tblBorders>
+            <w:top w:val="single" w:color="auto" w:sz="4" w:space="0"/>
+            <w:left w:val="single" w:color="auto" w:sz="4" w:space="0"/>
+            <w:bottom w:val="single" w:color="auto" w:sz="4" w:space="0"/>
+            <w:right w:val="single" w:color="auto" w:sz="4" w:space="0"/>
+            <w:insideH w:val="single" w:color="auto" w:sz="4" w:space="0"/>
+            <w:insideV w:val="single" w:color="auto" w:sz="4" w:space="0"/>
+          </w:tblBorders>
+        </w:tblPrEx>
         <w:trPr>
           <w:trHeight w:val="75" w:hRule="atLeast"/>
         </w:trPr>
@@ -4611,6 +4681,16 @@
         </w:tc>
       </w:tr>
       <w:tr>
+        <w:tblPrEx>
+          <w:tblBorders>
+            <w:top w:val="single" w:color="auto" w:sz="4" w:space="0"/>
+            <w:left w:val="single" w:color="auto" w:sz="4" w:space="0"/>
+            <w:bottom w:val="single" w:color="auto" w:sz="4" w:space="0"/>
+            <w:right w:val="single" w:color="auto" w:sz="4" w:space="0"/>
+            <w:insideH w:val="single" w:color="auto" w:sz="4" w:space="0"/>
+            <w:insideV w:val="single" w:color="auto" w:sz="4" w:space="0"/>
+          </w:tblBorders>
+        </w:tblPrEx>
         <w:trPr>
           <w:trHeight w:val="75" w:hRule="atLeast"/>
         </w:trPr>
@@ -4690,6 +4770,16 @@
         </w:tc>
       </w:tr>
       <w:tr>
+        <w:tblPrEx>
+          <w:tblBorders>
+            <w:top w:val="single" w:color="auto" w:sz="4" w:space="0"/>
+            <w:left w:val="single" w:color="auto" w:sz="4" w:space="0"/>
+            <w:bottom w:val="single" w:color="auto" w:sz="4" w:space="0"/>
+            <w:right w:val="single" w:color="auto" w:sz="4" w:space="0"/>
+            <w:insideH w:val="single" w:color="auto" w:sz="4" w:space="0"/>
+            <w:insideV w:val="single" w:color="auto" w:sz="4" w:space="0"/>
+          </w:tblBorders>
+        </w:tblPrEx>
         <w:trPr>
           <w:trHeight w:val="75" w:hRule="atLeast"/>
         </w:trPr>
@@ -4769,6 +4859,16 @@
         </w:tc>
       </w:tr>
       <w:tr>
+        <w:tblPrEx>
+          <w:tblBorders>
+            <w:top w:val="single" w:color="auto" w:sz="4" w:space="0"/>
+            <w:left w:val="single" w:color="auto" w:sz="4" w:space="0"/>
+            <w:bottom w:val="single" w:color="auto" w:sz="4" w:space="0"/>
+            <w:right w:val="single" w:color="auto" w:sz="4" w:space="0"/>
+            <w:insideH w:val="single" w:color="auto" w:sz="4" w:space="0"/>
+            <w:insideV w:val="single" w:color="auto" w:sz="4" w:space="0"/>
+          </w:tblBorders>
+        </w:tblPrEx>
         <w:trPr>
           <w:trHeight w:val="75" w:hRule="atLeast"/>
         </w:trPr>
@@ -4848,6 +4948,16 @@
         </w:tc>
       </w:tr>
       <w:tr>
+        <w:tblPrEx>
+          <w:tblBorders>
+            <w:top w:val="single" w:color="auto" w:sz="4" w:space="0"/>
+            <w:left w:val="single" w:color="auto" w:sz="4" w:space="0"/>
+            <w:bottom w:val="single" w:color="auto" w:sz="4" w:space="0"/>
+            <w:right w:val="single" w:color="auto" w:sz="4" w:space="0"/>
+            <w:insideH w:val="single" w:color="auto" w:sz="4" w:space="0"/>
+            <w:insideV w:val="single" w:color="auto" w:sz="4" w:space="0"/>
+          </w:tblBorders>
+        </w:tblPrEx>
         <w:trPr>
           <w:trHeight w:val="710" w:hRule="atLeast"/>
         </w:trPr>
@@ -4903,6 +5013,16 @@
         </w:tc>
       </w:tr>
       <w:tr>
+        <w:tblPrEx>
+          <w:tblBorders>
+            <w:top w:val="single" w:color="auto" w:sz="4" w:space="0"/>
+            <w:left w:val="single" w:color="auto" w:sz="4" w:space="0"/>
+            <w:bottom w:val="single" w:color="auto" w:sz="4" w:space="0"/>
+            <w:right w:val="single" w:color="auto" w:sz="4" w:space="0"/>
+            <w:insideH w:val="single" w:color="auto" w:sz="4" w:space="0"/>
+            <w:insideV w:val="single" w:color="auto" w:sz="4" w:space="0"/>
+          </w:tblBorders>
+        </w:tblPrEx>
         <w:trPr>
           <w:trHeight w:val="1076" w:hRule="atLeast"/>
         </w:trPr>
@@ -6324,16 +6444,6 @@
         </w:tc>
       </w:tr>
       <w:tr>
-        <w:tblPrEx>
-          <w:tblBorders>
-            <w:top w:val="single" w:color="auto" w:sz="4" w:space="0"/>
-            <w:left w:val="single" w:color="auto" w:sz="4" w:space="0"/>
-            <w:bottom w:val="single" w:color="auto" w:sz="4" w:space="0"/>
-            <w:right w:val="single" w:color="auto" w:sz="4" w:space="0"/>
-            <w:insideH w:val="single" w:color="auto" w:sz="4" w:space="0"/>
-            <w:insideV w:val="single" w:color="auto" w:sz="4" w:space="0"/>
-          </w:tblBorders>
-        </w:tblPrEx>
         <w:tc>
           <w:tcPr>
             <w:tcW w:w="2840" w:type="dxa"/>
@@ -9820,6 +9930,16 @@
         </w:tc>
       </w:tr>
       <w:tr>
+        <w:tblPrEx>
+          <w:tblBorders>
+            <w:top w:val="single" w:color="auto" w:sz="4" w:space="0"/>
+            <w:left w:val="single" w:color="auto" w:sz="4" w:space="0"/>
+            <w:bottom w:val="single" w:color="auto" w:sz="4" w:space="0"/>
+            <w:right w:val="single" w:color="auto" w:sz="4" w:space="0"/>
+            <w:insideH w:val="single" w:color="auto" w:sz="4" w:space="0"/>
+            <w:insideV w:val="single" w:color="auto" w:sz="4" w:space="0"/>
+          </w:tblBorders>
+        </w:tblPrEx>
         <w:tc>
           <w:tcPr>
             <w:tcW w:w="2840" w:type="dxa"/>
@@ -10610,16 +10730,6 @@
         </w:tc>
       </w:tr>
       <w:tr>
-        <w:tblPrEx>
-          <w:tblBorders>
-            <w:top w:val="single" w:color="auto" w:sz="4" w:space="0"/>
-            <w:left w:val="single" w:color="auto" w:sz="4" w:space="0"/>
-            <w:bottom w:val="single" w:color="auto" w:sz="4" w:space="0"/>
-            <w:right w:val="single" w:color="auto" w:sz="4" w:space="0"/>
-            <w:insideH w:val="single" w:color="auto" w:sz="4" w:space="0"/>
-            <w:insideV w:val="single" w:color="auto" w:sz="4" w:space="0"/>
-          </w:tblBorders>
-        </w:tblPrEx>
         <w:tc>
           <w:tcPr>
             <w:tcW w:w="2840" w:type="dxa"/>
@@ -11259,6 +11369,16 @@
         </w:tc>
       </w:tr>
       <w:tr>
+        <w:tblPrEx>
+          <w:tblBorders>
+            <w:top w:val="single" w:color="auto" w:sz="4" w:space="0"/>
+            <w:left w:val="single" w:color="auto" w:sz="4" w:space="0"/>
+            <w:bottom w:val="single" w:color="auto" w:sz="4" w:space="0"/>
+            <w:right w:val="single" w:color="auto" w:sz="4" w:space="0"/>
+            <w:insideH w:val="single" w:color="auto" w:sz="4" w:space="0"/>
+            <w:insideV w:val="single" w:color="auto" w:sz="4" w:space="0"/>
+          </w:tblBorders>
+        </w:tblPrEx>
         <w:tc>
           <w:tcPr>
             <w:tcW w:w="2840" w:type="dxa"/>
@@ -11923,16 +12043,6 @@
         </w:tc>
       </w:tr>
       <w:tr>
-        <w:tblPrEx>
-          <w:tblBorders>
-            <w:top w:val="single" w:color="auto" w:sz="4" w:space="0"/>
-            <w:left w:val="single" w:color="auto" w:sz="4" w:space="0"/>
-            <w:bottom w:val="single" w:color="auto" w:sz="4" w:space="0"/>
-            <w:right w:val="single" w:color="auto" w:sz="4" w:space="0"/>
-            <w:insideH w:val="single" w:color="auto" w:sz="4" w:space="0"/>
-            <w:insideV w:val="single" w:color="auto" w:sz="4" w:space="0"/>
-          </w:tblBorders>
-        </w:tblPrEx>
         <w:tc>
           <w:tcPr>
             <w:tcW w:w="2840" w:type="dxa"/>
@@ -12814,6 +12924,16 @@
         </w:tc>
       </w:tr>
       <w:tr>
+        <w:tblPrEx>
+          <w:tblBorders>
+            <w:top w:val="single" w:color="auto" w:sz="4" w:space="0"/>
+            <w:left w:val="single" w:color="auto" w:sz="4" w:space="0"/>
+            <w:bottom w:val="single" w:color="auto" w:sz="4" w:space="0"/>
+            <w:right w:val="single" w:color="auto" w:sz="4" w:space="0"/>
+            <w:insideH w:val="single" w:color="auto" w:sz="4" w:space="0"/>
+            <w:insideV w:val="single" w:color="auto" w:sz="4" w:space="0"/>
+          </w:tblBorders>
+        </w:tblPrEx>
         <w:tc>
           <w:tcPr>
             <w:tcW w:w="2840" w:type="dxa"/>
@@ -13528,16 +13648,6 @@
         </w:tc>
       </w:tr>
       <w:tr>
-        <w:tblPrEx>
-          <w:tblBorders>
-            <w:top w:val="single" w:color="auto" w:sz="4" w:space="0"/>
-            <w:left w:val="single" w:color="auto" w:sz="4" w:space="0"/>
-            <w:bottom w:val="single" w:color="auto" w:sz="4" w:space="0"/>
-            <w:right w:val="single" w:color="auto" w:sz="4" w:space="0"/>
-            <w:insideH w:val="single" w:color="auto" w:sz="4" w:space="0"/>
-            <w:insideV w:val="single" w:color="auto" w:sz="4" w:space="0"/>
-          </w:tblBorders>
-        </w:tblPrEx>
         <w:tc>
           <w:tcPr>
             <w:tcW w:w="2840" w:type="dxa"/>
@@ -14151,16 +14261,6 @@
         <w:gridCol w:w="2115"/>
       </w:tblGrid>
       <w:tr>
-        <w:tblPrEx>
-          <w:tblBorders>
-            <w:top w:val="single" w:color="auto" w:sz="4" w:space="0"/>
-            <w:left w:val="single" w:color="auto" w:sz="4" w:space="0"/>
-            <w:bottom w:val="single" w:color="auto" w:sz="4" w:space="0"/>
-            <w:right w:val="single" w:color="auto" w:sz="4" w:space="0"/>
-            <w:insideH w:val="single" w:color="auto" w:sz="4" w:space="0"/>
-            <w:insideV w:val="single" w:color="auto" w:sz="4" w:space="0"/>
-          </w:tblBorders>
-        </w:tblPrEx>
         <w:tc>
           <w:tcPr>
             <w:tcW w:w="2840" w:type="dxa"/>
@@ -14512,16 +14612,6 @@
         </w:tc>
       </w:tr>
       <w:tr>
-        <w:tblPrEx>
-          <w:tblBorders>
-            <w:top w:val="single" w:color="auto" w:sz="4" w:space="0"/>
-            <w:left w:val="single" w:color="auto" w:sz="4" w:space="0"/>
-            <w:bottom w:val="single" w:color="auto" w:sz="4" w:space="0"/>
-            <w:right w:val="single" w:color="auto" w:sz="4" w:space="0"/>
-            <w:insideH w:val="single" w:color="auto" w:sz="4" w:space="0"/>
-            <w:insideV w:val="single" w:color="auto" w:sz="4" w:space="0"/>
-          </w:tblBorders>
-        </w:tblPrEx>
         <w:trPr>
           <w:trHeight w:val="299" w:hRule="atLeast"/>
         </w:trPr>
@@ -14614,16 +14704,6 @@
         </w:tc>
       </w:tr>
       <w:tr>
-        <w:tblPrEx>
-          <w:tblBorders>
-            <w:top w:val="single" w:color="auto" w:sz="4" w:space="0"/>
-            <w:left w:val="single" w:color="auto" w:sz="4" w:space="0"/>
-            <w:bottom w:val="single" w:color="auto" w:sz="4" w:space="0"/>
-            <w:right w:val="single" w:color="auto" w:sz="4" w:space="0"/>
-            <w:insideH w:val="single" w:color="auto" w:sz="4" w:space="0"/>
-            <w:insideV w:val="single" w:color="auto" w:sz="4" w:space="0"/>
-          </w:tblBorders>
-        </w:tblPrEx>
         <w:trPr>
           <w:trHeight w:val="299" w:hRule="atLeast"/>
         </w:trPr>
@@ -14741,16 +14821,6 @@
         </w:tc>
       </w:tr>
       <w:tr>
-        <w:tblPrEx>
-          <w:tblBorders>
-            <w:top w:val="single" w:color="auto" w:sz="4" w:space="0"/>
-            <w:left w:val="single" w:color="auto" w:sz="4" w:space="0"/>
-            <w:bottom w:val="single" w:color="auto" w:sz="4" w:space="0"/>
-            <w:right w:val="single" w:color="auto" w:sz="4" w:space="0"/>
-            <w:insideH w:val="single" w:color="auto" w:sz="4" w:space="0"/>
-            <w:insideV w:val="single" w:color="auto" w:sz="4" w:space="0"/>
-          </w:tblBorders>
-        </w:tblPrEx>
         <w:trPr>
           <w:trHeight w:val="299" w:hRule="atLeast"/>
         </w:trPr>
@@ -14869,16 +14939,6 @@
         </w:tc>
       </w:tr>
       <w:tr>
-        <w:tblPrEx>
-          <w:tblBorders>
-            <w:top w:val="single" w:color="auto" w:sz="4" w:space="0"/>
-            <w:left w:val="single" w:color="auto" w:sz="4" w:space="0"/>
-            <w:bottom w:val="single" w:color="auto" w:sz="4" w:space="0"/>
-            <w:right w:val="single" w:color="auto" w:sz="4" w:space="0"/>
-            <w:insideH w:val="single" w:color="auto" w:sz="4" w:space="0"/>
-            <w:insideV w:val="single" w:color="auto" w:sz="4" w:space="0"/>
-          </w:tblBorders>
-        </w:tblPrEx>
         <w:trPr>
           <w:trHeight w:val="710" w:hRule="atLeast"/>
         </w:trPr>
@@ -16433,16 +16493,6 @@
         </w:tc>
       </w:tr>
       <w:tr>
-        <w:tblPrEx>
-          <w:tblBorders>
-            <w:top w:val="single" w:color="auto" w:sz="4" w:space="0"/>
-            <w:left w:val="single" w:color="auto" w:sz="4" w:space="0"/>
-            <w:bottom w:val="single" w:color="auto" w:sz="4" w:space="0"/>
-            <w:right w:val="single" w:color="auto" w:sz="4" w:space="0"/>
-            <w:insideH w:val="single" w:color="auto" w:sz="4" w:space="0"/>
-            <w:insideV w:val="single" w:color="auto" w:sz="4" w:space="0"/>
-          </w:tblBorders>
-        </w:tblPrEx>
         <w:tc>
           <w:tcPr>
             <w:tcW w:w="2840" w:type="dxa"/>
@@ -16475,6 +16525,7 @@
               <w:spacing w:after="0"/>
               <w:jc w:val="center"/>
               <w:rPr>
+                <w:rFonts w:hint="default"/>
                 <w:lang w:eastAsia="zh-Hans"/>
               </w:rPr>
             </w:pPr>
@@ -16500,6 +16551,20 @@
             <w:r>
               <w:t>dish</w:t>
             </w:r>
+            <w:r>
+              <w:rPr>
+                <w:rFonts w:hint="default"/>
+              </w:rPr>
+              <w:t>/</w:t>
+            </w:r>
+            <w:r>
+              <w:rPr>
+                <w:lang w:eastAsia="zh-Hans"/>
+              </w:rPr>
+              <w:t>{id_list}</w:t>
+            </w:r>
+            <w:bookmarkStart w:id="34" w:name="_GoBack"/>
+            <w:bookmarkEnd w:id="34"/>
           </w:p>
         </w:tc>
       </w:tr>
@@ -17666,6 +17731,16 @@
         <w:gridCol w:w="2115"/>
       </w:tblGrid>
       <w:tr>
+        <w:tblPrEx>
+          <w:tblBorders>
+            <w:top w:val="single" w:color="auto" w:sz="4" w:space="0"/>
+            <w:left w:val="single" w:color="auto" w:sz="4" w:space="0"/>
+            <w:bottom w:val="single" w:color="auto" w:sz="4" w:space="0"/>
+            <w:right w:val="single" w:color="auto" w:sz="4" w:space="0"/>
+            <w:insideH w:val="single" w:color="auto" w:sz="4" w:space="0"/>
+            <w:insideV w:val="single" w:color="auto" w:sz="4" w:space="0"/>
+          </w:tblBorders>
+        </w:tblPrEx>
         <w:tc>
           <w:tcPr>
             <w:tcW w:w="2840" w:type="dxa"/>
@@ -17726,71 +17801,6 @@
                 <w:szCs w:val="21"/>
               </w:rPr>
               <w:t>Get Dish</w:t>
-            </w:r>
-          </w:p>
-        </w:tc>
-      </w:tr>
-      <w:tr>
-        <w:tc>
-          <w:tcPr>
-            <w:tcW w:w="2840" w:type="dxa"/>
-            <w:gridSpan w:val="2"/>
-            <w:tcBorders>
-              <w:top w:val="single" w:color="auto" w:sz="4" w:space="0"/>
-              <w:left w:val="single" w:color="auto" w:sz="4" w:space="0"/>
-              <w:bottom w:val="single" w:color="auto" w:sz="4" w:space="0"/>
-              <w:right w:val="single" w:color="auto" w:sz="4" w:space="0"/>
-            </w:tcBorders>
-            <w:shd w:val="clear" w:color="auto" w:fill="auto"/>
-            <w:vAlign w:val="center"/>
-          </w:tcPr>
-          <w:p>
-            <w:pPr>
-              <w:spacing w:after="0"/>
-              <w:jc w:val="center"/>
-              <w:rPr>
-                <w:rFonts w:ascii="Calibri" w:hAnsi="Calibri" w:eastAsia="宋体" w:cs="Times New Roman"/>
-                <w:szCs w:val="21"/>
-              </w:rPr>
-            </w:pPr>
-            <w:r>
-              <w:rPr>
-                <w:rFonts w:ascii="Calibri" w:hAnsi="Calibri" w:eastAsia="宋体" w:cs="Times New Roman"/>
-                <w:szCs w:val="21"/>
-                <w:lang w:bidi="ar"/>
-              </w:rPr>
-              <w:t>URL</w:t>
-            </w:r>
-          </w:p>
-        </w:tc>
-        <w:tc>
-          <w:tcPr>
-            <w:tcW w:w="6343" w:type="dxa"/>
-            <w:gridSpan w:val="3"/>
-            <w:tcBorders>
-              <w:top w:val="single" w:color="auto" w:sz="4" w:space="0"/>
-              <w:left w:val="nil"/>
-              <w:bottom w:val="single" w:color="auto" w:sz="4" w:space="0"/>
-              <w:right w:val="single" w:color="auto" w:sz="4" w:space="0"/>
-            </w:tcBorders>
-            <w:shd w:val="clear" w:color="auto" w:fill="auto"/>
-            <w:vAlign w:val="center"/>
-          </w:tcPr>
-          <w:p>
-            <w:pPr>
-              <w:spacing w:after="0"/>
-              <w:jc w:val="center"/>
-              <w:rPr>
-                <w:rFonts w:ascii="Calibri" w:hAnsi="Calibri" w:eastAsia="宋体" w:cs="Times New Roman"/>
-                <w:szCs w:val="21"/>
-              </w:rPr>
-            </w:pPr>
-            <w:r>
-              <w:rPr>
-                <w:rFonts w:ascii="Calibri" w:hAnsi="Calibri" w:eastAsia="宋体" w:cs="Times New Roman"/>
-                <w:szCs w:val="21"/>
-              </w:rPr>
-              <w:t>/Foodies/dish/type_group</w:t>
             </w:r>
           </w:p>
         </w:tc>
@@ -17834,7 +17844,7 @@
                 <w:szCs w:val="21"/>
                 <w:lang w:bidi="ar"/>
               </w:rPr>
-              <w:t>Method</w:t>
+              <w:t>URL</w:t>
             </w:r>
           </w:p>
         </w:tc>
@@ -17865,12 +17875,97 @@
                 <w:rFonts w:ascii="Calibri" w:hAnsi="Calibri" w:eastAsia="宋体" w:cs="Times New Roman"/>
                 <w:szCs w:val="21"/>
               </w:rPr>
-              <w:t>GET</w:t>
+              <w:t>/Foodies/dish/type_group</w:t>
             </w:r>
           </w:p>
         </w:tc>
       </w:tr>
       <w:tr>
+        <w:tblPrEx>
+          <w:tblBorders>
+            <w:top w:val="single" w:color="auto" w:sz="4" w:space="0"/>
+            <w:left w:val="single" w:color="auto" w:sz="4" w:space="0"/>
+            <w:bottom w:val="single" w:color="auto" w:sz="4" w:space="0"/>
+            <w:right w:val="single" w:color="auto" w:sz="4" w:space="0"/>
+            <w:insideH w:val="single" w:color="auto" w:sz="4" w:space="0"/>
+            <w:insideV w:val="single" w:color="auto" w:sz="4" w:space="0"/>
+          </w:tblBorders>
+        </w:tblPrEx>
+        <w:tc>
+          <w:tcPr>
+            <w:tcW w:w="2840" w:type="dxa"/>
+            <w:gridSpan w:val="2"/>
+            <w:tcBorders>
+              <w:top w:val="single" w:color="auto" w:sz="4" w:space="0"/>
+              <w:left w:val="single" w:color="auto" w:sz="4" w:space="0"/>
+              <w:bottom w:val="single" w:color="auto" w:sz="4" w:space="0"/>
+              <w:right w:val="single" w:color="auto" w:sz="4" w:space="0"/>
+            </w:tcBorders>
+            <w:shd w:val="clear" w:color="auto" w:fill="auto"/>
+            <w:vAlign w:val="center"/>
+          </w:tcPr>
+          <w:p>
+            <w:pPr>
+              <w:spacing w:after="0"/>
+              <w:jc w:val="center"/>
+              <w:rPr>
+                <w:rFonts w:ascii="Calibri" w:hAnsi="Calibri" w:eastAsia="宋体" w:cs="Times New Roman"/>
+                <w:szCs w:val="21"/>
+              </w:rPr>
+            </w:pPr>
+            <w:r>
+              <w:rPr>
+                <w:rFonts w:ascii="Calibri" w:hAnsi="Calibri" w:eastAsia="宋体" w:cs="Times New Roman"/>
+                <w:szCs w:val="21"/>
+                <w:lang w:bidi="ar"/>
+              </w:rPr>
+              <w:t>Method</w:t>
+            </w:r>
+          </w:p>
+        </w:tc>
+        <w:tc>
+          <w:tcPr>
+            <w:tcW w:w="6343" w:type="dxa"/>
+            <w:gridSpan w:val="3"/>
+            <w:tcBorders>
+              <w:top w:val="single" w:color="auto" w:sz="4" w:space="0"/>
+              <w:left w:val="nil"/>
+              <w:bottom w:val="single" w:color="auto" w:sz="4" w:space="0"/>
+              <w:right w:val="single" w:color="auto" w:sz="4" w:space="0"/>
+            </w:tcBorders>
+            <w:shd w:val="clear" w:color="auto" w:fill="auto"/>
+            <w:vAlign w:val="center"/>
+          </w:tcPr>
+          <w:p>
+            <w:pPr>
+              <w:spacing w:after="0"/>
+              <w:jc w:val="center"/>
+              <w:rPr>
+                <w:rFonts w:ascii="Calibri" w:hAnsi="Calibri" w:eastAsia="宋体" w:cs="Times New Roman"/>
+                <w:szCs w:val="21"/>
+              </w:rPr>
+            </w:pPr>
+            <w:r>
+              <w:rPr>
+                <w:rFonts w:ascii="Calibri" w:hAnsi="Calibri" w:eastAsia="宋体" w:cs="Times New Roman"/>
+                <w:szCs w:val="21"/>
+              </w:rPr>
+              <w:t>GET</w:t>
+            </w:r>
+          </w:p>
+        </w:tc>
+      </w:tr>
+      <w:tr>
+        <w:tblPrEx>
+          <w:tblBorders>
+            <w:top w:val="single" w:color="auto" w:sz="4" w:space="0"/>
+            <w:left w:val="single" w:color="auto" w:sz="4" w:space="0"/>
+            <w:bottom w:val="single" w:color="auto" w:sz="4" w:space="0"/>
+            <w:right w:val="single" w:color="auto" w:sz="4" w:space="0"/>
+            <w:insideH w:val="single" w:color="auto" w:sz="4" w:space="0"/>
+            <w:insideV w:val="single" w:color="auto" w:sz="4" w:space="0"/>
+          </w:tblBorders>
+        </w:tblPrEx>
         <w:trPr>
           <w:trHeight w:val="299" w:hRule="atLeast"/>
         </w:trPr>
@@ -18190,6 +18285,16 @@
         </w:tc>
       </w:tr>
       <w:tr>
+        <w:tblPrEx>
+          <w:tblBorders>
+            <w:top w:val="single" w:color="auto" w:sz="4" w:space="0"/>
+            <w:left w:val="single" w:color="auto" w:sz="4" w:space="0"/>
+            <w:bottom w:val="single" w:color="auto" w:sz="4" w:space="0"/>
+            <w:right w:val="single" w:color="auto" w:sz="4" w:space="0"/>
+            <w:insideH w:val="single" w:color="auto" w:sz="4" w:space="0"/>
+            <w:insideV w:val="single" w:color="auto" w:sz="4" w:space="0"/>
+          </w:tblBorders>
+        </w:tblPrEx>
         <w:trPr>
           <w:trHeight w:val="1076" w:hRule="atLeast"/>
         </w:trPr>
@@ -24552,7 +24657,6 @@
                 <w:lang w:eastAsia="zh-Hans"/>
               </w:rPr>
             </w:pPr>
-            <w:bookmarkStart w:id="34" w:name="_GoBack"/>
             <w:r>
               <w:rPr>
                 <w:rFonts w:hint="eastAsia"/>
@@ -24620,7 +24724,6 @@
               </w:rPr>
               <w:t>}</w:t>
             </w:r>
-            <w:bookmarkEnd w:id="34"/>
           </w:p>
         </w:tc>
       </w:tr>

</xml_diff>